<commit_message>
rautalankamallin luonti, login sivun aloitus
</commit_message>
<xml_diff>
--- a/Määrittelykuvasto.docx
+++ b/Määrittelykuvasto.docx
@@ -265,7 +265,7 @@
                   </wp:anchor>
                 </w:drawing>
               </mc:Choice>
-              <mc:Fallback xmlns:arto="http://schemas.microsoft.com/office/word/2006/arto" xmlns:a14="http://schemas.microsoft.com/office/drawing/2010/main" xmlns:pic="http://schemas.openxmlformats.org/drawingml/2006/picture" xmlns:a="http://schemas.openxmlformats.org/drawingml/2006/main">
+              <mc:Fallback xmlns:a="http://schemas.openxmlformats.org/drawingml/2006/main" xmlns:pic="http://schemas.openxmlformats.org/drawingml/2006/picture" xmlns:a14="http://schemas.microsoft.com/office/drawing/2010/main" xmlns:arto="http://schemas.microsoft.com/office/word/2006/arto">
                 <w:pict w14:anchorId="46903986">
                   <v:group id="Ryhmä 149" style="position:absolute;margin-left:0;margin-top:0;width:8in;height:95.7pt;z-index:251662336;mso-width-percent:941;mso-height-percent:121;mso-top-percent:23;mso-position-horizontal:center;mso-position-horizontal-relative:page;mso-position-vertical-relative:page;mso-width-percent:941;mso-height-percent:121;mso-top-percent:23" coordsize="73152,12161" coordorigin="" o:spid="_x0000_s1026" w14:anchorId="28BD1A20" o:gfxdata="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">
                     <v:shape id="Suorakulmio 51" style="position:absolute;width:73152;height:11303;visibility:visible;mso-wrap-style:square;v-text-anchor:middle" coordsize="7312660,1129665" o:spid="_x0000_s1027" fillcolor="#4472c4 [3204]" stroked="f" strokeweight="1pt" path="m,l7312660,r,1129665l3619500,733425,,1091565,,xe" o:gfxdata="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">
@@ -477,17 +477,7 @@
                                         <w:szCs w:val="18"/>
                                         <w:lang w:val="en-US"/>
                                       </w:rPr>
-                                      <w:t xml:space="preserve">, Toni </w:t>
-                                    </w:r>
-                                    <w:proofErr w:type="spellStart"/>
-                                    <w:r>
-                                      <w:rPr>
-                                        <w:color w:val="595959" w:themeColor="text1" w:themeTint="A6"/>
-                                        <w:sz w:val="18"/>
-                                        <w:szCs w:val="18"/>
-                                        <w:lang w:val="en-US"/>
-                                      </w:rPr>
-                                      <w:t>Re</w:t>
+                                      <w:t>, Toni Re</w:t>
                                     </w:r>
                                     <w:r>
                                       <w:rPr>
@@ -507,7 +497,6 @@
                                       </w:rPr>
                                       <w:t>nman</w:t>
                                     </w:r>
-                                    <w:proofErr w:type="spellEnd"/>
                                   </w:sdtContent>
                                 </w:sdt>
                               </w:p>
@@ -4758,39 +4747,37 @@
       <w:r>
         <w:t>a</w:t>
       </w:r>
-      <w:bookmarkStart w:id="3" w:name="_GoBack"/>
+      <w:proofErr w:type="spellEnd"/>
+      <w:r>
+        <w:t xml:space="preserve"> johdetut käyttötapaukset (</w:t>
+      </w:r>
+      <w:proofErr w:type="spellStart"/>
+      <w:r>
+        <w:t>Use</w:t>
+      </w:r>
+      <w:proofErr w:type="spellEnd"/>
+      <w:r>
+        <w:t xml:space="preserve"> Case)</w:t>
+      </w:r>
+      <w:bookmarkEnd w:id="2"/>
+    </w:p>
+    <w:p>
+      <w:pPr>
+        <w:ind w:left="792"/>
+      </w:pPr>
+    </w:p>
+    <w:p>
+      <w:pPr>
+        <w:pStyle w:val="Otsikko2"/>
+      </w:pPr>
+      <w:bookmarkStart w:id="3" w:name="_Toc35686558"/>
+      <w:r>
+        <w:t xml:space="preserve">Käyttötapaus 1: </w:t>
+      </w:r>
+      <w:r>
+        <w:t>Peliin kirjautuminen ja hahmon luonti</w:t>
+      </w:r>
       <w:bookmarkEnd w:id="3"/>
-      <w:proofErr w:type="spellEnd"/>
-      <w:r>
-        <w:t xml:space="preserve"> johdetut käyttötapaukset (</w:t>
-      </w:r>
-      <w:proofErr w:type="spellStart"/>
-      <w:r>
-        <w:t>Use</w:t>
-      </w:r>
-      <w:proofErr w:type="spellEnd"/>
-      <w:r>
-        <w:t xml:space="preserve"> Case)</w:t>
-      </w:r>
-      <w:bookmarkEnd w:id="2"/>
-    </w:p>
-    <w:p>
-      <w:pPr>
-        <w:ind w:left="792"/>
-      </w:pPr>
-    </w:p>
-    <w:p>
-      <w:pPr>
-        <w:pStyle w:val="Otsikko2"/>
-      </w:pPr>
-      <w:bookmarkStart w:id="4" w:name="_Toc35686558"/>
-      <w:r>
-        <w:t xml:space="preserve">Käyttötapaus 1: </w:t>
-      </w:r>
-      <w:r>
-        <w:t>Peliin kirjautuminen ja hahmon luonti</w:t>
-      </w:r>
-      <w:bookmarkEnd w:id="4"/>
       <w:r>
         <w:t xml:space="preserve"> </w:t>
       </w:r>
@@ -4922,12 +4909,12 @@
       <w:pPr>
         <w:pStyle w:val="Otsikko3"/>
       </w:pPr>
-      <w:bookmarkStart w:id="5" w:name="_Toc35686559"/>
+      <w:bookmarkStart w:id="4" w:name="_Toc35686559"/>
       <w:r>
         <w:lastRenderedPageBreak/>
         <w:t>Aktiviteettikaavio</w:t>
       </w:r>
-      <w:bookmarkEnd w:id="5"/>
+      <w:bookmarkEnd w:id="4"/>
     </w:p>
     <w:p/>
     <w:p>
@@ -4951,7 +4938,7 @@
       <w:pPr>
         <w:pStyle w:val="Otsikko2"/>
       </w:pPr>
-      <w:bookmarkStart w:id="6" w:name="_Toc35686560"/>
+      <w:bookmarkStart w:id="5" w:name="_Toc35686560"/>
       <w:r>
         <w:lastRenderedPageBreak/>
         <w:t xml:space="preserve">Käyttötapaus 2: </w:t>
@@ -4959,7 +4946,7 @@
       <w:r>
         <w:t>Omat seurattavat tavoitteet</w:t>
       </w:r>
-      <w:bookmarkEnd w:id="6"/>
+      <w:bookmarkEnd w:id="5"/>
     </w:p>
     <w:p/>
     <w:p>
@@ -5035,13 +5022,21 @@
         <w:t xml:space="preserve">Käyttäjä valitsee </w:t>
       </w:r>
       <w:r>
-        <w:t>listalta haluamansa ja/tai määrätyt tavoitteet ra</w:t>
+        <w:t xml:space="preserve">listalta haluamansa ja/tai määrätyt tavoitteet </w:t>
+      </w:r>
+      <w:proofErr w:type="gramStart"/>
+      <w:r>
+        <w:t>ra</w:t>
       </w:r>
       <w:r>
         <w:t>st</w:t>
       </w:r>
       <w:r>
-        <w:t>i ruutuun -menetelmällä</w:t>
+        <w:t>i</w:t>
+      </w:r>
+      <w:proofErr w:type="gramEnd"/>
+      <w:r>
+        <w:t xml:space="preserve"> ruutuun -menetelmällä</w:t>
       </w:r>
     </w:p>
     <w:p>
@@ -5098,12 +5093,12 @@
       <w:pPr>
         <w:pStyle w:val="Otsikko3"/>
       </w:pPr>
-      <w:bookmarkStart w:id="7" w:name="_Toc35686561"/>
+      <w:bookmarkStart w:id="6" w:name="_Toc35686561"/>
       <w:r>
         <w:lastRenderedPageBreak/>
         <w:t>Aktiviteettikaavio</w:t>
       </w:r>
-      <w:bookmarkEnd w:id="7"/>
+      <w:bookmarkEnd w:id="6"/>
     </w:p>
     <w:p/>
     <w:p>
@@ -5120,7 +5115,7 @@
       <w:pPr>
         <w:pStyle w:val="Otsikko2"/>
       </w:pPr>
-      <w:bookmarkStart w:id="8" w:name="_Toc35686562"/>
+      <w:bookmarkStart w:id="7" w:name="_Toc35686562"/>
       <w:r>
         <w:lastRenderedPageBreak/>
         <w:t xml:space="preserve">Käyttötapaus 3: </w:t>
@@ -5128,7 +5123,7 @@
       <w:r>
         <w:t>Oman ja muiden edistymisen seuranta</w:t>
       </w:r>
-      <w:bookmarkEnd w:id="8"/>
+      <w:bookmarkEnd w:id="7"/>
     </w:p>
     <w:p/>
     <w:p>
@@ -5256,12 +5251,12 @@
       <w:pPr>
         <w:pStyle w:val="Otsikko3"/>
       </w:pPr>
-      <w:bookmarkStart w:id="9" w:name="_Toc35686563"/>
+      <w:bookmarkStart w:id="8" w:name="_Toc35686563"/>
       <w:r>
         <w:lastRenderedPageBreak/>
         <w:t>Aktiviteettikaavio</w:t>
       </w:r>
-      <w:bookmarkEnd w:id="9"/>
+      <w:bookmarkEnd w:id="8"/>
     </w:p>
     <w:p/>
     <w:p>
@@ -5286,7 +5281,7 @@
       <w:pPr>
         <w:pStyle w:val="Otsikko2"/>
       </w:pPr>
-      <w:bookmarkStart w:id="10" w:name="_Toc35686564"/>
+      <w:bookmarkStart w:id="9" w:name="_Toc35686564"/>
       <w:r>
         <w:lastRenderedPageBreak/>
         <w:t xml:space="preserve">Käyttötapaus </w:t>
@@ -5300,7 +5295,7 @@
       <w:r>
         <w:t>Pelialustan luonti, tavoitteiden lisäys ja käyttäjien seuranta</w:t>
       </w:r>
-      <w:bookmarkEnd w:id="10"/>
+      <w:bookmarkEnd w:id="9"/>
       <w:r>
         <w:t xml:space="preserve"> </w:t>
       </w:r>
@@ -5491,11 +5486,11 @@
       <w:pPr>
         <w:pStyle w:val="Otsikko3"/>
       </w:pPr>
-      <w:bookmarkStart w:id="11" w:name="_Toc35686565"/>
+      <w:bookmarkStart w:id="10" w:name="_Toc35686565"/>
       <w:r>
         <w:t>Aktiviteettikaavio</w:t>
       </w:r>
-      <w:bookmarkEnd w:id="11"/>
+      <w:bookmarkEnd w:id="10"/>
     </w:p>
     <w:p/>
     <w:p/>
@@ -5615,7 +5610,7 @@
       <w:pPr>
         <w:pStyle w:val="Otsikko2"/>
       </w:pPr>
-      <w:bookmarkStart w:id="12" w:name="_Toc35686566"/>
+      <w:bookmarkStart w:id="11" w:name="_Toc35686566"/>
       <w:r>
         <w:t xml:space="preserve">Käyttötapaus 5: </w:t>
       </w:r>
@@ -5628,7 +5623,7 @@
       <w:r>
         <w:t>utuksista</w:t>
       </w:r>
-      <w:bookmarkEnd w:id="12"/>
+      <w:bookmarkEnd w:id="11"/>
     </w:p>
     <w:p/>
     <w:p>
@@ -5729,11 +5724,11 @@
       <w:pPr>
         <w:pStyle w:val="Otsikko3"/>
       </w:pPr>
-      <w:bookmarkStart w:id="13" w:name="_Toc35686567"/>
+      <w:bookmarkStart w:id="12" w:name="_Toc35686567"/>
       <w:r>
         <w:t>Aktiviteettikaavio</w:t>
       </w:r>
-      <w:bookmarkEnd w:id="13"/>
+      <w:bookmarkEnd w:id="12"/>
     </w:p>
     <w:p/>
     <w:p/>
@@ -5751,7 +5746,7 @@
       <w:pPr>
         <w:pStyle w:val="Otsikko2"/>
       </w:pPr>
-      <w:bookmarkStart w:id="14" w:name="_Toc35686568"/>
+      <w:bookmarkStart w:id="13" w:name="_Toc35686568"/>
       <w:r>
         <w:lastRenderedPageBreak/>
         <w:t xml:space="preserve">Käyttötapaus 6: </w:t>
@@ -5759,7 +5754,7 @@
       <w:r>
         <w:t>Tavoitteista muistutus</w:t>
       </w:r>
-      <w:bookmarkEnd w:id="14"/>
+      <w:bookmarkEnd w:id="13"/>
     </w:p>
     <w:p/>
     <w:p>
@@ -5843,11 +5838,11 @@
       <w:pPr>
         <w:pStyle w:val="Otsikko3"/>
       </w:pPr>
-      <w:bookmarkStart w:id="15" w:name="_Toc35686569"/>
+      <w:bookmarkStart w:id="14" w:name="_Toc35686569"/>
       <w:r>
         <w:t>Aktiviteettikaavio</w:t>
       </w:r>
-      <w:bookmarkEnd w:id="15"/>
+      <w:bookmarkEnd w:id="14"/>
     </w:p>
     <w:p/>
     <w:p>
@@ -5864,7 +5859,7 @@
       <w:pPr>
         <w:pStyle w:val="Otsikko2"/>
       </w:pPr>
-      <w:bookmarkStart w:id="16" w:name="_Toc35686570"/>
+      <w:bookmarkStart w:id="15" w:name="_Toc35686570"/>
       <w:r>
         <w:lastRenderedPageBreak/>
         <w:t xml:space="preserve">Käyttötapaus 7: </w:t>
@@ -5878,6 +5873,29 @@
       <w:r>
         <w:t>oitteet</w:t>
       </w:r>
+      <w:bookmarkEnd w:id="15"/>
+    </w:p>
+    <w:p>
+      <w:pPr>
+        <w:ind w:left="432"/>
+      </w:pPr>
+    </w:p>
+    <w:p>
+      <w:pPr>
+        <w:ind w:left="432"/>
+      </w:pPr>
+      <w:r>
+        <w:t xml:space="preserve">Käyttäjä valitsee 3:sta kategoriasta tavoitteita itselleen. Hänen tulisi valikoida jokaisesta aikakategoriasta tavoite, jotta päivittäisten tavoitteiden saavuttaminen ei tule liian raskaaksi. </w:t>
+      </w:r>
+    </w:p>
+    <w:p>
+      <w:pPr>
+        <w:pStyle w:val="Otsikko1"/>
+      </w:pPr>
+      <w:bookmarkStart w:id="16" w:name="_Toc35686572"/>
+      <w:r>
+        <w:t>Käyttöliittymän rautalankamalli</w:t>
+      </w:r>
       <w:bookmarkEnd w:id="16"/>
     </w:p>
     <w:p>
@@ -5890,78 +5908,55 @@
         <w:ind w:left="432"/>
       </w:pPr>
       <w:r>
-        <w:t xml:space="preserve">Käyttäjä valitsee 3:sta kategoriasta tavoitteita itselleen. Hänen tulisi valikoida jokaisesta aikakategoriasta tavoite, jotta päivittäisten tavoitteiden saavuttaminen ei tule liian raskaaksi. </w:t>
-      </w:r>
-    </w:p>
-    <w:p>
-      <w:pPr>
-        <w:pStyle w:val="Otsikko1"/>
-      </w:pPr>
-      <w:bookmarkStart w:id="17" w:name="_Toc35686572"/>
-      <w:r>
-        <w:t>Käyttöliittymän rautalankamalli</w:t>
+        <w:t xml:space="preserve">Käyttöliittymästä on erillinen </w:t>
+      </w:r>
+      <w:r>
+        <w:t>PowerPoint</w:t>
+      </w:r>
+      <w:r>
+        <w:t>-tiedosto, jossa on nähtävissä kaikki näytöt ja jossa</w:t>
+      </w:r>
+      <w:r>
+        <w:t xml:space="preserve"> voi</w:t>
+      </w:r>
+      <w:r>
+        <w:t xml:space="preserve"> kokeilla myös </w:t>
+      </w:r>
+      <w:r>
+        <w:t xml:space="preserve">sovelluksen </w:t>
+      </w:r>
+      <w:r>
+        <w:t>toiminnallisuutta.</w:t>
+      </w:r>
+      <w:r>
+        <w:t xml:space="preserve"> </w:t>
+      </w:r>
+      <w:r>
+        <w:t xml:space="preserve">Tiedosto </w:t>
+      </w:r>
+      <w:r>
+        <w:t>”</w:t>
+      </w:r>
+      <w:r>
+        <w:t>CRM Käyttöliittymä, rautalankamalli ja toiminnallisuus</w:t>
+      </w:r>
+      <w:r>
+        <w:t xml:space="preserve"> ” </w:t>
+      </w:r>
+      <w:r>
+        <w:t>on tämän määrittelydokumentin liitteenä.</w:t>
+      </w:r>
+    </w:p>
+    <w:p/>
+    <w:p>
+      <w:pPr>
+        <w:pStyle w:val="Otsikko2"/>
+      </w:pPr>
+      <w:bookmarkStart w:id="17" w:name="_Toc35686573"/>
+      <w:r>
+        <w:t>Sivukartta</w:t>
       </w:r>
       <w:bookmarkEnd w:id="17"/>
-    </w:p>
-    <w:p>
-      <w:pPr>
-        <w:ind w:left="432"/>
-      </w:pPr>
-    </w:p>
-    <w:p>
-      <w:pPr>
-        <w:ind w:left="432"/>
-      </w:pPr>
-      <w:r>
-        <w:t xml:space="preserve">Käyttöliittymästä on erillinen </w:t>
-      </w:r>
-      <w:r>
-        <w:t>PowerPoint</w:t>
-      </w:r>
-      <w:r>
-        <w:t>-tiedosto, jossa on nähtävissä kaikki näytöt ja jossa</w:t>
-      </w:r>
-      <w:r>
-        <w:t xml:space="preserve"> voi</w:t>
-      </w:r>
-      <w:r>
-        <w:t xml:space="preserve"> kokeilla myös </w:t>
-      </w:r>
-      <w:r>
-        <w:t xml:space="preserve">sovelluksen </w:t>
-      </w:r>
-      <w:r>
-        <w:t>toiminnallisuutta.</w:t>
-      </w:r>
-      <w:r>
-        <w:t xml:space="preserve"> </w:t>
-      </w:r>
-      <w:r>
-        <w:t xml:space="preserve">Tiedosto </w:t>
-      </w:r>
-      <w:r>
-        <w:t>”</w:t>
-      </w:r>
-      <w:r>
-        <w:t>CRM Käyttöliittymä, rautalankamalli ja toiminnallisuus</w:t>
-      </w:r>
-      <w:r>
-        <w:t xml:space="preserve"> ” </w:t>
-      </w:r>
-      <w:r>
-        <w:t>on tämän määrittelydokumentin liitteenä.</w:t>
-      </w:r>
-    </w:p>
-    <w:p/>
-    <w:p>
-      <w:pPr>
-        <w:pStyle w:val="Otsikko2"/>
-      </w:pPr>
-      <w:bookmarkStart w:id="18" w:name="_Toc35686573"/>
-      <w:r>
-        <w:t>Sivukartta</w:t>
-      </w:r>
-      <w:bookmarkEnd w:id="18"/>
     </w:p>
     <w:p>
       <w:pPr>
@@ -5980,10 +5975,10 @@
           <w:noProof/>
         </w:rPr>
         <w:drawing>
-          <wp:inline distT="0" distB="0" distL="0" distR="0" wp14:anchorId="26147E5C" wp14:editId="7B4062E4">
-            <wp:extent cx="4631377" cy="3308053"/>
-            <wp:effectExtent l="0" t="0" r="0" b="6985"/>
-            <wp:docPr id="5" name="Kuva 5" descr="Kuva, joka sisältää kohteen näyttökuva&#10;&#10;Kuvaus luotu automaattisesti"/>
+          <wp:inline distT="0" distB="0" distL="0" distR="0" wp14:anchorId="29581ACB" wp14:editId="20BAEAD8">
+            <wp:extent cx="5724525" cy="4086225"/>
+            <wp:effectExtent l="0" t="0" r="9525" b="9525"/>
+            <wp:docPr id="2" name="Kuva 2"/>
             <wp:cNvGraphicFramePr>
               <a:graphicFrameLocks xmlns:a="http://schemas.openxmlformats.org/drawingml/2006/main" noChangeAspect="1"/>
             </wp:cNvGraphicFramePr>
@@ -5991,8 +5986,10 @@
               <a:graphicData uri="http://schemas.openxmlformats.org/drawingml/2006/picture">
                 <pic:pic xmlns:pic="http://schemas.openxmlformats.org/drawingml/2006/picture">
                   <pic:nvPicPr>
-                    <pic:cNvPr id="5" name="sivukartta.png"/>
-                    <pic:cNvPicPr/>
+                    <pic:cNvPr id="0" name="Picture 1"/>
+                    <pic:cNvPicPr>
+                      <a:picLocks noChangeAspect="1" noChangeArrowheads="1"/>
+                    </pic:cNvPicPr>
                   </pic:nvPicPr>
                   <pic:blipFill>
                     <a:blip r:embed="rId16" cstate="print">
@@ -6002,18 +5999,23 @@
                         </a:ext>
                       </a:extLst>
                     </a:blip>
+                    <a:srcRect/>
                     <a:stretch>
                       <a:fillRect/>
                     </a:stretch>
                   </pic:blipFill>
-                  <pic:spPr>
+                  <pic:spPr bwMode="auto">
                     <a:xfrm>
                       <a:off x="0" y="0"/>
-                      <a:ext cx="4640083" cy="3314272"/>
+                      <a:ext cx="5724525" cy="4086225"/>
                     </a:xfrm>
                     <a:prstGeom prst="rect">
                       <a:avLst/>
                     </a:prstGeom>
+                    <a:noFill/>
+                    <a:ln>
+                      <a:noFill/>
+                    </a:ln>
                   </pic:spPr>
                 </pic:pic>
               </a:graphicData>
@@ -6024,15 +6026,19 @@
     </w:p>
     <w:p/>
     <w:p/>
+    <w:p/>
+    <w:p/>
+    <w:p/>
+    <w:p/>
     <w:p>
       <w:pPr>
         <w:pStyle w:val="Otsikko2"/>
       </w:pPr>
-      <w:bookmarkStart w:id="19" w:name="_Toc35686574"/>
+      <w:bookmarkStart w:id="18" w:name="_Toc35686574"/>
       <w:r>
         <w:t>Sisältökartta</w:t>
       </w:r>
-      <w:bookmarkEnd w:id="19"/>
+      <w:bookmarkEnd w:id="18"/>
     </w:p>
     <w:p>
       <w:pPr>
@@ -6046,12 +6052,11 @@
         <w:rPr>
           <w:noProof/>
         </w:rPr>
-        <w:lastRenderedPageBreak/>
         <w:drawing>
-          <wp:inline distT="0" distB="0" distL="0" distR="0" wp14:anchorId="19D29A78" wp14:editId="7C904A33">
-            <wp:extent cx="5731510" cy="4093845"/>
-            <wp:effectExtent l="0" t="0" r="2540" b="1905"/>
-            <wp:docPr id="8" name="Kuva 8" descr="Kuva, joka sisältää kohteen teksti&#10;&#10;Kuvaus luotu automaattisesti"/>
+          <wp:inline distT="0" distB="0" distL="0" distR="0" wp14:anchorId="1FB58C06" wp14:editId="4D28D282">
+            <wp:extent cx="5724525" cy="4086225"/>
+            <wp:effectExtent l="0" t="0" r="9525" b="9525"/>
+            <wp:docPr id="4" name="Kuva 4"/>
             <wp:cNvGraphicFramePr>
               <a:graphicFrameLocks xmlns:a="http://schemas.openxmlformats.org/drawingml/2006/main" noChangeAspect="1"/>
             </wp:cNvGraphicFramePr>
@@ -6059,8 +6064,10 @@
               <a:graphicData uri="http://schemas.openxmlformats.org/drawingml/2006/picture">
                 <pic:pic xmlns:pic="http://schemas.openxmlformats.org/drawingml/2006/picture">
                   <pic:nvPicPr>
-                    <pic:cNvPr id="8" name="sisaltokartta.png"/>
-                    <pic:cNvPicPr/>
+                    <pic:cNvPr id="0" name="Picture 2"/>
+                    <pic:cNvPicPr>
+                      <a:picLocks noChangeAspect="1" noChangeArrowheads="1"/>
+                    </pic:cNvPicPr>
                   </pic:nvPicPr>
                   <pic:blipFill>
                     <a:blip r:embed="rId17" cstate="print">
@@ -6070,18 +6077,23 @@
                         </a:ext>
                       </a:extLst>
                     </a:blip>
+                    <a:srcRect/>
                     <a:stretch>
                       <a:fillRect/>
                     </a:stretch>
                   </pic:blipFill>
-                  <pic:spPr>
+                  <pic:spPr bwMode="auto">
                     <a:xfrm>
                       <a:off x="0" y="0"/>
-                      <a:ext cx="5731510" cy="4093845"/>
+                      <a:ext cx="5724525" cy="4086225"/>
                     </a:xfrm>
                     <a:prstGeom prst="rect">
                       <a:avLst/>
                     </a:prstGeom>
+                    <a:noFill/>
+                    <a:ln>
+                      <a:noFill/>
+                    </a:ln>
                   </pic:spPr>
                 </pic:pic>
               </a:graphicData>
@@ -6094,6 +6106,8 @@
       <w:r>
         <w:br w:type="page"/>
       </w:r>
+      <w:bookmarkStart w:id="19" w:name="_GoBack"/>
+      <w:bookmarkEnd w:id="19"/>
     </w:p>
     <w:p>
       <w:pPr>
@@ -11661,15 +11675,6 @@
 </file>
 
 <file path=customXml/item3.xml><?xml version="1.0" encoding="utf-8"?>
-<?mso-contentType ?>
-<FormTemplates xmlns="http://schemas.microsoft.com/sharepoint/v3/contenttype/forms">
-  <Display>DocumentLibraryForm</Display>
-  <Edit>DocumentLibraryForm</Edit>
-  <New>DocumentLibraryForm</New>
-</FormTemplates>
-</file>
-
-<file path=customXml/item4.xml><?xml version="1.0" encoding="utf-8"?>
 <ct:contentTypeSchema xmlns:ct="http://schemas.microsoft.com/office/2006/metadata/contentType" xmlns:ma="http://schemas.microsoft.com/office/2006/metadata/properties/metaAttributes" ct:_="" ma:_="" ma:contentTypeName="Asiakirja" ma:contentTypeID="0x0101007224E9EE5B3BF94C806FF09039891060" ma:contentTypeVersion="6" ma:contentTypeDescription="Luo uusi asiakirja." ma:contentTypeScope="" ma:versionID="3e27591f2678635d285da64c2a7aad9e">
   <xsd:schema xmlns:xsd="http://www.w3.org/2001/XMLSchema" xmlns:xs="http://www.w3.org/2001/XMLSchema" xmlns:p="http://schemas.microsoft.com/office/2006/metadata/properties" xmlns:ns2="aec78b04-9439-499f-911c-68c5b1e9ccff" targetNamespace="http://schemas.microsoft.com/office/2006/metadata/properties" ma:root="true" ma:fieldsID="79be787e91dac9966e20cd4a195ad7e2" ns2:_="">
     <xsd:import namespace="aec78b04-9439-499f-911c-68c5b1e9ccff"/>
@@ -11827,6 +11832,15 @@
 </ct:contentTypeSchema>
 </file>
 
+<file path=customXml/item4.xml><?xml version="1.0" encoding="utf-8"?>
+<?mso-contentType ?>
+<FormTemplates xmlns="http://schemas.microsoft.com/sharepoint/v3/contenttype/forms">
+  <Display>DocumentLibraryForm</Display>
+  <Edit>DocumentLibraryForm</Edit>
+  <New>DocumentLibraryForm</New>
+</FormTemplates>
+</file>
+
 <file path=customXml/item5.xml><?xml version="1.0" encoding="utf-8"?>
 <b:Sources xmlns:b="http://schemas.openxmlformats.org/officeDocument/2006/bibliography" xmlns="http://schemas.openxmlformats.org/officeDocument/2006/bibliography" SelectedStyle="\APASixthEditionOfficeOnline.xsl" StyleName="APA" Version="6"/>
 </file>
@@ -11849,14 +11863,6 @@
 </file>
 
 <file path=customXml/itemProps3.xml><?xml version="1.0" encoding="utf-8"?>
-<ds:datastoreItem xmlns:ds="http://schemas.openxmlformats.org/officeDocument/2006/customXml" ds:itemID="{9661B840-9CC8-4F22-8B96-8B7484193923}">
-  <ds:schemaRefs>
-    <ds:schemaRef ds:uri="http://schemas.microsoft.com/sharepoint/v3/contenttype/forms"/>
-  </ds:schemaRefs>
-</ds:datastoreItem>
-</file>
-
-<file path=customXml/itemProps4.xml><?xml version="1.0" encoding="utf-8"?>
 <ds:datastoreItem xmlns:ds="http://schemas.openxmlformats.org/officeDocument/2006/customXml" ds:itemID="{E4F85474-4FC6-4F1C-818F-9254C2301615}">
   <ds:schemaRefs>
     <ds:schemaRef ds:uri="http://schemas.microsoft.com/office/2006/metadata/contentType"/>
@@ -11874,8 +11880,16 @@
 </ds:datastoreItem>
 </file>
 
+<file path=customXml/itemProps4.xml><?xml version="1.0" encoding="utf-8"?>
+<ds:datastoreItem xmlns:ds="http://schemas.openxmlformats.org/officeDocument/2006/customXml" ds:itemID="{9661B840-9CC8-4F22-8B96-8B7484193923}">
+  <ds:schemaRefs>
+    <ds:schemaRef ds:uri="http://schemas.microsoft.com/sharepoint/v3/contenttype/forms"/>
+  </ds:schemaRefs>
+</ds:datastoreItem>
+</file>
+
 <file path=customXml/itemProps5.xml><?xml version="1.0" encoding="utf-8"?>
-<ds:datastoreItem xmlns:ds="http://schemas.openxmlformats.org/officeDocument/2006/customXml" ds:itemID="{D3DF3701-FDA6-46BE-9B67-8CA05DE48478}">
+<ds:datastoreItem xmlns:ds="http://schemas.openxmlformats.org/officeDocument/2006/customXml" ds:itemID="{48FDC616-CC51-410A-BE10-AC8BC33A90B7}">
   <ds:schemaRefs>
     <ds:schemaRef ds:uri="http://schemas.openxmlformats.org/officeDocument/2006/bibliography"/>
   </ds:schemaRefs>

</xml_diff>

<commit_message>
rautalankamallin luonti ja login sivun aloitusta
</commit_message>
<xml_diff>
--- a/Määrittelykuvasto.docx
+++ b/Määrittelykuvasto.docx
@@ -265,7 +265,7 @@
                   </wp:anchor>
                 </w:drawing>
               </mc:Choice>
-              <mc:Fallback xmlns:arto="http://schemas.microsoft.com/office/word/2006/arto" xmlns:a14="http://schemas.microsoft.com/office/drawing/2010/main" xmlns:pic="http://schemas.openxmlformats.org/drawingml/2006/picture" xmlns:a="http://schemas.openxmlformats.org/drawingml/2006/main">
+              <mc:Fallback xmlns:a="http://schemas.openxmlformats.org/drawingml/2006/main" xmlns:pic="http://schemas.openxmlformats.org/drawingml/2006/picture" xmlns:a14="http://schemas.microsoft.com/office/drawing/2010/main" xmlns:arto="http://schemas.microsoft.com/office/word/2006/arto">
                 <w:pict w14:anchorId="46903986">
                   <v:group id="Ryhmä 149" style="position:absolute;margin-left:0;margin-top:0;width:8in;height:95.7pt;z-index:251662336;mso-width-percent:941;mso-height-percent:121;mso-top-percent:23;mso-position-horizontal:center;mso-position-horizontal-relative:page;mso-position-vertical-relative:page;mso-width-percent:941;mso-height-percent:121;mso-top-percent:23" coordsize="73152,12161" coordorigin="" o:spid="_x0000_s1026" w14:anchorId="28BD1A20" o:gfxdata="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">
                     <v:shape id="Suorakulmio 51" style="position:absolute;width:73152;height:11303;visibility:visible;mso-wrap-style:square;v-text-anchor:middle" coordsize="7312660,1129665" o:spid="_x0000_s1027" fillcolor="#4472c4 [3204]" stroked="f" strokeweight="1pt" path="m,l7312660,r,1129665l3619500,733425,,1091565,,xe" o:gfxdata="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">
@@ -477,17 +477,7 @@
                                         <w:szCs w:val="18"/>
                                         <w:lang w:val="en-US"/>
                                       </w:rPr>
-                                      <w:t xml:space="preserve">, Toni </w:t>
-                                    </w:r>
-                                    <w:proofErr w:type="spellStart"/>
-                                    <w:r>
-                                      <w:rPr>
-                                        <w:color w:val="595959" w:themeColor="text1" w:themeTint="A6"/>
-                                        <w:sz w:val="18"/>
-                                        <w:szCs w:val="18"/>
-                                        <w:lang w:val="en-US"/>
-                                      </w:rPr>
-                                      <w:t>Re</w:t>
+                                      <w:t>, Toni Re</w:t>
                                     </w:r>
                                     <w:r>
                                       <w:rPr>
@@ -507,7 +497,6 @@
                                       </w:rPr>
                                       <w:t>nman</w:t>
                                     </w:r>
-                                    <w:proofErr w:type="spellEnd"/>
                                   </w:sdtContent>
                                 </w:sdt>
                               </w:p>
@@ -4758,39 +4747,37 @@
       <w:r>
         <w:t>a</w:t>
       </w:r>
-      <w:bookmarkStart w:id="3" w:name="_GoBack"/>
+      <w:proofErr w:type="spellEnd"/>
+      <w:r>
+        <w:t xml:space="preserve"> johdetut käyttötapaukset (</w:t>
+      </w:r>
+      <w:proofErr w:type="spellStart"/>
+      <w:r>
+        <w:t>Use</w:t>
+      </w:r>
+      <w:proofErr w:type="spellEnd"/>
+      <w:r>
+        <w:t xml:space="preserve"> Case)</w:t>
+      </w:r>
+      <w:bookmarkEnd w:id="2"/>
+    </w:p>
+    <w:p>
+      <w:pPr>
+        <w:ind w:left="792"/>
+      </w:pPr>
+    </w:p>
+    <w:p>
+      <w:pPr>
+        <w:pStyle w:val="Otsikko2"/>
+      </w:pPr>
+      <w:bookmarkStart w:id="3" w:name="_Toc35686558"/>
+      <w:r>
+        <w:t xml:space="preserve">Käyttötapaus 1: </w:t>
+      </w:r>
+      <w:r>
+        <w:t>Peliin kirjautuminen ja hahmon luonti</w:t>
+      </w:r>
       <w:bookmarkEnd w:id="3"/>
-      <w:proofErr w:type="spellEnd"/>
-      <w:r>
-        <w:t xml:space="preserve"> johdetut käyttötapaukset (</w:t>
-      </w:r>
-      <w:proofErr w:type="spellStart"/>
-      <w:r>
-        <w:t>Use</w:t>
-      </w:r>
-      <w:proofErr w:type="spellEnd"/>
-      <w:r>
-        <w:t xml:space="preserve"> Case)</w:t>
-      </w:r>
-      <w:bookmarkEnd w:id="2"/>
-    </w:p>
-    <w:p>
-      <w:pPr>
-        <w:ind w:left="792"/>
-      </w:pPr>
-    </w:p>
-    <w:p>
-      <w:pPr>
-        <w:pStyle w:val="Otsikko2"/>
-      </w:pPr>
-      <w:bookmarkStart w:id="4" w:name="_Toc35686558"/>
-      <w:r>
-        <w:t xml:space="preserve">Käyttötapaus 1: </w:t>
-      </w:r>
-      <w:r>
-        <w:t>Peliin kirjautuminen ja hahmon luonti</w:t>
-      </w:r>
-      <w:bookmarkEnd w:id="4"/>
       <w:r>
         <w:t xml:space="preserve"> </w:t>
       </w:r>
@@ -4922,12 +4909,12 @@
       <w:pPr>
         <w:pStyle w:val="Otsikko3"/>
       </w:pPr>
-      <w:bookmarkStart w:id="5" w:name="_Toc35686559"/>
+      <w:bookmarkStart w:id="4" w:name="_Toc35686559"/>
       <w:r>
         <w:lastRenderedPageBreak/>
         <w:t>Aktiviteettikaavio</w:t>
       </w:r>
-      <w:bookmarkEnd w:id="5"/>
+      <w:bookmarkEnd w:id="4"/>
     </w:p>
     <w:p/>
     <w:p>
@@ -4951,7 +4938,7 @@
       <w:pPr>
         <w:pStyle w:val="Otsikko2"/>
       </w:pPr>
-      <w:bookmarkStart w:id="6" w:name="_Toc35686560"/>
+      <w:bookmarkStart w:id="5" w:name="_Toc35686560"/>
       <w:r>
         <w:lastRenderedPageBreak/>
         <w:t xml:space="preserve">Käyttötapaus 2: </w:t>
@@ -4959,7 +4946,7 @@
       <w:r>
         <w:t>Omat seurattavat tavoitteet</w:t>
       </w:r>
-      <w:bookmarkEnd w:id="6"/>
+      <w:bookmarkEnd w:id="5"/>
     </w:p>
     <w:p/>
     <w:p>
@@ -5035,13 +5022,21 @@
         <w:t xml:space="preserve">Käyttäjä valitsee </w:t>
       </w:r>
       <w:r>
-        <w:t>listalta haluamansa ja/tai määrätyt tavoitteet ra</w:t>
+        <w:t xml:space="preserve">listalta haluamansa ja/tai määrätyt tavoitteet </w:t>
+      </w:r>
+      <w:proofErr w:type="gramStart"/>
+      <w:r>
+        <w:t>ra</w:t>
       </w:r>
       <w:r>
         <w:t>st</w:t>
       </w:r>
       <w:r>
-        <w:t>i ruutuun -menetelmällä</w:t>
+        <w:t>i</w:t>
+      </w:r>
+      <w:proofErr w:type="gramEnd"/>
+      <w:r>
+        <w:t xml:space="preserve"> ruutuun -menetelmällä</w:t>
       </w:r>
     </w:p>
     <w:p>
@@ -5098,12 +5093,12 @@
       <w:pPr>
         <w:pStyle w:val="Otsikko3"/>
       </w:pPr>
-      <w:bookmarkStart w:id="7" w:name="_Toc35686561"/>
+      <w:bookmarkStart w:id="6" w:name="_Toc35686561"/>
       <w:r>
         <w:lastRenderedPageBreak/>
         <w:t>Aktiviteettikaavio</w:t>
       </w:r>
-      <w:bookmarkEnd w:id="7"/>
+      <w:bookmarkEnd w:id="6"/>
     </w:p>
     <w:p/>
     <w:p>
@@ -5120,7 +5115,7 @@
       <w:pPr>
         <w:pStyle w:val="Otsikko2"/>
       </w:pPr>
-      <w:bookmarkStart w:id="8" w:name="_Toc35686562"/>
+      <w:bookmarkStart w:id="7" w:name="_Toc35686562"/>
       <w:r>
         <w:lastRenderedPageBreak/>
         <w:t xml:space="preserve">Käyttötapaus 3: </w:t>
@@ -5128,7 +5123,7 @@
       <w:r>
         <w:t>Oman ja muiden edistymisen seuranta</w:t>
       </w:r>
-      <w:bookmarkEnd w:id="8"/>
+      <w:bookmarkEnd w:id="7"/>
     </w:p>
     <w:p/>
     <w:p>
@@ -5256,12 +5251,12 @@
       <w:pPr>
         <w:pStyle w:val="Otsikko3"/>
       </w:pPr>
-      <w:bookmarkStart w:id="9" w:name="_Toc35686563"/>
+      <w:bookmarkStart w:id="8" w:name="_Toc35686563"/>
       <w:r>
         <w:lastRenderedPageBreak/>
         <w:t>Aktiviteettikaavio</w:t>
       </w:r>
-      <w:bookmarkEnd w:id="9"/>
+      <w:bookmarkEnd w:id="8"/>
     </w:p>
     <w:p/>
     <w:p>
@@ -5286,7 +5281,7 @@
       <w:pPr>
         <w:pStyle w:val="Otsikko2"/>
       </w:pPr>
-      <w:bookmarkStart w:id="10" w:name="_Toc35686564"/>
+      <w:bookmarkStart w:id="9" w:name="_Toc35686564"/>
       <w:r>
         <w:lastRenderedPageBreak/>
         <w:t xml:space="preserve">Käyttötapaus </w:t>
@@ -5300,7 +5295,7 @@
       <w:r>
         <w:t>Pelialustan luonti, tavoitteiden lisäys ja käyttäjien seuranta</w:t>
       </w:r>
-      <w:bookmarkEnd w:id="10"/>
+      <w:bookmarkEnd w:id="9"/>
       <w:r>
         <w:t xml:space="preserve"> </w:t>
       </w:r>
@@ -5491,11 +5486,11 @@
       <w:pPr>
         <w:pStyle w:val="Otsikko3"/>
       </w:pPr>
-      <w:bookmarkStart w:id="11" w:name="_Toc35686565"/>
+      <w:bookmarkStart w:id="10" w:name="_Toc35686565"/>
       <w:r>
         <w:t>Aktiviteettikaavio</w:t>
       </w:r>
-      <w:bookmarkEnd w:id="11"/>
+      <w:bookmarkEnd w:id="10"/>
     </w:p>
     <w:p/>
     <w:p/>
@@ -5615,7 +5610,7 @@
       <w:pPr>
         <w:pStyle w:val="Otsikko2"/>
       </w:pPr>
-      <w:bookmarkStart w:id="12" w:name="_Toc35686566"/>
+      <w:bookmarkStart w:id="11" w:name="_Toc35686566"/>
       <w:r>
         <w:t xml:space="preserve">Käyttötapaus 5: </w:t>
       </w:r>
@@ -5628,7 +5623,7 @@
       <w:r>
         <w:t>utuksista</w:t>
       </w:r>
-      <w:bookmarkEnd w:id="12"/>
+      <w:bookmarkEnd w:id="11"/>
     </w:p>
     <w:p/>
     <w:p>
@@ -5729,11 +5724,11 @@
       <w:pPr>
         <w:pStyle w:val="Otsikko3"/>
       </w:pPr>
-      <w:bookmarkStart w:id="13" w:name="_Toc35686567"/>
+      <w:bookmarkStart w:id="12" w:name="_Toc35686567"/>
       <w:r>
         <w:t>Aktiviteettikaavio</w:t>
       </w:r>
-      <w:bookmarkEnd w:id="13"/>
+      <w:bookmarkEnd w:id="12"/>
     </w:p>
     <w:p/>
     <w:p/>
@@ -5751,7 +5746,7 @@
       <w:pPr>
         <w:pStyle w:val="Otsikko2"/>
       </w:pPr>
-      <w:bookmarkStart w:id="14" w:name="_Toc35686568"/>
+      <w:bookmarkStart w:id="13" w:name="_Toc35686568"/>
       <w:r>
         <w:lastRenderedPageBreak/>
         <w:t xml:space="preserve">Käyttötapaus 6: </w:t>
@@ -5759,7 +5754,7 @@
       <w:r>
         <w:t>Tavoitteista muistutus</w:t>
       </w:r>
-      <w:bookmarkEnd w:id="14"/>
+      <w:bookmarkEnd w:id="13"/>
     </w:p>
     <w:p/>
     <w:p>
@@ -5843,11 +5838,11 @@
       <w:pPr>
         <w:pStyle w:val="Otsikko3"/>
       </w:pPr>
-      <w:bookmarkStart w:id="15" w:name="_Toc35686569"/>
+      <w:bookmarkStart w:id="14" w:name="_Toc35686569"/>
       <w:r>
         <w:t>Aktiviteettikaavio</w:t>
       </w:r>
-      <w:bookmarkEnd w:id="15"/>
+      <w:bookmarkEnd w:id="14"/>
     </w:p>
     <w:p/>
     <w:p>
@@ -5864,7 +5859,7 @@
       <w:pPr>
         <w:pStyle w:val="Otsikko2"/>
       </w:pPr>
-      <w:bookmarkStart w:id="16" w:name="_Toc35686570"/>
+      <w:bookmarkStart w:id="15" w:name="_Toc35686570"/>
       <w:r>
         <w:lastRenderedPageBreak/>
         <w:t xml:space="preserve">Käyttötapaus 7: </w:t>
@@ -5878,6 +5873,29 @@
       <w:r>
         <w:t>oitteet</w:t>
       </w:r>
+      <w:bookmarkEnd w:id="15"/>
+    </w:p>
+    <w:p>
+      <w:pPr>
+        <w:ind w:left="432"/>
+      </w:pPr>
+    </w:p>
+    <w:p>
+      <w:pPr>
+        <w:ind w:left="432"/>
+      </w:pPr>
+      <w:r>
+        <w:t xml:space="preserve">Käyttäjä valitsee 3:sta kategoriasta tavoitteita itselleen. Hänen tulisi valikoida jokaisesta aikakategoriasta tavoite, jotta päivittäisten tavoitteiden saavuttaminen ei tule liian raskaaksi. </w:t>
+      </w:r>
+    </w:p>
+    <w:p>
+      <w:pPr>
+        <w:pStyle w:val="Otsikko1"/>
+      </w:pPr>
+      <w:bookmarkStart w:id="16" w:name="_Toc35686572"/>
+      <w:r>
+        <w:t>Käyttöliittymän rautalankamalli</w:t>
+      </w:r>
       <w:bookmarkEnd w:id="16"/>
     </w:p>
     <w:p>
@@ -5890,78 +5908,55 @@
         <w:ind w:left="432"/>
       </w:pPr>
       <w:r>
-        <w:t xml:space="preserve">Käyttäjä valitsee 3:sta kategoriasta tavoitteita itselleen. Hänen tulisi valikoida jokaisesta aikakategoriasta tavoite, jotta päivittäisten tavoitteiden saavuttaminen ei tule liian raskaaksi. </w:t>
-      </w:r>
-    </w:p>
-    <w:p>
-      <w:pPr>
-        <w:pStyle w:val="Otsikko1"/>
-      </w:pPr>
-      <w:bookmarkStart w:id="17" w:name="_Toc35686572"/>
-      <w:r>
-        <w:t>Käyttöliittymän rautalankamalli</w:t>
+        <w:t xml:space="preserve">Käyttöliittymästä on erillinen </w:t>
+      </w:r>
+      <w:r>
+        <w:t>PowerPoint</w:t>
+      </w:r>
+      <w:r>
+        <w:t>-tiedosto, jossa on nähtävissä kaikki näytöt ja jossa</w:t>
+      </w:r>
+      <w:r>
+        <w:t xml:space="preserve"> voi</w:t>
+      </w:r>
+      <w:r>
+        <w:t xml:space="preserve"> kokeilla myös </w:t>
+      </w:r>
+      <w:r>
+        <w:t xml:space="preserve">sovelluksen </w:t>
+      </w:r>
+      <w:r>
+        <w:t>toiminnallisuutta.</w:t>
+      </w:r>
+      <w:r>
+        <w:t xml:space="preserve"> </w:t>
+      </w:r>
+      <w:r>
+        <w:t xml:space="preserve">Tiedosto </w:t>
+      </w:r>
+      <w:r>
+        <w:t>”</w:t>
+      </w:r>
+      <w:r>
+        <w:t>CRM Käyttöliittymä, rautalankamalli ja toiminnallisuus</w:t>
+      </w:r>
+      <w:r>
+        <w:t xml:space="preserve"> ” </w:t>
+      </w:r>
+      <w:r>
+        <w:t>on tämän määrittelydokumentin liitteenä.</w:t>
+      </w:r>
+    </w:p>
+    <w:p/>
+    <w:p>
+      <w:pPr>
+        <w:pStyle w:val="Otsikko2"/>
+      </w:pPr>
+      <w:bookmarkStart w:id="17" w:name="_Toc35686573"/>
+      <w:r>
+        <w:t>Sivukartta</w:t>
       </w:r>
       <w:bookmarkEnd w:id="17"/>
-    </w:p>
-    <w:p>
-      <w:pPr>
-        <w:ind w:left="432"/>
-      </w:pPr>
-    </w:p>
-    <w:p>
-      <w:pPr>
-        <w:ind w:left="432"/>
-      </w:pPr>
-      <w:r>
-        <w:t xml:space="preserve">Käyttöliittymästä on erillinen </w:t>
-      </w:r>
-      <w:r>
-        <w:t>PowerPoint</w:t>
-      </w:r>
-      <w:r>
-        <w:t>-tiedosto, jossa on nähtävissä kaikki näytöt ja jossa</w:t>
-      </w:r>
-      <w:r>
-        <w:t xml:space="preserve"> voi</w:t>
-      </w:r>
-      <w:r>
-        <w:t xml:space="preserve"> kokeilla myös </w:t>
-      </w:r>
-      <w:r>
-        <w:t xml:space="preserve">sovelluksen </w:t>
-      </w:r>
-      <w:r>
-        <w:t>toiminnallisuutta.</w:t>
-      </w:r>
-      <w:r>
-        <w:t xml:space="preserve"> </w:t>
-      </w:r>
-      <w:r>
-        <w:t xml:space="preserve">Tiedosto </w:t>
-      </w:r>
-      <w:r>
-        <w:t>”</w:t>
-      </w:r>
-      <w:r>
-        <w:t>CRM Käyttöliittymä, rautalankamalli ja toiminnallisuus</w:t>
-      </w:r>
-      <w:r>
-        <w:t xml:space="preserve"> ” </w:t>
-      </w:r>
-      <w:r>
-        <w:t>on tämän määrittelydokumentin liitteenä.</w:t>
-      </w:r>
-    </w:p>
-    <w:p/>
-    <w:p>
-      <w:pPr>
-        <w:pStyle w:val="Otsikko2"/>
-      </w:pPr>
-      <w:bookmarkStart w:id="18" w:name="_Toc35686573"/>
-      <w:r>
-        <w:t>Sivukartta</w:t>
-      </w:r>
-      <w:bookmarkEnd w:id="18"/>
     </w:p>
     <w:p>
       <w:pPr>
@@ -5980,10 +5975,10 @@
           <w:noProof/>
         </w:rPr>
         <w:drawing>
-          <wp:inline distT="0" distB="0" distL="0" distR="0" wp14:anchorId="26147E5C" wp14:editId="7B4062E4">
-            <wp:extent cx="4631377" cy="3308053"/>
-            <wp:effectExtent l="0" t="0" r="0" b="6985"/>
-            <wp:docPr id="5" name="Kuva 5" descr="Kuva, joka sisältää kohteen näyttökuva&#10;&#10;Kuvaus luotu automaattisesti"/>
+          <wp:inline distT="0" distB="0" distL="0" distR="0" wp14:anchorId="29581ACB" wp14:editId="20BAEAD8">
+            <wp:extent cx="5724525" cy="4086225"/>
+            <wp:effectExtent l="0" t="0" r="9525" b="9525"/>
+            <wp:docPr id="2" name="Kuva 2"/>
             <wp:cNvGraphicFramePr>
               <a:graphicFrameLocks xmlns:a="http://schemas.openxmlformats.org/drawingml/2006/main" noChangeAspect="1"/>
             </wp:cNvGraphicFramePr>
@@ -5991,8 +5986,10 @@
               <a:graphicData uri="http://schemas.openxmlformats.org/drawingml/2006/picture">
                 <pic:pic xmlns:pic="http://schemas.openxmlformats.org/drawingml/2006/picture">
                   <pic:nvPicPr>
-                    <pic:cNvPr id="5" name="sivukartta.png"/>
-                    <pic:cNvPicPr/>
+                    <pic:cNvPr id="0" name="Picture 1"/>
+                    <pic:cNvPicPr>
+                      <a:picLocks noChangeAspect="1" noChangeArrowheads="1"/>
+                    </pic:cNvPicPr>
                   </pic:nvPicPr>
                   <pic:blipFill>
                     <a:blip r:embed="rId16" cstate="print">
@@ -6002,18 +5999,23 @@
                         </a:ext>
                       </a:extLst>
                     </a:blip>
+                    <a:srcRect/>
                     <a:stretch>
                       <a:fillRect/>
                     </a:stretch>
                   </pic:blipFill>
-                  <pic:spPr>
+                  <pic:spPr bwMode="auto">
                     <a:xfrm>
                       <a:off x="0" y="0"/>
-                      <a:ext cx="4640083" cy="3314272"/>
+                      <a:ext cx="5724525" cy="4086225"/>
                     </a:xfrm>
                     <a:prstGeom prst="rect">
                       <a:avLst/>
                     </a:prstGeom>
+                    <a:noFill/>
+                    <a:ln>
+                      <a:noFill/>
+                    </a:ln>
                   </pic:spPr>
                 </pic:pic>
               </a:graphicData>
@@ -6024,15 +6026,19 @@
     </w:p>
     <w:p/>
     <w:p/>
+    <w:p/>
+    <w:p/>
+    <w:p/>
+    <w:p/>
     <w:p>
       <w:pPr>
         <w:pStyle w:val="Otsikko2"/>
       </w:pPr>
-      <w:bookmarkStart w:id="19" w:name="_Toc35686574"/>
+      <w:bookmarkStart w:id="18" w:name="_Toc35686574"/>
       <w:r>
         <w:t>Sisältökartta</w:t>
       </w:r>
-      <w:bookmarkEnd w:id="19"/>
+      <w:bookmarkEnd w:id="18"/>
     </w:p>
     <w:p>
       <w:pPr>
@@ -6046,12 +6052,11 @@
         <w:rPr>
           <w:noProof/>
         </w:rPr>
-        <w:lastRenderedPageBreak/>
         <w:drawing>
-          <wp:inline distT="0" distB="0" distL="0" distR="0" wp14:anchorId="19D29A78" wp14:editId="7C904A33">
-            <wp:extent cx="5731510" cy="4093845"/>
-            <wp:effectExtent l="0" t="0" r="2540" b="1905"/>
-            <wp:docPr id="8" name="Kuva 8" descr="Kuva, joka sisältää kohteen teksti&#10;&#10;Kuvaus luotu automaattisesti"/>
+          <wp:inline distT="0" distB="0" distL="0" distR="0" wp14:anchorId="1FB58C06" wp14:editId="4D28D282">
+            <wp:extent cx="5724525" cy="4086225"/>
+            <wp:effectExtent l="0" t="0" r="9525" b="9525"/>
+            <wp:docPr id="4" name="Kuva 4"/>
             <wp:cNvGraphicFramePr>
               <a:graphicFrameLocks xmlns:a="http://schemas.openxmlformats.org/drawingml/2006/main" noChangeAspect="1"/>
             </wp:cNvGraphicFramePr>
@@ -6059,8 +6064,10 @@
               <a:graphicData uri="http://schemas.openxmlformats.org/drawingml/2006/picture">
                 <pic:pic xmlns:pic="http://schemas.openxmlformats.org/drawingml/2006/picture">
                   <pic:nvPicPr>
-                    <pic:cNvPr id="8" name="sisaltokartta.png"/>
-                    <pic:cNvPicPr/>
+                    <pic:cNvPr id="0" name="Picture 2"/>
+                    <pic:cNvPicPr>
+                      <a:picLocks noChangeAspect="1" noChangeArrowheads="1"/>
+                    </pic:cNvPicPr>
                   </pic:nvPicPr>
                   <pic:blipFill>
                     <a:blip r:embed="rId17" cstate="print">
@@ -6070,18 +6077,23 @@
                         </a:ext>
                       </a:extLst>
                     </a:blip>
+                    <a:srcRect/>
                     <a:stretch>
                       <a:fillRect/>
                     </a:stretch>
                   </pic:blipFill>
-                  <pic:spPr>
+                  <pic:spPr bwMode="auto">
                     <a:xfrm>
                       <a:off x="0" y="0"/>
-                      <a:ext cx="5731510" cy="4093845"/>
+                      <a:ext cx="5724525" cy="4086225"/>
                     </a:xfrm>
                     <a:prstGeom prst="rect">
                       <a:avLst/>
                     </a:prstGeom>
+                    <a:noFill/>
+                    <a:ln>
+                      <a:noFill/>
+                    </a:ln>
                   </pic:spPr>
                 </pic:pic>
               </a:graphicData>
@@ -6094,6 +6106,8 @@
       <w:r>
         <w:br w:type="page"/>
       </w:r>
+      <w:bookmarkStart w:id="19" w:name="_GoBack"/>
+      <w:bookmarkEnd w:id="19"/>
     </w:p>
     <w:p>
       <w:pPr>
@@ -11661,15 +11675,6 @@
 </file>
 
 <file path=customXml/item3.xml><?xml version="1.0" encoding="utf-8"?>
-<?mso-contentType ?>
-<FormTemplates xmlns="http://schemas.microsoft.com/sharepoint/v3/contenttype/forms">
-  <Display>DocumentLibraryForm</Display>
-  <Edit>DocumentLibraryForm</Edit>
-  <New>DocumentLibraryForm</New>
-</FormTemplates>
-</file>
-
-<file path=customXml/item4.xml><?xml version="1.0" encoding="utf-8"?>
 <ct:contentTypeSchema xmlns:ct="http://schemas.microsoft.com/office/2006/metadata/contentType" xmlns:ma="http://schemas.microsoft.com/office/2006/metadata/properties/metaAttributes" ct:_="" ma:_="" ma:contentTypeName="Asiakirja" ma:contentTypeID="0x0101007224E9EE5B3BF94C806FF09039891060" ma:contentTypeVersion="6" ma:contentTypeDescription="Luo uusi asiakirja." ma:contentTypeScope="" ma:versionID="3e27591f2678635d285da64c2a7aad9e">
   <xsd:schema xmlns:xsd="http://www.w3.org/2001/XMLSchema" xmlns:xs="http://www.w3.org/2001/XMLSchema" xmlns:p="http://schemas.microsoft.com/office/2006/metadata/properties" xmlns:ns2="aec78b04-9439-499f-911c-68c5b1e9ccff" targetNamespace="http://schemas.microsoft.com/office/2006/metadata/properties" ma:root="true" ma:fieldsID="79be787e91dac9966e20cd4a195ad7e2" ns2:_="">
     <xsd:import namespace="aec78b04-9439-499f-911c-68c5b1e9ccff"/>
@@ -11827,6 +11832,15 @@
 </ct:contentTypeSchema>
 </file>
 
+<file path=customXml/item4.xml><?xml version="1.0" encoding="utf-8"?>
+<?mso-contentType ?>
+<FormTemplates xmlns="http://schemas.microsoft.com/sharepoint/v3/contenttype/forms">
+  <Display>DocumentLibraryForm</Display>
+  <Edit>DocumentLibraryForm</Edit>
+  <New>DocumentLibraryForm</New>
+</FormTemplates>
+</file>
+
 <file path=customXml/item5.xml><?xml version="1.0" encoding="utf-8"?>
 <b:Sources xmlns:b="http://schemas.openxmlformats.org/officeDocument/2006/bibliography" xmlns="http://schemas.openxmlformats.org/officeDocument/2006/bibliography" SelectedStyle="\APASixthEditionOfficeOnline.xsl" StyleName="APA" Version="6"/>
 </file>
@@ -11849,14 +11863,6 @@
 </file>
 
 <file path=customXml/itemProps3.xml><?xml version="1.0" encoding="utf-8"?>
-<ds:datastoreItem xmlns:ds="http://schemas.openxmlformats.org/officeDocument/2006/customXml" ds:itemID="{9661B840-9CC8-4F22-8B96-8B7484193923}">
-  <ds:schemaRefs>
-    <ds:schemaRef ds:uri="http://schemas.microsoft.com/sharepoint/v3/contenttype/forms"/>
-  </ds:schemaRefs>
-</ds:datastoreItem>
-</file>
-
-<file path=customXml/itemProps4.xml><?xml version="1.0" encoding="utf-8"?>
 <ds:datastoreItem xmlns:ds="http://schemas.openxmlformats.org/officeDocument/2006/customXml" ds:itemID="{E4F85474-4FC6-4F1C-818F-9254C2301615}">
   <ds:schemaRefs>
     <ds:schemaRef ds:uri="http://schemas.microsoft.com/office/2006/metadata/contentType"/>
@@ -11874,8 +11880,16 @@
 </ds:datastoreItem>
 </file>
 
+<file path=customXml/itemProps4.xml><?xml version="1.0" encoding="utf-8"?>
+<ds:datastoreItem xmlns:ds="http://schemas.openxmlformats.org/officeDocument/2006/customXml" ds:itemID="{9661B840-9CC8-4F22-8B96-8B7484193923}">
+  <ds:schemaRefs>
+    <ds:schemaRef ds:uri="http://schemas.microsoft.com/sharepoint/v3/contenttype/forms"/>
+  </ds:schemaRefs>
+</ds:datastoreItem>
+</file>
+
 <file path=customXml/itemProps5.xml><?xml version="1.0" encoding="utf-8"?>
-<ds:datastoreItem xmlns:ds="http://schemas.openxmlformats.org/officeDocument/2006/customXml" ds:itemID="{D3DF3701-FDA6-46BE-9B67-8CA05DE48478}">
+<ds:datastoreItem xmlns:ds="http://schemas.openxmlformats.org/officeDocument/2006/customXml" ds:itemID="{48FDC616-CC51-410A-BE10-AC8BC33A90B7}">
   <ds:schemaRefs>
     <ds:schemaRef ds:uri="http://schemas.openxmlformats.org/officeDocument/2006/bibliography"/>
   </ds:schemaRefs>

</xml_diff>

<commit_message>
rautalankamallin luonti ja login sivun aloitusta (#18)
</commit_message>
<xml_diff>
--- a/Määrittelykuvasto.docx
+++ b/Määrittelykuvasto.docx
@@ -265,7 +265,7 @@
                   </wp:anchor>
                 </w:drawing>
               </mc:Choice>
-              <mc:Fallback xmlns:arto="http://schemas.microsoft.com/office/word/2006/arto" xmlns:a14="http://schemas.microsoft.com/office/drawing/2010/main" xmlns:pic="http://schemas.openxmlformats.org/drawingml/2006/picture" xmlns:a="http://schemas.openxmlformats.org/drawingml/2006/main">
+              <mc:Fallback xmlns:a="http://schemas.openxmlformats.org/drawingml/2006/main" xmlns:pic="http://schemas.openxmlformats.org/drawingml/2006/picture" xmlns:a14="http://schemas.microsoft.com/office/drawing/2010/main" xmlns:arto="http://schemas.microsoft.com/office/word/2006/arto">
                 <w:pict w14:anchorId="46903986">
                   <v:group id="Ryhmä 149" style="position:absolute;margin-left:0;margin-top:0;width:8in;height:95.7pt;z-index:251662336;mso-width-percent:941;mso-height-percent:121;mso-top-percent:23;mso-position-horizontal:center;mso-position-horizontal-relative:page;mso-position-vertical-relative:page;mso-width-percent:941;mso-height-percent:121;mso-top-percent:23" coordsize="73152,12161" coordorigin="" o:spid="_x0000_s1026" w14:anchorId="28BD1A20" o:gfxdata="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">
                     <v:shape id="Suorakulmio 51" style="position:absolute;width:73152;height:11303;visibility:visible;mso-wrap-style:square;v-text-anchor:middle" coordsize="7312660,1129665" o:spid="_x0000_s1027" fillcolor="#4472c4 [3204]" stroked="f" strokeweight="1pt" path="m,l7312660,r,1129665l3619500,733425,,1091565,,xe" o:gfxdata="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">
@@ -477,17 +477,7 @@
                                         <w:szCs w:val="18"/>
                                         <w:lang w:val="en-US"/>
                                       </w:rPr>
-                                      <w:t xml:space="preserve">, Toni </w:t>
-                                    </w:r>
-                                    <w:proofErr w:type="spellStart"/>
-                                    <w:r>
-                                      <w:rPr>
-                                        <w:color w:val="595959" w:themeColor="text1" w:themeTint="A6"/>
-                                        <w:sz w:val="18"/>
-                                        <w:szCs w:val="18"/>
-                                        <w:lang w:val="en-US"/>
-                                      </w:rPr>
-                                      <w:t>Re</w:t>
+                                      <w:t>, Toni Re</w:t>
                                     </w:r>
                                     <w:r>
                                       <w:rPr>
@@ -507,7 +497,6 @@
                                       </w:rPr>
                                       <w:t>nman</w:t>
                                     </w:r>
-                                    <w:proofErr w:type="spellEnd"/>
                                   </w:sdtContent>
                                 </w:sdt>
                               </w:p>
@@ -4758,39 +4747,37 @@
       <w:r>
         <w:t>a</w:t>
       </w:r>
-      <w:bookmarkStart w:id="3" w:name="_GoBack"/>
+      <w:proofErr w:type="spellEnd"/>
+      <w:r>
+        <w:t xml:space="preserve"> johdetut käyttötapaukset (</w:t>
+      </w:r>
+      <w:proofErr w:type="spellStart"/>
+      <w:r>
+        <w:t>Use</w:t>
+      </w:r>
+      <w:proofErr w:type="spellEnd"/>
+      <w:r>
+        <w:t xml:space="preserve"> Case)</w:t>
+      </w:r>
+      <w:bookmarkEnd w:id="2"/>
+    </w:p>
+    <w:p>
+      <w:pPr>
+        <w:ind w:left="792"/>
+      </w:pPr>
+    </w:p>
+    <w:p>
+      <w:pPr>
+        <w:pStyle w:val="Otsikko2"/>
+      </w:pPr>
+      <w:bookmarkStart w:id="3" w:name="_Toc35686558"/>
+      <w:r>
+        <w:t xml:space="preserve">Käyttötapaus 1: </w:t>
+      </w:r>
+      <w:r>
+        <w:t>Peliin kirjautuminen ja hahmon luonti</w:t>
+      </w:r>
       <w:bookmarkEnd w:id="3"/>
-      <w:proofErr w:type="spellEnd"/>
-      <w:r>
-        <w:t xml:space="preserve"> johdetut käyttötapaukset (</w:t>
-      </w:r>
-      <w:proofErr w:type="spellStart"/>
-      <w:r>
-        <w:t>Use</w:t>
-      </w:r>
-      <w:proofErr w:type="spellEnd"/>
-      <w:r>
-        <w:t xml:space="preserve"> Case)</w:t>
-      </w:r>
-      <w:bookmarkEnd w:id="2"/>
-    </w:p>
-    <w:p>
-      <w:pPr>
-        <w:ind w:left="792"/>
-      </w:pPr>
-    </w:p>
-    <w:p>
-      <w:pPr>
-        <w:pStyle w:val="Otsikko2"/>
-      </w:pPr>
-      <w:bookmarkStart w:id="4" w:name="_Toc35686558"/>
-      <w:r>
-        <w:t xml:space="preserve">Käyttötapaus 1: </w:t>
-      </w:r>
-      <w:r>
-        <w:t>Peliin kirjautuminen ja hahmon luonti</w:t>
-      </w:r>
-      <w:bookmarkEnd w:id="4"/>
       <w:r>
         <w:t xml:space="preserve"> </w:t>
       </w:r>
@@ -4922,12 +4909,12 @@
       <w:pPr>
         <w:pStyle w:val="Otsikko3"/>
       </w:pPr>
-      <w:bookmarkStart w:id="5" w:name="_Toc35686559"/>
+      <w:bookmarkStart w:id="4" w:name="_Toc35686559"/>
       <w:r>
         <w:lastRenderedPageBreak/>
         <w:t>Aktiviteettikaavio</w:t>
       </w:r>
-      <w:bookmarkEnd w:id="5"/>
+      <w:bookmarkEnd w:id="4"/>
     </w:p>
     <w:p/>
     <w:p>
@@ -4951,7 +4938,7 @@
       <w:pPr>
         <w:pStyle w:val="Otsikko2"/>
       </w:pPr>
-      <w:bookmarkStart w:id="6" w:name="_Toc35686560"/>
+      <w:bookmarkStart w:id="5" w:name="_Toc35686560"/>
       <w:r>
         <w:lastRenderedPageBreak/>
         <w:t xml:space="preserve">Käyttötapaus 2: </w:t>
@@ -4959,7 +4946,7 @@
       <w:r>
         <w:t>Omat seurattavat tavoitteet</w:t>
       </w:r>
-      <w:bookmarkEnd w:id="6"/>
+      <w:bookmarkEnd w:id="5"/>
     </w:p>
     <w:p/>
     <w:p>
@@ -5035,13 +5022,21 @@
         <w:t xml:space="preserve">Käyttäjä valitsee </w:t>
       </w:r>
       <w:r>
-        <w:t>listalta haluamansa ja/tai määrätyt tavoitteet ra</w:t>
+        <w:t xml:space="preserve">listalta haluamansa ja/tai määrätyt tavoitteet </w:t>
+      </w:r>
+      <w:proofErr w:type="gramStart"/>
+      <w:r>
+        <w:t>ra</w:t>
       </w:r>
       <w:r>
         <w:t>st</w:t>
       </w:r>
       <w:r>
-        <w:t>i ruutuun -menetelmällä</w:t>
+        <w:t>i</w:t>
+      </w:r>
+      <w:proofErr w:type="gramEnd"/>
+      <w:r>
+        <w:t xml:space="preserve"> ruutuun -menetelmällä</w:t>
       </w:r>
     </w:p>
     <w:p>
@@ -5098,12 +5093,12 @@
       <w:pPr>
         <w:pStyle w:val="Otsikko3"/>
       </w:pPr>
-      <w:bookmarkStart w:id="7" w:name="_Toc35686561"/>
+      <w:bookmarkStart w:id="6" w:name="_Toc35686561"/>
       <w:r>
         <w:lastRenderedPageBreak/>
         <w:t>Aktiviteettikaavio</w:t>
       </w:r>
-      <w:bookmarkEnd w:id="7"/>
+      <w:bookmarkEnd w:id="6"/>
     </w:p>
     <w:p/>
     <w:p>
@@ -5120,7 +5115,7 @@
       <w:pPr>
         <w:pStyle w:val="Otsikko2"/>
       </w:pPr>
-      <w:bookmarkStart w:id="8" w:name="_Toc35686562"/>
+      <w:bookmarkStart w:id="7" w:name="_Toc35686562"/>
       <w:r>
         <w:lastRenderedPageBreak/>
         <w:t xml:space="preserve">Käyttötapaus 3: </w:t>
@@ -5128,7 +5123,7 @@
       <w:r>
         <w:t>Oman ja muiden edistymisen seuranta</w:t>
       </w:r>
-      <w:bookmarkEnd w:id="8"/>
+      <w:bookmarkEnd w:id="7"/>
     </w:p>
     <w:p/>
     <w:p>
@@ -5256,12 +5251,12 @@
       <w:pPr>
         <w:pStyle w:val="Otsikko3"/>
       </w:pPr>
-      <w:bookmarkStart w:id="9" w:name="_Toc35686563"/>
+      <w:bookmarkStart w:id="8" w:name="_Toc35686563"/>
       <w:r>
         <w:lastRenderedPageBreak/>
         <w:t>Aktiviteettikaavio</w:t>
       </w:r>
-      <w:bookmarkEnd w:id="9"/>
+      <w:bookmarkEnd w:id="8"/>
     </w:p>
     <w:p/>
     <w:p>
@@ -5286,7 +5281,7 @@
       <w:pPr>
         <w:pStyle w:val="Otsikko2"/>
       </w:pPr>
-      <w:bookmarkStart w:id="10" w:name="_Toc35686564"/>
+      <w:bookmarkStart w:id="9" w:name="_Toc35686564"/>
       <w:r>
         <w:lastRenderedPageBreak/>
         <w:t xml:space="preserve">Käyttötapaus </w:t>
@@ -5300,7 +5295,7 @@
       <w:r>
         <w:t>Pelialustan luonti, tavoitteiden lisäys ja käyttäjien seuranta</w:t>
       </w:r>
-      <w:bookmarkEnd w:id="10"/>
+      <w:bookmarkEnd w:id="9"/>
       <w:r>
         <w:t xml:space="preserve"> </w:t>
       </w:r>
@@ -5491,11 +5486,11 @@
       <w:pPr>
         <w:pStyle w:val="Otsikko3"/>
       </w:pPr>
-      <w:bookmarkStart w:id="11" w:name="_Toc35686565"/>
+      <w:bookmarkStart w:id="10" w:name="_Toc35686565"/>
       <w:r>
         <w:t>Aktiviteettikaavio</w:t>
       </w:r>
-      <w:bookmarkEnd w:id="11"/>
+      <w:bookmarkEnd w:id="10"/>
     </w:p>
     <w:p/>
     <w:p/>
@@ -5615,7 +5610,7 @@
       <w:pPr>
         <w:pStyle w:val="Otsikko2"/>
       </w:pPr>
-      <w:bookmarkStart w:id="12" w:name="_Toc35686566"/>
+      <w:bookmarkStart w:id="11" w:name="_Toc35686566"/>
       <w:r>
         <w:t xml:space="preserve">Käyttötapaus 5: </w:t>
       </w:r>
@@ -5628,7 +5623,7 @@
       <w:r>
         <w:t>utuksista</w:t>
       </w:r>
-      <w:bookmarkEnd w:id="12"/>
+      <w:bookmarkEnd w:id="11"/>
     </w:p>
     <w:p/>
     <w:p>
@@ -5729,11 +5724,11 @@
       <w:pPr>
         <w:pStyle w:val="Otsikko3"/>
       </w:pPr>
-      <w:bookmarkStart w:id="13" w:name="_Toc35686567"/>
+      <w:bookmarkStart w:id="12" w:name="_Toc35686567"/>
       <w:r>
         <w:t>Aktiviteettikaavio</w:t>
       </w:r>
-      <w:bookmarkEnd w:id="13"/>
+      <w:bookmarkEnd w:id="12"/>
     </w:p>
     <w:p/>
     <w:p/>
@@ -5751,7 +5746,7 @@
       <w:pPr>
         <w:pStyle w:val="Otsikko2"/>
       </w:pPr>
-      <w:bookmarkStart w:id="14" w:name="_Toc35686568"/>
+      <w:bookmarkStart w:id="13" w:name="_Toc35686568"/>
       <w:r>
         <w:lastRenderedPageBreak/>
         <w:t xml:space="preserve">Käyttötapaus 6: </w:t>
@@ -5759,7 +5754,7 @@
       <w:r>
         <w:t>Tavoitteista muistutus</w:t>
       </w:r>
-      <w:bookmarkEnd w:id="14"/>
+      <w:bookmarkEnd w:id="13"/>
     </w:p>
     <w:p/>
     <w:p>
@@ -5843,11 +5838,11 @@
       <w:pPr>
         <w:pStyle w:val="Otsikko3"/>
       </w:pPr>
-      <w:bookmarkStart w:id="15" w:name="_Toc35686569"/>
+      <w:bookmarkStart w:id="14" w:name="_Toc35686569"/>
       <w:r>
         <w:t>Aktiviteettikaavio</w:t>
       </w:r>
-      <w:bookmarkEnd w:id="15"/>
+      <w:bookmarkEnd w:id="14"/>
     </w:p>
     <w:p/>
     <w:p>
@@ -5864,7 +5859,7 @@
       <w:pPr>
         <w:pStyle w:val="Otsikko2"/>
       </w:pPr>
-      <w:bookmarkStart w:id="16" w:name="_Toc35686570"/>
+      <w:bookmarkStart w:id="15" w:name="_Toc35686570"/>
       <w:r>
         <w:lastRenderedPageBreak/>
         <w:t xml:space="preserve">Käyttötapaus 7: </w:t>
@@ -5878,6 +5873,29 @@
       <w:r>
         <w:t>oitteet</w:t>
       </w:r>
+      <w:bookmarkEnd w:id="15"/>
+    </w:p>
+    <w:p>
+      <w:pPr>
+        <w:ind w:left="432"/>
+      </w:pPr>
+    </w:p>
+    <w:p>
+      <w:pPr>
+        <w:ind w:left="432"/>
+      </w:pPr>
+      <w:r>
+        <w:t xml:space="preserve">Käyttäjä valitsee 3:sta kategoriasta tavoitteita itselleen. Hänen tulisi valikoida jokaisesta aikakategoriasta tavoite, jotta päivittäisten tavoitteiden saavuttaminen ei tule liian raskaaksi. </w:t>
+      </w:r>
+    </w:p>
+    <w:p>
+      <w:pPr>
+        <w:pStyle w:val="Otsikko1"/>
+      </w:pPr>
+      <w:bookmarkStart w:id="16" w:name="_Toc35686572"/>
+      <w:r>
+        <w:t>Käyttöliittymän rautalankamalli</w:t>
+      </w:r>
       <w:bookmarkEnd w:id="16"/>
     </w:p>
     <w:p>
@@ -5890,78 +5908,55 @@
         <w:ind w:left="432"/>
       </w:pPr>
       <w:r>
-        <w:t xml:space="preserve">Käyttäjä valitsee 3:sta kategoriasta tavoitteita itselleen. Hänen tulisi valikoida jokaisesta aikakategoriasta tavoite, jotta päivittäisten tavoitteiden saavuttaminen ei tule liian raskaaksi. </w:t>
-      </w:r>
-    </w:p>
-    <w:p>
-      <w:pPr>
-        <w:pStyle w:val="Otsikko1"/>
-      </w:pPr>
-      <w:bookmarkStart w:id="17" w:name="_Toc35686572"/>
-      <w:r>
-        <w:t>Käyttöliittymän rautalankamalli</w:t>
+        <w:t xml:space="preserve">Käyttöliittymästä on erillinen </w:t>
+      </w:r>
+      <w:r>
+        <w:t>PowerPoint</w:t>
+      </w:r>
+      <w:r>
+        <w:t>-tiedosto, jossa on nähtävissä kaikki näytöt ja jossa</w:t>
+      </w:r>
+      <w:r>
+        <w:t xml:space="preserve"> voi</w:t>
+      </w:r>
+      <w:r>
+        <w:t xml:space="preserve"> kokeilla myös </w:t>
+      </w:r>
+      <w:r>
+        <w:t xml:space="preserve">sovelluksen </w:t>
+      </w:r>
+      <w:r>
+        <w:t>toiminnallisuutta.</w:t>
+      </w:r>
+      <w:r>
+        <w:t xml:space="preserve"> </w:t>
+      </w:r>
+      <w:r>
+        <w:t xml:space="preserve">Tiedosto </w:t>
+      </w:r>
+      <w:r>
+        <w:t>”</w:t>
+      </w:r>
+      <w:r>
+        <w:t>CRM Käyttöliittymä, rautalankamalli ja toiminnallisuus</w:t>
+      </w:r>
+      <w:r>
+        <w:t xml:space="preserve"> ” </w:t>
+      </w:r>
+      <w:r>
+        <w:t>on tämän määrittelydokumentin liitteenä.</w:t>
+      </w:r>
+    </w:p>
+    <w:p/>
+    <w:p>
+      <w:pPr>
+        <w:pStyle w:val="Otsikko2"/>
+      </w:pPr>
+      <w:bookmarkStart w:id="17" w:name="_Toc35686573"/>
+      <w:r>
+        <w:t>Sivukartta</w:t>
       </w:r>
       <w:bookmarkEnd w:id="17"/>
-    </w:p>
-    <w:p>
-      <w:pPr>
-        <w:ind w:left="432"/>
-      </w:pPr>
-    </w:p>
-    <w:p>
-      <w:pPr>
-        <w:ind w:left="432"/>
-      </w:pPr>
-      <w:r>
-        <w:t xml:space="preserve">Käyttöliittymästä on erillinen </w:t>
-      </w:r>
-      <w:r>
-        <w:t>PowerPoint</w:t>
-      </w:r>
-      <w:r>
-        <w:t>-tiedosto, jossa on nähtävissä kaikki näytöt ja jossa</w:t>
-      </w:r>
-      <w:r>
-        <w:t xml:space="preserve"> voi</w:t>
-      </w:r>
-      <w:r>
-        <w:t xml:space="preserve"> kokeilla myös </w:t>
-      </w:r>
-      <w:r>
-        <w:t xml:space="preserve">sovelluksen </w:t>
-      </w:r>
-      <w:r>
-        <w:t>toiminnallisuutta.</w:t>
-      </w:r>
-      <w:r>
-        <w:t xml:space="preserve"> </w:t>
-      </w:r>
-      <w:r>
-        <w:t xml:space="preserve">Tiedosto </w:t>
-      </w:r>
-      <w:r>
-        <w:t>”</w:t>
-      </w:r>
-      <w:r>
-        <w:t>CRM Käyttöliittymä, rautalankamalli ja toiminnallisuus</w:t>
-      </w:r>
-      <w:r>
-        <w:t xml:space="preserve"> ” </w:t>
-      </w:r>
-      <w:r>
-        <w:t>on tämän määrittelydokumentin liitteenä.</w:t>
-      </w:r>
-    </w:p>
-    <w:p/>
-    <w:p>
-      <w:pPr>
-        <w:pStyle w:val="Otsikko2"/>
-      </w:pPr>
-      <w:bookmarkStart w:id="18" w:name="_Toc35686573"/>
-      <w:r>
-        <w:t>Sivukartta</w:t>
-      </w:r>
-      <w:bookmarkEnd w:id="18"/>
     </w:p>
     <w:p>
       <w:pPr>
@@ -5980,10 +5975,10 @@
           <w:noProof/>
         </w:rPr>
         <w:drawing>
-          <wp:inline distT="0" distB="0" distL="0" distR="0" wp14:anchorId="26147E5C" wp14:editId="7B4062E4">
-            <wp:extent cx="4631377" cy="3308053"/>
-            <wp:effectExtent l="0" t="0" r="0" b="6985"/>
-            <wp:docPr id="5" name="Kuva 5" descr="Kuva, joka sisältää kohteen näyttökuva&#10;&#10;Kuvaus luotu automaattisesti"/>
+          <wp:inline distT="0" distB="0" distL="0" distR="0" wp14:anchorId="29581ACB" wp14:editId="20BAEAD8">
+            <wp:extent cx="5724525" cy="4086225"/>
+            <wp:effectExtent l="0" t="0" r="9525" b="9525"/>
+            <wp:docPr id="2" name="Kuva 2"/>
             <wp:cNvGraphicFramePr>
               <a:graphicFrameLocks xmlns:a="http://schemas.openxmlformats.org/drawingml/2006/main" noChangeAspect="1"/>
             </wp:cNvGraphicFramePr>
@@ -5991,8 +5986,10 @@
               <a:graphicData uri="http://schemas.openxmlformats.org/drawingml/2006/picture">
                 <pic:pic xmlns:pic="http://schemas.openxmlformats.org/drawingml/2006/picture">
                   <pic:nvPicPr>
-                    <pic:cNvPr id="5" name="sivukartta.png"/>
-                    <pic:cNvPicPr/>
+                    <pic:cNvPr id="0" name="Picture 1"/>
+                    <pic:cNvPicPr>
+                      <a:picLocks noChangeAspect="1" noChangeArrowheads="1"/>
+                    </pic:cNvPicPr>
                   </pic:nvPicPr>
                   <pic:blipFill>
                     <a:blip r:embed="rId16" cstate="print">
@@ -6002,18 +5999,23 @@
                         </a:ext>
                       </a:extLst>
                     </a:blip>
+                    <a:srcRect/>
                     <a:stretch>
                       <a:fillRect/>
                     </a:stretch>
                   </pic:blipFill>
-                  <pic:spPr>
+                  <pic:spPr bwMode="auto">
                     <a:xfrm>
                       <a:off x="0" y="0"/>
-                      <a:ext cx="4640083" cy="3314272"/>
+                      <a:ext cx="5724525" cy="4086225"/>
                     </a:xfrm>
                     <a:prstGeom prst="rect">
                       <a:avLst/>
                     </a:prstGeom>
+                    <a:noFill/>
+                    <a:ln>
+                      <a:noFill/>
+                    </a:ln>
                   </pic:spPr>
                 </pic:pic>
               </a:graphicData>
@@ -6024,15 +6026,19 @@
     </w:p>
     <w:p/>
     <w:p/>
+    <w:p/>
+    <w:p/>
+    <w:p/>
+    <w:p/>
     <w:p>
       <w:pPr>
         <w:pStyle w:val="Otsikko2"/>
       </w:pPr>
-      <w:bookmarkStart w:id="19" w:name="_Toc35686574"/>
+      <w:bookmarkStart w:id="18" w:name="_Toc35686574"/>
       <w:r>
         <w:t>Sisältökartta</w:t>
       </w:r>
-      <w:bookmarkEnd w:id="19"/>
+      <w:bookmarkEnd w:id="18"/>
     </w:p>
     <w:p>
       <w:pPr>
@@ -6046,12 +6052,11 @@
         <w:rPr>
           <w:noProof/>
         </w:rPr>
-        <w:lastRenderedPageBreak/>
         <w:drawing>
-          <wp:inline distT="0" distB="0" distL="0" distR="0" wp14:anchorId="19D29A78" wp14:editId="7C904A33">
-            <wp:extent cx="5731510" cy="4093845"/>
-            <wp:effectExtent l="0" t="0" r="2540" b="1905"/>
-            <wp:docPr id="8" name="Kuva 8" descr="Kuva, joka sisältää kohteen teksti&#10;&#10;Kuvaus luotu automaattisesti"/>
+          <wp:inline distT="0" distB="0" distL="0" distR="0" wp14:anchorId="1FB58C06" wp14:editId="4D28D282">
+            <wp:extent cx="5724525" cy="4086225"/>
+            <wp:effectExtent l="0" t="0" r="9525" b="9525"/>
+            <wp:docPr id="4" name="Kuva 4"/>
             <wp:cNvGraphicFramePr>
               <a:graphicFrameLocks xmlns:a="http://schemas.openxmlformats.org/drawingml/2006/main" noChangeAspect="1"/>
             </wp:cNvGraphicFramePr>
@@ -6059,8 +6064,10 @@
               <a:graphicData uri="http://schemas.openxmlformats.org/drawingml/2006/picture">
                 <pic:pic xmlns:pic="http://schemas.openxmlformats.org/drawingml/2006/picture">
                   <pic:nvPicPr>
-                    <pic:cNvPr id="8" name="sisaltokartta.png"/>
-                    <pic:cNvPicPr/>
+                    <pic:cNvPr id="0" name="Picture 2"/>
+                    <pic:cNvPicPr>
+                      <a:picLocks noChangeAspect="1" noChangeArrowheads="1"/>
+                    </pic:cNvPicPr>
                   </pic:nvPicPr>
                   <pic:blipFill>
                     <a:blip r:embed="rId17" cstate="print">
@@ -6070,18 +6077,23 @@
                         </a:ext>
                       </a:extLst>
                     </a:blip>
+                    <a:srcRect/>
                     <a:stretch>
                       <a:fillRect/>
                     </a:stretch>
                   </pic:blipFill>
-                  <pic:spPr>
+                  <pic:spPr bwMode="auto">
                     <a:xfrm>
                       <a:off x="0" y="0"/>
-                      <a:ext cx="5731510" cy="4093845"/>
+                      <a:ext cx="5724525" cy="4086225"/>
                     </a:xfrm>
                     <a:prstGeom prst="rect">
                       <a:avLst/>
                     </a:prstGeom>
+                    <a:noFill/>
+                    <a:ln>
+                      <a:noFill/>
+                    </a:ln>
                   </pic:spPr>
                 </pic:pic>
               </a:graphicData>
@@ -6094,6 +6106,8 @@
       <w:r>
         <w:br w:type="page"/>
       </w:r>
+      <w:bookmarkStart w:id="19" w:name="_GoBack"/>
+      <w:bookmarkEnd w:id="19"/>
     </w:p>
     <w:p>
       <w:pPr>
@@ -11661,15 +11675,6 @@
 </file>
 
 <file path=customXml/item3.xml><?xml version="1.0" encoding="utf-8"?>
-<?mso-contentType ?>
-<FormTemplates xmlns="http://schemas.microsoft.com/sharepoint/v3/contenttype/forms">
-  <Display>DocumentLibraryForm</Display>
-  <Edit>DocumentLibraryForm</Edit>
-  <New>DocumentLibraryForm</New>
-</FormTemplates>
-</file>
-
-<file path=customXml/item4.xml><?xml version="1.0" encoding="utf-8"?>
 <ct:contentTypeSchema xmlns:ct="http://schemas.microsoft.com/office/2006/metadata/contentType" xmlns:ma="http://schemas.microsoft.com/office/2006/metadata/properties/metaAttributes" ct:_="" ma:_="" ma:contentTypeName="Asiakirja" ma:contentTypeID="0x0101007224E9EE5B3BF94C806FF09039891060" ma:contentTypeVersion="6" ma:contentTypeDescription="Luo uusi asiakirja." ma:contentTypeScope="" ma:versionID="3e27591f2678635d285da64c2a7aad9e">
   <xsd:schema xmlns:xsd="http://www.w3.org/2001/XMLSchema" xmlns:xs="http://www.w3.org/2001/XMLSchema" xmlns:p="http://schemas.microsoft.com/office/2006/metadata/properties" xmlns:ns2="aec78b04-9439-499f-911c-68c5b1e9ccff" targetNamespace="http://schemas.microsoft.com/office/2006/metadata/properties" ma:root="true" ma:fieldsID="79be787e91dac9966e20cd4a195ad7e2" ns2:_="">
     <xsd:import namespace="aec78b04-9439-499f-911c-68c5b1e9ccff"/>
@@ -11827,6 +11832,15 @@
 </ct:contentTypeSchema>
 </file>
 
+<file path=customXml/item4.xml><?xml version="1.0" encoding="utf-8"?>
+<?mso-contentType ?>
+<FormTemplates xmlns="http://schemas.microsoft.com/sharepoint/v3/contenttype/forms">
+  <Display>DocumentLibraryForm</Display>
+  <Edit>DocumentLibraryForm</Edit>
+  <New>DocumentLibraryForm</New>
+</FormTemplates>
+</file>
+
 <file path=customXml/item5.xml><?xml version="1.0" encoding="utf-8"?>
 <b:Sources xmlns:b="http://schemas.openxmlformats.org/officeDocument/2006/bibliography" xmlns="http://schemas.openxmlformats.org/officeDocument/2006/bibliography" SelectedStyle="\APASixthEditionOfficeOnline.xsl" StyleName="APA" Version="6"/>
 </file>
@@ -11849,14 +11863,6 @@
 </file>
 
 <file path=customXml/itemProps3.xml><?xml version="1.0" encoding="utf-8"?>
-<ds:datastoreItem xmlns:ds="http://schemas.openxmlformats.org/officeDocument/2006/customXml" ds:itemID="{9661B840-9CC8-4F22-8B96-8B7484193923}">
-  <ds:schemaRefs>
-    <ds:schemaRef ds:uri="http://schemas.microsoft.com/sharepoint/v3/contenttype/forms"/>
-  </ds:schemaRefs>
-</ds:datastoreItem>
-</file>
-
-<file path=customXml/itemProps4.xml><?xml version="1.0" encoding="utf-8"?>
 <ds:datastoreItem xmlns:ds="http://schemas.openxmlformats.org/officeDocument/2006/customXml" ds:itemID="{E4F85474-4FC6-4F1C-818F-9254C2301615}">
   <ds:schemaRefs>
     <ds:schemaRef ds:uri="http://schemas.microsoft.com/office/2006/metadata/contentType"/>
@@ -11874,8 +11880,16 @@
 </ds:datastoreItem>
 </file>
 
+<file path=customXml/itemProps4.xml><?xml version="1.0" encoding="utf-8"?>
+<ds:datastoreItem xmlns:ds="http://schemas.openxmlformats.org/officeDocument/2006/customXml" ds:itemID="{9661B840-9CC8-4F22-8B96-8B7484193923}">
+  <ds:schemaRefs>
+    <ds:schemaRef ds:uri="http://schemas.microsoft.com/sharepoint/v3/contenttype/forms"/>
+  </ds:schemaRefs>
+</ds:datastoreItem>
+</file>
+
 <file path=customXml/itemProps5.xml><?xml version="1.0" encoding="utf-8"?>
-<ds:datastoreItem xmlns:ds="http://schemas.openxmlformats.org/officeDocument/2006/customXml" ds:itemID="{D3DF3701-FDA6-46BE-9B67-8CA05DE48478}">
+<ds:datastoreItem xmlns:ds="http://schemas.openxmlformats.org/officeDocument/2006/customXml" ds:itemID="{48FDC616-CC51-410A-BE10-AC8BC33A90B7}">
   <ds:schemaRefs>
     <ds:schemaRef ds:uri="http://schemas.openxmlformats.org/officeDocument/2006/bibliography"/>
   </ds:schemaRefs>

</xml_diff>

<commit_message>
aktivitettikaaviot ja selitykset lisätty kuvastoon
</commit_message>
<xml_diff>
--- a/Määrittelykuvasto.docx
+++ b/Määrittelykuvasto.docx
@@ -265,7 +265,7 @@
                   </wp:anchor>
                 </w:drawing>
               </mc:Choice>
-              <mc:Fallback xmlns:arto="http://schemas.microsoft.com/office/word/2006/arto" xmlns:a14="http://schemas.microsoft.com/office/drawing/2010/main" xmlns:pic="http://schemas.openxmlformats.org/drawingml/2006/picture" xmlns:a="http://schemas.openxmlformats.org/drawingml/2006/main">
+              <mc:Fallback xmlns:a="http://schemas.openxmlformats.org/drawingml/2006/main" xmlns:pic="http://schemas.openxmlformats.org/drawingml/2006/picture" xmlns:a14="http://schemas.microsoft.com/office/drawing/2010/main" xmlns:arto="http://schemas.microsoft.com/office/word/2006/arto">
                 <w:pict w14:anchorId="46903986">
                   <v:group id="Ryhmä 149" style="position:absolute;margin-left:0;margin-top:0;width:8in;height:95.7pt;z-index:251662336;mso-width-percent:941;mso-height-percent:121;mso-top-percent:23;mso-position-horizontal:center;mso-position-horizontal-relative:page;mso-position-vertical-relative:page;mso-width-percent:941;mso-height-percent:121;mso-top-percent:23" coordsize="73152,12161" coordorigin="" o:spid="_x0000_s1026" w14:anchorId="28BD1A20" o:gfxdata="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">
                     <v:shape id="Suorakulmio 51" style="position:absolute;width:73152;height:11303;visibility:visible;mso-wrap-style:square;v-text-anchor:middle" coordsize="7312660,1129665" o:spid="_x0000_s1027" fillcolor="#4472c4 [3204]" stroked="f" strokeweight="1pt" path="m,l7312660,r,1129665l3619500,733425,,1091565,,xe" o:gfxdata="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">
@@ -477,7 +477,17 @@
                                         <w:szCs w:val="18"/>
                                         <w:lang w:val="en-US"/>
                                       </w:rPr>
-                                      <w:t>, Toni Re</w:t>
+                                      <w:t xml:space="preserve">, Toni </w:t>
+                                    </w:r>
+                                    <w:proofErr w:type="spellStart"/>
+                                    <w:r>
+                                      <w:rPr>
+                                        <w:color w:val="595959" w:themeColor="text1" w:themeTint="A6"/>
+                                        <w:sz w:val="18"/>
+                                        <w:szCs w:val="18"/>
+                                        <w:lang w:val="en-US"/>
+                                      </w:rPr>
+                                      <w:t>Re</w:t>
                                     </w:r>
                                     <w:r>
                                       <w:rPr>
@@ -497,6 +507,7 @@
                                       </w:rPr>
                                       <w:t>nman</w:t>
                                     </w:r>
+                                    <w:proofErr w:type="spellEnd"/>
                                   </w:sdtContent>
                                 </w:sdt>
                               </w:p>
@@ -1266,13 +1277,146 @@
             </w:rPr>
             <w:fldChar w:fldCharType="separate"/>
           </w:r>
-          <w:hyperlink w:anchor="_Toc35686555" w:history="1">
+          <w:bookmarkStart w:id="0" w:name="_GoBack"/>
+          <w:bookmarkEnd w:id="0"/>
+          <w:r>
+            <w:rPr>
+              <w:rStyle w:val="Hyperlinkki"/>
+              <w:noProof/>
+            </w:rPr>
+            <w:fldChar w:fldCharType="begin"/>
+          </w:r>
+          <w:r>
+            <w:rPr>
+              <w:rStyle w:val="Hyperlinkki"/>
+              <w:noProof/>
+            </w:rPr>
+            <w:instrText xml:space="preserve"> </w:instrText>
+          </w:r>
+          <w:r>
+            <w:rPr>
+              <w:noProof/>
+            </w:rPr>
+            <w:instrText>HYPERLINK \l "_Toc36483337"</w:instrText>
+          </w:r>
+          <w:r>
+            <w:rPr>
+              <w:rStyle w:val="Hyperlinkki"/>
+              <w:noProof/>
+            </w:rPr>
+            <w:instrText xml:space="preserve"> </w:instrText>
+          </w:r>
+          <w:r>
+            <w:rPr>
+              <w:rStyle w:val="Hyperlinkki"/>
+              <w:noProof/>
+            </w:rPr>
+          </w:r>
+          <w:r>
+            <w:rPr>
+              <w:rStyle w:val="Hyperlinkki"/>
+              <w:noProof/>
+            </w:rPr>
+            <w:fldChar w:fldCharType="separate"/>
+          </w:r>
+          <w:r>
+            <w:rPr>
+              <w:rStyle w:val="Hyperlinkki"/>
+              <w:noProof/>
+            </w:rPr>
+            <w:t>1</w:t>
+          </w:r>
+          <w:r>
+            <w:rPr>
+              <w:rFonts w:eastAsiaTheme="minorEastAsia"/>
+              <w:noProof/>
+              <w:lang w:eastAsia="fi-FI"/>
+            </w:rPr>
+            <w:tab/>
+          </w:r>
+          <w:r>
+            <w:rPr>
+              <w:rStyle w:val="Hyperlinkki"/>
+              <w:noProof/>
+            </w:rPr>
+            <w:t>Järjestelmän käyttötarkoitus</w:t>
+          </w:r>
+          <w:r>
+            <w:rPr>
+              <w:noProof/>
+              <w:webHidden/>
+            </w:rPr>
+            <w:tab/>
+          </w:r>
+          <w:r>
+            <w:rPr>
+              <w:noProof/>
+              <w:webHidden/>
+            </w:rPr>
+            <w:fldChar w:fldCharType="begin"/>
+          </w:r>
+          <w:r>
+            <w:rPr>
+              <w:noProof/>
+              <w:webHidden/>
+            </w:rPr>
+            <w:instrText xml:space="preserve"> PAGEREF _Toc36483337 \h </w:instrText>
+          </w:r>
+          <w:r>
+            <w:rPr>
+              <w:noProof/>
+              <w:webHidden/>
+            </w:rPr>
+          </w:r>
+          <w:r>
+            <w:rPr>
+              <w:noProof/>
+              <w:webHidden/>
+            </w:rPr>
+            <w:fldChar w:fldCharType="separate"/>
+          </w:r>
+          <w:r>
+            <w:rPr>
+              <w:noProof/>
+              <w:webHidden/>
+            </w:rPr>
+            <w:t>2</w:t>
+          </w:r>
+          <w:r>
+            <w:rPr>
+              <w:noProof/>
+              <w:webHidden/>
+            </w:rPr>
+            <w:fldChar w:fldCharType="end"/>
+          </w:r>
+          <w:r>
+            <w:rPr>
+              <w:rStyle w:val="Hyperlinkki"/>
+              <w:noProof/>
+            </w:rPr>
+            <w:fldChar w:fldCharType="end"/>
+          </w:r>
+        </w:p>
+        <w:p>
+          <w:pPr>
+            <w:pStyle w:val="Sisluet1"/>
+            <w:tabs>
+              <w:tab w:val="left" w:pos="440"/>
+              <w:tab w:val="right" w:leader="dot" w:pos="9016"/>
+            </w:tabs>
+            <w:rPr>
+              <w:rFonts w:eastAsiaTheme="minorEastAsia"/>
+              <w:noProof/>
+              <w:lang w:eastAsia="fi-FI"/>
+            </w:rPr>
+          </w:pPr>
+          <w:hyperlink w:anchor="_Toc36483338" w:history="1">
             <w:r>
               <w:rPr>
                 <w:rStyle w:val="Hyperlinkki"/>
                 <w:noProof/>
               </w:rPr>
-              <w:t>1</w:t>
+              <w:t>2</w:t>
             </w:r>
             <w:r>
               <w:rPr>
@@ -1287,7 +1431,7 @@
                 <w:rStyle w:val="Hyperlinkki"/>
                 <w:noProof/>
               </w:rPr>
-              <w:t>Järjestelmän käyttötarkoitus</w:t>
+              <w:t>Toteutettavat User Storyt</w:t>
             </w:r>
             <w:r>
               <w:rPr>
@@ -1308,7 +1452,7 @@
                 <w:noProof/>
                 <w:webHidden/>
               </w:rPr>
-              <w:instrText xml:space="preserve"> PAGEREF _Toc35686555 \h </w:instrText>
+              <w:instrText xml:space="preserve"> PAGEREF _Toc36483338 \h </w:instrText>
             </w:r>
             <w:r>
               <w:rPr>
@@ -1352,13 +1496,13 @@
               <w:lang w:eastAsia="fi-FI"/>
             </w:rPr>
           </w:pPr>
-          <w:hyperlink w:anchor="_Toc35686556" w:history="1">
+          <w:hyperlink w:anchor="_Toc36483339" w:history="1">
             <w:r>
               <w:rPr>
                 <w:rStyle w:val="Hyperlinkki"/>
                 <w:noProof/>
               </w:rPr>
-              <w:t>2</w:t>
+              <w:t>3</w:t>
             </w:r>
             <w:r>
               <w:rPr>
@@ -1373,7 +1517,7 @@
                 <w:rStyle w:val="Hyperlinkki"/>
                 <w:noProof/>
               </w:rPr>
-              <w:t>Toteutettavat User Storyt</w:t>
+              <w:t>User Storyista johdetut käyttötapaukset (Use Case)</w:t>
             </w:r>
             <w:r>
               <w:rPr>
@@ -1394,7 +1538,7 @@
                 <w:noProof/>
                 <w:webHidden/>
               </w:rPr>
-              <w:instrText xml:space="preserve"> PAGEREF _Toc35686556 \h </w:instrText>
+              <w:instrText xml:space="preserve"> PAGEREF _Toc36483339 \h </w:instrText>
             </w:r>
             <w:r>
               <w:rPr>
@@ -1415,6 +1559,1124 @@
                 <w:webHidden/>
               </w:rPr>
               <w:t>3</w:t>
+            </w:r>
+            <w:r>
+              <w:rPr>
+                <w:noProof/>
+                <w:webHidden/>
+              </w:rPr>
+              <w:fldChar w:fldCharType="end"/>
+            </w:r>
+          </w:hyperlink>
+        </w:p>
+        <w:p>
+          <w:pPr>
+            <w:pStyle w:val="Sisluet2"/>
+            <w:tabs>
+              <w:tab w:val="left" w:pos="880"/>
+              <w:tab w:val="right" w:leader="dot" w:pos="9016"/>
+            </w:tabs>
+            <w:rPr>
+              <w:rFonts w:eastAsiaTheme="minorEastAsia"/>
+              <w:noProof/>
+              <w:lang w:eastAsia="fi-FI"/>
+            </w:rPr>
+          </w:pPr>
+          <w:hyperlink w:anchor="_Toc36483340" w:history="1">
+            <w:r>
+              <w:rPr>
+                <w:rStyle w:val="Hyperlinkki"/>
+                <w:noProof/>
+              </w:rPr>
+              <w:t>3.1</w:t>
+            </w:r>
+            <w:r>
+              <w:rPr>
+                <w:rFonts w:eastAsiaTheme="minorEastAsia"/>
+                <w:noProof/>
+                <w:lang w:eastAsia="fi-FI"/>
+              </w:rPr>
+              <w:tab/>
+            </w:r>
+            <w:r>
+              <w:rPr>
+                <w:rStyle w:val="Hyperlinkki"/>
+                <w:noProof/>
+              </w:rPr>
+              <w:t>Käyttötapaus 1: Peliin kirjautuminen ja hahmon luonti</w:t>
+            </w:r>
+            <w:r>
+              <w:rPr>
+                <w:noProof/>
+                <w:webHidden/>
+              </w:rPr>
+              <w:tab/>
+            </w:r>
+            <w:r>
+              <w:rPr>
+                <w:noProof/>
+                <w:webHidden/>
+              </w:rPr>
+              <w:fldChar w:fldCharType="begin"/>
+            </w:r>
+            <w:r>
+              <w:rPr>
+                <w:noProof/>
+                <w:webHidden/>
+              </w:rPr>
+              <w:instrText xml:space="preserve"> PAGEREF _Toc36483340 \h </w:instrText>
+            </w:r>
+            <w:r>
+              <w:rPr>
+                <w:noProof/>
+                <w:webHidden/>
+              </w:rPr>
+            </w:r>
+            <w:r>
+              <w:rPr>
+                <w:noProof/>
+                <w:webHidden/>
+              </w:rPr>
+              <w:fldChar w:fldCharType="separate"/>
+            </w:r>
+            <w:r>
+              <w:rPr>
+                <w:noProof/>
+                <w:webHidden/>
+              </w:rPr>
+              <w:t>3</w:t>
+            </w:r>
+            <w:r>
+              <w:rPr>
+                <w:noProof/>
+                <w:webHidden/>
+              </w:rPr>
+              <w:fldChar w:fldCharType="end"/>
+            </w:r>
+          </w:hyperlink>
+        </w:p>
+        <w:p>
+          <w:pPr>
+            <w:pStyle w:val="Sisluet3"/>
+            <w:tabs>
+              <w:tab w:val="left" w:pos="1320"/>
+              <w:tab w:val="right" w:leader="dot" w:pos="9016"/>
+            </w:tabs>
+            <w:rPr>
+              <w:rFonts w:eastAsiaTheme="minorEastAsia"/>
+              <w:noProof/>
+              <w:lang w:eastAsia="fi-FI"/>
+            </w:rPr>
+          </w:pPr>
+          <w:hyperlink w:anchor="_Toc36483341" w:history="1">
+            <w:r>
+              <w:rPr>
+                <w:rStyle w:val="Hyperlinkki"/>
+                <w:noProof/>
+              </w:rPr>
+              <w:t>3.1.1</w:t>
+            </w:r>
+            <w:r>
+              <w:rPr>
+                <w:rFonts w:eastAsiaTheme="minorEastAsia"/>
+                <w:noProof/>
+                <w:lang w:eastAsia="fi-FI"/>
+              </w:rPr>
+              <w:tab/>
+            </w:r>
+            <w:r>
+              <w:rPr>
+                <w:rStyle w:val="Hyperlinkki"/>
+                <w:noProof/>
+              </w:rPr>
+              <w:t>Aktiviteettikaavio</w:t>
+            </w:r>
+            <w:r>
+              <w:rPr>
+                <w:noProof/>
+                <w:webHidden/>
+              </w:rPr>
+              <w:tab/>
+            </w:r>
+            <w:r>
+              <w:rPr>
+                <w:noProof/>
+                <w:webHidden/>
+              </w:rPr>
+              <w:fldChar w:fldCharType="begin"/>
+            </w:r>
+            <w:r>
+              <w:rPr>
+                <w:noProof/>
+                <w:webHidden/>
+              </w:rPr>
+              <w:instrText xml:space="preserve"> PAGEREF _Toc36483341 \h </w:instrText>
+            </w:r>
+            <w:r>
+              <w:rPr>
+                <w:noProof/>
+                <w:webHidden/>
+              </w:rPr>
+            </w:r>
+            <w:r>
+              <w:rPr>
+                <w:noProof/>
+                <w:webHidden/>
+              </w:rPr>
+              <w:fldChar w:fldCharType="separate"/>
+            </w:r>
+            <w:r>
+              <w:rPr>
+                <w:noProof/>
+                <w:webHidden/>
+              </w:rPr>
+              <w:t>4</w:t>
+            </w:r>
+            <w:r>
+              <w:rPr>
+                <w:noProof/>
+                <w:webHidden/>
+              </w:rPr>
+              <w:fldChar w:fldCharType="end"/>
+            </w:r>
+          </w:hyperlink>
+        </w:p>
+        <w:p>
+          <w:pPr>
+            <w:pStyle w:val="Sisluet2"/>
+            <w:tabs>
+              <w:tab w:val="left" w:pos="880"/>
+              <w:tab w:val="right" w:leader="dot" w:pos="9016"/>
+            </w:tabs>
+            <w:rPr>
+              <w:rFonts w:eastAsiaTheme="minorEastAsia"/>
+              <w:noProof/>
+              <w:lang w:eastAsia="fi-FI"/>
+            </w:rPr>
+          </w:pPr>
+          <w:hyperlink w:anchor="_Toc36483342" w:history="1">
+            <w:r>
+              <w:rPr>
+                <w:rStyle w:val="Hyperlinkki"/>
+                <w:noProof/>
+              </w:rPr>
+              <w:t>3.2</w:t>
+            </w:r>
+            <w:r>
+              <w:rPr>
+                <w:rFonts w:eastAsiaTheme="minorEastAsia"/>
+                <w:noProof/>
+                <w:lang w:eastAsia="fi-FI"/>
+              </w:rPr>
+              <w:tab/>
+            </w:r>
+            <w:r>
+              <w:rPr>
+                <w:rStyle w:val="Hyperlinkki"/>
+                <w:noProof/>
+              </w:rPr>
+              <w:t>Käyttötapaus 2: Omat seurattavat tavoitteet</w:t>
+            </w:r>
+            <w:r>
+              <w:rPr>
+                <w:noProof/>
+                <w:webHidden/>
+              </w:rPr>
+              <w:tab/>
+            </w:r>
+            <w:r>
+              <w:rPr>
+                <w:noProof/>
+                <w:webHidden/>
+              </w:rPr>
+              <w:fldChar w:fldCharType="begin"/>
+            </w:r>
+            <w:r>
+              <w:rPr>
+                <w:noProof/>
+                <w:webHidden/>
+              </w:rPr>
+              <w:instrText xml:space="preserve"> PAGEREF _Toc36483342 \h </w:instrText>
+            </w:r>
+            <w:r>
+              <w:rPr>
+                <w:noProof/>
+                <w:webHidden/>
+              </w:rPr>
+            </w:r>
+            <w:r>
+              <w:rPr>
+                <w:noProof/>
+                <w:webHidden/>
+              </w:rPr>
+              <w:fldChar w:fldCharType="separate"/>
+            </w:r>
+            <w:r>
+              <w:rPr>
+                <w:noProof/>
+                <w:webHidden/>
+              </w:rPr>
+              <w:t>5</w:t>
+            </w:r>
+            <w:r>
+              <w:rPr>
+                <w:noProof/>
+                <w:webHidden/>
+              </w:rPr>
+              <w:fldChar w:fldCharType="end"/>
+            </w:r>
+          </w:hyperlink>
+        </w:p>
+        <w:p>
+          <w:pPr>
+            <w:pStyle w:val="Sisluet3"/>
+            <w:tabs>
+              <w:tab w:val="left" w:pos="1320"/>
+              <w:tab w:val="right" w:leader="dot" w:pos="9016"/>
+            </w:tabs>
+            <w:rPr>
+              <w:rFonts w:eastAsiaTheme="minorEastAsia"/>
+              <w:noProof/>
+              <w:lang w:eastAsia="fi-FI"/>
+            </w:rPr>
+          </w:pPr>
+          <w:hyperlink w:anchor="_Toc36483343" w:history="1">
+            <w:r>
+              <w:rPr>
+                <w:rStyle w:val="Hyperlinkki"/>
+                <w:noProof/>
+              </w:rPr>
+              <w:t>3.2.1</w:t>
+            </w:r>
+            <w:r>
+              <w:rPr>
+                <w:rFonts w:eastAsiaTheme="minorEastAsia"/>
+                <w:noProof/>
+                <w:lang w:eastAsia="fi-FI"/>
+              </w:rPr>
+              <w:tab/>
+            </w:r>
+            <w:r>
+              <w:rPr>
+                <w:rStyle w:val="Hyperlinkki"/>
+                <w:noProof/>
+              </w:rPr>
+              <w:t>Aktiviteettikaavio</w:t>
+            </w:r>
+            <w:r>
+              <w:rPr>
+                <w:noProof/>
+                <w:webHidden/>
+              </w:rPr>
+              <w:tab/>
+            </w:r>
+            <w:r>
+              <w:rPr>
+                <w:noProof/>
+                <w:webHidden/>
+              </w:rPr>
+              <w:fldChar w:fldCharType="begin"/>
+            </w:r>
+            <w:r>
+              <w:rPr>
+                <w:noProof/>
+                <w:webHidden/>
+              </w:rPr>
+              <w:instrText xml:space="preserve"> PAGEREF _Toc36483343 \h </w:instrText>
+            </w:r>
+            <w:r>
+              <w:rPr>
+                <w:noProof/>
+                <w:webHidden/>
+              </w:rPr>
+            </w:r>
+            <w:r>
+              <w:rPr>
+                <w:noProof/>
+                <w:webHidden/>
+              </w:rPr>
+              <w:fldChar w:fldCharType="separate"/>
+            </w:r>
+            <w:r>
+              <w:rPr>
+                <w:noProof/>
+                <w:webHidden/>
+              </w:rPr>
+              <w:t>6</w:t>
+            </w:r>
+            <w:r>
+              <w:rPr>
+                <w:noProof/>
+                <w:webHidden/>
+              </w:rPr>
+              <w:fldChar w:fldCharType="end"/>
+            </w:r>
+          </w:hyperlink>
+        </w:p>
+        <w:p>
+          <w:pPr>
+            <w:pStyle w:val="Sisluet2"/>
+            <w:tabs>
+              <w:tab w:val="left" w:pos="880"/>
+              <w:tab w:val="right" w:leader="dot" w:pos="9016"/>
+            </w:tabs>
+            <w:rPr>
+              <w:rFonts w:eastAsiaTheme="minorEastAsia"/>
+              <w:noProof/>
+              <w:lang w:eastAsia="fi-FI"/>
+            </w:rPr>
+          </w:pPr>
+          <w:hyperlink w:anchor="_Toc36483344" w:history="1">
+            <w:r>
+              <w:rPr>
+                <w:rStyle w:val="Hyperlinkki"/>
+                <w:noProof/>
+              </w:rPr>
+              <w:t>3.3</w:t>
+            </w:r>
+            <w:r>
+              <w:rPr>
+                <w:rFonts w:eastAsiaTheme="minorEastAsia"/>
+                <w:noProof/>
+                <w:lang w:eastAsia="fi-FI"/>
+              </w:rPr>
+              <w:tab/>
+            </w:r>
+            <w:r>
+              <w:rPr>
+                <w:rStyle w:val="Hyperlinkki"/>
+                <w:noProof/>
+              </w:rPr>
+              <w:t>Käyttötapaus 3: Oman ja muiden edistymisen seuranta</w:t>
+            </w:r>
+            <w:r>
+              <w:rPr>
+                <w:noProof/>
+                <w:webHidden/>
+              </w:rPr>
+              <w:tab/>
+            </w:r>
+            <w:r>
+              <w:rPr>
+                <w:noProof/>
+                <w:webHidden/>
+              </w:rPr>
+              <w:fldChar w:fldCharType="begin"/>
+            </w:r>
+            <w:r>
+              <w:rPr>
+                <w:noProof/>
+                <w:webHidden/>
+              </w:rPr>
+              <w:instrText xml:space="preserve"> PAGEREF _Toc36483344 \h </w:instrText>
+            </w:r>
+            <w:r>
+              <w:rPr>
+                <w:noProof/>
+                <w:webHidden/>
+              </w:rPr>
+            </w:r>
+            <w:r>
+              <w:rPr>
+                <w:noProof/>
+                <w:webHidden/>
+              </w:rPr>
+              <w:fldChar w:fldCharType="separate"/>
+            </w:r>
+            <w:r>
+              <w:rPr>
+                <w:noProof/>
+                <w:webHidden/>
+              </w:rPr>
+              <w:t>7</w:t>
+            </w:r>
+            <w:r>
+              <w:rPr>
+                <w:noProof/>
+                <w:webHidden/>
+              </w:rPr>
+              <w:fldChar w:fldCharType="end"/>
+            </w:r>
+          </w:hyperlink>
+        </w:p>
+        <w:p>
+          <w:pPr>
+            <w:pStyle w:val="Sisluet3"/>
+            <w:tabs>
+              <w:tab w:val="left" w:pos="1320"/>
+              <w:tab w:val="right" w:leader="dot" w:pos="9016"/>
+            </w:tabs>
+            <w:rPr>
+              <w:rFonts w:eastAsiaTheme="minorEastAsia"/>
+              <w:noProof/>
+              <w:lang w:eastAsia="fi-FI"/>
+            </w:rPr>
+          </w:pPr>
+          <w:hyperlink w:anchor="_Toc36483345" w:history="1">
+            <w:r>
+              <w:rPr>
+                <w:rStyle w:val="Hyperlinkki"/>
+                <w:noProof/>
+              </w:rPr>
+              <w:t>3.3.1</w:t>
+            </w:r>
+            <w:r>
+              <w:rPr>
+                <w:rFonts w:eastAsiaTheme="minorEastAsia"/>
+                <w:noProof/>
+                <w:lang w:eastAsia="fi-FI"/>
+              </w:rPr>
+              <w:tab/>
+            </w:r>
+            <w:r>
+              <w:rPr>
+                <w:rStyle w:val="Hyperlinkki"/>
+                <w:noProof/>
+              </w:rPr>
+              <w:t>Aktiviteettikaavio</w:t>
+            </w:r>
+            <w:r>
+              <w:rPr>
+                <w:noProof/>
+                <w:webHidden/>
+              </w:rPr>
+              <w:tab/>
+            </w:r>
+            <w:r>
+              <w:rPr>
+                <w:noProof/>
+                <w:webHidden/>
+              </w:rPr>
+              <w:fldChar w:fldCharType="begin"/>
+            </w:r>
+            <w:r>
+              <w:rPr>
+                <w:noProof/>
+                <w:webHidden/>
+              </w:rPr>
+              <w:instrText xml:space="preserve"> PAGEREF _Toc36483345 \h </w:instrText>
+            </w:r>
+            <w:r>
+              <w:rPr>
+                <w:noProof/>
+                <w:webHidden/>
+              </w:rPr>
+            </w:r>
+            <w:r>
+              <w:rPr>
+                <w:noProof/>
+                <w:webHidden/>
+              </w:rPr>
+              <w:fldChar w:fldCharType="separate"/>
+            </w:r>
+            <w:r>
+              <w:rPr>
+                <w:noProof/>
+                <w:webHidden/>
+              </w:rPr>
+              <w:t>8</w:t>
+            </w:r>
+            <w:r>
+              <w:rPr>
+                <w:noProof/>
+                <w:webHidden/>
+              </w:rPr>
+              <w:fldChar w:fldCharType="end"/>
+            </w:r>
+          </w:hyperlink>
+        </w:p>
+        <w:p>
+          <w:pPr>
+            <w:pStyle w:val="Sisluet2"/>
+            <w:tabs>
+              <w:tab w:val="left" w:pos="880"/>
+              <w:tab w:val="right" w:leader="dot" w:pos="9016"/>
+            </w:tabs>
+            <w:rPr>
+              <w:rFonts w:eastAsiaTheme="minorEastAsia"/>
+              <w:noProof/>
+              <w:lang w:eastAsia="fi-FI"/>
+            </w:rPr>
+          </w:pPr>
+          <w:hyperlink w:anchor="_Toc36483346" w:history="1">
+            <w:r>
+              <w:rPr>
+                <w:rStyle w:val="Hyperlinkki"/>
+                <w:noProof/>
+              </w:rPr>
+              <w:t>3.4</w:t>
+            </w:r>
+            <w:r>
+              <w:rPr>
+                <w:rFonts w:eastAsiaTheme="minorEastAsia"/>
+                <w:noProof/>
+                <w:lang w:eastAsia="fi-FI"/>
+              </w:rPr>
+              <w:tab/>
+            </w:r>
+            <w:r>
+              <w:rPr>
+                <w:rStyle w:val="Hyperlinkki"/>
+                <w:noProof/>
+              </w:rPr>
+              <w:t>Käyttötapaus 4: Pelialustan luonti, tavoitteiden lisäys ja käyttäjien seuranta</w:t>
+            </w:r>
+            <w:r>
+              <w:rPr>
+                <w:noProof/>
+                <w:webHidden/>
+              </w:rPr>
+              <w:tab/>
+            </w:r>
+            <w:r>
+              <w:rPr>
+                <w:noProof/>
+                <w:webHidden/>
+              </w:rPr>
+              <w:fldChar w:fldCharType="begin"/>
+            </w:r>
+            <w:r>
+              <w:rPr>
+                <w:noProof/>
+                <w:webHidden/>
+              </w:rPr>
+              <w:instrText xml:space="preserve"> PAGEREF _Toc36483346 \h </w:instrText>
+            </w:r>
+            <w:r>
+              <w:rPr>
+                <w:noProof/>
+                <w:webHidden/>
+              </w:rPr>
+            </w:r>
+            <w:r>
+              <w:rPr>
+                <w:noProof/>
+                <w:webHidden/>
+              </w:rPr>
+              <w:fldChar w:fldCharType="separate"/>
+            </w:r>
+            <w:r>
+              <w:rPr>
+                <w:noProof/>
+                <w:webHidden/>
+              </w:rPr>
+              <w:t>9</w:t>
+            </w:r>
+            <w:r>
+              <w:rPr>
+                <w:noProof/>
+                <w:webHidden/>
+              </w:rPr>
+              <w:fldChar w:fldCharType="end"/>
+            </w:r>
+          </w:hyperlink>
+        </w:p>
+        <w:p>
+          <w:pPr>
+            <w:pStyle w:val="Sisluet3"/>
+            <w:tabs>
+              <w:tab w:val="left" w:pos="1320"/>
+              <w:tab w:val="right" w:leader="dot" w:pos="9016"/>
+            </w:tabs>
+            <w:rPr>
+              <w:rFonts w:eastAsiaTheme="minorEastAsia"/>
+              <w:noProof/>
+              <w:lang w:eastAsia="fi-FI"/>
+            </w:rPr>
+          </w:pPr>
+          <w:hyperlink w:anchor="_Toc36483347" w:history="1">
+            <w:r>
+              <w:rPr>
+                <w:rStyle w:val="Hyperlinkki"/>
+                <w:noProof/>
+              </w:rPr>
+              <w:t>3.4.1</w:t>
+            </w:r>
+            <w:r>
+              <w:rPr>
+                <w:rFonts w:eastAsiaTheme="minorEastAsia"/>
+                <w:noProof/>
+                <w:lang w:eastAsia="fi-FI"/>
+              </w:rPr>
+              <w:tab/>
+            </w:r>
+            <w:r>
+              <w:rPr>
+                <w:rStyle w:val="Hyperlinkki"/>
+                <w:noProof/>
+              </w:rPr>
+              <w:t>Aktiviteettikaavio</w:t>
+            </w:r>
+            <w:r>
+              <w:rPr>
+                <w:noProof/>
+                <w:webHidden/>
+              </w:rPr>
+              <w:tab/>
+            </w:r>
+            <w:r>
+              <w:rPr>
+                <w:noProof/>
+                <w:webHidden/>
+              </w:rPr>
+              <w:fldChar w:fldCharType="begin"/>
+            </w:r>
+            <w:r>
+              <w:rPr>
+                <w:noProof/>
+                <w:webHidden/>
+              </w:rPr>
+              <w:instrText xml:space="preserve"> PAGEREF _Toc36483347 \h </w:instrText>
+            </w:r>
+            <w:r>
+              <w:rPr>
+                <w:noProof/>
+                <w:webHidden/>
+              </w:rPr>
+            </w:r>
+            <w:r>
+              <w:rPr>
+                <w:noProof/>
+                <w:webHidden/>
+              </w:rPr>
+              <w:fldChar w:fldCharType="separate"/>
+            </w:r>
+            <w:r>
+              <w:rPr>
+                <w:noProof/>
+                <w:webHidden/>
+              </w:rPr>
+              <w:t>10</w:t>
+            </w:r>
+            <w:r>
+              <w:rPr>
+                <w:noProof/>
+                <w:webHidden/>
+              </w:rPr>
+              <w:fldChar w:fldCharType="end"/>
+            </w:r>
+          </w:hyperlink>
+        </w:p>
+        <w:p>
+          <w:pPr>
+            <w:pStyle w:val="Sisluet2"/>
+            <w:tabs>
+              <w:tab w:val="left" w:pos="880"/>
+              <w:tab w:val="right" w:leader="dot" w:pos="9016"/>
+            </w:tabs>
+            <w:rPr>
+              <w:rFonts w:eastAsiaTheme="minorEastAsia"/>
+              <w:noProof/>
+              <w:lang w:eastAsia="fi-FI"/>
+            </w:rPr>
+          </w:pPr>
+          <w:hyperlink w:anchor="_Toc36483348" w:history="1">
+            <w:r>
+              <w:rPr>
+                <w:rStyle w:val="Hyperlinkki"/>
+                <w:noProof/>
+              </w:rPr>
+              <w:t>3.5</w:t>
+            </w:r>
+            <w:r>
+              <w:rPr>
+                <w:rFonts w:eastAsiaTheme="minorEastAsia"/>
+                <w:noProof/>
+                <w:lang w:eastAsia="fi-FI"/>
+              </w:rPr>
+              <w:tab/>
+            </w:r>
+            <w:r>
+              <w:rPr>
+                <w:rStyle w:val="Hyperlinkki"/>
+                <w:noProof/>
+              </w:rPr>
+              <w:t>Käyttötapaus 5: Palkinnot saavutuksista</w:t>
+            </w:r>
+            <w:r>
+              <w:rPr>
+                <w:noProof/>
+                <w:webHidden/>
+              </w:rPr>
+              <w:tab/>
+            </w:r>
+            <w:r>
+              <w:rPr>
+                <w:noProof/>
+                <w:webHidden/>
+              </w:rPr>
+              <w:fldChar w:fldCharType="begin"/>
+            </w:r>
+            <w:r>
+              <w:rPr>
+                <w:noProof/>
+                <w:webHidden/>
+              </w:rPr>
+              <w:instrText xml:space="preserve"> PAGEREF _Toc36483348 \h </w:instrText>
+            </w:r>
+            <w:r>
+              <w:rPr>
+                <w:noProof/>
+                <w:webHidden/>
+              </w:rPr>
+            </w:r>
+            <w:r>
+              <w:rPr>
+                <w:noProof/>
+                <w:webHidden/>
+              </w:rPr>
+              <w:fldChar w:fldCharType="separate"/>
+            </w:r>
+            <w:r>
+              <w:rPr>
+                <w:noProof/>
+                <w:webHidden/>
+              </w:rPr>
+              <w:t>11</w:t>
+            </w:r>
+            <w:r>
+              <w:rPr>
+                <w:noProof/>
+                <w:webHidden/>
+              </w:rPr>
+              <w:fldChar w:fldCharType="end"/>
+            </w:r>
+          </w:hyperlink>
+        </w:p>
+        <w:p>
+          <w:pPr>
+            <w:pStyle w:val="Sisluet3"/>
+            <w:tabs>
+              <w:tab w:val="left" w:pos="1320"/>
+              <w:tab w:val="right" w:leader="dot" w:pos="9016"/>
+            </w:tabs>
+            <w:rPr>
+              <w:rFonts w:eastAsiaTheme="minorEastAsia"/>
+              <w:noProof/>
+              <w:lang w:eastAsia="fi-FI"/>
+            </w:rPr>
+          </w:pPr>
+          <w:hyperlink w:anchor="_Toc36483349" w:history="1">
+            <w:r>
+              <w:rPr>
+                <w:rStyle w:val="Hyperlinkki"/>
+                <w:noProof/>
+              </w:rPr>
+              <w:t>3.5.1</w:t>
+            </w:r>
+            <w:r>
+              <w:rPr>
+                <w:rFonts w:eastAsiaTheme="minorEastAsia"/>
+                <w:noProof/>
+                <w:lang w:eastAsia="fi-FI"/>
+              </w:rPr>
+              <w:tab/>
+            </w:r>
+            <w:r>
+              <w:rPr>
+                <w:rStyle w:val="Hyperlinkki"/>
+                <w:noProof/>
+              </w:rPr>
+              <w:t>Aktiviteettikaavio</w:t>
+            </w:r>
+            <w:r>
+              <w:rPr>
+                <w:noProof/>
+                <w:webHidden/>
+              </w:rPr>
+              <w:tab/>
+            </w:r>
+            <w:r>
+              <w:rPr>
+                <w:noProof/>
+                <w:webHidden/>
+              </w:rPr>
+              <w:fldChar w:fldCharType="begin"/>
+            </w:r>
+            <w:r>
+              <w:rPr>
+                <w:noProof/>
+                <w:webHidden/>
+              </w:rPr>
+              <w:instrText xml:space="preserve"> PAGEREF _Toc36483349 \h </w:instrText>
+            </w:r>
+            <w:r>
+              <w:rPr>
+                <w:noProof/>
+                <w:webHidden/>
+              </w:rPr>
+            </w:r>
+            <w:r>
+              <w:rPr>
+                <w:noProof/>
+                <w:webHidden/>
+              </w:rPr>
+              <w:fldChar w:fldCharType="separate"/>
+            </w:r>
+            <w:r>
+              <w:rPr>
+                <w:noProof/>
+                <w:webHidden/>
+              </w:rPr>
+              <w:t>12</w:t>
+            </w:r>
+            <w:r>
+              <w:rPr>
+                <w:noProof/>
+                <w:webHidden/>
+              </w:rPr>
+              <w:fldChar w:fldCharType="end"/>
+            </w:r>
+          </w:hyperlink>
+        </w:p>
+        <w:p>
+          <w:pPr>
+            <w:pStyle w:val="Sisluet2"/>
+            <w:tabs>
+              <w:tab w:val="left" w:pos="880"/>
+              <w:tab w:val="right" w:leader="dot" w:pos="9016"/>
+            </w:tabs>
+            <w:rPr>
+              <w:rFonts w:eastAsiaTheme="minorEastAsia"/>
+              <w:noProof/>
+              <w:lang w:eastAsia="fi-FI"/>
+            </w:rPr>
+          </w:pPr>
+          <w:hyperlink w:anchor="_Toc36483350" w:history="1">
+            <w:r>
+              <w:rPr>
+                <w:rStyle w:val="Hyperlinkki"/>
+                <w:noProof/>
+              </w:rPr>
+              <w:t>3.6</w:t>
+            </w:r>
+            <w:r>
+              <w:rPr>
+                <w:rFonts w:eastAsiaTheme="minorEastAsia"/>
+                <w:noProof/>
+                <w:lang w:eastAsia="fi-FI"/>
+              </w:rPr>
+              <w:tab/>
+            </w:r>
+            <w:r>
+              <w:rPr>
+                <w:rStyle w:val="Hyperlinkki"/>
+                <w:noProof/>
+              </w:rPr>
+              <w:t>Käyttötapaus 6: Tavoitteista muistutus</w:t>
+            </w:r>
+            <w:r>
+              <w:rPr>
+                <w:noProof/>
+                <w:webHidden/>
+              </w:rPr>
+              <w:tab/>
+            </w:r>
+            <w:r>
+              <w:rPr>
+                <w:noProof/>
+                <w:webHidden/>
+              </w:rPr>
+              <w:fldChar w:fldCharType="begin"/>
+            </w:r>
+            <w:r>
+              <w:rPr>
+                <w:noProof/>
+                <w:webHidden/>
+              </w:rPr>
+              <w:instrText xml:space="preserve"> PAGEREF _Toc36483350 \h </w:instrText>
+            </w:r>
+            <w:r>
+              <w:rPr>
+                <w:noProof/>
+                <w:webHidden/>
+              </w:rPr>
+            </w:r>
+            <w:r>
+              <w:rPr>
+                <w:noProof/>
+                <w:webHidden/>
+              </w:rPr>
+              <w:fldChar w:fldCharType="separate"/>
+            </w:r>
+            <w:r>
+              <w:rPr>
+                <w:noProof/>
+                <w:webHidden/>
+              </w:rPr>
+              <w:t>13</w:t>
+            </w:r>
+            <w:r>
+              <w:rPr>
+                <w:noProof/>
+                <w:webHidden/>
+              </w:rPr>
+              <w:fldChar w:fldCharType="end"/>
+            </w:r>
+          </w:hyperlink>
+        </w:p>
+        <w:p>
+          <w:pPr>
+            <w:pStyle w:val="Sisluet3"/>
+            <w:tabs>
+              <w:tab w:val="left" w:pos="1320"/>
+              <w:tab w:val="right" w:leader="dot" w:pos="9016"/>
+            </w:tabs>
+            <w:rPr>
+              <w:rFonts w:eastAsiaTheme="minorEastAsia"/>
+              <w:noProof/>
+              <w:lang w:eastAsia="fi-FI"/>
+            </w:rPr>
+          </w:pPr>
+          <w:hyperlink w:anchor="_Toc36483351" w:history="1">
+            <w:r>
+              <w:rPr>
+                <w:rStyle w:val="Hyperlinkki"/>
+                <w:noProof/>
+              </w:rPr>
+              <w:t>3.6.1</w:t>
+            </w:r>
+            <w:r>
+              <w:rPr>
+                <w:rFonts w:eastAsiaTheme="minorEastAsia"/>
+                <w:noProof/>
+                <w:lang w:eastAsia="fi-FI"/>
+              </w:rPr>
+              <w:tab/>
+            </w:r>
+            <w:r>
+              <w:rPr>
+                <w:rStyle w:val="Hyperlinkki"/>
+                <w:noProof/>
+              </w:rPr>
+              <w:t>Aktiviteettikaavio</w:t>
+            </w:r>
+            <w:r>
+              <w:rPr>
+                <w:noProof/>
+                <w:webHidden/>
+              </w:rPr>
+              <w:tab/>
+            </w:r>
+            <w:r>
+              <w:rPr>
+                <w:noProof/>
+                <w:webHidden/>
+              </w:rPr>
+              <w:fldChar w:fldCharType="begin"/>
+            </w:r>
+            <w:r>
+              <w:rPr>
+                <w:noProof/>
+                <w:webHidden/>
+              </w:rPr>
+              <w:instrText xml:space="preserve"> PAGEREF _Toc36483351 \h </w:instrText>
+            </w:r>
+            <w:r>
+              <w:rPr>
+                <w:noProof/>
+                <w:webHidden/>
+              </w:rPr>
+            </w:r>
+            <w:r>
+              <w:rPr>
+                <w:noProof/>
+                <w:webHidden/>
+              </w:rPr>
+              <w:fldChar w:fldCharType="separate"/>
+            </w:r>
+            <w:r>
+              <w:rPr>
+                <w:noProof/>
+                <w:webHidden/>
+              </w:rPr>
+              <w:t>14</w:t>
+            </w:r>
+            <w:r>
+              <w:rPr>
+                <w:noProof/>
+                <w:webHidden/>
+              </w:rPr>
+              <w:fldChar w:fldCharType="end"/>
+            </w:r>
+          </w:hyperlink>
+        </w:p>
+        <w:p>
+          <w:pPr>
+            <w:pStyle w:val="Sisluet2"/>
+            <w:tabs>
+              <w:tab w:val="left" w:pos="880"/>
+              <w:tab w:val="right" w:leader="dot" w:pos="9016"/>
+            </w:tabs>
+            <w:rPr>
+              <w:rFonts w:eastAsiaTheme="minorEastAsia"/>
+              <w:noProof/>
+              <w:lang w:eastAsia="fi-FI"/>
+            </w:rPr>
+          </w:pPr>
+          <w:hyperlink w:anchor="_Toc36483352" w:history="1">
+            <w:r>
+              <w:rPr>
+                <w:rStyle w:val="Hyperlinkki"/>
+                <w:noProof/>
+              </w:rPr>
+              <w:t>3.7</w:t>
+            </w:r>
+            <w:r>
+              <w:rPr>
+                <w:rFonts w:eastAsiaTheme="minorEastAsia"/>
+                <w:noProof/>
+                <w:lang w:eastAsia="fi-FI"/>
+              </w:rPr>
+              <w:tab/>
+            </w:r>
+            <w:r>
+              <w:rPr>
+                <w:rStyle w:val="Hyperlinkki"/>
+                <w:noProof/>
+              </w:rPr>
+              <w:t>Käyttötapaus 7: Päivä-, viikko- ja kuukausitavoitteet</w:t>
+            </w:r>
+            <w:r>
+              <w:rPr>
+                <w:noProof/>
+                <w:webHidden/>
+              </w:rPr>
+              <w:tab/>
+            </w:r>
+            <w:r>
+              <w:rPr>
+                <w:noProof/>
+                <w:webHidden/>
+              </w:rPr>
+              <w:fldChar w:fldCharType="begin"/>
+            </w:r>
+            <w:r>
+              <w:rPr>
+                <w:noProof/>
+                <w:webHidden/>
+              </w:rPr>
+              <w:instrText xml:space="preserve"> PAGEREF _Toc36483352 \h </w:instrText>
+            </w:r>
+            <w:r>
+              <w:rPr>
+                <w:noProof/>
+                <w:webHidden/>
+              </w:rPr>
+            </w:r>
+            <w:r>
+              <w:rPr>
+                <w:noProof/>
+                <w:webHidden/>
+              </w:rPr>
+              <w:fldChar w:fldCharType="separate"/>
+            </w:r>
+            <w:r>
+              <w:rPr>
+                <w:noProof/>
+                <w:webHidden/>
+              </w:rPr>
+              <w:t>15</w:t>
             </w:r>
             <w:r>
               <w:rPr>
@@ -1438,13 +2700,13 @@
               <w:lang w:eastAsia="fi-FI"/>
             </w:rPr>
           </w:pPr>
-          <w:hyperlink w:anchor="_Toc35686557" w:history="1">
+          <w:hyperlink w:anchor="_Toc36483353" w:history="1">
             <w:r>
               <w:rPr>
                 <w:rStyle w:val="Hyperlinkki"/>
                 <w:noProof/>
               </w:rPr>
-              <w:t>3</w:t>
+              <w:t>4</w:t>
             </w:r>
             <w:r>
               <w:rPr>
@@ -1459,7 +2721,7 @@
                 <w:rStyle w:val="Hyperlinkki"/>
                 <w:noProof/>
               </w:rPr>
-              <w:t>User Storyistä johdetut käyttötapaukset (Use Case)</w:t>
+              <w:t>Käyttöliittymän rautalankamalli</w:t>
             </w:r>
             <w:r>
               <w:rPr>
@@ -1480,7 +2742,7 @@
                 <w:noProof/>
                 <w:webHidden/>
               </w:rPr>
-              <w:instrText xml:space="preserve"> PAGEREF _Toc35686557 \h </w:instrText>
+              <w:instrText xml:space="preserve"> PAGEREF _Toc36483353 \h </w:instrText>
             </w:r>
             <w:r>
               <w:rPr>
@@ -1500,7 +2762,7 @@
                 <w:noProof/>
                 <w:webHidden/>
               </w:rPr>
-              <w:t>5</w:t>
+              <w:t>15</w:t>
             </w:r>
             <w:r>
               <w:rPr>
@@ -1524,13 +2786,13 @@
               <w:lang w:eastAsia="fi-FI"/>
             </w:rPr>
           </w:pPr>
-          <w:hyperlink w:anchor="_Toc35686558" w:history="1">
+          <w:hyperlink w:anchor="_Toc36483354" w:history="1">
             <w:r>
               <w:rPr>
                 <w:rStyle w:val="Hyperlinkki"/>
                 <w:noProof/>
               </w:rPr>
-              <w:t>3.1</w:t>
+              <w:t>4.1</w:t>
             </w:r>
             <w:r>
               <w:rPr>
@@ -1545,7 +2807,7 @@
                 <w:rStyle w:val="Hyperlinkki"/>
                 <w:noProof/>
               </w:rPr>
-              <w:t>Käyttötapaus 1: Peliin kirjautuminen ja hahmon luonti</w:t>
+              <w:t>Sivukartta</w:t>
             </w:r>
             <w:r>
               <w:rPr>
@@ -1566,7 +2828,7 @@
                 <w:noProof/>
                 <w:webHidden/>
               </w:rPr>
-              <w:instrText xml:space="preserve"> PAGEREF _Toc35686558 \h </w:instrText>
+              <w:instrText xml:space="preserve"> PAGEREF _Toc36483354 \h </w:instrText>
             </w:r>
             <w:r>
               <w:rPr>
@@ -1586,93 +2848,7 @@
                 <w:noProof/>
                 <w:webHidden/>
               </w:rPr>
-              <w:t>5</w:t>
-            </w:r>
-            <w:r>
-              <w:rPr>
-                <w:noProof/>
-                <w:webHidden/>
-              </w:rPr>
-              <w:fldChar w:fldCharType="end"/>
-            </w:r>
-          </w:hyperlink>
-        </w:p>
-        <w:p>
-          <w:pPr>
-            <w:pStyle w:val="Sisluet3"/>
-            <w:tabs>
-              <w:tab w:val="left" w:pos="1320"/>
-              <w:tab w:val="right" w:leader="dot" w:pos="9016"/>
-            </w:tabs>
-            <w:rPr>
-              <w:rFonts w:eastAsiaTheme="minorEastAsia"/>
-              <w:noProof/>
-              <w:lang w:eastAsia="fi-FI"/>
-            </w:rPr>
-          </w:pPr>
-          <w:hyperlink w:anchor="_Toc35686559" w:history="1">
-            <w:r>
-              <w:rPr>
-                <w:rStyle w:val="Hyperlinkki"/>
-                <w:noProof/>
-              </w:rPr>
-              <w:t>3.1.1</w:t>
-            </w:r>
-            <w:r>
-              <w:rPr>
-                <w:rFonts w:eastAsiaTheme="minorEastAsia"/>
-                <w:noProof/>
-                <w:lang w:eastAsia="fi-FI"/>
-              </w:rPr>
-              <w:tab/>
-            </w:r>
-            <w:r>
-              <w:rPr>
-                <w:rStyle w:val="Hyperlinkki"/>
-                <w:noProof/>
-              </w:rPr>
-              <w:t>Aktiviteettikaavio</w:t>
-            </w:r>
-            <w:r>
-              <w:rPr>
-                <w:noProof/>
-                <w:webHidden/>
-              </w:rPr>
-              <w:tab/>
-            </w:r>
-            <w:r>
-              <w:rPr>
-                <w:noProof/>
-                <w:webHidden/>
-              </w:rPr>
-              <w:fldChar w:fldCharType="begin"/>
-            </w:r>
-            <w:r>
-              <w:rPr>
-                <w:noProof/>
-                <w:webHidden/>
-              </w:rPr>
-              <w:instrText xml:space="preserve"> PAGEREF _Toc35686559 \h </w:instrText>
-            </w:r>
-            <w:r>
-              <w:rPr>
-                <w:noProof/>
-                <w:webHidden/>
-              </w:rPr>
-            </w:r>
-            <w:r>
-              <w:rPr>
-                <w:noProof/>
-                <w:webHidden/>
-              </w:rPr>
-              <w:fldChar w:fldCharType="separate"/>
-            </w:r>
-            <w:r>
-              <w:rPr>
-                <w:noProof/>
-                <w:webHidden/>
-              </w:rPr>
-              <w:t>5</w:t>
+              <w:t>15</w:t>
             </w:r>
             <w:r>
               <w:rPr>
@@ -1696,13 +2872,13 @@
               <w:lang w:eastAsia="fi-FI"/>
             </w:rPr>
           </w:pPr>
-          <w:hyperlink w:anchor="_Toc35686560" w:history="1">
+          <w:hyperlink w:anchor="_Toc36483355" w:history="1">
             <w:r>
               <w:rPr>
                 <w:rStyle w:val="Hyperlinkki"/>
                 <w:noProof/>
               </w:rPr>
-              <w:t>3.2</w:t>
+              <w:t>4.2</w:t>
             </w:r>
             <w:r>
               <w:rPr>
@@ -1717,7 +2893,7 @@
                 <w:rStyle w:val="Hyperlinkki"/>
                 <w:noProof/>
               </w:rPr>
-              <w:t>Käyttötapaus 2: Omat seurattavat tavoitteet</w:t>
+              <w:t>Sisältökartta</w:t>
             </w:r>
             <w:r>
               <w:rPr>
@@ -1738,7 +2914,7 @@
                 <w:noProof/>
                 <w:webHidden/>
               </w:rPr>
-              <w:instrText xml:space="preserve"> PAGEREF _Toc35686560 \h </w:instrText>
+              <w:instrText xml:space="preserve"> PAGEREF _Toc36483355 \h </w:instrText>
             </w:r>
             <w:r>
               <w:rPr>
@@ -1758,953 +2934,7 @@
                 <w:noProof/>
                 <w:webHidden/>
               </w:rPr>
-              <w:t>6</w:t>
-            </w:r>
-            <w:r>
-              <w:rPr>
-                <w:noProof/>
-                <w:webHidden/>
-              </w:rPr>
-              <w:fldChar w:fldCharType="end"/>
-            </w:r>
-          </w:hyperlink>
-        </w:p>
-        <w:p>
-          <w:pPr>
-            <w:pStyle w:val="Sisluet3"/>
-            <w:tabs>
-              <w:tab w:val="left" w:pos="1320"/>
-              <w:tab w:val="right" w:leader="dot" w:pos="9016"/>
-            </w:tabs>
-            <w:rPr>
-              <w:rFonts w:eastAsiaTheme="minorEastAsia"/>
-              <w:noProof/>
-              <w:lang w:eastAsia="fi-FI"/>
-            </w:rPr>
-          </w:pPr>
-          <w:hyperlink w:anchor="_Toc35686561" w:history="1">
-            <w:r>
-              <w:rPr>
-                <w:rStyle w:val="Hyperlinkki"/>
-                <w:noProof/>
-              </w:rPr>
-              <w:t>3.2.1</w:t>
-            </w:r>
-            <w:r>
-              <w:rPr>
-                <w:rFonts w:eastAsiaTheme="minorEastAsia"/>
-                <w:noProof/>
-                <w:lang w:eastAsia="fi-FI"/>
-              </w:rPr>
-              <w:tab/>
-            </w:r>
-            <w:r>
-              <w:rPr>
-                <w:rStyle w:val="Hyperlinkki"/>
-                <w:noProof/>
-              </w:rPr>
-              <w:t>Aktiviteettikaavio</w:t>
-            </w:r>
-            <w:r>
-              <w:rPr>
-                <w:noProof/>
-                <w:webHidden/>
-              </w:rPr>
-              <w:tab/>
-            </w:r>
-            <w:r>
-              <w:rPr>
-                <w:noProof/>
-                <w:webHidden/>
-              </w:rPr>
-              <w:fldChar w:fldCharType="begin"/>
-            </w:r>
-            <w:r>
-              <w:rPr>
-                <w:noProof/>
-                <w:webHidden/>
-              </w:rPr>
-              <w:instrText xml:space="preserve"> PAGEREF _Toc35686561 \h </w:instrText>
-            </w:r>
-            <w:r>
-              <w:rPr>
-                <w:noProof/>
-                <w:webHidden/>
-              </w:rPr>
-            </w:r>
-            <w:r>
-              <w:rPr>
-                <w:noProof/>
-                <w:webHidden/>
-              </w:rPr>
-              <w:fldChar w:fldCharType="separate"/>
-            </w:r>
-            <w:r>
-              <w:rPr>
-                <w:noProof/>
-                <w:webHidden/>
-              </w:rPr>
-              <w:t>7</w:t>
-            </w:r>
-            <w:r>
-              <w:rPr>
-                <w:noProof/>
-                <w:webHidden/>
-              </w:rPr>
-              <w:fldChar w:fldCharType="end"/>
-            </w:r>
-          </w:hyperlink>
-        </w:p>
-        <w:p>
-          <w:pPr>
-            <w:pStyle w:val="Sisluet2"/>
-            <w:tabs>
-              <w:tab w:val="left" w:pos="880"/>
-              <w:tab w:val="right" w:leader="dot" w:pos="9016"/>
-            </w:tabs>
-            <w:rPr>
-              <w:rFonts w:eastAsiaTheme="minorEastAsia"/>
-              <w:noProof/>
-              <w:lang w:eastAsia="fi-FI"/>
-            </w:rPr>
-          </w:pPr>
-          <w:hyperlink w:anchor="_Toc35686562" w:history="1">
-            <w:r>
-              <w:rPr>
-                <w:rStyle w:val="Hyperlinkki"/>
-                <w:noProof/>
-              </w:rPr>
-              <w:t>3.3</w:t>
-            </w:r>
-            <w:r>
-              <w:rPr>
-                <w:rFonts w:eastAsiaTheme="minorEastAsia"/>
-                <w:noProof/>
-                <w:lang w:eastAsia="fi-FI"/>
-              </w:rPr>
-              <w:tab/>
-            </w:r>
-            <w:r>
-              <w:rPr>
-                <w:rStyle w:val="Hyperlinkki"/>
-                <w:noProof/>
-              </w:rPr>
-              <w:t>Käyttötapaus 3: Oman ja muiden edistymisen seuranta</w:t>
-            </w:r>
-            <w:r>
-              <w:rPr>
-                <w:noProof/>
-                <w:webHidden/>
-              </w:rPr>
-              <w:tab/>
-            </w:r>
-            <w:r>
-              <w:rPr>
-                <w:noProof/>
-                <w:webHidden/>
-              </w:rPr>
-              <w:fldChar w:fldCharType="begin"/>
-            </w:r>
-            <w:r>
-              <w:rPr>
-                <w:noProof/>
-                <w:webHidden/>
-              </w:rPr>
-              <w:instrText xml:space="preserve"> PAGEREF _Toc35686562 \h </w:instrText>
-            </w:r>
-            <w:r>
-              <w:rPr>
-                <w:noProof/>
-                <w:webHidden/>
-              </w:rPr>
-            </w:r>
-            <w:r>
-              <w:rPr>
-                <w:noProof/>
-                <w:webHidden/>
-              </w:rPr>
-              <w:fldChar w:fldCharType="separate"/>
-            </w:r>
-            <w:r>
-              <w:rPr>
-                <w:noProof/>
-                <w:webHidden/>
-              </w:rPr>
-              <w:t>8</w:t>
-            </w:r>
-            <w:r>
-              <w:rPr>
-                <w:noProof/>
-                <w:webHidden/>
-              </w:rPr>
-              <w:fldChar w:fldCharType="end"/>
-            </w:r>
-          </w:hyperlink>
-        </w:p>
-        <w:p>
-          <w:pPr>
-            <w:pStyle w:val="Sisluet3"/>
-            <w:tabs>
-              <w:tab w:val="left" w:pos="1320"/>
-              <w:tab w:val="right" w:leader="dot" w:pos="9016"/>
-            </w:tabs>
-            <w:rPr>
-              <w:rFonts w:eastAsiaTheme="minorEastAsia"/>
-              <w:noProof/>
-              <w:lang w:eastAsia="fi-FI"/>
-            </w:rPr>
-          </w:pPr>
-          <w:hyperlink w:anchor="_Toc35686563" w:history="1">
-            <w:r>
-              <w:rPr>
-                <w:rStyle w:val="Hyperlinkki"/>
-                <w:noProof/>
-              </w:rPr>
-              <w:t>3.3.1</w:t>
-            </w:r>
-            <w:r>
-              <w:rPr>
-                <w:rFonts w:eastAsiaTheme="minorEastAsia"/>
-                <w:noProof/>
-                <w:lang w:eastAsia="fi-FI"/>
-              </w:rPr>
-              <w:tab/>
-            </w:r>
-            <w:r>
-              <w:rPr>
-                <w:rStyle w:val="Hyperlinkki"/>
-                <w:noProof/>
-              </w:rPr>
-              <w:t>Aktiviteettikaavio</w:t>
-            </w:r>
-            <w:r>
-              <w:rPr>
-                <w:noProof/>
-                <w:webHidden/>
-              </w:rPr>
-              <w:tab/>
-            </w:r>
-            <w:r>
-              <w:rPr>
-                <w:noProof/>
-                <w:webHidden/>
-              </w:rPr>
-              <w:fldChar w:fldCharType="begin"/>
-            </w:r>
-            <w:r>
-              <w:rPr>
-                <w:noProof/>
-                <w:webHidden/>
-              </w:rPr>
-              <w:instrText xml:space="preserve"> PAGEREF _Toc35686563 \h </w:instrText>
-            </w:r>
-            <w:r>
-              <w:rPr>
-                <w:noProof/>
-                <w:webHidden/>
-              </w:rPr>
-            </w:r>
-            <w:r>
-              <w:rPr>
-                <w:noProof/>
-                <w:webHidden/>
-              </w:rPr>
-              <w:fldChar w:fldCharType="separate"/>
-            </w:r>
-            <w:r>
-              <w:rPr>
-                <w:noProof/>
-                <w:webHidden/>
-              </w:rPr>
-              <w:t>9</w:t>
-            </w:r>
-            <w:r>
-              <w:rPr>
-                <w:noProof/>
-                <w:webHidden/>
-              </w:rPr>
-              <w:fldChar w:fldCharType="end"/>
-            </w:r>
-          </w:hyperlink>
-        </w:p>
-        <w:p>
-          <w:pPr>
-            <w:pStyle w:val="Sisluet2"/>
-            <w:tabs>
-              <w:tab w:val="left" w:pos="880"/>
-              <w:tab w:val="right" w:leader="dot" w:pos="9016"/>
-            </w:tabs>
-            <w:rPr>
-              <w:rFonts w:eastAsiaTheme="minorEastAsia"/>
-              <w:noProof/>
-              <w:lang w:eastAsia="fi-FI"/>
-            </w:rPr>
-          </w:pPr>
-          <w:hyperlink w:anchor="_Toc35686564" w:history="1">
-            <w:r>
-              <w:rPr>
-                <w:rStyle w:val="Hyperlinkki"/>
-                <w:noProof/>
-              </w:rPr>
-              <w:t>3.4</w:t>
-            </w:r>
-            <w:r>
-              <w:rPr>
-                <w:rFonts w:eastAsiaTheme="minorEastAsia"/>
-                <w:noProof/>
-                <w:lang w:eastAsia="fi-FI"/>
-              </w:rPr>
-              <w:tab/>
-            </w:r>
-            <w:r>
-              <w:rPr>
-                <w:rStyle w:val="Hyperlinkki"/>
-                <w:noProof/>
-              </w:rPr>
-              <w:t>Käyttötapaus 4: Pelialustan luonti, tavoitteiden lisäys ja käyttäjien seuranta</w:t>
-            </w:r>
-            <w:r>
-              <w:rPr>
-                <w:noProof/>
-                <w:webHidden/>
-              </w:rPr>
-              <w:tab/>
-            </w:r>
-            <w:r>
-              <w:rPr>
-                <w:noProof/>
-                <w:webHidden/>
-              </w:rPr>
-              <w:fldChar w:fldCharType="begin"/>
-            </w:r>
-            <w:r>
-              <w:rPr>
-                <w:noProof/>
-                <w:webHidden/>
-              </w:rPr>
-              <w:instrText xml:space="preserve"> PAGEREF _Toc35686564 \h </w:instrText>
-            </w:r>
-            <w:r>
-              <w:rPr>
-                <w:noProof/>
-                <w:webHidden/>
-              </w:rPr>
-            </w:r>
-            <w:r>
-              <w:rPr>
-                <w:noProof/>
-                <w:webHidden/>
-              </w:rPr>
-              <w:fldChar w:fldCharType="separate"/>
-            </w:r>
-            <w:r>
-              <w:rPr>
-                <w:noProof/>
-                <w:webHidden/>
-              </w:rPr>
-              <w:t>10</w:t>
-            </w:r>
-            <w:r>
-              <w:rPr>
-                <w:noProof/>
-                <w:webHidden/>
-              </w:rPr>
-              <w:fldChar w:fldCharType="end"/>
-            </w:r>
-          </w:hyperlink>
-        </w:p>
-        <w:p>
-          <w:pPr>
-            <w:pStyle w:val="Sisluet3"/>
-            <w:tabs>
-              <w:tab w:val="left" w:pos="1320"/>
-              <w:tab w:val="right" w:leader="dot" w:pos="9016"/>
-            </w:tabs>
-            <w:rPr>
-              <w:rFonts w:eastAsiaTheme="minorEastAsia"/>
-              <w:noProof/>
-              <w:lang w:eastAsia="fi-FI"/>
-            </w:rPr>
-          </w:pPr>
-          <w:hyperlink w:anchor="_Toc35686565" w:history="1">
-            <w:r>
-              <w:rPr>
-                <w:rStyle w:val="Hyperlinkki"/>
-                <w:noProof/>
-              </w:rPr>
-              <w:t>3.4.1</w:t>
-            </w:r>
-            <w:r>
-              <w:rPr>
-                <w:rFonts w:eastAsiaTheme="minorEastAsia"/>
-                <w:noProof/>
-                <w:lang w:eastAsia="fi-FI"/>
-              </w:rPr>
-              <w:tab/>
-            </w:r>
-            <w:r>
-              <w:rPr>
-                <w:rStyle w:val="Hyperlinkki"/>
-                <w:noProof/>
-              </w:rPr>
-              <w:t>Aktiviteettikaavio</w:t>
-            </w:r>
-            <w:r>
-              <w:rPr>
-                <w:noProof/>
-                <w:webHidden/>
-              </w:rPr>
-              <w:tab/>
-            </w:r>
-            <w:r>
-              <w:rPr>
-                <w:noProof/>
-                <w:webHidden/>
-              </w:rPr>
-              <w:fldChar w:fldCharType="begin"/>
-            </w:r>
-            <w:r>
-              <w:rPr>
-                <w:noProof/>
-                <w:webHidden/>
-              </w:rPr>
-              <w:instrText xml:space="preserve"> PAGEREF _Toc35686565 \h </w:instrText>
-            </w:r>
-            <w:r>
-              <w:rPr>
-                <w:noProof/>
-                <w:webHidden/>
-              </w:rPr>
-            </w:r>
-            <w:r>
-              <w:rPr>
-                <w:noProof/>
-                <w:webHidden/>
-              </w:rPr>
-              <w:fldChar w:fldCharType="separate"/>
-            </w:r>
-            <w:r>
-              <w:rPr>
-                <w:noProof/>
-                <w:webHidden/>
-              </w:rPr>
-              <w:t>10</w:t>
-            </w:r>
-            <w:r>
-              <w:rPr>
-                <w:noProof/>
-                <w:webHidden/>
-              </w:rPr>
-              <w:fldChar w:fldCharType="end"/>
-            </w:r>
-          </w:hyperlink>
-        </w:p>
-        <w:p>
-          <w:pPr>
-            <w:pStyle w:val="Sisluet2"/>
-            <w:tabs>
-              <w:tab w:val="left" w:pos="880"/>
-              <w:tab w:val="right" w:leader="dot" w:pos="9016"/>
-            </w:tabs>
-            <w:rPr>
-              <w:rFonts w:eastAsiaTheme="minorEastAsia"/>
-              <w:noProof/>
-              <w:lang w:eastAsia="fi-FI"/>
-            </w:rPr>
-          </w:pPr>
-          <w:hyperlink w:anchor="_Toc35686566" w:history="1">
-            <w:r>
-              <w:rPr>
-                <w:rStyle w:val="Hyperlinkki"/>
-                <w:noProof/>
-              </w:rPr>
-              <w:t>3.5</w:t>
-            </w:r>
-            <w:r>
-              <w:rPr>
-                <w:rFonts w:eastAsiaTheme="minorEastAsia"/>
-                <w:noProof/>
-                <w:lang w:eastAsia="fi-FI"/>
-              </w:rPr>
-              <w:tab/>
-            </w:r>
-            <w:r>
-              <w:rPr>
-                <w:rStyle w:val="Hyperlinkki"/>
-                <w:noProof/>
-              </w:rPr>
-              <w:t>Käyttötapaus 5: Palkinnot saautuksista</w:t>
-            </w:r>
-            <w:r>
-              <w:rPr>
-                <w:noProof/>
-                <w:webHidden/>
-              </w:rPr>
-              <w:tab/>
-            </w:r>
-            <w:r>
-              <w:rPr>
-                <w:noProof/>
-                <w:webHidden/>
-              </w:rPr>
-              <w:fldChar w:fldCharType="begin"/>
-            </w:r>
-            <w:r>
-              <w:rPr>
-                <w:noProof/>
-                <w:webHidden/>
-              </w:rPr>
-              <w:instrText xml:space="preserve"> PAGEREF _Toc35686566 \h </w:instrText>
-            </w:r>
-            <w:r>
-              <w:rPr>
-                <w:noProof/>
-                <w:webHidden/>
-              </w:rPr>
-            </w:r>
-            <w:r>
-              <w:rPr>
-                <w:noProof/>
-                <w:webHidden/>
-              </w:rPr>
-              <w:fldChar w:fldCharType="separate"/>
-            </w:r>
-            <w:r>
-              <w:rPr>
-                <w:noProof/>
-                <w:webHidden/>
-              </w:rPr>
-              <w:t>11</w:t>
-            </w:r>
-            <w:r>
-              <w:rPr>
-                <w:noProof/>
-                <w:webHidden/>
-              </w:rPr>
-              <w:fldChar w:fldCharType="end"/>
-            </w:r>
-          </w:hyperlink>
-        </w:p>
-        <w:p>
-          <w:pPr>
-            <w:pStyle w:val="Sisluet3"/>
-            <w:tabs>
-              <w:tab w:val="left" w:pos="1320"/>
-              <w:tab w:val="right" w:leader="dot" w:pos="9016"/>
-            </w:tabs>
-            <w:rPr>
-              <w:rFonts w:eastAsiaTheme="minorEastAsia"/>
-              <w:noProof/>
-              <w:lang w:eastAsia="fi-FI"/>
-            </w:rPr>
-          </w:pPr>
-          <w:hyperlink w:anchor="_Toc35686567" w:history="1">
-            <w:r>
-              <w:rPr>
-                <w:rStyle w:val="Hyperlinkki"/>
-                <w:noProof/>
-              </w:rPr>
-              <w:t>3.5.1</w:t>
-            </w:r>
-            <w:r>
-              <w:rPr>
-                <w:rFonts w:eastAsiaTheme="minorEastAsia"/>
-                <w:noProof/>
-                <w:lang w:eastAsia="fi-FI"/>
-              </w:rPr>
-              <w:tab/>
-            </w:r>
-            <w:r>
-              <w:rPr>
-                <w:rStyle w:val="Hyperlinkki"/>
-                <w:noProof/>
-              </w:rPr>
-              <w:t>Aktiviteettikaavio</w:t>
-            </w:r>
-            <w:r>
-              <w:rPr>
-                <w:noProof/>
-                <w:webHidden/>
-              </w:rPr>
-              <w:tab/>
-            </w:r>
-            <w:r>
-              <w:rPr>
-                <w:noProof/>
-                <w:webHidden/>
-              </w:rPr>
-              <w:fldChar w:fldCharType="begin"/>
-            </w:r>
-            <w:r>
-              <w:rPr>
-                <w:noProof/>
-                <w:webHidden/>
-              </w:rPr>
-              <w:instrText xml:space="preserve"> PAGEREF _Toc35686567 \h </w:instrText>
-            </w:r>
-            <w:r>
-              <w:rPr>
-                <w:noProof/>
-                <w:webHidden/>
-              </w:rPr>
-            </w:r>
-            <w:r>
-              <w:rPr>
-                <w:noProof/>
-                <w:webHidden/>
-              </w:rPr>
-              <w:fldChar w:fldCharType="separate"/>
-            </w:r>
-            <w:r>
-              <w:rPr>
-                <w:noProof/>
-                <w:webHidden/>
-              </w:rPr>
-              <w:t>11</w:t>
-            </w:r>
-            <w:r>
-              <w:rPr>
-                <w:noProof/>
-                <w:webHidden/>
-              </w:rPr>
-              <w:fldChar w:fldCharType="end"/>
-            </w:r>
-          </w:hyperlink>
-        </w:p>
-        <w:p>
-          <w:pPr>
-            <w:pStyle w:val="Sisluet2"/>
-            <w:tabs>
-              <w:tab w:val="left" w:pos="880"/>
-              <w:tab w:val="right" w:leader="dot" w:pos="9016"/>
-            </w:tabs>
-            <w:rPr>
-              <w:rFonts w:eastAsiaTheme="minorEastAsia"/>
-              <w:noProof/>
-              <w:lang w:eastAsia="fi-FI"/>
-            </w:rPr>
-          </w:pPr>
-          <w:hyperlink w:anchor="_Toc35686568" w:history="1">
-            <w:r>
-              <w:rPr>
-                <w:rStyle w:val="Hyperlinkki"/>
-                <w:noProof/>
-              </w:rPr>
-              <w:t>3.6</w:t>
-            </w:r>
-            <w:r>
-              <w:rPr>
-                <w:rFonts w:eastAsiaTheme="minorEastAsia"/>
-                <w:noProof/>
-                <w:lang w:eastAsia="fi-FI"/>
-              </w:rPr>
-              <w:tab/>
-            </w:r>
-            <w:r>
-              <w:rPr>
-                <w:rStyle w:val="Hyperlinkki"/>
-                <w:noProof/>
-              </w:rPr>
-              <w:t>Käyttötapaus 6: Tavoitteista muistutus</w:t>
-            </w:r>
-            <w:r>
-              <w:rPr>
-                <w:noProof/>
-                <w:webHidden/>
-              </w:rPr>
-              <w:tab/>
-            </w:r>
-            <w:r>
-              <w:rPr>
-                <w:noProof/>
-                <w:webHidden/>
-              </w:rPr>
-              <w:fldChar w:fldCharType="begin"/>
-            </w:r>
-            <w:r>
-              <w:rPr>
-                <w:noProof/>
-                <w:webHidden/>
-              </w:rPr>
-              <w:instrText xml:space="preserve"> PAGEREF _Toc35686568 \h </w:instrText>
-            </w:r>
-            <w:r>
-              <w:rPr>
-                <w:noProof/>
-                <w:webHidden/>
-              </w:rPr>
-            </w:r>
-            <w:r>
-              <w:rPr>
-                <w:noProof/>
-                <w:webHidden/>
-              </w:rPr>
-              <w:fldChar w:fldCharType="separate"/>
-            </w:r>
-            <w:r>
-              <w:rPr>
-                <w:noProof/>
-                <w:webHidden/>
-              </w:rPr>
-              <w:t>12</w:t>
-            </w:r>
-            <w:r>
-              <w:rPr>
-                <w:noProof/>
-                <w:webHidden/>
-              </w:rPr>
-              <w:fldChar w:fldCharType="end"/>
-            </w:r>
-          </w:hyperlink>
-        </w:p>
-        <w:p>
-          <w:pPr>
-            <w:pStyle w:val="Sisluet3"/>
-            <w:tabs>
-              <w:tab w:val="left" w:pos="1320"/>
-              <w:tab w:val="right" w:leader="dot" w:pos="9016"/>
-            </w:tabs>
-            <w:rPr>
-              <w:rFonts w:eastAsiaTheme="minorEastAsia"/>
-              <w:noProof/>
-              <w:lang w:eastAsia="fi-FI"/>
-            </w:rPr>
-          </w:pPr>
-          <w:hyperlink w:anchor="_Toc35686569" w:history="1">
-            <w:r>
-              <w:rPr>
-                <w:rStyle w:val="Hyperlinkki"/>
-                <w:noProof/>
-              </w:rPr>
-              <w:t>3.6.1</w:t>
-            </w:r>
-            <w:r>
-              <w:rPr>
-                <w:rFonts w:eastAsiaTheme="minorEastAsia"/>
-                <w:noProof/>
-                <w:lang w:eastAsia="fi-FI"/>
-              </w:rPr>
-              <w:tab/>
-            </w:r>
-            <w:r>
-              <w:rPr>
-                <w:rStyle w:val="Hyperlinkki"/>
-                <w:noProof/>
-              </w:rPr>
-              <w:t>Aktiviteettikaavio</w:t>
-            </w:r>
-            <w:r>
-              <w:rPr>
-                <w:noProof/>
-                <w:webHidden/>
-              </w:rPr>
-              <w:tab/>
-            </w:r>
-            <w:r>
-              <w:rPr>
-                <w:noProof/>
-                <w:webHidden/>
-              </w:rPr>
-              <w:fldChar w:fldCharType="begin"/>
-            </w:r>
-            <w:r>
-              <w:rPr>
-                <w:noProof/>
-                <w:webHidden/>
-              </w:rPr>
-              <w:instrText xml:space="preserve"> PAGEREF _Toc35686569 \h </w:instrText>
-            </w:r>
-            <w:r>
-              <w:rPr>
-                <w:noProof/>
-                <w:webHidden/>
-              </w:rPr>
-            </w:r>
-            <w:r>
-              <w:rPr>
-                <w:noProof/>
-                <w:webHidden/>
-              </w:rPr>
-              <w:fldChar w:fldCharType="separate"/>
-            </w:r>
-            <w:r>
-              <w:rPr>
-                <w:noProof/>
-                <w:webHidden/>
-              </w:rPr>
-              <w:t>12</w:t>
-            </w:r>
-            <w:r>
-              <w:rPr>
-                <w:noProof/>
-                <w:webHidden/>
-              </w:rPr>
-              <w:fldChar w:fldCharType="end"/>
-            </w:r>
-          </w:hyperlink>
-        </w:p>
-        <w:p>
-          <w:pPr>
-            <w:pStyle w:val="Sisluet2"/>
-            <w:tabs>
-              <w:tab w:val="left" w:pos="880"/>
-              <w:tab w:val="right" w:leader="dot" w:pos="9016"/>
-            </w:tabs>
-            <w:rPr>
-              <w:rFonts w:eastAsiaTheme="minorEastAsia"/>
-              <w:noProof/>
-              <w:lang w:eastAsia="fi-FI"/>
-            </w:rPr>
-          </w:pPr>
-          <w:hyperlink w:anchor="_Toc35686570" w:history="1">
-            <w:r>
-              <w:rPr>
-                <w:rStyle w:val="Hyperlinkki"/>
-                <w:noProof/>
-              </w:rPr>
-              <w:t>3.7</w:t>
-            </w:r>
-            <w:r>
-              <w:rPr>
-                <w:rFonts w:eastAsiaTheme="minorEastAsia"/>
-                <w:noProof/>
-                <w:lang w:eastAsia="fi-FI"/>
-              </w:rPr>
-              <w:tab/>
-            </w:r>
-            <w:r>
-              <w:rPr>
-                <w:rStyle w:val="Hyperlinkki"/>
-                <w:noProof/>
-              </w:rPr>
-              <w:t>Käyttötapaus 7: Päivä-, viikko- ja kuukausitavoitteet</w:t>
-            </w:r>
-            <w:r>
-              <w:rPr>
-                <w:noProof/>
-                <w:webHidden/>
-              </w:rPr>
-              <w:tab/>
-            </w:r>
-            <w:r>
-              <w:rPr>
-                <w:noProof/>
-                <w:webHidden/>
-              </w:rPr>
-              <w:fldChar w:fldCharType="begin"/>
-            </w:r>
-            <w:r>
-              <w:rPr>
-                <w:noProof/>
-                <w:webHidden/>
-              </w:rPr>
-              <w:instrText xml:space="preserve"> PAGEREF _Toc35686570 \h </w:instrText>
-            </w:r>
-            <w:r>
-              <w:rPr>
-                <w:noProof/>
-                <w:webHidden/>
-              </w:rPr>
-            </w:r>
-            <w:r>
-              <w:rPr>
-                <w:noProof/>
-                <w:webHidden/>
-              </w:rPr>
-              <w:fldChar w:fldCharType="separate"/>
-            </w:r>
-            <w:r>
-              <w:rPr>
-                <w:noProof/>
-                <w:webHidden/>
-              </w:rPr>
-              <w:t>13</w:t>
-            </w:r>
-            <w:r>
-              <w:rPr>
-                <w:noProof/>
-                <w:webHidden/>
-              </w:rPr>
-              <w:fldChar w:fldCharType="end"/>
-            </w:r>
-          </w:hyperlink>
-        </w:p>
-        <w:p>
-          <w:pPr>
-            <w:pStyle w:val="Sisluet2"/>
-            <w:tabs>
-              <w:tab w:val="left" w:pos="880"/>
-              <w:tab w:val="right" w:leader="dot" w:pos="9016"/>
-            </w:tabs>
-            <w:rPr>
-              <w:rFonts w:eastAsiaTheme="minorEastAsia"/>
-              <w:noProof/>
-              <w:lang w:eastAsia="fi-FI"/>
-            </w:rPr>
-          </w:pPr>
-          <w:hyperlink w:anchor="_Toc35686571" w:history="1">
-            <w:r>
-              <w:rPr>
-                <w:rStyle w:val="Hyperlinkki"/>
-                <w:noProof/>
-              </w:rPr>
-              <w:t>3.8</w:t>
-            </w:r>
-            <w:r>
-              <w:rPr>
-                <w:rFonts w:eastAsiaTheme="minorEastAsia"/>
-                <w:noProof/>
-                <w:lang w:eastAsia="fi-FI"/>
-              </w:rPr>
-              <w:tab/>
-            </w:r>
-            <w:r>
-              <w:rPr>
-                <w:rStyle w:val="Hyperlinkki"/>
-                <w:noProof/>
-              </w:rPr>
-              <w:t>Käyttötapaus 8: Kalenteri</w:t>
-            </w:r>
-            <w:r>
-              <w:rPr>
-                <w:noProof/>
-                <w:webHidden/>
-              </w:rPr>
-              <w:tab/>
-            </w:r>
-            <w:r>
-              <w:rPr>
-                <w:noProof/>
-                <w:webHidden/>
-              </w:rPr>
-              <w:fldChar w:fldCharType="begin"/>
-            </w:r>
-            <w:r>
-              <w:rPr>
-                <w:noProof/>
-                <w:webHidden/>
-              </w:rPr>
-              <w:instrText xml:space="preserve"> PAGEREF _Toc35686571 \h </w:instrText>
-            </w:r>
-            <w:r>
-              <w:rPr>
-                <w:noProof/>
-                <w:webHidden/>
-              </w:rPr>
-            </w:r>
-            <w:r>
-              <w:rPr>
-                <w:noProof/>
-                <w:webHidden/>
-              </w:rPr>
-              <w:fldChar w:fldCharType="separate"/>
-            </w:r>
-            <w:r>
-              <w:rPr>
-                <w:noProof/>
-                <w:webHidden/>
-              </w:rPr>
-              <w:t>13</w:t>
+              <w:t>16</w:t>
             </w:r>
             <w:r>
               <w:rPr>
@@ -2728,13 +2958,13 @@
               <w:lang w:eastAsia="fi-FI"/>
             </w:rPr>
           </w:pPr>
-          <w:hyperlink w:anchor="_Toc35686572" w:history="1">
+          <w:hyperlink w:anchor="_Toc36483356" w:history="1">
             <w:r>
               <w:rPr>
                 <w:rStyle w:val="Hyperlinkki"/>
                 <w:noProof/>
               </w:rPr>
-              <w:t>4</w:t>
+              <w:t>5</w:t>
             </w:r>
             <w:r>
               <w:rPr>
@@ -2749,7 +2979,7 @@
                 <w:rStyle w:val="Hyperlinkki"/>
                 <w:noProof/>
               </w:rPr>
-              <w:t>Käyttöliittymän rautalankamalli</w:t>
+              <w:t>Tietosisällöt luokkakaaviona</w:t>
             </w:r>
             <w:r>
               <w:rPr>
@@ -2770,7 +3000,7 @@
                 <w:noProof/>
                 <w:webHidden/>
               </w:rPr>
-              <w:instrText xml:space="preserve"> PAGEREF _Toc35686572 \h </w:instrText>
+              <w:instrText xml:space="preserve"> PAGEREF _Toc36483356 \h </w:instrText>
             </w:r>
             <w:r>
               <w:rPr>
@@ -2790,179 +3020,7 @@
                 <w:noProof/>
                 <w:webHidden/>
               </w:rPr>
-              <w:t>13</w:t>
-            </w:r>
-            <w:r>
-              <w:rPr>
-                <w:noProof/>
-                <w:webHidden/>
-              </w:rPr>
-              <w:fldChar w:fldCharType="end"/>
-            </w:r>
-          </w:hyperlink>
-        </w:p>
-        <w:p>
-          <w:pPr>
-            <w:pStyle w:val="Sisluet2"/>
-            <w:tabs>
-              <w:tab w:val="left" w:pos="880"/>
-              <w:tab w:val="right" w:leader="dot" w:pos="9016"/>
-            </w:tabs>
-            <w:rPr>
-              <w:rFonts w:eastAsiaTheme="minorEastAsia"/>
-              <w:noProof/>
-              <w:lang w:eastAsia="fi-FI"/>
-            </w:rPr>
-          </w:pPr>
-          <w:hyperlink w:anchor="_Toc35686573" w:history="1">
-            <w:r>
-              <w:rPr>
-                <w:rStyle w:val="Hyperlinkki"/>
-                <w:noProof/>
-              </w:rPr>
-              <w:t>4.1</w:t>
-            </w:r>
-            <w:r>
-              <w:rPr>
-                <w:rFonts w:eastAsiaTheme="minorEastAsia"/>
-                <w:noProof/>
-                <w:lang w:eastAsia="fi-FI"/>
-              </w:rPr>
-              <w:tab/>
-            </w:r>
-            <w:r>
-              <w:rPr>
-                <w:rStyle w:val="Hyperlinkki"/>
-                <w:noProof/>
-              </w:rPr>
-              <w:t>Sivukartta</w:t>
-            </w:r>
-            <w:r>
-              <w:rPr>
-                <w:noProof/>
-                <w:webHidden/>
-              </w:rPr>
-              <w:tab/>
-            </w:r>
-            <w:r>
-              <w:rPr>
-                <w:noProof/>
-                <w:webHidden/>
-              </w:rPr>
-              <w:fldChar w:fldCharType="begin"/>
-            </w:r>
-            <w:r>
-              <w:rPr>
-                <w:noProof/>
-                <w:webHidden/>
-              </w:rPr>
-              <w:instrText xml:space="preserve"> PAGEREF _Toc35686573 \h </w:instrText>
-            </w:r>
-            <w:r>
-              <w:rPr>
-                <w:noProof/>
-                <w:webHidden/>
-              </w:rPr>
-            </w:r>
-            <w:r>
-              <w:rPr>
-                <w:noProof/>
-                <w:webHidden/>
-              </w:rPr>
-              <w:fldChar w:fldCharType="separate"/>
-            </w:r>
-            <w:r>
-              <w:rPr>
-                <w:noProof/>
-                <w:webHidden/>
-              </w:rPr>
-              <w:t>13</w:t>
-            </w:r>
-            <w:r>
-              <w:rPr>
-                <w:noProof/>
-                <w:webHidden/>
-              </w:rPr>
-              <w:fldChar w:fldCharType="end"/>
-            </w:r>
-          </w:hyperlink>
-        </w:p>
-        <w:p>
-          <w:pPr>
-            <w:pStyle w:val="Sisluet2"/>
-            <w:tabs>
-              <w:tab w:val="left" w:pos="880"/>
-              <w:tab w:val="right" w:leader="dot" w:pos="9016"/>
-            </w:tabs>
-            <w:rPr>
-              <w:rFonts w:eastAsiaTheme="minorEastAsia"/>
-              <w:noProof/>
-              <w:lang w:eastAsia="fi-FI"/>
-            </w:rPr>
-          </w:pPr>
-          <w:hyperlink w:anchor="_Toc35686574" w:history="1">
-            <w:r>
-              <w:rPr>
-                <w:rStyle w:val="Hyperlinkki"/>
-                <w:noProof/>
-              </w:rPr>
-              <w:t>4.2</w:t>
-            </w:r>
-            <w:r>
-              <w:rPr>
-                <w:rFonts w:eastAsiaTheme="minorEastAsia"/>
-                <w:noProof/>
-                <w:lang w:eastAsia="fi-FI"/>
-              </w:rPr>
-              <w:tab/>
-            </w:r>
-            <w:r>
-              <w:rPr>
-                <w:rStyle w:val="Hyperlinkki"/>
-                <w:noProof/>
-              </w:rPr>
-              <w:t>Sisältökartta</w:t>
-            </w:r>
-            <w:r>
-              <w:rPr>
-                <w:noProof/>
-                <w:webHidden/>
-              </w:rPr>
-              <w:tab/>
-            </w:r>
-            <w:r>
-              <w:rPr>
-                <w:noProof/>
-                <w:webHidden/>
-              </w:rPr>
-              <w:fldChar w:fldCharType="begin"/>
-            </w:r>
-            <w:r>
-              <w:rPr>
-                <w:noProof/>
-                <w:webHidden/>
-              </w:rPr>
-              <w:instrText xml:space="preserve"> PAGEREF _Toc35686574 \h </w:instrText>
-            </w:r>
-            <w:r>
-              <w:rPr>
-                <w:noProof/>
-                <w:webHidden/>
-              </w:rPr>
-            </w:r>
-            <w:r>
-              <w:rPr>
-                <w:noProof/>
-                <w:webHidden/>
-              </w:rPr>
-              <w:fldChar w:fldCharType="separate"/>
-            </w:r>
-            <w:r>
-              <w:rPr>
-                <w:noProof/>
-                <w:webHidden/>
-              </w:rPr>
-              <w:t>14</w:t>
+              <w:t>17</w:t>
             </w:r>
             <w:r>
               <w:rPr>
@@ -2986,13 +3044,13 @@
               <w:lang w:eastAsia="fi-FI"/>
             </w:rPr>
           </w:pPr>
-          <w:hyperlink w:anchor="_Toc35686575" w:history="1">
+          <w:hyperlink w:anchor="_Toc36483357" w:history="1">
             <w:r>
               <w:rPr>
                 <w:rStyle w:val="Hyperlinkki"/>
                 <w:noProof/>
               </w:rPr>
-              <w:t>5</w:t>
+              <w:t>6</w:t>
             </w:r>
             <w:r>
               <w:rPr>
@@ -3007,7 +3065,7 @@
                 <w:rStyle w:val="Hyperlinkki"/>
                 <w:noProof/>
               </w:rPr>
-              <w:t>Tietosisällöt luokkakaaviona</w:t>
+              <w:t>Käsiteanalyysi</w:t>
             </w:r>
             <w:r>
               <w:rPr>
@@ -3028,7 +3086,7 @@
                 <w:noProof/>
                 <w:webHidden/>
               </w:rPr>
-              <w:instrText xml:space="preserve"> PAGEREF _Toc35686575 \h </w:instrText>
+              <w:instrText xml:space="preserve"> PAGEREF _Toc36483357 \h </w:instrText>
             </w:r>
             <w:r>
               <w:rPr>
@@ -3048,7 +3106,7 @@
                 <w:noProof/>
                 <w:webHidden/>
               </w:rPr>
-              <w:t>15</w:t>
+              <w:t>18</w:t>
             </w:r>
             <w:r>
               <w:rPr>
@@ -3072,93 +3130,7 @@
               <w:lang w:eastAsia="fi-FI"/>
             </w:rPr>
           </w:pPr>
-          <w:hyperlink w:anchor="_Toc35686576" w:history="1">
-            <w:r>
-              <w:rPr>
-                <w:rStyle w:val="Hyperlinkki"/>
-                <w:noProof/>
-              </w:rPr>
-              <w:t>6</w:t>
-            </w:r>
-            <w:r>
-              <w:rPr>
-                <w:rFonts w:eastAsiaTheme="minorEastAsia"/>
-                <w:noProof/>
-                <w:lang w:eastAsia="fi-FI"/>
-              </w:rPr>
-              <w:tab/>
-            </w:r>
-            <w:r>
-              <w:rPr>
-                <w:rStyle w:val="Hyperlinkki"/>
-                <w:noProof/>
-              </w:rPr>
-              <w:t>Käsiteanalyysi</w:t>
-            </w:r>
-            <w:r>
-              <w:rPr>
-                <w:noProof/>
-                <w:webHidden/>
-              </w:rPr>
-              <w:tab/>
-            </w:r>
-            <w:r>
-              <w:rPr>
-                <w:noProof/>
-                <w:webHidden/>
-              </w:rPr>
-              <w:fldChar w:fldCharType="begin"/>
-            </w:r>
-            <w:r>
-              <w:rPr>
-                <w:noProof/>
-                <w:webHidden/>
-              </w:rPr>
-              <w:instrText xml:space="preserve"> PAGEREF _Toc35686576 \h </w:instrText>
-            </w:r>
-            <w:r>
-              <w:rPr>
-                <w:noProof/>
-                <w:webHidden/>
-              </w:rPr>
-            </w:r>
-            <w:r>
-              <w:rPr>
-                <w:noProof/>
-                <w:webHidden/>
-              </w:rPr>
-              <w:fldChar w:fldCharType="separate"/>
-            </w:r>
-            <w:r>
-              <w:rPr>
-                <w:noProof/>
-                <w:webHidden/>
-              </w:rPr>
-              <w:t>16</w:t>
-            </w:r>
-            <w:r>
-              <w:rPr>
-                <w:noProof/>
-                <w:webHidden/>
-              </w:rPr>
-              <w:fldChar w:fldCharType="end"/>
-            </w:r>
-          </w:hyperlink>
-        </w:p>
-        <w:p>
-          <w:pPr>
-            <w:pStyle w:val="Sisluet1"/>
-            <w:tabs>
-              <w:tab w:val="left" w:pos="440"/>
-              <w:tab w:val="right" w:leader="dot" w:pos="9016"/>
-            </w:tabs>
-            <w:rPr>
-              <w:rFonts w:eastAsiaTheme="minorEastAsia"/>
-              <w:noProof/>
-              <w:lang w:eastAsia="fi-FI"/>
-            </w:rPr>
-          </w:pPr>
-          <w:hyperlink w:anchor="_Toc35686577" w:history="1">
+          <w:hyperlink w:anchor="_Toc36483358" w:history="1">
             <w:r>
               <w:rPr>
                 <w:rStyle w:val="Hyperlinkki"/>
@@ -3201,7 +3173,7 @@
                 <w:noProof/>
                 <w:webHidden/>
               </w:rPr>
-              <w:instrText xml:space="preserve"> PAGEREF _Toc35686577 \h </w:instrText>
+              <w:instrText xml:space="preserve"> PAGEREF _Toc36483358 \h </w:instrText>
             </w:r>
             <w:r>
               <w:rPr>
@@ -3221,7 +3193,7 @@
                 <w:noProof/>
                 <w:webHidden/>
               </w:rPr>
-              <w:t>16</w:t>
+              <w:t>18</w:t>
             </w:r>
             <w:r>
               <w:rPr>
@@ -3252,12 +3224,12 @@
       <w:pPr>
         <w:pStyle w:val="Otsikko1"/>
       </w:pPr>
-      <w:bookmarkStart w:id="0" w:name="_Toc35686555"/>
+      <w:bookmarkStart w:id="1" w:name="_Toc36483337"/>
       <w:r>
         <w:lastRenderedPageBreak/>
         <w:t>Järjestelmän käyttötarkoitus</w:t>
       </w:r>
-      <w:bookmarkEnd w:id="0"/>
+      <w:bookmarkEnd w:id="1"/>
     </w:p>
     <w:p>
       <w:pPr>
@@ -3296,7 +3268,7 @@
       <w:pPr>
         <w:pStyle w:val="Otsikko1"/>
       </w:pPr>
-      <w:bookmarkStart w:id="1" w:name="_Toc35686556"/>
+      <w:bookmarkStart w:id="2" w:name="_Toc36483338"/>
       <w:r>
         <w:t xml:space="preserve">Toteutettavat User </w:t>
       </w:r>
@@ -3304,7 +3276,7 @@
       <w:r>
         <w:t>Storyt</w:t>
       </w:r>
-      <w:bookmarkEnd w:id="1"/>
+      <w:bookmarkEnd w:id="2"/>
       <w:proofErr w:type="spellEnd"/>
     </w:p>
     <w:p>
@@ -4478,7 +4450,7 @@
       <w:pPr>
         <w:pStyle w:val="Otsikko1"/>
       </w:pPr>
-      <w:bookmarkStart w:id="2" w:name="_Toc35686557"/>
+      <w:bookmarkStart w:id="3" w:name="_Toc36483339"/>
       <w:r>
         <w:lastRenderedPageBreak/>
         <w:t xml:space="preserve">User </w:t>
@@ -4502,7 +4474,7 @@
       <w:r>
         <w:t xml:space="preserve"> Case)</w:t>
       </w:r>
-      <w:bookmarkEnd w:id="2"/>
+      <w:bookmarkEnd w:id="3"/>
     </w:p>
     <w:p>
       <w:pPr>
@@ -4513,14 +4485,14 @@
       <w:pPr>
         <w:pStyle w:val="Otsikko2"/>
       </w:pPr>
-      <w:bookmarkStart w:id="3" w:name="_Toc35686558"/>
+      <w:bookmarkStart w:id="4" w:name="_Toc36483340"/>
       <w:r>
         <w:t xml:space="preserve">Käyttötapaus 1: </w:t>
       </w:r>
       <w:r>
         <w:t>Peliin kirjautuminen ja hahmon luonti</w:t>
       </w:r>
-      <w:bookmarkEnd w:id="3"/>
+      <w:bookmarkEnd w:id="4"/>
       <w:r>
         <w:t xml:space="preserve"> </w:t>
       </w:r>
@@ -4648,15 +4620,30 @@
     </w:p>
     <w:p/>
     <w:p/>
+    <w:p/>
+    <w:p/>
+    <w:p/>
+    <w:p/>
+    <w:p/>
+    <w:p/>
+    <w:p/>
+    <w:p/>
+    <w:p/>
+    <w:p/>
+    <w:p/>
+    <w:p/>
+    <w:p/>
+    <w:p/>
     <w:p>
       <w:pPr>
         <w:pStyle w:val="Otsikko3"/>
       </w:pPr>
-      <w:bookmarkStart w:id="4" w:name="_Toc35686559"/>
-      <w:r>
+      <w:bookmarkStart w:id="5" w:name="_Toc36483341"/>
+      <w:r>
+        <w:lastRenderedPageBreak/>
         <w:t>Aktiviteettikaavio</w:t>
       </w:r>
-      <w:bookmarkEnd w:id="4"/>
+      <w:bookmarkEnd w:id="5"/>
     </w:p>
     <w:p/>
     <w:p>
@@ -4664,14 +4651,82 @@
         <w:ind w:left="720"/>
       </w:pPr>
     </w:p>
+    <w:p>
+      <w:r>
+        <w:rPr>
+          <w:noProof/>
+        </w:rPr>
+        <w:drawing>
+          <wp:anchor distT="0" distB="0" distL="114300" distR="114300" simplePos="0" relativeHeight="251660292" behindDoc="0" locked="0" layoutInCell="1" allowOverlap="1" wp14:anchorId="3C58F855" wp14:editId="3FD7C826">
+            <wp:simplePos x="0" y="0"/>
+            <wp:positionH relativeFrom="margin">
+              <wp:align>center</wp:align>
+            </wp:positionH>
+            <wp:positionV relativeFrom="paragraph">
+              <wp:posOffset>17145</wp:posOffset>
+            </wp:positionV>
+            <wp:extent cx="4534535" cy="7929880"/>
+            <wp:effectExtent l="0" t="0" r="0" b="0"/>
+            <wp:wrapSquare wrapText="bothSides"/>
+            <wp:docPr id="5" name="Kuva 5"/>
+            <wp:cNvGraphicFramePr>
+              <a:graphicFrameLocks xmlns:a="http://schemas.openxmlformats.org/drawingml/2006/main" noChangeAspect="1"/>
+            </wp:cNvGraphicFramePr>
+            <a:graphic xmlns:a="http://schemas.openxmlformats.org/drawingml/2006/main">
+              <a:graphicData uri="http://schemas.openxmlformats.org/drawingml/2006/picture">
+                <pic:pic xmlns:pic="http://schemas.openxmlformats.org/drawingml/2006/picture">
+                  <pic:nvPicPr>
+                    <pic:cNvPr id="0" name="Picture 2"/>
+                    <pic:cNvPicPr>
+                      <a:picLocks noChangeAspect="1" noChangeArrowheads="1"/>
+                    </pic:cNvPicPr>
+                  </pic:nvPicPr>
+                  <pic:blipFill>
+                    <a:blip r:embed="rId14">
+                      <a:extLst>
+                        <a:ext uri="{28A0092B-C50C-407E-A947-70E740481C1C}">
+                          <a14:useLocalDpi xmlns:a14="http://schemas.microsoft.com/office/drawing/2010/main" val="0"/>
+                        </a:ext>
+                      </a:extLst>
+                    </a:blip>
+                    <a:srcRect/>
+                    <a:stretch>
+                      <a:fillRect/>
+                    </a:stretch>
+                  </pic:blipFill>
+                  <pic:spPr bwMode="auto">
+                    <a:xfrm>
+                      <a:off x="0" y="0"/>
+                      <a:ext cx="4534535" cy="7929880"/>
+                    </a:xfrm>
+                    <a:prstGeom prst="rect">
+                      <a:avLst/>
+                    </a:prstGeom>
+                    <a:noFill/>
+                    <a:ln>
+                      <a:noFill/>
+                    </a:ln>
+                  </pic:spPr>
+                </pic:pic>
+              </a:graphicData>
+            </a:graphic>
+            <wp14:sizeRelH relativeFrom="page">
+              <wp14:pctWidth>0</wp14:pctWidth>
+            </wp14:sizeRelH>
+            <wp14:sizeRelV relativeFrom="page">
+              <wp14:pctHeight>0</wp14:pctHeight>
+            </wp14:sizeRelV>
+          </wp:anchor>
+        </w:drawing>
+      </w:r>
+    </w:p>
+    <w:p>
+      <w:pPr>
+        <w:jc w:val="center"/>
+      </w:pPr>
+    </w:p>
     <w:p/>
     <w:p>
-      <w:pPr>
-        <w:jc w:val="center"/>
-      </w:pPr>
-    </w:p>
-    <w:p/>
-    <w:p>
       <w:r>
         <w:br w:type="page"/>
       </w:r>
@@ -4680,7 +4735,7 @@
       <w:pPr>
         <w:pStyle w:val="Otsikko2"/>
       </w:pPr>
-      <w:bookmarkStart w:id="5" w:name="_Toc35686560"/>
+      <w:bookmarkStart w:id="6" w:name="_Toc36483342"/>
       <w:r>
         <w:lastRenderedPageBreak/>
         <w:t xml:space="preserve">Käyttötapaus 2: </w:t>
@@ -4688,7 +4743,7 @@
       <w:r>
         <w:t>Omat seurattavat tavoitteet</w:t>
       </w:r>
-      <w:bookmarkEnd w:id="5"/>
+      <w:bookmarkEnd w:id="6"/>
     </w:p>
     <w:p/>
     <w:p>
@@ -4764,21 +4819,13 @@
         <w:t xml:space="preserve">Käyttäjä valitsee </w:t>
       </w:r>
       <w:r>
-        <w:t xml:space="preserve">listalta haluamansa ja/tai määrätyt tavoitteet </w:t>
-      </w:r>
-      <w:proofErr w:type="gramStart"/>
-      <w:r>
-        <w:t>ra</w:t>
+        <w:t>listalta haluamansa ja/tai määrätyt tavoitteet ra</w:t>
       </w:r>
       <w:r>
         <w:t>st</w:t>
       </w:r>
       <w:r>
-        <w:t>i</w:t>
-      </w:r>
-      <w:proofErr w:type="gramEnd"/>
-      <w:r>
-        <w:t xml:space="preserve"> ruutuun -menetelmällä</w:t>
+        <w:t>i ruutuun -menetelmällä</w:t>
       </w:r>
     </w:p>
     <w:p>
@@ -4835,18 +4882,85 @@
       <w:pPr>
         <w:pStyle w:val="Otsikko3"/>
       </w:pPr>
-      <w:bookmarkStart w:id="6" w:name="_Toc35686561"/>
+      <w:bookmarkStart w:id="7" w:name="_Toc36483343"/>
       <w:r>
         <w:lastRenderedPageBreak/>
         <w:t>Aktiviteettikaavio</w:t>
       </w:r>
-      <w:bookmarkEnd w:id="6"/>
+      <w:bookmarkEnd w:id="7"/>
     </w:p>
     <w:p/>
     <w:p>
       <w:pPr>
         <w:ind w:left="720"/>
       </w:pPr>
+      <w:r>
+        <w:rPr>
+          <w:noProof/>
+        </w:rPr>
+        <w:drawing>
+          <wp:anchor distT="0" distB="0" distL="114300" distR="114300" simplePos="0" relativeHeight="251661316" behindDoc="0" locked="0" layoutInCell="1" allowOverlap="1" wp14:anchorId="4C2FF73F" wp14:editId="7281A229">
+            <wp:simplePos x="0" y="0"/>
+            <wp:positionH relativeFrom="margin">
+              <wp:align>center</wp:align>
+            </wp:positionH>
+            <wp:positionV relativeFrom="paragraph">
+              <wp:posOffset>35341</wp:posOffset>
+            </wp:positionV>
+            <wp:extent cx="2278380" cy="8215630"/>
+            <wp:effectExtent l="0" t="0" r="0" b="0"/>
+            <wp:wrapSquare wrapText="bothSides"/>
+            <wp:docPr id="6" name="Kuva 6"/>
+            <wp:cNvGraphicFramePr>
+              <a:graphicFrameLocks xmlns:a="http://schemas.openxmlformats.org/drawingml/2006/main" noChangeAspect="1"/>
+            </wp:cNvGraphicFramePr>
+            <a:graphic xmlns:a="http://schemas.openxmlformats.org/drawingml/2006/main">
+              <a:graphicData uri="http://schemas.openxmlformats.org/drawingml/2006/picture">
+                <pic:pic xmlns:pic="http://schemas.openxmlformats.org/drawingml/2006/picture">
+                  <pic:nvPicPr>
+                    <pic:cNvPr id="0" name="Picture 3"/>
+                    <pic:cNvPicPr>
+                      <a:picLocks noChangeAspect="1" noChangeArrowheads="1"/>
+                    </pic:cNvPicPr>
+                  </pic:nvPicPr>
+                  <pic:blipFill>
+                    <a:blip r:embed="rId15">
+                      <a:extLst>
+                        <a:ext uri="{28A0092B-C50C-407E-A947-70E740481C1C}">
+                          <a14:useLocalDpi xmlns:a14="http://schemas.microsoft.com/office/drawing/2010/main" val="0"/>
+                        </a:ext>
+                      </a:extLst>
+                    </a:blip>
+                    <a:srcRect/>
+                    <a:stretch>
+                      <a:fillRect/>
+                    </a:stretch>
+                  </pic:blipFill>
+                  <pic:spPr bwMode="auto">
+                    <a:xfrm>
+                      <a:off x="0" y="0"/>
+                      <a:ext cx="2278380" cy="8215630"/>
+                    </a:xfrm>
+                    <a:prstGeom prst="rect">
+                      <a:avLst/>
+                    </a:prstGeom>
+                    <a:noFill/>
+                    <a:ln>
+                      <a:noFill/>
+                    </a:ln>
+                  </pic:spPr>
+                </pic:pic>
+              </a:graphicData>
+            </a:graphic>
+            <wp14:sizeRelH relativeFrom="page">
+              <wp14:pctWidth>0</wp14:pctWidth>
+            </wp14:sizeRelH>
+            <wp14:sizeRelV relativeFrom="page">
+              <wp14:pctHeight>0</wp14:pctHeight>
+            </wp14:sizeRelV>
+          </wp:anchor>
+        </w:drawing>
+      </w:r>
     </w:p>
     <w:p>
       <w:r>
@@ -4857,7 +4971,7 @@
       <w:pPr>
         <w:pStyle w:val="Otsikko2"/>
       </w:pPr>
-      <w:bookmarkStart w:id="7" w:name="_Toc35686562"/>
+      <w:bookmarkStart w:id="8" w:name="_Toc36483344"/>
       <w:r>
         <w:lastRenderedPageBreak/>
         <w:t xml:space="preserve">Käyttötapaus 3: </w:t>
@@ -4865,7 +4979,7 @@
       <w:r>
         <w:t>Oman ja muiden edistymisen seuranta</w:t>
       </w:r>
-      <w:bookmarkEnd w:id="7"/>
+      <w:bookmarkEnd w:id="8"/>
     </w:p>
     <w:p/>
     <w:p>
@@ -4993,14 +5107,82 @@
       <w:pPr>
         <w:pStyle w:val="Otsikko3"/>
       </w:pPr>
-      <w:bookmarkStart w:id="8" w:name="_Toc35686563"/>
+      <w:bookmarkStart w:id="9" w:name="_Toc36483345"/>
       <w:r>
         <w:lastRenderedPageBreak/>
         <w:t>Aktiviteettikaavio</w:t>
       </w:r>
-      <w:bookmarkEnd w:id="8"/>
-    </w:p>
-    <w:p/>
+      <w:bookmarkEnd w:id="9"/>
+    </w:p>
+    <w:p>
+      <w:r>
+        <w:rPr>
+          <w:noProof/>
+        </w:rPr>
+        <w:drawing>
+          <wp:anchor distT="0" distB="0" distL="114300" distR="114300" simplePos="0" relativeHeight="251662340" behindDoc="0" locked="0" layoutInCell="1" allowOverlap="1" wp14:anchorId="5CD82545" wp14:editId="070651E0">
+            <wp:simplePos x="0" y="0"/>
+            <wp:positionH relativeFrom="margin">
+              <wp:align>right</wp:align>
+            </wp:positionH>
+            <wp:positionV relativeFrom="paragraph">
+              <wp:posOffset>365431</wp:posOffset>
+            </wp:positionV>
+            <wp:extent cx="5732145" cy="4776470"/>
+            <wp:effectExtent l="0" t="0" r="1905" b="5080"/>
+            <wp:wrapSquare wrapText="bothSides"/>
+            <wp:docPr id="7" name="Kuva 7"/>
+            <wp:cNvGraphicFramePr>
+              <a:graphicFrameLocks xmlns:a="http://schemas.openxmlformats.org/drawingml/2006/main" noChangeAspect="1"/>
+            </wp:cNvGraphicFramePr>
+            <a:graphic xmlns:a="http://schemas.openxmlformats.org/drawingml/2006/main">
+              <a:graphicData uri="http://schemas.openxmlformats.org/drawingml/2006/picture">
+                <pic:pic xmlns:pic="http://schemas.openxmlformats.org/drawingml/2006/picture">
+                  <pic:nvPicPr>
+                    <pic:cNvPr id="0" name="Picture 4"/>
+                    <pic:cNvPicPr>
+                      <a:picLocks noChangeAspect="1" noChangeArrowheads="1"/>
+                    </pic:cNvPicPr>
+                  </pic:nvPicPr>
+                  <pic:blipFill>
+                    <a:blip r:embed="rId16">
+                      <a:extLst>
+                        <a:ext uri="{28A0092B-C50C-407E-A947-70E740481C1C}">
+                          <a14:useLocalDpi xmlns:a14="http://schemas.microsoft.com/office/drawing/2010/main" val="0"/>
+                        </a:ext>
+                      </a:extLst>
+                    </a:blip>
+                    <a:srcRect/>
+                    <a:stretch>
+                      <a:fillRect/>
+                    </a:stretch>
+                  </pic:blipFill>
+                  <pic:spPr bwMode="auto">
+                    <a:xfrm>
+                      <a:off x="0" y="0"/>
+                      <a:ext cx="5732145" cy="4776470"/>
+                    </a:xfrm>
+                    <a:prstGeom prst="rect">
+                      <a:avLst/>
+                    </a:prstGeom>
+                    <a:noFill/>
+                    <a:ln>
+                      <a:noFill/>
+                    </a:ln>
+                  </pic:spPr>
+                </pic:pic>
+              </a:graphicData>
+            </a:graphic>
+            <wp14:sizeRelH relativeFrom="margin">
+              <wp14:pctWidth>0</wp14:pctWidth>
+            </wp14:sizeRelH>
+            <wp14:sizeRelV relativeFrom="margin">
+              <wp14:pctHeight>0</wp14:pctHeight>
+            </wp14:sizeRelV>
+          </wp:anchor>
+        </w:drawing>
+      </w:r>
+    </w:p>
     <w:p>
       <w:pPr>
         <w:ind w:left="576"/>
@@ -5023,7 +5205,7 @@
       <w:pPr>
         <w:pStyle w:val="Otsikko2"/>
       </w:pPr>
-      <w:bookmarkStart w:id="9" w:name="_Toc35686564"/>
+      <w:bookmarkStart w:id="10" w:name="_Toc36483346"/>
       <w:r>
         <w:lastRenderedPageBreak/>
         <w:t xml:space="preserve">Käyttötapaus </w:t>
@@ -5037,7 +5219,7 @@
       <w:r>
         <w:t>Pelialustan luonti, tavoitteiden lisäys ja käyttäjien seuranta</w:t>
       </w:r>
-      <w:bookmarkEnd w:id="9"/>
+      <w:bookmarkEnd w:id="10"/>
       <w:r>
         <w:t xml:space="preserve"> </w:t>
       </w:r>
@@ -5221,6 +5403,91 @@
     </w:p>
     <w:p>
       <w:pPr>
+        <w:ind w:left="720"/>
+      </w:pPr>
+    </w:p>
+    <w:p>
+      <w:pPr>
+        <w:ind w:left="720"/>
+      </w:pPr>
+    </w:p>
+    <w:p>
+      <w:pPr>
+        <w:ind w:left="720"/>
+      </w:pPr>
+    </w:p>
+    <w:p>
+      <w:pPr>
+        <w:ind w:left="720"/>
+      </w:pPr>
+    </w:p>
+    <w:p>
+      <w:pPr>
+        <w:ind w:left="720"/>
+      </w:pPr>
+    </w:p>
+    <w:p>
+      <w:pPr>
+        <w:ind w:left="720"/>
+      </w:pPr>
+    </w:p>
+    <w:p>
+      <w:pPr>
+        <w:ind w:left="720"/>
+      </w:pPr>
+    </w:p>
+    <w:p>
+      <w:pPr>
+        <w:ind w:left="720"/>
+      </w:pPr>
+    </w:p>
+    <w:p>
+      <w:pPr>
+        <w:ind w:left="720"/>
+      </w:pPr>
+    </w:p>
+    <w:p>
+      <w:pPr>
+        <w:ind w:left="720"/>
+      </w:pPr>
+    </w:p>
+    <w:p>
+      <w:pPr>
+        <w:ind w:left="720"/>
+      </w:pPr>
+    </w:p>
+    <w:p>
+      <w:pPr>
+        <w:ind w:left="720"/>
+      </w:pPr>
+    </w:p>
+    <w:p>
+      <w:pPr>
+        <w:ind w:left="720"/>
+      </w:pPr>
+    </w:p>
+    <w:p>
+      <w:pPr>
+        <w:ind w:left="720"/>
+      </w:pPr>
+    </w:p>
+    <w:p>
+      <w:pPr>
+        <w:ind w:left="720"/>
+      </w:pPr>
+    </w:p>
+    <w:p>
+      <w:pPr>
+        <w:ind w:left="720"/>
+      </w:pPr>
+    </w:p>
+    <w:p>
+      <w:pPr>
+        <w:ind w:left="720"/>
+      </w:pPr>
+    </w:p>
+    <w:p>
+      <w:pPr>
         <w:ind w:left="936"/>
       </w:pPr>
     </w:p>
@@ -5228,14 +5495,83 @@
       <w:pPr>
         <w:pStyle w:val="Otsikko3"/>
       </w:pPr>
-      <w:bookmarkStart w:id="10" w:name="_Toc35686565"/>
-      <w:r>
+      <w:bookmarkStart w:id="11" w:name="_Toc36483347"/>
+      <w:r>
+        <w:lastRenderedPageBreak/>
         <w:t>Aktiviteettikaavio</w:t>
       </w:r>
-      <w:bookmarkEnd w:id="10"/>
+      <w:bookmarkEnd w:id="11"/>
     </w:p>
     <w:p/>
-    <w:p/>
+    <w:p>
+      <w:r>
+        <w:rPr>
+          <w:noProof/>
+        </w:rPr>
+        <w:drawing>
+          <wp:anchor distT="0" distB="0" distL="114300" distR="114300" simplePos="0" relativeHeight="251663364" behindDoc="0" locked="0" layoutInCell="1" allowOverlap="1" wp14:anchorId="2E052E2D" wp14:editId="15BFC081">
+            <wp:simplePos x="0" y="0"/>
+            <wp:positionH relativeFrom="margin">
+              <wp:align>center</wp:align>
+            </wp:positionH>
+            <wp:positionV relativeFrom="paragraph">
+              <wp:posOffset>15240</wp:posOffset>
+            </wp:positionV>
+            <wp:extent cx="4412615" cy="8218170"/>
+            <wp:effectExtent l="0" t="0" r="6985" b="0"/>
+            <wp:wrapSquare wrapText="bothSides"/>
+            <wp:docPr id="8" name="Kuva 8"/>
+            <wp:cNvGraphicFramePr>
+              <a:graphicFrameLocks xmlns:a="http://schemas.openxmlformats.org/drawingml/2006/main" noChangeAspect="1"/>
+            </wp:cNvGraphicFramePr>
+            <a:graphic xmlns:a="http://schemas.openxmlformats.org/drawingml/2006/main">
+              <a:graphicData uri="http://schemas.openxmlformats.org/drawingml/2006/picture">
+                <pic:pic xmlns:pic="http://schemas.openxmlformats.org/drawingml/2006/picture">
+                  <pic:nvPicPr>
+                    <pic:cNvPr id="0" name="Picture 5"/>
+                    <pic:cNvPicPr>
+                      <a:picLocks noChangeAspect="1" noChangeArrowheads="1"/>
+                    </pic:cNvPicPr>
+                  </pic:nvPicPr>
+                  <pic:blipFill>
+                    <a:blip r:embed="rId17">
+                      <a:extLst>
+                        <a:ext uri="{28A0092B-C50C-407E-A947-70E740481C1C}">
+                          <a14:useLocalDpi xmlns:a14="http://schemas.microsoft.com/office/drawing/2010/main" val="0"/>
+                        </a:ext>
+                      </a:extLst>
+                    </a:blip>
+                    <a:srcRect/>
+                    <a:stretch>
+                      <a:fillRect/>
+                    </a:stretch>
+                  </pic:blipFill>
+                  <pic:spPr bwMode="auto">
+                    <a:xfrm>
+                      <a:off x="0" y="0"/>
+                      <a:ext cx="4412615" cy="8218170"/>
+                    </a:xfrm>
+                    <a:prstGeom prst="rect">
+                      <a:avLst/>
+                    </a:prstGeom>
+                    <a:noFill/>
+                    <a:ln>
+                      <a:noFill/>
+                    </a:ln>
+                  </pic:spPr>
+                </pic:pic>
+              </a:graphicData>
+            </a:graphic>
+            <wp14:sizeRelH relativeFrom="margin">
+              <wp14:pctWidth>0</wp14:pctWidth>
+            </wp14:sizeRelH>
+            <wp14:sizeRelV relativeFrom="margin">
+              <wp14:pctHeight>0</wp14:pctHeight>
+            </wp14:sizeRelV>
+          </wp:anchor>
+        </w:drawing>
+      </w:r>
+    </w:p>
     <w:p>
       <w:pPr>
         <w:jc w:val="center"/>
@@ -5352,8 +5688,9 @@
       <w:pPr>
         <w:pStyle w:val="Otsikko2"/>
       </w:pPr>
-      <w:bookmarkStart w:id="11" w:name="_Toc35686566"/>
-      <w:r>
+      <w:bookmarkStart w:id="12" w:name="_Toc36483348"/>
+      <w:r>
+        <w:lastRenderedPageBreak/>
         <w:t xml:space="preserve">Käyttötapaus 5: </w:t>
       </w:r>
       <w:r>
@@ -5365,7 +5702,7 @@
       <w:r>
         <w:t>utuksista</w:t>
       </w:r>
-      <w:bookmarkEnd w:id="11"/>
+      <w:bookmarkEnd w:id="12"/>
     </w:p>
     <w:p/>
     <w:p>
@@ -5462,22 +5799,112 @@
       </w:r>
     </w:p>
     <w:p/>
-    <w:p>
-      <w:pPr>
-        <w:pStyle w:val="Otsikko3"/>
-      </w:pPr>
-      <w:bookmarkStart w:id="12" w:name="_Toc35686567"/>
-      <w:r>
-        <w:t>Aktiviteettikaavio</w:t>
-      </w:r>
-      <w:bookmarkEnd w:id="12"/>
-    </w:p>
     <w:p/>
     <w:p/>
+    <w:p/>
+    <w:p/>
+    <w:p/>
+    <w:p/>
+    <w:p/>
+    <w:p/>
+    <w:p/>
+    <w:p/>
+    <w:p/>
+    <w:p/>
+    <w:p/>
+    <w:p/>
+    <w:p/>
+    <w:p/>
+    <w:p/>
+    <w:p/>
+    <w:p/>
+    <w:p/>
+    <w:p/>
+    <w:p/>
+    <w:p>
+      <w:pPr>
+        <w:pStyle w:val="Otsikko3"/>
+      </w:pPr>
+      <w:bookmarkStart w:id="13" w:name="_Toc36483349"/>
+      <w:r>
+        <w:lastRenderedPageBreak/>
+        <w:t>Aktiviteettikaavio</w:t>
+      </w:r>
+      <w:bookmarkEnd w:id="13"/>
+    </w:p>
+    <w:p/>
+    <w:p/>
     <w:p>
       <w:pPr>
         <w:jc w:val="center"/>
       </w:pPr>
+      <w:r>
+        <w:rPr>
+          <w:noProof/>
+        </w:rPr>
+        <w:drawing>
+          <wp:anchor distT="0" distB="0" distL="114300" distR="114300" simplePos="0" relativeHeight="251664388" behindDoc="0" locked="0" layoutInCell="1" allowOverlap="1" wp14:anchorId="34BD99E0" wp14:editId="2D072259">
+            <wp:simplePos x="0" y="0"/>
+            <wp:positionH relativeFrom="margin">
+              <wp:posOffset>1938655</wp:posOffset>
+            </wp:positionH>
+            <wp:positionV relativeFrom="paragraph">
+              <wp:posOffset>18415</wp:posOffset>
+            </wp:positionV>
+            <wp:extent cx="1929130" cy="7914005"/>
+            <wp:effectExtent l="0" t="0" r="0" b="0"/>
+            <wp:wrapSquare wrapText="bothSides"/>
+            <wp:docPr id="9" name="Kuva 9"/>
+            <wp:cNvGraphicFramePr>
+              <a:graphicFrameLocks xmlns:a="http://schemas.openxmlformats.org/drawingml/2006/main" noChangeAspect="1"/>
+            </wp:cNvGraphicFramePr>
+            <a:graphic xmlns:a="http://schemas.openxmlformats.org/drawingml/2006/main">
+              <a:graphicData uri="http://schemas.openxmlformats.org/drawingml/2006/picture">
+                <pic:pic xmlns:pic="http://schemas.openxmlformats.org/drawingml/2006/picture">
+                  <pic:nvPicPr>
+                    <pic:cNvPr id="0" name="Picture 6"/>
+                    <pic:cNvPicPr>
+                      <a:picLocks noChangeAspect="1" noChangeArrowheads="1"/>
+                    </pic:cNvPicPr>
+                  </pic:nvPicPr>
+                  <pic:blipFill>
+                    <a:blip r:embed="rId18">
+                      <a:extLst>
+                        <a:ext uri="{28A0092B-C50C-407E-A947-70E740481C1C}">
+                          <a14:useLocalDpi xmlns:a14="http://schemas.microsoft.com/office/drawing/2010/main" val="0"/>
+                        </a:ext>
+                      </a:extLst>
+                    </a:blip>
+                    <a:srcRect/>
+                    <a:stretch>
+                      <a:fillRect/>
+                    </a:stretch>
+                  </pic:blipFill>
+                  <pic:spPr bwMode="auto">
+                    <a:xfrm>
+                      <a:off x="0" y="0"/>
+                      <a:ext cx="1929130" cy="7914005"/>
+                    </a:xfrm>
+                    <a:prstGeom prst="rect">
+                      <a:avLst/>
+                    </a:prstGeom>
+                    <a:noFill/>
+                    <a:ln>
+                      <a:noFill/>
+                    </a:ln>
+                  </pic:spPr>
+                </pic:pic>
+              </a:graphicData>
+            </a:graphic>
+            <wp14:sizeRelH relativeFrom="margin">
+              <wp14:pctWidth>0</wp14:pctWidth>
+            </wp14:sizeRelH>
+            <wp14:sizeRelV relativeFrom="margin">
+              <wp14:pctHeight>0</wp14:pctHeight>
+            </wp14:sizeRelV>
+          </wp:anchor>
+        </w:drawing>
+      </w:r>
     </w:p>
     <w:p>
       <w:r>
@@ -5488,7 +5915,7 @@
       <w:pPr>
         <w:pStyle w:val="Otsikko2"/>
       </w:pPr>
-      <w:bookmarkStart w:id="13" w:name="_Toc35686568"/>
+      <w:bookmarkStart w:id="14" w:name="_Toc36483350"/>
       <w:r>
         <w:lastRenderedPageBreak/>
         <w:t xml:space="preserve">Käyttötapaus 6: </w:t>
@@ -5496,7 +5923,7 @@
       <w:r>
         <w:t>Tavoitteista muistutus</w:t>
       </w:r>
-      <w:bookmarkEnd w:id="13"/>
+      <w:bookmarkEnd w:id="14"/>
     </w:p>
     <w:p/>
     <w:p>
@@ -5576,17 +6003,110 @@
       </w:r>
     </w:p>
     <w:p/>
+    <w:p/>
+    <w:p/>
+    <w:p/>
+    <w:p/>
+    <w:p/>
+    <w:p/>
+    <w:p/>
+    <w:p/>
+    <w:p/>
+    <w:p/>
+    <w:p/>
+    <w:p/>
+    <w:p/>
+    <w:p/>
+    <w:p/>
+    <w:p/>
+    <w:p/>
+    <w:p/>
+    <w:p/>
+    <w:p/>
+    <w:p/>
+    <w:p/>
+    <w:p/>
+    <w:p/>
     <w:p>
       <w:pPr>
         <w:pStyle w:val="Otsikko3"/>
       </w:pPr>
-      <w:bookmarkStart w:id="14" w:name="_Toc35686569"/>
-      <w:r>
+      <w:bookmarkStart w:id="15" w:name="_Toc36483351"/>
+      <w:r>
+        <w:lastRenderedPageBreak/>
         <w:t>Aktiviteettikaavio</w:t>
       </w:r>
-      <w:bookmarkEnd w:id="14"/>
-    </w:p>
-    <w:p/>
+      <w:bookmarkEnd w:id="15"/>
+    </w:p>
+    <w:p>
+      <w:r>
+        <w:rPr>
+          <w:noProof/>
+        </w:rPr>
+        <w:drawing>
+          <wp:anchor distT="0" distB="0" distL="114300" distR="114300" simplePos="0" relativeHeight="251665412" behindDoc="0" locked="0" layoutInCell="1" allowOverlap="1" wp14:anchorId="47D397DC" wp14:editId="04A32230">
+            <wp:simplePos x="0" y="0"/>
+            <wp:positionH relativeFrom="margin">
+              <wp:align>right</wp:align>
+            </wp:positionH>
+            <wp:positionV relativeFrom="paragraph">
+              <wp:posOffset>306705</wp:posOffset>
+            </wp:positionV>
+            <wp:extent cx="5740400" cy="4035425"/>
+            <wp:effectExtent l="0" t="0" r="0" b="3175"/>
+            <wp:wrapSquare wrapText="bothSides"/>
+            <wp:docPr id="10" name="Kuva 10"/>
+            <wp:cNvGraphicFramePr>
+              <a:graphicFrameLocks xmlns:a="http://schemas.openxmlformats.org/drawingml/2006/main" noChangeAspect="1"/>
+            </wp:cNvGraphicFramePr>
+            <a:graphic xmlns:a="http://schemas.openxmlformats.org/drawingml/2006/main">
+              <a:graphicData uri="http://schemas.openxmlformats.org/drawingml/2006/picture">
+                <pic:pic xmlns:pic="http://schemas.openxmlformats.org/drawingml/2006/picture">
+                  <pic:nvPicPr>
+                    <pic:cNvPr id="0" name="Picture 7"/>
+                    <pic:cNvPicPr>
+                      <a:picLocks noChangeAspect="1" noChangeArrowheads="1"/>
+                    </pic:cNvPicPr>
+                  </pic:nvPicPr>
+                  <pic:blipFill>
+                    <a:blip r:embed="rId19">
+                      <a:extLst>
+                        <a:ext uri="{28A0092B-C50C-407E-A947-70E740481C1C}">
+                          <a14:useLocalDpi xmlns:a14="http://schemas.microsoft.com/office/drawing/2010/main" val="0"/>
+                        </a:ext>
+                      </a:extLst>
+                    </a:blip>
+                    <a:srcRect/>
+                    <a:stretch>
+                      <a:fillRect/>
+                    </a:stretch>
+                  </pic:blipFill>
+                  <pic:spPr bwMode="auto">
+                    <a:xfrm>
+                      <a:off x="0" y="0"/>
+                      <a:ext cx="5740400" cy="4035425"/>
+                    </a:xfrm>
+                    <a:prstGeom prst="rect">
+                      <a:avLst/>
+                    </a:prstGeom>
+                    <a:noFill/>
+                    <a:ln>
+                      <a:noFill/>
+                    </a:ln>
+                  </pic:spPr>
+                </pic:pic>
+              </a:graphicData>
+            </a:graphic>
+            <wp14:sizeRelH relativeFrom="margin">
+              <wp14:pctWidth>0</wp14:pctWidth>
+            </wp14:sizeRelH>
+            <wp14:sizeRelV relativeFrom="margin">
+              <wp14:pctHeight>0</wp14:pctHeight>
+            </wp14:sizeRelV>
+          </wp:anchor>
+        </w:drawing>
+      </w:r>
+    </w:p>
     <w:p>
       <w:pPr>
         <w:spacing w:before="40" w:after="0"/>
@@ -5601,7 +6121,7 @@
       <w:pPr>
         <w:pStyle w:val="Otsikko2"/>
       </w:pPr>
-      <w:bookmarkStart w:id="15" w:name="_Toc35686570"/>
+      <w:bookmarkStart w:id="16" w:name="_Toc36483352"/>
       <w:r>
         <w:lastRenderedPageBreak/>
         <w:t xml:space="preserve">Käyttötapaus 7: </w:t>
@@ -5615,7 +6135,7 @@
       <w:r>
         <w:t>oitteet</w:t>
       </w:r>
-      <w:bookmarkEnd w:id="15"/>
+      <w:bookmarkEnd w:id="16"/>
     </w:p>
     <w:p>
       <w:pPr>
@@ -5626,20 +6146,15 @@
       <w:pPr>
         <w:ind w:left="432"/>
       </w:pPr>
-      <w:bookmarkStart w:id="16" w:name="_GoBack"/>
-      <w:r>
-        <w:t xml:space="preserve">Käyttäjä valitsee 3:sta kategoriasta tavoitteita itselleen. Hänen tulisi valikoida jokaisesta aikakategoriasta tavoite, jotta päivittäisten </w:t>
-      </w:r>
-      <w:bookmarkEnd w:id="16"/>
-      <w:r>
-        <w:t xml:space="preserve">tavoitteiden saavuttaminen ei tule liian raskaaksi. </w:t>
+      <w:r>
+        <w:t xml:space="preserve">Käyttäjä valitsee 3:sta kategoriasta tavoitteita itselleen. Hänen tulisi valikoida jokaisesta aikakategoriasta tavoite, jotta päivittäisten tavoitteiden saavuttaminen ei tule liian raskaaksi. </w:t>
       </w:r>
     </w:p>
     <w:p>
       <w:pPr>
         <w:pStyle w:val="Otsikko1"/>
       </w:pPr>
-      <w:bookmarkStart w:id="17" w:name="_Toc35686572"/>
+      <w:bookmarkStart w:id="17" w:name="_Toc36483353"/>
       <w:r>
         <w:t>Käyttöliittymän rautalankamalli</w:t>
       </w:r>
@@ -5699,7 +6214,7 @@
       <w:pPr>
         <w:pStyle w:val="Otsikko2"/>
       </w:pPr>
-      <w:bookmarkStart w:id="18" w:name="_Toc35686573"/>
+      <w:bookmarkStart w:id="18" w:name="_Toc36483354"/>
       <w:r>
         <w:t>Sivukartta</w:t>
       </w:r>
@@ -5739,7 +6254,7 @@
                     </pic:cNvPicPr>
                   </pic:nvPicPr>
                   <pic:blipFill>
-                    <a:blip r:embed="rId14" cstate="print">
+                    <a:blip r:embed="rId20" cstate="print">
                       <a:extLst>
                         <a:ext uri="{28A0092B-C50C-407E-A947-70E740481C1C}">
                           <a14:useLocalDpi xmlns:a14="http://schemas.microsoft.com/office/drawing/2010/main" val="0"/>
@@ -5781,7 +6296,7 @@
       <w:pPr>
         <w:pStyle w:val="Otsikko2"/>
       </w:pPr>
-      <w:bookmarkStart w:id="19" w:name="_Toc35686574"/>
+      <w:bookmarkStart w:id="19" w:name="_Toc36483355"/>
       <w:r>
         <w:t>Sisältökartta</w:t>
       </w:r>
@@ -5817,7 +6332,7 @@
                     </pic:cNvPicPr>
                   </pic:nvPicPr>
                   <pic:blipFill>
-                    <a:blip r:embed="rId15" cstate="print">
+                    <a:blip r:embed="rId21" cstate="print">
                       <a:extLst>
                         <a:ext uri="{28A0092B-C50C-407E-A947-70E740481C1C}">
                           <a14:useLocalDpi xmlns:a14="http://schemas.microsoft.com/office/drawing/2010/main" val="0"/>
@@ -5858,7 +6373,7 @@
       <w:pPr>
         <w:pStyle w:val="Otsikko1"/>
       </w:pPr>
-      <w:bookmarkStart w:id="20" w:name="_Toc35686575"/>
+      <w:bookmarkStart w:id="20" w:name="_Toc36483356"/>
       <w:r>
         <w:lastRenderedPageBreak/>
         <w:t>Tietosisällöt luokkakaaviona</w:t>
@@ -5875,10 +6390,18 @@
           <w:noProof/>
         </w:rPr>
         <w:drawing>
-          <wp:inline distT="0" distB="0" distL="0" distR="0" wp14:anchorId="6AA48EFA" wp14:editId="44FC5238">
-            <wp:extent cx="5250550" cy="7099335"/>
-            <wp:effectExtent l="0" t="0" r="0" b="0"/>
-            <wp:docPr id="662078649" name="Kuva 662078649"/>
+          <wp:anchor distT="0" distB="0" distL="114300" distR="114300" simplePos="0" relativeHeight="251659268" behindDoc="0" locked="0" layoutInCell="1" allowOverlap="1" wp14:anchorId="47A1BC2B" wp14:editId="0299F297">
+            <wp:simplePos x="0" y="0"/>
+            <wp:positionH relativeFrom="column">
+              <wp:posOffset>0</wp:posOffset>
+            </wp:positionH>
+            <wp:positionV relativeFrom="paragraph">
+              <wp:posOffset>1905</wp:posOffset>
+            </wp:positionV>
+            <wp:extent cx="5724525" cy="2809875"/>
+            <wp:effectExtent l="0" t="0" r="9525" b="9525"/>
+            <wp:wrapSquare wrapText="bothSides"/>
+            <wp:docPr id="3" name="Kuva 3"/>
             <wp:cNvGraphicFramePr>
               <a:graphicFrameLocks xmlns:a="http://schemas.openxmlformats.org/drawingml/2006/main" noChangeAspect="1"/>
             </wp:cNvGraphicFramePr>
@@ -5886,34 +6409,47 @@
               <a:graphicData uri="http://schemas.openxmlformats.org/drawingml/2006/picture">
                 <pic:pic xmlns:pic="http://schemas.openxmlformats.org/drawingml/2006/picture">
                   <pic:nvPicPr>
-                    <pic:cNvPr id="0" name=""/>
-                    <pic:cNvPicPr/>
+                    <pic:cNvPr id="0" name="Picture 1"/>
+                    <pic:cNvPicPr>
+                      <a:picLocks noChangeAspect="1" noChangeArrowheads="1"/>
+                    </pic:cNvPicPr>
                   </pic:nvPicPr>
                   <pic:blipFill>
-                    <a:blip r:embed="rId16">
+                    <a:blip r:embed="rId22">
                       <a:extLst>
                         <a:ext uri="{28A0092B-C50C-407E-A947-70E740481C1C}">
                           <a14:useLocalDpi xmlns:a14="http://schemas.microsoft.com/office/drawing/2010/main" val="0"/>
                         </a:ext>
                       </a:extLst>
                     </a:blip>
+                    <a:srcRect/>
                     <a:stretch>
                       <a:fillRect/>
                     </a:stretch>
                   </pic:blipFill>
-                  <pic:spPr>
+                  <pic:spPr bwMode="auto">
                     <a:xfrm>
                       <a:off x="0" y="0"/>
-                      <a:ext cx="5250550" cy="7099335"/>
+                      <a:ext cx="5724525" cy="2809875"/>
                     </a:xfrm>
                     <a:prstGeom prst="rect">
                       <a:avLst/>
                     </a:prstGeom>
+                    <a:noFill/>
+                    <a:ln>
+                      <a:noFill/>
+                    </a:ln>
                   </pic:spPr>
                 </pic:pic>
               </a:graphicData>
             </a:graphic>
-          </wp:inline>
+            <wp14:sizeRelH relativeFrom="page">
+              <wp14:pctWidth>0</wp14:pctWidth>
+            </wp14:sizeRelH>
+            <wp14:sizeRelV relativeFrom="page">
+              <wp14:pctHeight>0</wp14:pctHeight>
+            </wp14:sizeRelV>
+          </wp:anchor>
         </w:drawing>
       </w:r>
     </w:p>
@@ -5926,7 +6462,7 @@
       <w:pPr>
         <w:pStyle w:val="Otsikko1"/>
       </w:pPr>
-      <w:bookmarkStart w:id="21" w:name="_Toc35686576"/>
+      <w:bookmarkStart w:id="21" w:name="_Toc36483357"/>
       <w:r>
         <w:lastRenderedPageBreak/>
         <w:t>Käsiteanalyysi</w:t>
@@ -6120,7 +6656,7 @@
                 <w:szCs w:val="24"/>
                 <w:lang w:eastAsia="en-GB"/>
               </w:rPr>
-              <w:t>Se</w:t>
+              <w:t>H</w:t>
             </w:r>
             <w:r>
               <w:rPr>
@@ -6129,7 +6665,7 @@
                 <w:szCs w:val="24"/>
                 <w:lang w:eastAsia="en-GB"/>
               </w:rPr>
-              <w:t>llainen</w:t>
+              <w:t>enkilö, joka</w:t>
             </w:r>
             <w:r>
               <w:rPr>
@@ -6138,7 +6674,7 @@
                 <w:szCs w:val="24"/>
                 <w:lang w:eastAsia="en-GB"/>
               </w:rPr>
-              <w:t xml:space="preserve"> henkilö, joka</w:t>
+              <w:t xml:space="preserve"> käyttää järjestelmää omien </w:t>
             </w:r>
             <w:r>
               <w:rPr>
@@ -6147,7 +6683,7 @@
                 <w:szCs w:val="24"/>
                 <w:lang w:eastAsia="en-GB"/>
               </w:rPr>
-              <w:t xml:space="preserve"> käyttää järjestelmää omien asiakastietojensa ja -tapaamistensa hallintaan.</w:t>
+              <w:t>tehtäviensä tekemiseen ja seuraamiseen</w:t>
             </w:r>
           </w:p>
         </w:tc>
@@ -6188,7 +6724,7 @@
                 <w:color w:val="000000"/>
                 <w:lang w:val="en-GB" w:eastAsia="en-GB"/>
               </w:rPr>
-              <w:t>Asiakas</w:t>
+              <w:t>Tehtävä</w:t>
             </w:r>
             <w:proofErr w:type="spellEnd"/>
           </w:p>
@@ -6219,6 +6755,7 @@
                 <w:lang w:eastAsia="en-GB"/>
               </w:rPr>
             </w:pPr>
+            <w:proofErr w:type="spellStart"/>
             <w:r>
               <w:rPr>
                 <w:rFonts w:eastAsia="Times New Roman" w:cstheme="minorHAnsi"/>
@@ -6226,8 +6763,9 @@
                 <w:szCs w:val="24"/>
                 <w:lang w:eastAsia="en-GB"/>
               </w:rPr>
-              <w:t>Henkilö, jolle Käyttäjä myy</w:t>
-            </w:r>
+              <w:t>Adminin</w:t>
+            </w:r>
+            <w:proofErr w:type="spellEnd"/>
             <w:r>
               <w:rPr>
                 <w:rFonts w:eastAsia="Times New Roman" w:cstheme="minorHAnsi"/>
@@ -6235,16 +6773,7 @@
                 <w:szCs w:val="24"/>
                 <w:lang w:eastAsia="en-GB"/>
               </w:rPr>
-              <w:t xml:space="preserve"> tuotteitaan tai palveluitaan</w:t>
-            </w:r>
-            <w:r>
-              <w:rPr>
-                <w:rFonts w:eastAsia="Times New Roman" w:cstheme="minorHAnsi"/>
-                <w:sz w:val="24"/>
-                <w:szCs w:val="24"/>
-                <w:lang w:eastAsia="en-GB"/>
-              </w:rPr>
-              <w:t>.</w:t>
+              <w:t xml:space="preserve"> laatima tehtävä, josta saa pisteitä</w:t>
             </w:r>
           </w:p>
         </w:tc>
@@ -6278,16 +6807,22 @@
                 <w:lang w:val="en-GB" w:eastAsia="en-GB"/>
               </w:rPr>
             </w:pPr>
-            <w:proofErr w:type="spellStart"/>
             <w:r>
               <w:rPr>
                 <w:rFonts w:eastAsia="Times New Roman" w:cstheme="minorHAnsi"/>
                 <w:color w:val="000000"/>
                 <w:lang w:val="en-GB" w:eastAsia="en-GB"/>
               </w:rPr>
-              <w:t>Asiakaskategoria</w:t>
-            </w:r>
-            <w:proofErr w:type="spellEnd"/>
+              <w:t>A</w:t>
+            </w:r>
+            <w:r>
+              <w:rPr>
+                <w:rFonts w:eastAsia="Times New Roman" w:cstheme="minorHAnsi"/>
+                <w:color w:val="000000"/>
+                <w:lang w:val="en-GB" w:eastAsia="en-GB"/>
+              </w:rPr>
+              <w:t>dmin</w:t>
+            </w:r>
           </w:p>
         </w:tc>
         <w:tc>
@@ -6323,101 +6858,7 @@
                 <w:szCs w:val="24"/>
                 <w:lang w:eastAsia="en-GB"/>
               </w:rPr>
-              <w:t xml:space="preserve">Asiakaskategorialla määritellään asiakassuhteen laatu. Asiakaskategorioita </w:t>
-            </w:r>
-            <w:r>
-              <w:rPr>
-                <w:rFonts w:eastAsia="Times New Roman" w:cstheme="minorHAnsi"/>
-                <w:sz w:val="24"/>
-                <w:szCs w:val="24"/>
-                <w:lang w:eastAsia="en-GB"/>
-              </w:rPr>
-              <w:t>voivat olla esim.</w:t>
-            </w:r>
-            <w:r>
-              <w:rPr>
-                <w:rFonts w:eastAsia="Times New Roman" w:cstheme="minorHAnsi"/>
-                <w:sz w:val="24"/>
-                <w:szCs w:val="24"/>
-                <w:lang w:eastAsia="en-GB"/>
-              </w:rPr>
-              <w:t xml:space="preserve"> </w:t>
-            </w:r>
-            <w:proofErr w:type="spellStart"/>
-            <w:r>
-              <w:rPr>
-                <w:rFonts w:eastAsia="Times New Roman" w:cstheme="minorHAnsi"/>
-                <w:sz w:val="24"/>
-                <w:szCs w:val="24"/>
-                <w:lang w:eastAsia="en-GB"/>
-              </w:rPr>
-              <w:t>Liidi</w:t>
-            </w:r>
-            <w:proofErr w:type="spellEnd"/>
-            <w:r>
-              <w:rPr>
-                <w:rFonts w:eastAsia="Times New Roman" w:cstheme="minorHAnsi"/>
-                <w:sz w:val="24"/>
-                <w:szCs w:val="24"/>
-                <w:lang w:eastAsia="en-GB"/>
-              </w:rPr>
-              <w:t xml:space="preserve">, </w:t>
-            </w:r>
-            <w:r>
-              <w:rPr>
-                <w:rFonts w:eastAsia="Times New Roman" w:cstheme="minorHAnsi"/>
-                <w:sz w:val="24"/>
-                <w:szCs w:val="24"/>
-                <w:lang w:eastAsia="en-GB"/>
-              </w:rPr>
-              <w:t>Prospekti, Asiakas, Kanta-asiakas</w:t>
-            </w:r>
-          </w:p>
-          <w:p>
-            <w:pPr>
-              <w:spacing w:after="0" w:line="240" w:lineRule="auto"/>
-              <w:rPr>
-                <w:rFonts w:eastAsia="Times New Roman" w:cstheme="minorHAnsi"/>
-                <w:sz w:val="24"/>
-                <w:szCs w:val="24"/>
-                <w:lang w:eastAsia="en-GB"/>
-              </w:rPr>
-            </w:pPr>
-            <w:r>
-              <w:rPr>
-                <w:rFonts w:eastAsia="Times New Roman" w:cstheme="minorHAnsi"/>
-                <w:sz w:val="24"/>
-                <w:szCs w:val="24"/>
-                <w:lang w:eastAsia="en-GB"/>
-              </w:rPr>
-              <w:t xml:space="preserve">Jokainen Asiakas </w:t>
-            </w:r>
-            <w:r>
-              <w:rPr>
-                <w:rFonts w:eastAsia="Times New Roman" w:cstheme="minorHAnsi"/>
-                <w:sz w:val="24"/>
-                <w:szCs w:val="24"/>
-                <w:lang w:eastAsia="en-GB"/>
-              </w:rPr>
-              <w:t>kuuluu</w:t>
-            </w:r>
-            <w:r>
-              <w:rPr>
-                <w:rFonts w:eastAsia="Times New Roman" w:cstheme="minorHAnsi"/>
-                <w:sz w:val="24"/>
-                <w:szCs w:val="24"/>
-                <w:lang w:eastAsia="en-GB"/>
-              </w:rPr>
-              <w:t xml:space="preserve"> yhteen</w:t>
-            </w:r>
-            <w:r>
-              <w:rPr>
-                <w:rFonts w:eastAsia="Times New Roman" w:cstheme="minorHAnsi"/>
-                <w:sz w:val="24"/>
-                <w:szCs w:val="24"/>
-                <w:lang w:eastAsia="en-GB"/>
-              </w:rPr>
-              <w:t xml:space="preserve"> ja vain yhteen Asiakaskategoriaan.</w:t>
+              <w:t>Henkilö, joka luo yritykselle pelialustan, seuraa käyttäjien edistymistä ja luo heille tehtäviä</w:t>
             </w:r>
           </w:p>
         </w:tc>
@@ -6458,7 +6899,7 @@
                 <w:color w:val="000000"/>
                 <w:lang w:val="en-GB" w:eastAsia="en-GB"/>
               </w:rPr>
-              <w:t>Asiakasryhmä</w:t>
+              <w:t>Maali</w:t>
             </w:r>
             <w:proofErr w:type="spellEnd"/>
           </w:p>
@@ -6496,239 +6937,7 @@
                 <w:szCs w:val="24"/>
                 <w:lang w:eastAsia="en-GB"/>
               </w:rPr>
-              <w:t>Asiakas</w:t>
-            </w:r>
-            <w:r>
-              <w:rPr>
-                <w:rFonts w:eastAsia="Times New Roman" w:cstheme="minorHAnsi"/>
-                <w:sz w:val="24"/>
-                <w:szCs w:val="24"/>
-                <w:lang w:eastAsia="en-GB"/>
-              </w:rPr>
-              <w:t xml:space="preserve">ryhmiä voidaan perustaa </w:t>
-            </w:r>
-            <w:r>
-              <w:rPr>
-                <w:rFonts w:eastAsia="Times New Roman" w:cstheme="minorHAnsi"/>
-                <w:sz w:val="24"/>
-                <w:szCs w:val="24"/>
-                <w:lang w:eastAsia="en-GB"/>
-              </w:rPr>
-              <w:t xml:space="preserve">eri kriteerien perusteella. </w:t>
-            </w:r>
-            <w:r>
-              <w:rPr>
-                <w:rFonts w:eastAsia="Times New Roman" w:cstheme="minorHAnsi"/>
-                <w:sz w:val="24"/>
-                <w:szCs w:val="24"/>
-                <w:lang w:eastAsia="en-GB"/>
-              </w:rPr>
-              <w:t xml:space="preserve">Ryhmien nimi on Käyttäjän vapaasti määriteltävissä. </w:t>
-            </w:r>
-            <w:r>
-              <w:rPr>
-                <w:rFonts w:eastAsia="Times New Roman" w:cstheme="minorHAnsi"/>
-                <w:sz w:val="24"/>
-                <w:szCs w:val="24"/>
-                <w:lang w:eastAsia="en-GB"/>
-              </w:rPr>
-              <w:t>Nimen lisäksi Asiakasryhmälle annetaan kuvaus.</w:t>
-            </w:r>
-          </w:p>
-          <w:p>
-            <w:pPr>
-              <w:spacing w:after="0" w:line="240" w:lineRule="auto"/>
-              <w:rPr>
-                <w:rFonts w:eastAsia="Times New Roman" w:cstheme="minorHAnsi"/>
-                <w:sz w:val="24"/>
-                <w:szCs w:val="24"/>
-                <w:lang w:eastAsia="en-GB"/>
-              </w:rPr>
-            </w:pPr>
-            <w:r>
-              <w:rPr>
-                <w:rFonts w:eastAsia="Times New Roman" w:cstheme="minorHAnsi"/>
-                <w:sz w:val="24"/>
-                <w:szCs w:val="24"/>
-                <w:lang w:eastAsia="en-GB"/>
-              </w:rPr>
-              <w:t>Esimerkkejä:</w:t>
-            </w:r>
-          </w:p>
-          <w:p>
-            <w:pPr>
-              <w:pStyle w:val="Luettelokappale"/>
-              <w:numPr>
-                <w:ilvl w:val="0"/>
-                <w:numId w:val="4"/>
-              </w:numPr>
-              <w:spacing w:after="0" w:line="240" w:lineRule="auto"/>
-              <w:rPr>
-                <w:rFonts w:eastAsia="Times New Roman" w:cstheme="minorHAnsi"/>
-                <w:sz w:val="24"/>
-                <w:szCs w:val="24"/>
-                <w:lang w:eastAsia="en-GB"/>
-              </w:rPr>
-            </w:pPr>
-            <w:r>
-              <w:rPr>
-                <w:rFonts w:eastAsia="Times New Roman" w:cstheme="minorHAnsi"/>
-                <w:sz w:val="24"/>
-                <w:szCs w:val="24"/>
-                <w:lang w:eastAsia="en-GB"/>
-              </w:rPr>
-              <w:t>Paikkakunta</w:t>
-            </w:r>
-            <w:r>
-              <w:rPr>
-                <w:rFonts w:eastAsia="Times New Roman" w:cstheme="minorHAnsi"/>
-                <w:sz w:val="24"/>
-                <w:szCs w:val="24"/>
-                <w:lang w:eastAsia="en-GB"/>
-              </w:rPr>
-              <w:t xml:space="preserve"> (esim. Oulun seudulla asuvat tai </w:t>
-            </w:r>
-            <w:r>
-              <w:rPr>
-                <w:rFonts w:eastAsia="Times New Roman" w:cstheme="minorHAnsi"/>
-                <w:sz w:val="24"/>
-                <w:szCs w:val="24"/>
-                <w:lang w:eastAsia="en-GB"/>
-              </w:rPr>
-              <w:br/>
-            </w:r>
-            <w:r>
-              <w:rPr>
-                <w:rFonts w:eastAsia="Times New Roman" w:cstheme="minorHAnsi"/>
-                <w:sz w:val="24"/>
-                <w:szCs w:val="24"/>
-                <w:lang w:eastAsia="en-GB"/>
-              </w:rPr>
-              <w:t xml:space="preserve">Postinumerot </w:t>
-            </w:r>
-            <w:r>
-              <w:rPr>
-                <w:rFonts w:eastAsia="Times New Roman" w:cstheme="minorHAnsi"/>
-                <w:sz w:val="24"/>
-                <w:szCs w:val="24"/>
-                <w:lang w:eastAsia="en-GB"/>
-              </w:rPr>
-              <w:t>15100-15900</w:t>
-            </w:r>
-            <w:r>
-              <w:rPr>
-                <w:rFonts w:eastAsia="Times New Roman" w:cstheme="minorHAnsi"/>
-                <w:sz w:val="24"/>
-                <w:szCs w:val="24"/>
-                <w:lang w:eastAsia="en-GB"/>
-              </w:rPr>
-              <w:t>)</w:t>
-            </w:r>
-          </w:p>
-          <w:p>
-            <w:pPr>
-              <w:pStyle w:val="Luettelokappale"/>
-              <w:numPr>
-                <w:ilvl w:val="0"/>
-                <w:numId w:val="4"/>
-              </w:numPr>
-              <w:spacing w:after="0" w:line="240" w:lineRule="auto"/>
-              <w:rPr>
-                <w:rFonts w:eastAsia="Times New Roman" w:cstheme="minorHAnsi"/>
-                <w:sz w:val="24"/>
-                <w:szCs w:val="24"/>
-                <w:lang w:eastAsia="en-GB"/>
-              </w:rPr>
-            </w:pPr>
-            <w:r>
-              <w:rPr>
-                <w:rFonts w:eastAsia="Times New Roman" w:cstheme="minorHAnsi"/>
-                <w:sz w:val="24"/>
-                <w:szCs w:val="24"/>
-                <w:lang w:eastAsia="en-GB"/>
-              </w:rPr>
-              <w:t>Tilaisuus</w:t>
-            </w:r>
-            <w:r>
-              <w:rPr>
-                <w:rFonts w:eastAsia="Times New Roman" w:cstheme="minorHAnsi"/>
-                <w:sz w:val="24"/>
-                <w:szCs w:val="24"/>
-                <w:lang w:eastAsia="en-GB"/>
-              </w:rPr>
-              <w:t xml:space="preserve"> (esim. Vaasan </w:t>
-            </w:r>
-            <w:r>
-              <w:rPr>
-                <w:rFonts w:eastAsia="Times New Roman" w:cstheme="minorHAnsi"/>
-                <w:sz w:val="24"/>
-                <w:szCs w:val="24"/>
-                <w:lang w:eastAsia="en-GB"/>
-              </w:rPr>
-              <w:t>Auto</w:t>
-            </w:r>
-            <w:r>
-              <w:rPr>
-                <w:rFonts w:eastAsia="Times New Roman" w:cstheme="minorHAnsi"/>
-                <w:sz w:val="24"/>
-                <w:szCs w:val="24"/>
-                <w:lang w:eastAsia="en-GB"/>
-              </w:rPr>
-              <w:t xml:space="preserve">messut </w:t>
-            </w:r>
-            <w:r>
-              <w:rPr>
-                <w:rFonts w:eastAsia="Times New Roman" w:cstheme="minorHAnsi"/>
-                <w:sz w:val="24"/>
-                <w:szCs w:val="24"/>
-                <w:lang w:eastAsia="en-GB"/>
-              </w:rPr>
-              <w:t>09-2018)</w:t>
-            </w:r>
-          </w:p>
-          <w:p>
-            <w:pPr>
-              <w:pStyle w:val="Luettelokappale"/>
-              <w:numPr>
-                <w:ilvl w:val="0"/>
-                <w:numId w:val="4"/>
-              </w:numPr>
-              <w:spacing w:after="0" w:line="240" w:lineRule="auto"/>
-              <w:rPr>
-                <w:rFonts w:eastAsia="Times New Roman" w:cstheme="minorHAnsi"/>
-                <w:sz w:val="24"/>
-                <w:szCs w:val="24"/>
-                <w:lang w:eastAsia="en-GB"/>
-              </w:rPr>
-            </w:pPr>
-            <w:r>
-              <w:rPr>
-                <w:rFonts w:eastAsia="Times New Roman" w:cstheme="minorHAnsi"/>
-                <w:sz w:val="24"/>
-                <w:szCs w:val="24"/>
-                <w:lang w:eastAsia="en-GB"/>
-              </w:rPr>
-              <w:t>Viiteryhmä (esim. Jyväskylän eläkeläiset ry).</w:t>
-            </w:r>
-          </w:p>
-          <w:p>
-            <w:pPr>
-              <w:spacing w:after="0" w:line="240" w:lineRule="auto"/>
-              <w:rPr>
-                <w:rFonts w:eastAsia="Times New Roman" w:cstheme="minorHAnsi"/>
-                <w:sz w:val="24"/>
-                <w:szCs w:val="24"/>
-                <w:lang w:eastAsia="en-GB"/>
-              </w:rPr>
-            </w:pPr>
-            <w:r>
-              <w:rPr>
-                <w:rFonts w:eastAsia="Times New Roman" w:cstheme="minorHAnsi"/>
-                <w:sz w:val="24"/>
-                <w:szCs w:val="24"/>
-                <w:lang w:eastAsia="en-GB"/>
-              </w:rPr>
-              <w:t>Yksi Asiakas voi kuulua 0 – n Asiakasryhmään.</w:t>
+              <w:t>Päämäärä, jota varten käyttäjät keräävät pisteitä tehtäviä suorittaen</w:t>
             </w:r>
           </w:p>
         </w:tc>
@@ -6762,16 +6971,6 @@
                 <w:lang w:val="en-GB" w:eastAsia="en-GB"/>
               </w:rPr>
             </w:pPr>
-            <w:proofErr w:type="spellStart"/>
-            <w:r>
-              <w:rPr>
-                <w:rFonts w:eastAsia="Times New Roman"/>
-                <w:color w:val="000000" w:themeColor="text1"/>
-                <w:lang w:val="en-GB" w:eastAsia="en-GB"/>
-              </w:rPr>
-              <w:t>Asiakastapahtuma</w:t>
-            </w:r>
-            <w:proofErr w:type="spellEnd"/>
           </w:p>
         </w:tc>
         <w:tc>
@@ -6800,51 +6999,6 @@
                 <w:lang w:eastAsia="en-GB"/>
               </w:rPr>
             </w:pPr>
-            <w:r>
-              <w:rPr>
-                <w:rFonts w:eastAsia="Times New Roman"/>
-                <w:sz w:val="24"/>
-                <w:szCs w:val="24"/>
-                <w:lang w:eastAsia="en-GB"/>
-              </w:rPr>
-              <w:t xml:space="preserve">Asiakastapahtumaksi kirjataan kaikki yhteydenpito Käyttäjän ja Asiakkaan välillä. Asiakastapahtumia </w:t>
-            </w:r>
-            <w:r>
-              <w:rPr>
-                <w:rFonts w:eastAsia="Times New Roman"/>
-                <w:sz w:val="24"/>
-                <w:szCs w:val="24"/>
-                <w:lang w:eastAsia="en-GB"/>
-              </w:rPr>
-              <w:t>voivat olla esim.</w:t>
-            </w:r>
-            <w:r>
-              <w:rPr>
-                <w:rFonts w:eastAsia="Times New Roman"/>
-                <w:sz w:val="24"/>
-                <w:szCs w:val="24"/>
-                <w:lang w:eastAsia="en-GB"/>
-              </w:rPr>
-              <w:t xml:space="preserve"> puhelinsoitto, sähköposti, tapaaminen. Järjestelmään kirjataan tapahtuman ajankohta ja sisältö</w:t>
-            </w:r>
-            <w:r>
-              <w:rPr>
-                <w:rFonts w:eastAsia="Times New Roman"/>
-                <w:sz w:val="24"/>
-                <w:szCs w:val="24"/>
-                <w:lang w:eastAsia="en-GB"/>
-              </w:rPr>
-              <w:t>.</w:t>
-            </w:r>
-            <w:r>
-              <w:rPr>
-                <w:rFonts w:eastAsia="Times New Roman"/>
-                <w:sz w:val="24"/>
-                <w:szCs w:val="24"/>
-                <w:lang w:eastAsia="en-GB"/>
-              </w:rPr>
-              <w:t xml:space="preserve"> </w:t>
-            </w:r>
           </w:p>
         </w:tc>
       </w:tr>
@@ -6854,7 +7008,7 @@
       <w:pPr>
         <w:pStyle w:val="Otsikko1"/>
       </w:pPr>
-      <w:bookmarkStart w:id="22" w:name="_Toc35686577"/>
+      <w:bookmarkStart w:id="22" w:name="_Toc36483358"/>
       <w:r>
         <w:rPr>
           <w:rFonts w:eastAsia="Arial"/>
@@ -6884,7 +7038,49 @@
           <w:sz w:val="24"/>
           <w:szCs w:val="24"/>
         </w:rPr>
-        <w:t xml:space="preserve">Järjestelmän tärkein sidosryhmä on sen käyttäjä. Tyypillinen järjestelmän käyttäjä on itsenäinen yrittäjä tai pieni työyhteisö. </w:t>
+        <w:t>Järjestelmän tärkein sidosryhmä on käyttäjä.</w:t>
+      </w:r>
+      <w:r>
+        <w:rPr>
+          <w:sz w:val="24"/>
+          <w:szCs w:val="24"/>
+        </w:rPr>
+        <w:t xml:space="preserve"> J</w:t>
+      </w:r>
+      <w:r>
+        <w:rPr>
+          <w:sz w:val="24"/>
+          <w:szCs w:val="24"/>
+        </w:rPr>
+        <w:t xml:space="preserve">ärjestelmän </w:t>
+      </w:r>
+      <w:r>
+        <w:rPr>
+          <w:sz w:val="24"/>
+          <w:szCs w:val="24"/>
+        </w:rPr>
+        <w:t xml:space="preserve">pääasiallinen </w:t>
+      </w:r>
+      <w:r>
+        <w:rPr>
+          <w:sz w:val="24"/>
+          <w:szCs w:val="24"/>
+        </w:rPr>
+        <w:t xml:space="preserve">käyttäjä on </w:t>
+      </w:r>
+      <w:r>
+        <w:rPr>
+          <w:sz w:val="24"/>
+          <w:szCs w:val="24"/>
+        </w:rPr>
+        <w:t>yrityksen myyntihenkilöstö</w:t>
+      </w:r>
+      <w:r>
+        <w:rPr>
+          <w:sz w:val="24"/>
+          <w:szCs w:val="24"/>
+        </w:rPr>
+        <w:t>.</w:t>
       </w:r>
     </w:p>
     <w:p>
@@ -6900,14 +7096,28 @@
           <w:sz w:val="24"/>
           <w:szCs w:val="24"/>
         </w:rPr>
-        <w:t>Järjestelmä voi pyöriä joko käyttäjän koneella paikallisesti</w:t>
+        <w:t xml:space="preserve">Järjestelmä </w:t>
       </w:r>
       <w:r>
         <w:rPr>
           <w:sz w:val="24"/>
           <w:szCs w:val="24"/>
         </w:rPr>
-        <w:t xml:space="preserve">, </w:t>
+        <w:t>pyörii</w:t>
+      </w:r>
+      <w:r>
+        <w:rPr>
+          <w:sz w:val="24"/>
+          <w:szCs w:val="24"/>
+        </w:rPr>
+        <w:t xml:space="preserve"> joko</w:t>
+      </w:r>
+      <w:r>
+        <w:rPr>
+          <w:sz w:val="24"/>
+          <w:szCs w:val="24"/>
+        </w:rPr>
+        <w:t xml:space="preserve"> </w:t>
       </w:r>
       <w:r>
         <w:rPr>
@@ -6935,7 +7145,21 @@
           <w:sz w:val="24"/>
           <w:szCs w:val="24"/>
         </w:rPr>
-        <w:t xml:space="preserve"> tai esim. </w:t>
+        <w:t xml:space="preserve"> tai esim</w:t>
+      </w:r>
+      <w:r>
+        <w:rPr>
+          <w:sz w:val="24"/>
+          <w:szCs w:val="24"/>
+        </w:rPr>
+        <w:t>erkiksi</w:t>
+      </w:r>
+      <w:r>
+        <w:rPr>
+          <w:sz w:val="24"/>
+          <w:szCs w:val="24"/>
+        </w:rPr>
+        <w:t xml:space="preserve"> </w:t>
       </w:r>
       <w:proofErr w:type="spellStart"/>
       <w:r>
@@ -6961,66 +7185,8 @@
         <w:t>. Vaikka vastuu sovelluksesta ja tietokannasta on kehittäjällä eikä webbihotellipalveluntarjoajalla, voidaan näiden apua tarvita joissain ongelmaratkaisutilanteissa.</w:t>
       </w:r>
     </w:p>
-    <w:p>
-      <w:pPr>
-        <w:ind w:left="432"/>
-        <w:rPr>
-          <w:sz w:val="24"/>
-          <w:szCs w:val="24"/>
-        </w:rPr>
-      </w:pPr>
-      <w:r>
-        <w:rPr>
-          <w:sz w:val="24"/>
-          <w:szCs w:val="24"/>
-        </w:rPr>
-        <w:t>Tietokan</w:t>
-      </w:r>
-      <w:r>
-        <w:rPr>
-          <w:sz w:val="24"/>
-          <w:szCs w:val="24"/>
-        </w:rPr>
-        <w:t>taa pitää huoltaa</w:t>
-      </w:r>
-      <w:r>
-        <w:rPr>
-          <w:sz w:val="24"/>
-          <w:szCs w:val="24"/>
-        </w:rPr>
-        <w:t>, ja sen tekee</w:t>
-      </w:r>
-      <w:r>
-        <w:rPr>
-          <w:sz w:val="24"/>
-          <w:szCs w:val="24"/>
-        </w:rPr>
-        <w:t xml:space="preserve"> </w:t>
-      </w:r>
-      <w:r>
-        <w:rPr>
-          <w:sz w:val="24"/>
-          <w:szCs w:val="24"/>
-        </w:rPr>
-        <w:t xml:space="preserve">joko sovelluksen kehittäjä tai joku muu palveluntarjoajan </w:t>
-      </w:r>
-      <w:r>
-        <w:rPr>
-          <w:sz w:val="24"/>
-          <w:szCs w:val="24"/>
-        </w:rPr>
-        <w:t>huoltohenkilöstö</w:t>
-      </w:r>
-      <w:r>
-        <w:rPr>
-          <w:sz w:val="24"/>
-          <w:szCs w:val="24"/>
-        </w:rPr>
-        <w:t>.</w:t>
-      </w:r>
-    </w:p>
     <w:sectPr>
-      <w:headerReference w:type="default" r:id="rId17"/>
+      <w:headerReference w:type="default" r:id="rId23"/>
       <w:pgSz w:w="11906" w:h="16838"/>
       <w:pgMar w:top="1440" w:right="1440" w:bottom="993" w:left="1440" w:header="708" w:footer="708" w:gutter="0"/>
       <w:pgNumType w:start="0"/>
@@ -7258,7 +7424,13 @@
       <w:rPr>
         <w:lang w:val="en-US"/>
       </w:rPr>
-      <w:t>22.3.2020</w:t>
+      <w:t>30</w:t>
+    </w:r>
+    <w:r>
+      <w:rPr>
+        <w:lang w:val="en-US"/>
+      </w:rPr>
+      <w:t>.3.2020</w:t>
     </w:r>
     <w:r>
       <w:rPr>
@@ -11420,15 +11592,6 @@
 </file>
 
 <file path=customXml/item3.xml><?xml version="1.0" encoding="utf-8"?>
-<?mso-contentType ?>
-<FormTemplates xmlns="http://schemas.microsoft.com/sharepoint/v3/contenttype/forms">
-  <Display>DocumentLibraryForm</Display>
-  <Edit>DocumentLibraryForm</Edit>
-  <New>DocumentLibraryForm</New>
-</FormTemplates>
-</file>
-
-<file path=customXml/item4.xml><?xml version="1.0" encoding="utf-8"?>
 <ct:contentTypeSchema xmlns:ct="http://schemas.microsoft.com/office/2006/metadata/contentType" xmlns:ma="http://schemas.microsoft.com/office/2006/metadata/properties/metaAttributes" ct:_="" ma:_="" ma:contentTypeName="Asiakirja" ma:contentTypeID="0x0101007224E9EE5B3BF94C806FF09039891060" ma:contentTypeVersion="6" ma:contentTypeDescription="Luo uusi asiakirja." ma:contentTypeScope="" ma:versionID="3e27591f2678635d285da64c2a7aad9e">
   <xsd:schema xmlns:xsd="http://www.w3.org/2001/XMLSchema" xmlns:xs="http://www.w3.org/2001/XMLSchema" xmlns:p="http://schemas.microsoft.com/office/2006/metadata/properties" xmlns:ns2="aec78b04-9439-499f-911c-68c5b1e9ccff" targetNamespace="http://schemas.microsoft.com/office/2006/metadata/properties" ma:root="true" ma:fieldsID="79be787e91dac9966e20cd4a195ad7e2" ns2:_="">
     <xsd:import namespace="aec78b04-9439-499f-911c-68c5b1e9ccff"/>
@@ -11586,6 +11749,15 @@
 </ct:contentTypeSchema>
 </file>
 
+<file path=customXml/item4.xml><?xml version="1.0" encoding="utf-8"?>
+<?mso-contentType ?>
+<FormTemplates xmlns="http://schemas.microsoft.com/sharepoint/v3/contenttype/forms">
+  <Display>DocumentLibraryForm</Display>
+  <Edit>DocumentLibraryForm</Edit>
+  <New>DocumentLibraryForm</New>
+</FormTemplates>
+</file>
+
 <file path=customXml/item5.xml><?xml version="1.0" encoding="utf-8"?>
 <b:Sources xmlns:b="http://schemas.openxmlformats.org/officeDocument/2006/bibliography" xmlns="http://schemas.openxmlformats.org/officeDocument/2006/bibliography" SelectedStyle="\APASixthEditionOfficeOnline.xsl" StyleName="APA" Version="6"/>
 </file>
@@ -11608,14 +11780,6 @@
 </file>
 
 <file path=customXml/itemProps3.xml><?xml version="1.0" encoding="utf-8"?>
-<ds:datastoreItem xmlns:ds="http://schemas.openxmlformats.org/officeDocument/2006/customXml" ds:itemID="{9661B840-9CC8-4F22-8B96-8B7484193923}">
-  <ds:schemaRefs>
-    <ds:schemaRef ds:uri="http://schemas.microsoft.com/sharepoint/v3/contenttype/forms"/>
-  </ds:schemaRefs>
-</ds:datastoreItem>
-</file>
-
-<file path=customXml/itemProps4.xml><?xml version="1.0" encoding="utf-8"?>
 <ds:datastoreItem xmlns:ds="http://schemas.openxmlformats.org/officeDocument/2006/customXml" ds:itemID="{E4F85474-4FC6-4F1C-818F-9254C2301615}">
   <ds:schemaRefs>
     <ds:schemaRef ds:uri="http://schemas.microsoft.com/office/2006/metadata/contentType"/>
@@ -11633,8 +11797,16 @@
 </ds:datastoreItem>
 </file>
 
+<file path=customXml/itemProps4.xml><?xml version="1.0" encoding="utf-8"?>
+<ds:datastoreItem xmlns:ds="http://schemas.openxmlformats.org/officeDocument/2006/customXml" ds:itemID="{9661B840-9CC8-4F22-8B96-8B7484193923}">
+  <ds:schemaRefs>
+    <ds:schemaRef ds:uri="http://schemas.microsoft.com/sharepoint/v3/contenttype/forms"/>
+  </ds:schemaRefs>
+</ds:datastoreItem>
+</file>
+
 <file path=customXml/itemProps5.xml><?xml version="1.0" encoding="utf-8"?>
-<ds:datastoreItem xmlns:ds="http://schemas.openxmlformats.org/officeDocument/2006/customXml" ds:itemID="{1A61E0F7-2736-4A1D-B463-55C9EA2C76FC}">
+<ds:datastoreItem xmlns:ds="http://schemas.openxmlformats.org/officeDocument/2006/customXml" ds:itemID="{2AB617B3-B66B-4B71-95D9-BC852721F6FD}">
   <ds:schemaRefs>
     <ds:schemaRef ds:uri="http://schemas.openxmlformats.org/officeDocument/2006/bibliography"/>
   </ds:schemaRefs>

</xml_diff>

<commit_message>
Määrittelykuvaston korjaukset ja kaikkee muuta :)
</commit_message>
<xml_diff>
--- a/Määrittelykuvasto.docx
+++ b/Määrittelykuvasto.docx
@@ -265,7 +265,7 @@
                   </wp:anchor>
                 </w:drawing>
               </mc:Choice>
-              <mc:Fallback xmlns:arto="http://schemas.microsoft.com/office/word/2006/arto" xmlns:a14="http://schemas.microsoft.com/office/drawing/2010/main" xmlns:pic="http://schemas.openxmlformats.org/drawingml/2006/picture" xmlns:a="http://schemas.openxmlformats.org/drawingml/2006/main">
+              <mc:Fallback xmlns:a="http://schemas.openxmlformats.org/drawingml/2006/main" xmlns:pic="http://schemas.openxmlformats.org/drawingml/2006/picture" xmlns:a14="http://schemas.microsoft.com/office/drawing/2010/main" xmlns:arto="http://schemas.microsoft.com/office/word/2006/arto">
                 <w:pict w14:anchorId="46903986">
                   <v:group id="Ryhmä 149" style="position:absolute;margin-left:0;margin-top:0;width:8in;height:95.7pt;z-index:251662336;mso-width-percent:941;mso-height-percent:121;mso-top-percent:23;mso-position-horizontal:center;mso-position-horizontal-relative:page;mso-position-vertical-relative:page;mso-width-percent:941;mso-height-percent:121;mso-top-percent:23" coordsize="73152,12161" coordorigin="" o:spid="_x0000_s1026" w14:anchorId="28BD1A20" o:gfxdata="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">
                     <v:shape id="Suorakulmio 51" style="position:absolute;width:73152;height:11303;visibility:visible;mso-wrap-style:square;v-text-anchor:middle" coordsize="7312660,1129665" o:spid="_x0000_s1027" fillcolor="#4472c4 [3204]" stroked="f" strokeweight="1pt" path="m,l7312660,r,1129665l3619500,733425,,1091565,,xe" o:gfxdata="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">
@@ -477,17 +477,7 @@
                                         <w:szCs w:val="18"/>
                                         <w:lang w:val="en-US"/>
                                       </w:rPr>
-                                      <w:t xml:space="preserve">, Toni </w:t>
-                                    </w:r>
-                                    <w:proofErr w:type="spellStart"/>
-                                    <w:r>
-                                      <w:rPr>
-                                        <w:color w:val="595959" w:themeColor="text1" w:themeTint="A6"/>
-                                        <w:sz w:val="18"/>
-                                        <w:szCs w:val="18"/>
-                                        <w:lang w:val="en-US"/>
-                                      </w:rPr>
-                                      <w:t>Re</w:t>
+                                      <w:t>, Toni Re</w:t>
                                     </w:r>
                                     <w:r>
                                       <w:rPr>
@@ -507,7 +497,6 @@
                                       </w:rPr>
                                       <w:t>nman</w:t>
                                     </w:r>
-                                    <w:proofErr w:type="spellEnd"/>
                                   </w:sdtContent>
                                 </w:sdt>
                               </w:p>
@@ -1277,7 +1266,7 @@
             </w:rPr>
             <w:fldChar w:fldCharType="separate"/>
           </w:r>
-          <w:hyperlink w:anchor="_Toc36483337" w:history="1">
+          <w:hyperlink w:anchor="_Toc36836880" w:history="1">
             <w:r>
               <w:rPr>
                 <w:rStyle w:val="Hyperlinkki"/>
@@ -1319,7 +1308,7 @@
                 <w:noProof/>
                 <w:webHidden/>
               </w:rPr>
-              <w:instrText xml:space="preserve"> PAGEREF _Toc36483337 \h </w:instrText>
+              <w:instrText xml:space="preserve"> PAGEREF _Toc36836880 \h </w:instrText>
             </w:r>
             <w:r>
               <w:rPr>
@@ -1363,7 +1352,7 @@
               <w:lang w:eastAsia="fi-FI"/>
             </w:rPr>
           </w:pPr>
-          <w:hyperlink w:anchor="_Toc36483338" w:history="1">
+          <w:hyperlink w:anchor="_Toc36836881" w:history="1">
             <w:r>
               <w:rPr>
                 <w:rStyle w:val="Hyperlinkki"/>
@@ -1405,7 +1394,7 @@
                 <w:noProof/>
                 <w:webHidden/>
               </w:rPr>
-              <w:instrText xml:space="preserve"> PAGEREF _Toc36483338 \h </w:instrText>
+              <w:instrText xml:space="preserve"> PAGEREF _Toc36836881 \h </w:instrText>
             </w:r>
             <w:r>
               <w:rPr>
@@ -1449,7 +1438,7 @@
               <w:lang w:eastAsia="fi-FI"/>
             </w:rPr>
           </w:pPr>
-          <w:hyperlink w:anchor="_Toc36483339" w:history="1">
+          <w:hyperlink w:anchor="_Toc36836882" w:history="1">
             <w:r>
               <w:rPr>
                 <w:rStyle w:val="Hyperlinkki"/>
@@ -1491,7 +1480,7 @@
                 <w:noProof/>
                 <w:webHidden/>
               </w:rPr>
-              <w:instrText xml:space="preserve"> PAGEREF _Toc36483339 \h </w:instrText>
+              <w:instrText xml:space="preserve"> PAGEREF _Toc36836882 \h </w:instrText>
             </w:r>
             <w:r>
               <w:rPr>
@@ -1535,7 +1524,7 @@
               <w:lang w:eastAsia="fi-FI"/>
             </w:rPr>
           </w:pPr>
-          <w:hyperlink w:anchor="_Toc36483340" w:history="1">
+          <w:hyperlink w:anchor="_Toc36836883" w:history="1">
             <w:r>
               <w:rPr>
                 <w:rStyle w:val="Hyperlinkki"/>
@@ -1577,7 +1566,7 @@
                 <w:noProof/>
                 <w:webHidden/>
               </w:rPr>
-              <w:instrText xml:space="preserve"> PAGEREF _Toc36483340 \h </w:instrText>
+              <w:instrText xml:space="preserve"> PAGEREF _Toc36836883 \h </w:instrText>
             </w:r>
             <w:r>
               <w:rPr>
@@ -1621,7 +1610,7 @@
               <w:lang w:eastAsia="fi-FI"/>
             </w:rPr>
           </w:pPr>
-          <w:hyperlink w:anchor="_Toc36483341" w:history="1">
+          <w:hyperlink w:anchor="_Toc36836884" w:history="1">
             <w:r>
               <w:rPr>
                 <w:rStyle w:val="Hyperlinkki"/>
@@ -1663,7 +1652,7 @@
                 <w:noProof/>
                 <w:webHidden/>
               </w:rPr>
-              <w:instrText xml:space="preserve"> PAGEREF _Toc36483341 \h </w:instrText>
+              <w:instrText xml:space="preserve"> PAGEREF _Toc36836884 \h </w:instrText>
             </w:r>
             <w:r>
               <w:rPr>
@@ -1683,7 +1672,7 @@
                 <w:noProof/>
                 <w:webHidden/>
               </w:rPr>
-              <w:t>4</w:t>
+              <w:t>3</w:t>
             </w:r>
             <w:r>
               <w:rPr>
@@ -1707,7 +1696,7 @@
               <w:lang w:eastAsia="fi-FI"/>
             </w:rPr>
           </w:pPr>
-          <w:hyperlink w:anchor="_Toc36483342" w:history="1">
+          <w:hyperlink w:anchor="_Toc36836885" w:history="1">
             <w:r>
               <w:rPr>
                 <w:rStyle w:val="Hyperlinkki"/>
@@ -1749,7 +1738,7 @@
                 <w:noProof/>
                 <w:webHidden/>
               </w:rPr>
-              <w:instrText xml:space="preserve"> PAGEREF _Toc36483342 \h </w:instrText>
+              <w:instrText xml:space="preserve"> PAGEREF _Toc36836885 \h </w:instrText>
             </w:r>
             <w:r>
               <w:rPr>
@@ -1793,7 +1782,7 @@
               <w:lang w:eastAsia="fi-FI"/>
             </w:rPr>
           </w:pPr>
-          <w:hyperlink w:anchor="_Toc36483343" w:history="1">
+          <w:hyperlink w:anchor="_Toc36836886" w:history="1">
             <w:r>
               <w:rPr>
                 <w:rStyle w:val="Hyperlinkki"/>
@@ -1835,7 +1824,7 @@
                 <w:noProof/>
                 <w:webHidden/>
               </w:rPr>
-              <w:instrText xml:space="preserve"> PAGEREF _Toc36483343 \h </w:instrText>
+              <w:instrText xml:space="preserve"> PAGEREF _Toc36836886 \h </w:instrText>
             </w:r>
             <w:r>
               <w:rPr>
@@ -1879,7 +1868,7 @@
               <w:lang w:eastAsia="fi-FI"/>
             </w:rPr>
           </w:pPr>
-          <w:hyperlink w:anchor="_Toc36483344" w:history="1">
+          <w:hyperlink w:anchor="_Toc36836887" w:history="1">
             <w:r>
               <w:rPr>
                 <w:rStyle w:val="Hyperlinkki"/>
@@ -1921,7 +1910,7 @@
                 <w:noProof/>
                 <w:webHidden/>
               </w:rPr>
-              <w:instrText xml:space="preserve"> PAGEREF _Toc36483344 \h </w:instrText>
+              <w:instrText xml:space="preserve"> PAGEREF _Toc36836887 \h </w:instrText>
             </w:r>
             <w:r>
               <w:rPr>
@@ -1965,7 +1954,7 @@
               <w:lang w:eastAsia="fi-FI"/>
             </w:rPr>
           </w:pPr>
-          <w:hyperlink w:anchor="_Toc36483345" w:history="1">
+          <w:hyperlink w:anchor="_Toc36836888" w:history="1">
             <w:r>
               <w:rPr>
                 <w:rStyle w:val="Hyperlinkki"/>
@@ -2007,7 +1996,7 @@
                 <w:noProof/>
                 <w:webHidden/>
               </w:rPr>
-              <w:instrText xml:space="preserve"> PAGEREF _Toc36483345 \h </w:instrText>
+              <w:instrText xml:space="preserve"> PAGEREF _Toc36836888 \h </w:instrText>
             </w:r>
             <w:r>
               <w:rPr>
@@ -2051,7 +2040,7 @@
               <w:lang w:eastAsia="fi-FI"/>
             </w:rPr>
           </w:pPr>
-          <w:hyperlink w:anchor="_Toc36483346" w:history="1">
+          <w:hyperlink w:anchor="_Toc36836889" w:history="1">
             <w:r>
               <w:rPr>
                 <w:rStyle w:val="Hyperlinkki"/>
@@ -2093,7 +2082,7 @@
                 <w:noProof/>
                 <w:webHidden/>
               </w:rPr>
-              <w:instrText xml:space="preserve"> PAGEREF _Toc36483346 \h </w:instrText>
+              <w:instrText xml:space="preserve"> PAGEREF _Toc36836889 \h </w:instrText>
             </w:r>
             <w:r>
               <w:rPr>
@@ -2137,7 +2126,7 @@
               <w:lang w:eastAsia="fi-FI"/>
             </w:rPr>
           </w:pPr>
-          <w:hyperlink w:anchor="_Toc36483347" w:history="1">
+          <w:hyperlink w:anchor="_Toc36836890" w:history="1">
             <w:r>
               <w:rPr>
                 <w:rStyle w:val="Hyperlinkki"/>
@@ -2179,7 +2168,7 @@
                 <w:noProof/>
                 <w:webHidden/>
               </w:rPr>
-              <w:instrText xml:space="preserve"> PAGEREF _Toc36483347 \h </w:instrText>
+              <w:instrText xml:space="preserve"> PAGEREF _Toc36836890 \h </w:instrText>
             </w:r>
             <w:r>
               <w:rPr>
@@ -2199,7 +2188,7 @@
                 <w:noProof/>
                 <w:webHidden/>
               </w:rPr>
-              <w:t>10</w:t>
+              <w:t>9</w:t>
             </w:r>
             <w:r>
               <w:rPr>
@@ -2223,7 +2212,7 @@
               <w:lang w:eastAsia="fi-FI"/>
             </w:rPr>
           </w:pPr>
-          <w:hyperlink w:anchor="_Toc36483348" w:history="1">
+          <w:hyperlink w:anchor="_Toc36836891" w:history="1">
             <w:r>
               <w:rPr>
                 <w:rStyle w:val="Hyperlinkki"/>
@@ -2265,7 +2254,7 @@
                 <w:noProof/>
                 <w:webHidden/>
               </w:rPr>
-              <w:instrText xml:space="preserve"> PAGEREF _Toc36483348 \h </w:instrText>
+              <w:instrText xml:space="preserve"> PAGEREF _Toc36836891 \h </w:instrText>
             </w:r>
             <w:r>
               <w:rPr>
@@ -2309,7 +2298,7 @@
               <w:lang w:eastAsia="fi-FI"/>
             </w:rPr>
           </w:pPr>
-          <w:hyperlink w:anchor="_Toc36483349" w:history="1">
+          <w:hyperlink w:anchor="_Toc36836892" w:history="1">
             <w:r>
               <w:rPr>
                 <w:rStyle w:val="Hyperlinkki"/>
@@ -2351,7 +2340,7 @@
                 <w:noProof/>
                 <w:webHidden/>
               </w:rPr>
-              <w:instrText xml:space="preserve"> PAGEREF _Toc36483349 \h </w:instrText>
+              <w:instrText xml:space="preserve"> PAGEREF _Toc36836892 \h </w:instrText>
             </w:r>
             <w:r>
               <w:rPr>
@@ -2371,7 +2360,7 @@
                 <w:noProof/>
                 <w:webHidden/>
               </w:rPr>
-              <w:t>12</w:t>
+              <w:t>11</w:t>
             </w:r>
             <w:r>
               <w:rPr>
@@ -2395,7 +2384,7 @@
               <w:lang w:eastAsia="fi-FI"/>
             </w:rPr>
           </w:pPr>
-          <w:hyperlink w:anchor="_Toc36483350" w:history="1">
+          <w:hyperlink w:anchor="_Toc36836893" w:history="1">
             <w:r>
               <w:rPr>
                 <w:rStyle w:val="Hyperlinkki"/>
@@ -2437,7 +2426,7 @@
                 <w:noProof/>
                 <w:webHidden/>
               </w:rPr>
-              <w:instrText xml:space="preserve"> PAGEREF _Toc36483350 \h </w:instrText>
+              <w:instrText xml:space="preserve"> PAGEREF _Toc36836893 \h </w:instrText>
             </w:r>
             <w:r>
               <w:rPr>
@@ -2481,7 +2470,7 @@
               <w:lang w:eastAsia="fi-FI"/>
             </w:rPr>
           </w:pPr>
-          <w:hyperlink w:anchor="_Toc36483351" w:history="1">
+          <w:hyperlink w:anchor="_Toc36836894" w:history="1">
             <w:r>
               <w:rPr>
                 <w:rStyle w:val="Hyperlinkki"/>
@@ -2523,7 +2512,7 @@
                 <w:noProof/>
                 <w:webHidden/>
               </w:rPr>
-              <w:instrText xml:space="preserve"> PAGEREF _Toc36483351 \h </w:instrText>
+              <w:instrText xml:space="preserve"> PAGEREF _Toc36836894 \h </w:instrText>
             </w:r>
             <w:r>
               <w:rPr>
@@ -2544,6 +2533,92 @@
                 <w:webHidden/>
               </w:rPr>
               <w:t>14</w:t>
+            </w:r>
+            <w:r>
+              <w:rPr>
+                <w:noProof/>
+                <w:webHidden/>
+              </w:rPr>
+              <w:fldChar w:fldCharType="end"/>
+            </w:r>
+          </w:hyperlink>
+        </w:p>
+        <w:p>
+          <w:pPr>
+            <w:pStyle w:val="Sisluet1"/>
+            <w:tabs>
+              <w:tab w:val="left" w:pos="440"/>
+              <w:tab w:val="right" w:leader="dot" w:pos="9016"/>
+            </w:tabs>
+            <w:rPr>
+              <w:rFonts w:eastAsiaTheme="minorEastAsia"/>
+              <w:noProof/>
+              <w:lang w:eastAsia="fi-FI"/>
+            </w:rPr>
+          </w:pPr>
+          <w:hyperlink w:anchor="_Toc36836895" w:history="1">
+            <w:r>
+              <w:rPr>
+                <w:rStyle w:val="Hyperlinkki"/>
+                <w:noProof/>
+              </w:rPr>
+              <w:t>4</w:t>
+            </w:r>
+            <w:r>
+              <w:rPr>
+                <w:rFonts w:eastAsiaTheme="minorEastAsia"/>
+                <w:noProof/>
+                <w:lang w:eastAsia="fi-FI"/>
+              </w:rPr>
+              <w:tab/>
+            </w:r>
+            <w:r>
+              <w:rPr>
+                <w:rStyle w:val="Hyperlinkki"/>
+                <w:noProof/>
+              </w:rPr>
+              <w:t>Käyttöliittymän rautalankamalli</w:t>
+            </w:r>
+            <w:r>
+              <w:rPr>
+                <w:noProof/>
+                <w:webHidden/>
+              </w:rPr>
+              <w:tab/>
+            </w:r>
+            <w:r>
+              <w:rPr>
+                <w:noProof/>
+                <w:webHidden/>
+              </w:rPr>
+              <w:fldChar w:fldCharType="begin"/>
+            </w:r>
+            <w:r>
+              <w:rPr>
+                <w:noProof/>
+                <w:webHidden/>
+              </w:rPr>
+              <w:instrText xml:space="preserve"> PAGEREF _Toc36836895 \h </w:instrText>
+            </w:r>
+            <w:r>
+              <w:rPr>
+                <w:noProof/>
+                <w:webHidden/>
+              </w:rPr>
+            </w:r>
+            <w:r>
+              <w:rPr>
+                <w:noProof/>
+                <w:webHidden/>
+              </w:rPr>
+              <w:fldChar w:fldCharType="separate"/>
+            </w:r>
+            <w:r>
+              <w:rPr>
+                <w:noProof/>
+                <w:webHidden/>
+              </w:rPr>
+              <w:t>15</w:t>
             </w:r>
             <w:r>
               <w:rPr>
@@ -2567,13 +2642,13 @@
               <w:lang w:eastAsia="fi-FI"/>
             </w:rPr>
           </w:pPr>
-          <w:hyperlink w:anchor="_Toc36483352" w:history="1">
+          <w:hyperlink w:anchor="_Toc36836896" w:history="1">
             <w:r>
               <w:rPr>
                 <w:rStyle w:val="Hyperlinkki"/>
                 <w:noProof/>
               </w:rPr>
-              <w:t>3.7</w:t>
+              <w:t>4.1</w:t>
             </w:r>
             <w:r>
               <w:rPr>
@@ -2588,7 +2663,7 @@
                 <w:rStyle w:val="Hyperlinkki"/>
                 <w:noProof/>
               </w:rPr>
-              <w:t>Käyttötapaus 7: Päivä-, viikko- ja kuukausitavoitteet</w:t>
+              <w:t>Sivukartta</w:t>
             </w:r>
             <w:r>
               <w:rPr>
@@ -2609,7 +2684,93 @@
                 <w:noProof/>
                 <w:webHidden/>
               </w:rPr>
-              <w:instrText xml:space="preserve"> PAGEREF _Toc36483352 \h </w:instrText>
+              <w:instrText xml:space="preserve"> PAGEREF _Toc36836896 \h </w:instrText>
+            </w:r>
+            <w:r>
+              <w:rPr>
+                <w:noProof/>
+                <w:webHidden/>
+              </w:rPr>
+            </w:r>
+            <w:r>
+              <w:rPr>
+                <w:noProof/>
+                <w:webHidden/>
+              </w:rPr>
+              <w:fldChar w:fldCharType="separate"/>
+            </w:r>
+            <w:r>
+              <w:rPr>
+                <w:noProof/>
+                <w:webHidden/>
+              </w:rPr>
+              <w:t>15</w:t>
+            </w:r>
+            <w:r>
+              <w:rPr>
+                <w:noProof/>
+                <w:webHidden/>
+              </w:rPr>
+              <w:fldChar w:fldCharType="end"/>
+            </w:r>
+          </w:hyperlink>
+        </w:p>
+        <w:p>
+          <w:pPr>
+            <w:pStyle w:val="Sisluet2"/>
+            <w:tabs>
+              <w:tab w:val="left" w:pos="880"/>
+              <w:tab w:val="right" w:leader="dot" w:pos="9016"/>
+            </w:tabs>
+            <w:rPr>
+              <w:rFonts w:eastAsiaTheme="minorEastAsia"/>
+              <w:noProof/>
+              <w:lang w:eastAsia="fi-FI"/>
+            </w:rPr>
+          </w:pPr>
+          <w:hyperlink w:anchor="_Toc36836897" w:history="1">
+            <w:r>
+              <w:rPr>
+                <w:rStyle w:val="Hyperlinkki"/>
+                <w:noProof/>
+              </w:rPr>
+              <w:t>4.2</w:t>
+            </w:r>
+            <w:r>
+              <w:rPr>
+                <w:rFonts w:eastAsiaTheme="minorEastAsia"/>
+                <w:noProof/>
+                <w:lang w:eastAsia="fi-FI"/>
+              </w:rPr>
+              <w:tab/>
+            </w:r>
+            <w:r>
+              <w:rPr>
+                <w:rStyle w:val="Hyperlinkki"/>
+                <w:noProof/>
+              </w:rPr>
+              <w:t>Sisältökartta</w:t>
+            </w:r>
+            <w:r>
+              <w:rPr>
+                <w:noProof/>
+                <w:webHidden/>
+              </w:rPr>
+              <w:tab/>
+            </w:r>
+            <w:r>
+              <w:rPr>
+                <w:noProof/>
+                <w:webHidden/>
+              </w:rPr>
+              <w:fldChar w:fldCharType="begin"/>
+            </w:r>
+            <w:r>
+              <w:rPr>
+                <w:noProof/>
+                <w:webHidden/>
+              </w:rPr>
+              <w:instrText xml:space="preserve"> PAGEREF _Toc36836897 \h </w:instrText>
             </w:r>
             <w:r>
               <w:rPr>
@@ -2653,13 +2814,13 @@
               <w:lang w:eastAsia="fi-FI"/>
             </w:rPr>
           </w:pPr>
-          <w:hyperlink w:anchor="_Toc36483353" w:history="1">
+          <w:hyperlink w:anchor="_Toc36836898" w:history="1">
             <w:r>
               <w:rPr>
                 <w:rStyle w:val="Hyperlinkki"/>
                 <w:noProof/>
               </w:rPr>
-              <w:t>4</w:t>
+              <w:t>5</w:t>
             </w:r>
             <w:r>
               <w:rPr>
@@ -2674,7 +2835,7 @@
                 <w:rStyle w:val="Hyperlinkki"/>
                 <w:noProof/>
               </w:rPr>
-              <w:t>Käyttöliittymän rautalankamalli</w:t>
+              <w:t>Tietosisällöt luokkakaaviona</w:t>
             </w:r>
             <w:r>
               <w:rPr>
@@ -2695,7 +2856,7 @@
                 <w:noProof/>
                 <w:webHidden/>
               </w:rPr>
-              <w:instrText xml:space="preserve"> PAGEREF _Toc36483353 \h </w:instrText>
+              <w:instrText xml:space="preserve"> PAGEREF _Toc36836898 \h </w:instrText>
             </w:r>
             <w:r>
               <w:rPr>
@@ -2715,179 +2876,7 @@
                 <w:noProof/>
                 <w:webHidden/>
               </w:rPr>
-              <w:t>15</w:t>
-            </w:r>
-            <w:r>
-              <w:rPr>
-                <w:noProof/>
-                <w:webHidden/>
-              </w:rPr>
-              <w:fldChar w:fldCharType="end"/>
-            </w:r>
-          </w:hyperlink>
-        </w:p>
-        <w:p>
-          <w:pPr>
-            <w:pStyle w:val="Sisluet2"/>
-            <w:tabs>
-              <w:tab w:val="left" w:pos="880"/>
-              <w:tab w:val="right" w:leader="dot" w:pos="9016"/>
-            </w:tabs>
-            <w:rPr>
-              <w:rFonts w:eastAsiaTheme="minorEastAsia"/>
-              <w:noProof/>
-              <w:lang w:eastAsia="fi-FI"/>
-            </w:rPr>
-          </w:pPr>
-          <w:hyperlink w:anchor="_Toc36483354" w:history="1">
-            <w:r>
-              <w:rPr>
-                <w:rStyle w:val="Hyperlinkki"/>
-                <w:noProof/>
-              </w:rPr>
-              <w:t>4.1</w:t>
-            </w:r>
-            <w:r>
-              <w:rPr>
-                <w:rFonts w:eastAsiaTheme="minorEastAsia"/>
-                <w:noProof/>
-                <w:lang w:eastAsia="fi-FI"/>
-              </w:rPr>
-              <w:tab/>
-            </w:r>
-            <w:r>
-              <w:rPr>
-                <w:rStyle w:val="Hyperlinkki"/>
-                <w:noProof/>
-              </w:rPr>
-              <w:t>Sivukartta</w:t>
-            </w:r>
-            <w:r>
-              <w:rPr>
-                <w:noProof/>
-                <w:webHidden/>
-              </w:rPr>
-              <w:tab/>
-            </w:r>
-            <w:r>
-              <w:rPr>
-                <w:noProof/>
-                <w:webHidden/>
-              </w:rPr>
-              <w:fldChar w:fldCharType="begin"/>
-            </w:r>
-            <w:r>
-              <w:rPr>
-                <w:noProof/>
-                <w:webHidden/>
-              </w:rPr>
-              <w:instrText xml:space="preserve"> PAGEREF _Toc36483354 \h </w:instrText>
-            </w:r>
-            <w:r>
-              <w:rPr>
-                <w:noProof/>
-                <w:webHidden/>
-              </w:rPr>
-            </w:r>
-            <w:r>
-              <w:rPr>
-                <w:noProof/>
-                <w:webHidden/>
-              </w:rPr>
-              <w:fldChar w:fldCharType="separate"/>
-            </w:r>
-            <w:r>
-              <w:rPr>
-                <w:noProof/>
-                <w:webHidden/>
-              </w:rPr>
-              <w:t>15</w:t>
-            </w:r>
-            <w:r>
-              <w:rPr>
-                <w:noProof/>
-                <w:webHidden/>
-              </w:rPr>
-              <w:fldChar w:fldCharType="end"/>
-            </w:r>
-          </w:hyperlink>
-        </w:p>
-        <w:p>
-          <w:pPr>
-            <w:pStyle w:val="Sisluet2"/>
-            <w:tabs>
-              <w:tab w:val="left" w:pos="880"/>
-              <w:tab w:val="right" w:leader="dot" w:pos="9016"/>
-            </w:tabs>
-            <w:rPr>
-              <w:rFonts w:eastAsiaTheme="minorEastAsia"/>
-              <w:noProof/>
-              <w:lang w:eastAsia="fi-FI"/>
-            </w:rPr>
-          </w:pPr>
-          <w:hyperlink w:anchor="_Toc36483355" w:history="1">
-            <w:r>
-              <w:rPr>
-                <w:rStyle w:val="Hyperlinkki"/>
-                <w:noProof/>
-              </w:rPr>
-              <w:t>4.2</w:t>
-            </w:r>
-            <w:r>
-              <w:rPr>
-                <w:rFonts w:eastAsiaTheme="minorEastAsia"/>
-                <w:noProof/>
-                <w:lang w:eastAsia="fi-FI"/>
-              </w:rPr>
-              <w:tab/>
-            </w:r>
-            <w:r>
-              <w:rPr>
-                <w:rStyle w:val="Hyperlinkki"/>
-                <w:noProof/>
-              </w:rPr>
-              <w:t>Sisältökartta</w:t>
-            </w:r>
-            <w:r>
-              <w:rPr>
-                <w:noProof/>
-                <w:webHidden/>
-              </w:rPr>
-              <w:tab/>
-            </w:r>
-            <w:r>
-              <w:rPr>
-                <w:noProof/>
-                <w:webHidden/>
-              </w:rPr>
-              <w:fldChar w:fldCharType="begin"/>
-            </w:r>
-            <w:r>
-              <w:rPr>
-                <w:noProof/>
-                <w:webHidden/>
-              </w:rPr>
-              <w:instrText xml:space="preserve"> PAGEREF _Toc36483355 \h </w:instrText>
-            </w:r>
-            <w:r>
-              <w:rPr>
-                <w:noProof/>
-                <w:webHidden/>
-              </w:rPr>
-            </w:r>
-            <w:r>
-              <w:rPr>
-                <w:noProof/>
-                <w:webHidden/>
-              </w:rPr>
-              <w:fldChar w:fldCharType="separate"/>
-            </w:r>
-            <w:r>
-              <w:rPr>
-                <w:noProof/>
-                <w:webHidden/>
-              </w:rPr>
-              <w:t>16</w:t>
+              <w:t>17</w:t>
             </w:r>
             <w:r>
               <w:rPr>
@@ -2911,13 +2900,13 @@
               <w:lang w:eastAsia="fi-FI"/>
             </w:rPr>
           </w:pPr>
-          <w:hyperlink w:anchor="_Toc36483356" w:history="1">
+          <w:hyperlink w:anchor="_Toc36836899" w:history="1">
             <w:r>
               <w:rPr>
                 <w:rStyle w:val="Hyperlinkki"/>
                 <w:noProof/>
               </w:rPr>
-              <w:t>5</w:t>
+              <w:t>6</w:t>
             </w:r>
             <w:r>
               <w:rPr>
@@ -2932,7 +2921,7 @@
                 <w:rStyle w:val="Hyperlinkki"/>
                 <w:noProof/>
               </w:rPr>
-              <w:t>Tietosisällöt luokkakaaviona</w:t>
+              <w:t>Käsiteanalyysi</w:t>
             </w:r>
             <w:r>
               <w:rPr>
@@ -2953,7 +2942,7 @@
                 <w:noProof/>
                 <w:webHidden/>
               </w:rPr>
-              <w:instrText xml:space="preserve"> PAGEREF _Toc36483356 \h </w:instrText>
+              <w:instrText xml:space="preserve"> PAGEREF _Toc36836899 \h </w:instrText>
             </w:r>
             <w:r>
               <w:rPr>
@@ -2973,7 +2962,7 @@
                 <w:noProof/>
                 <w:webHidden/>
               </w:rPr>
-              <w:t>17</w:t>
+              <w:t>18</w:t>
             </w:r>
             <w:r>
               <w:rPr>
@@ -2997,93 +2986,7 @@
               <w:lang w:eastAsia="fi-FI"/>
             </w:rPr>
           </w:pPr>
-          <w:hyperlink w:anchor="_Toc36483357" w:history="1">
-            <w:r>
-              <w:rPr>
-                <w:rStyle w:val="Hyperlinkki"/>
-                <w:noProof/>
-              </w:rPr>
-              <w:t>6</w:t>
-            </w:r>
-            <w:r>
-              <w:rPr>
-                <w:rFonts w:eastAsiaTheme="minorEastAsia"/>
-                <w:noProof/>
-                <w:lang w:eastAsia="fi-FI"/>
-              </w:rPr>
-              <w:tab/>
-            </w:r>
-            <w:r>
-              <w:rPr>
-                <w:rStyle w:val="Hyperlinkki"/>
-                <w:noProof/>
-              </w:rPr>
-              <w:t>Käsiteanalyysi</w:t>
-            </w:r>
-            <w:r>
-              <w:rPr>
-                <w:noProof/>
-                <w:webHidden/>
-              </w:rPr>
-              <w:tab/>
-            </w:r>
-            <w:r>
-              <w:rPr>
-                <w:noProof/>
-                <w:webHidden/>
-              </w:rPr>
-              <w:fldChar w:fldCharType="begin"/>
-            </w:r>
-            <w:r>
-              <w:rPr>
-                <w:noProof/>
-                <w:webHidden/>
-              </w:rPr>
-              <w:instrText xml:space="preserve"> PAGEREF _Toc36483357 \h </w:instrText>
-            </w:r>
-            <w:r>
-              <w:rPr>
-                <w:noProof/>
-                <w:webHidden/>
-              </w:rPr>
-            </w:r>
-            <w:r>
-              <w:rPr>
-                <w:noProof/>
-                <w:webHidden/>
-              </w:rPr>
-              <w:fldChar w:fldCharType="separate"/>
-            </w:r>
-            <w:r>
-              <w:rPr>
-                <w:noProof/>
-                <w:webHidden/>
-              </w:rPr>
-              <w:t>18</w:t>
-            </w:r>
-            <w:r>
-              <w:rPr>
-                <w:noProof/>
-                <w:webHidden/>
-              </w:rPr>
-              <w:fldChar w:fldCharType="end"/>
-            </w:r>
-          </w:hyperlink>
-        </w:p>
-        <w:p>
-          <w:pPr>
-            <w:pStyle w:val="Sisluet1"/>
-            <w:tabs>
-              <w:tab w:val="left" w:pos="440"/>
-              <w:tab w:val="right" w:leader="dot" w:pos="9016"/>
-            </w:tabs>
-            <w:rPr>
-              <w:rFonts w:eastAsiaTheme="minorEastAsia"/>
-              <w:noProof/>
-              <w:lang w:eastAsia="fi-FI"/>
-            </w:rPr>
-          </w:pPr>
-          <w:hyperlink w:anchor="_Toc36483358" w:history="1">
+          <w:hyperlink w:anchor="_Toc36836900" w:history="1">
             <w:r>
               <w:rPr>
                 <w:rStyle w:val="Hyperlinkki"/>
@@ -3126,7 +3029,7 @@
                 <w:noProof/>
                 <w:webHidden/>
               </w:rPr>
-              <w:instrText xml:space="preserve"> PAGEREF _Toc36483358 \h </w:instrText>
+              <w:instrText xml:space="preserve"> PAGEREF _Toc36836900 \h </w:instrText>
             </w:r>
             <w:r>
               <w:rPr>
@@ -3177,7 +3080,7 @@
       <w:pPr>
         <w:pStyle w:val="Otsikko1"/>
       </w:pPr>
-      <w:bookmarkStart w:id="0" w:name="_Toc36483337"/>
+      <w:bookmarkStart w:id="0" w:name="_Toc36836880"/>
       <w:r>
         <w:lastRenderedPageBreak/>
         <w:t>Järjestelmän käyttötarkoitus</w:t>
@@ -3221,7 +3124,7 @@
       <w:pPr>
         <w:pStyle w:val="Otsikko1"/>
       </w:pPr>
-      <w:bookmarkStart w:id="1" w:name="_Toc36483338"/>
+      <w:bookmarkStart w:id="1" w:name="_Toc36836881"/>
       <w:r>
         <w:t xml:space="preserve">Toteutettavat User </w:t>
       </w:r>
@@ -4129,133 +4032,6 @@
           </w:p>
         </w:tc>
       </w:tr>
-      <w:tr>
-        <w:trPr>
-          <w:cantSplit/>
-        </w:trPr>
-        <w:tc>
-          <w:tcPr>
-            <w:tcW w:w="1076" w:type="dxa"/>
-            <w:tcBorders>
-              <w:top w:val="single" w:sz="8" w:space="0" w:color="000000" w:themeColor="text1"/>
-              <w:left w:val="single" w:sz="8" w:space="0" w:color="000000" w:themeColor="text1"/>
-              <w:bottom w:val="single" w:sz="8" w:space="0" w:color="000000" w:themeColor="text1"/>
-              <w:right w:val="single" w:sz="8" w:space="0" w:color="000000" w:themeColor="text1"/>
-            </w:tcBorders>
-            <w:tcMar>
-              <w:top w:w="100" w:type="dxa"/>
-              <w:left w:w="100" w:type="dxa"/>
-              <w:bottom w:w="100" w:type="dxa"/>
-              <w:right w:w="100" w:type="dxa"/>
-            </w:tcMar>
-            <w:hideMark/>
-          </w:tcPr>
-          <w:p>
-            <w:pPr>
-              <w:spacing w:after="0" w:line="240" w:lineRule="auto"/>
-              <w:rPr>
-                <w:rFonts w:eastAsia="Times New Roman" w:cstheme="minorHAnsi"/>
-                <w:sz w:val="24"/>
-                <w:szCs w:val="24"/>
-                <w:lang w:val="en-GB" w:eastAsia="en-GB"/>
-              </w:rPr>
-            </w:pPr>
-            <w:proofErr w:type="spellStart"/>
-            <w:r>
-              <w:rPr>
-                <w:rFonts w:eastAsia="Times New Roman" w:cstheme="minorHAnsi"/>
-                <w:color w:val="000000"/>
-                <w:lang w:val="en-GB" w:eastAsia="en-GB"/>
-              </w:rPr>
-              <w:t>Käyttäjä</w:t>
-            </w:r>
-            <w:proofErr w:type="spellEnd"/>
-          </w:p>
-        </w:tc>
-        <w:tc>
-          <w:tcPr>
-            <w:tcW w:w="625" w:type="dxa"/>
-            <w:tcBorders>
-              <w:top w:val="single" w:sz="8" w:space="0" w:color="000000" w:themeColor="text1"/>
-              <w:left w:val="single" w:sz="8" w:space="0" w:color="000000" w:themeColor="text1"/>
-              <w:bottom w:val="single" w:sz="8" w:space="0" w:color="000000" w:themeColor="text1"/>
-              <w:right w:val="single" w:sz="8" w:space="0" w:color="000000" w:themeColor="text1"/>
-            </w:tcBorders>
-          </w:tcPr>
-          <w:p>
-            <w:pPr>
-              <w:spacing w:after="0" w:line="240" w:lineRule="auto"/>
-              <w:jc w:val="center"/>
-              <w:rPr>
-                <w:rFonts w:eastAsia="Times New Roman" w:cstheme="minorHAnsi"/>
-                <w:color w:val="000000"/>
-                <w:lang w:eastAsia="en-GB"/>
-              </w:rPr>
-            </w:pPr>
-            <w:r>
-              <w:rPr>
-                <w:rFonts w:eastAsia="Times New Roman" w:cstheme="minorHAnsi"/>
-                <w:color w:val="000000"/>
-                <w:lang w:eastAsia="en-GB"/>
-              </w:rPr>
-              <w:t>7</w:t>
-            </w:r>
-          </w:p>
-        </w:tc>
-        <w:tc>
-          <w:tcPr>
-            <w:tcW w:w="7654" w:type="dxa"/>
-            <w:tcBorders>
-              <w:top w:val="single" w:sz="8" w:space="0" w:color="000000" w:themeColor="text1"/>
-              <w:left w:val="single" w:sz="8" w:space="0" w:color="000000" w:themeColor="text1"/>
-              <w:bottom w:val="single" w:sz="8" w:space="0" w:color="000000" w:themeColor="text1"/>
-              <w:right w:val="single" w:sz="8" w:space="0" w:color="000000" w:themeColor="text1"/>
-            </w:tcBorders>
-            <w:tcMar>
-              <w:top w:w="100" w:type="dxa"/>
-              <w:left w:w="100" w:type="dxa"/>
-              <w:bottom w:w="100" w:type="dxa"/>
-              <w:right w:w="100" w:type="dxa"/>
-            </w:tcMar>
-            <w:hideMark/>
-          </w:tcPr>
-          <w:p>
-            <w:pPr>
-              <w:spacing w:after="0" w:line="240" w:lineRule="auto"/>
-              <w:rPr>
-                <w:rFonts w:eastAsia="Times New Roman" w:cstheme="minorHAnsi"/>
-                <w:sz w:val="24"/>
-                <w:szCs w:val="24"/>
-                <w:lang w:eastAsia="en-GB"/>
-              </w:rPr>
-            </w:pPr>
-            <w:r>
-              <w:rPr>
-                <w:rFonts w:eastAsia="Times New Roman" w:cstheme="minorHAnsi"/>
-                <w:color w:val="000000"/>
-                <w:lang w:eastAsia="en-GB"/>
-              </w:rPr>
-              <w:t xml:space="preserve">Haluan nähdä </w:t>
-            </w:r>
-            <w:r>
-              <w:rPr>
-                <w:rFonts w:eastAsia="Times New Roman" w:cstheme="minorHAnsi"/>
-                <w:color w:val="000000"/>
-                <w:lang w:eastAsia="en-GB"/>
-              </w:rPr>
-              <w:t>p</w:t>
-            </w:r>
-            <w:r>
-              <w:rPr>
-                <w:rFonts w:eastAsia="Times New Roman" w:cstheme="minorHAnsi"/>
-                <w:color w:val="000000"/>
-                <w:lang w:eastAsia="en-GB"/>
-              </w:rPr>
-              <w:t>äivä/viikko/kuukausi tavoitteet</w:t>
-            </w:r>
-          </w:p>
-        </w:tc>
-      </w:tr>
     </w:tbl>
     <w:p/>
     <w:p/>
@@ -4263,115 +4039,6 @@
       <w:pPr>
         <w:jc w:val="center"/>
       </w:pPr>
-      <w:r>
-        <w:rPr>
-          <w:noProof/>
-        </w:rPr>
-        <mc:AlternateContent>
-          <mc:Choice Requires="wps">
-            <w:drawing>
-              <wp:anchor distT="0" distB="0" distL="114300" distR="114300" simplePos="0" relativeHeight="251658244" behindDoc="0" locked="0" layoutInCell="1" allowOverlap="1" wp14:anchorId="6C5A9ACE" wp14:editId="1EEA4B34">
-                <wp:simplePos x="0" y="0"/>
-                <wp:positionH relativeFrom="column">
-                  <wp:posOffset>-494165</wp:posOffset>
-                </wp:positionH>
-                <wp:positionV relativeFrom="paragraph">
-                  <wp:posOffset>3104434</wp:posOffset>
-                </wp:positionV>
-                <wp:extent cx="1260056" cy="311285"/>
-                <wp:effectExtent l="0" t="0" r="16510" b="12700"/>
-                <wp:wrapNone/>
-                <wp:docPr id="1" name="Suorakulmio 1"/>
-                <wp:cNvGraphicFramePr/>
-                <a:graphic xmlns:a="http://schemas.openxmlformats.org/drawingml/2006/main">
-                  <a:graphicData uri="http://schemas.microsoft.com/office/word/2010/wordprocessingShape">
-                    <wps:wsp>
-                      <wps:cNvSpPr/>
-                      <wps:spPr>
-                        <a:xfrm>
-                          <a:off x="0" y="0"/>
-                          <a:ext cx="1260056" cy="311285"/>
-                        </a:xfrm>
-                        <a:prstGeom prst="rect">
-                          <a:avLst/>
-                        </a:prstGeom>
-                      </wps:spPr>
-                      <wps:style>
-                        <a:lnRef idx="2">
-                          <a:schemeClr val="accent1">
-                            <a:shade val="50000"/>
-                          </a:schemeClr>
-                        </a:lnRef>
-                        <a:fillRef idx="1">
-                          <a:schemeClr val="accent1"/>
-                        </a:fillRef>
-                        <a:effectRef idx="0">
-                          <a:schemeClr val="accent1"/>
-                        </a:effectRef>
-                        <a:fontRef idx="minor">
-                          <a:schemeClr val="lt1"/>
-                        </a:fontRef>
-                      </wps:style>
-                      <wps:txbx>
-                        <w:txbxContent>
-                          <w:p>
-                            <w:pPr>
-                              <w:jc w:val="center"/>
-                            </w:pPr>
-                            <w:r>
-                              <w:t>Jatkokehitykseen</w:t>
-                            </w:r>
-                          </w:p>
-                          <w:p>
-                            <w:pPr>
-                              <w:jc w:val="center"/>
-                            </w:pPr>
-                          </w:p>
-                        </w:txbxContent>
-                      </wps:txbx>
-                      <wps:bodyPr rot="0" spcFirstLastPara="0" vertOverflow="overflow" horzOverflow="overflow" vert="horz" wrap="square" lIns="91440" tIns="45720" rIns="91440" bIns="45720" numCol="1" spcCol="0" rtlCol="0" fromWordArt="0" anchor="ctr" anchorCtr="0" forceAA="0" compatLnSpc="1">
-                        <a:prstTxWarp prst="textNoShape">
-                          <a:avLst/>
-                        </a:prstTxWarp>
-                        <a:noAutofit/>
-                      </wps:bodyPr>
-                    </wps:wsp>
-                  </a:graphicData>
-                </a:graphic>
-                <wp14:sizeRelH relativeFrom="margin">
-                  <wp14:pctWidth>0</wp14:pctWidth>
-                </wp14:sizeRelH>
-                <wp14:sizeRelV relativeFrom="margin">
-                  <wp14:pctHeight>0</wp14:pctHeight>
-                </wp14:sizeRelV>
-              </wp:anchor>
-            </w:drawing>
-          </mc:Choice>
-          <mc:Fallback>
-            <w:pict>
-              <v:rect w14:anchorId="6C5A9ACE" id="Suorakulmio 1" o:spid="_x0000_s1029" style="position:absolute;left:0;text-align:left;margin-left:-38.9pt;margin-top:244.45pt;width:99.2pt;height:24.5pt;z-index:251658244;visibility:visible;mso-wrap-style:square;mso-width-percent:0;mso-height-percent:0;mso-wrap-distance-left:9pt;mso-wrap-distance-top:0;mso-wrap-distance-right:9pt;mso-wrap-distance-bottom:0;mso-position-horizontal:absolute;mso-position-horizontal-relative:text;mso-position-vertical:absolute;mso-position-vertical-relative:text;mso-width-percent:0;mso-height-percent:0;mso-width-relative:margin;mso-height-relative:margin;v-text-anchor:middle" o:gfxdata="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" fillcolor="#4472c4 [3204]" strokecolor="#1f3763 [1604]" strokeweight="1pt">
-                <v:textbox>
-                  <w:txbxContent>
-                    <w:p>
-                      <w:pPr>
-                        <w:jc w:val="center"/>
-                      </w:pPr>
-                      <w:r>
-                        <w:t>Jatkokehitykseen</w:t>
-                      </w:r>
-                    </w:p>
-                    <w:p>
-                      <w:pPr>
-                        <w:jc w:val="center"/>
-                      </w:pPr>
-                    </w:p>
-                  </w:txbxContent>
-                </v:textbox>
-              </v:rect>
-            </w:pict>
-          </mc:Fallback>
-        </mc:AlternateContent>
-      </w:r>
     </w:p>
     <w:p/>
     <w:p>
@@ -4401,9 +4068,14 @@
     </w:p>
     <w:p>
       <w:pPr>
+        <w:jc w:val="center"/>
+      </w:pPr>
+    </w:p>
+    <w:p>
+      <w:pPr>
         <w:pStyle w:val="Otsikko1"/>
       </w:pPr>
-      <w:bookmarkStart w:id="2" w:name="_Toc36483339"/>
+      <w:bookmarkStart w:id="2" w:name="_Toc36836882"/>
       <w:r>
         <w:lastRenderedPageBreak/>
         <w:t xml:space="preserve">User </w:t>
@@ -4438,7 +4110,7 @@
       <w:pPr>
         <w:pStyle w:val="Otsikko2"/>
       </w:pPr>
-      <w:bookmarkStart w:id="3" w:name="_Toc36483340"/>
+      <w:bookmarkStart w:id="3" w:name="_Toc36836883"/>
       <w:r>
         <w:t xml:space="preserve">Käyttötapaus 1: </w:t>
       </w:r>
@@ -4459,10 +4131,34 @@
         <w:t>Käyttäjä saa sisäänkirjautumiskoodin esimieh</w:t>
       </w:r>
       <w:r>
-        <w:t xml:space="preserve">eltä. Hän syöttää koodin sille varattuun kenttään ja painaa jatka. Seuraavassa ruudussa käyttäjä syöttää haluamansa käyttäjänimen ja salasanan. </w:t>
-      </w:r>
-      <w:r>
-        <w:t xml:space="preserve">Järjestelmä katsoo, onko valittu käyttäjänimi vapaa. Jos ei, peli kehottaa valitsemaan uuden nimen. </w:t>
+        <w:t>eltä.</w:t>
+      </w:r>
+      <w:r>
+        <w:t xml:space="preserve"> Rekisteröintisivulla</w:t>
+      </w:r>
+      <w:r>
+        <w:t xml:space="preserve"> syöttää koodin sille varattuun kenttään</w:t>
+      </w:r>
+      <w:r>
+        <w:t xml:space="preserve"> ja antaa omat tietonsa</w:t>
+      </w:r>
+      <w:r>
+        <w:t xml:space="preserve">. </w:t>
+      </w:r>
+      <w:r>
+        <w:t>Järjestelmä katsoo, onko valittu käyttäjänimi</w:t>
+      </w:r>
+      <w:r>
+        <w:t>(sähköposti)</w:t>
+      </w:r>
+      <w:r>
+        <w:t xml:space="preserve"> vapaa. Jos ei, peli </w:t>
+      </w:r>
+      <w:r>
+        <w:t>ei anna luoda käyttäjätunnusta</w:t>
+      </w:r>
+      <w:r>
+        <w:t xml:space="preserve">. </w:t>
       </w:r>
       <w:r>
         <w:t>Seuraavan jatka-painikkeen takaa aukeaa hahmonalintaruutu. Käyttäjä voi nuolinäppäimistä selata eri hahmoja. Löydettyään sopivan hahmon, käyttäjä valitsee hahmon valitse-nappulasta. Tämän jälkeen pelinäkymä avautuu.</w:t>
@@ -4494,23 +4190,13 @@
         <w:ind w:left="1656"/>
       </w:pPr>
       <w:r>
-        <w:t>Käyttäjä syöttää kirjautumiskoodin ja painaa jatka.</w:t>
-      </w:r>
-    </w:p>
-    <w:p>
-      <w:pPr>
-        <w:pStyle w:val="Luettelokappale"/>
-        <w:numPr>
-          <w:ilvl w:val="1"/>
-          <w:numId w:val="22"/>
-        </w:numPr>
-        <w:ind w:left="1656"/>
-      </w:pPr>
-      <w:r>
-        <w:t xml:space="preserve">Käyttäjä syöttää </w:t>
-      </w:r>
-      <w:r>
-        <w:t xml:space="preserve">käyttäjänimen, salasanan ja painaa jatka. </w:t>
+        <w:t xml:space="preserve">Käyttäjä </w:t>
+      </w:r>
+      <w:r>
+        <w:t>täyttää vaadittavat kentät</w:t>
+      </w:r>
+      <w:r>
+        <w:t xml:space="preserve"> ja painaa jatka.</w:t>
       </w:r>
     </w:p>
     <w:p>
@@ -4523,7 +4209,13 @@
         <w:ind w:left="2376"/>
       </w:pPr>
       <w:r>
-        <w:t>Peli kehottaa valitsemaan uuden käyttäjänimen, jos nimi on varattu</w:t>
+        <w:t xml:space="preserve">Peli </w:t>
+      </w:r>
+      <w:r>
+        <w:t>ei anna luoda käyttäjätunnusta</w:t>
+      </w:r>
+      <w:r>
+        <w:t>, jos nimi on varattu</w:t>
       </w:r>
       <w:r>
         <w:br/>
@@ -4591,9 +4283,8 @@
       <w:pPr>
         <w:pStyle w:val="Otsikko3"/>
       </w:pPr>
-      <w:bookmarkStart w:id="4" w:name="_Toc36483341"/>
-      <w:r>
-        <w:lastRenderedPageBreak/>
+      <w:bookmarkStart w:id="4" w:name="_Toc36836884"/>
+      <w:r>
         <w:t>Aktiviteettikaavio</w:t>
       </w:r>
       <w:bookmarkEnd w:id="4"/>
@@ -4688,7 +4379,7 @@
       <w:pPr>
         <w:pStyle w:val="Otsikko2"/>
       </w:pPr>
-      <w:bookmarkStart w:id="5" w:name="_Toc36483342"/>
+      <w:bookmarkStart w:id="5" w:name="_Toc36836885"/>
       <w:r>
         <w:lastRenderedPageBreak/>
         <w:t xml:space="preserve">Käyttötapaus 2: </w:t>
@@ -4715,7 +4406,13 @@
       </w:r>
       <w:proofErr w:type="spellEnd"/>
       <w:r>
-        <w:t xml:space="preserve"> luomasta listasta 5-10 omaa tavoitetta. Esimies voi myös määrätä, mitä tavoitteita tulee seurata</w:t>
+        <w:t xml:space="preserve"> luomasta listasta </w:t>
+      </w:r>
+      <w:r>
+        <w:t>4</w:t>
+      </w:r>
+      <w:r>
+        <w:t xml:space="preserve"> omaa tavoitetta. Esimies voi myös määrätä, mitä tavoitteita tulee seurata</w:t>
       </w:r>
       <w:r>
         <w:t>. Määrättyjen tavoitteiden lisäksi voi lisätä omia tavoitteita listasta.</w:t>
@@ -4742,22 +4439,10 @@
         </w:numPr>
       </w:pPr>
       <w:r>
-        <w:t xml:space="preserve">Käyttäjä valitsee </w:t>
-      </w:r>
-      <w:r>
-        <w:t xml:space="preserve">valitse </w:t>
-      </w:r>
-      <w:r>
-        <w:rPr>
-          <w:bCs/>
-        </w:rPr>
-        <w:t>tavoitteet</w:t>
-      </w:r>
-      <w:r>
-        <w:rPr>
-          <w:bCs/>
-        </w:rPr>
-        <w:t xml:space="preserve"> -ikkunan.</w:t>
+        <w:t>Käyttäjä valitsee</w:t>
+      </w:r>
+      <w:r>
+        <w:t xml:space="preserve"> joka aamu uudet tehtävät.</w:t>
       </w:r>
     </w:p>
     <w:p>
@@ -4772,7 +4457,13 @@
         <w:t xml:space="preserve">Käyttäjä valitsee </w:t>
       </w:r>
       <w:r>
-        <w:t xml:space="preserve">listalta haluamansa ja/tai määrätyt tavoitteet </w:t>
+        <w:t xml:space="preserve">listalta haluamansa ja/tai määrätyt </w:t>
+      </w:r>
+      <w:r>
+        <w:t>tehtävät</w:t>
+      </w:r>
+      <w:r>
+        <w:t xml:space="preserve"> </w:t>
       </w:r>
       <w:proofErr w:type="gramStart"/>
       <w:r>
@@ -4843,7 +4534,7 @@
       <w:pPr>
         <w:pStyle w:val="Otsikko3"/>
       </w:pPr>
-      <w:bookmarkStart w:id="6" w:name="_Toc36483343"/>
+      <w:bookmarkStart w:id="6" w:name="_Toc36836886"/>
       <w:r>
         <w:lastRenderedPageBreak/>
         <w:t>Aktiviteettikaavio</w:t>
@@ -4932,7 +4623,7 @@
       <w:pPr>
         <w:pStyle w:val="Otsikko2"/>
       </w:pPr>
-      <w:bookmarkStart w:id="7" w:name="_Toc36483344"/>
+      <w:bookmarkStart w:id="7" w:name="_Toc36836887"/>
       <w:r>
         <w:lastRenderedPageBreak/>
         <w:t xml:space="preserve">Käyttötapaus 3: </w:t>
@@ -4958,13 +4649,8 @@
         <w:t>valitsee</w:t>
       </w:r>
       <w:r>
-        <w:t xml:space="preserve"> </w:t>
-      </w:r>
-      <w:proofErr w:type="spellStart"/>
-      <w:r>
-        <w:t>leaderboard</w:t>
-      </w:r>
-      <w:proofErr w:type="spellEnd"/>
+        <w:t xml:space="preserve"> tulostaulukko </w:t>
+      </w:r>
       <w:r>
         <w:t>-ikkunan</w:t>
       </w:r>
@@ -4981,7 +4667,13 @@
         </w:numPr>
       </w:pPr>
       <w:r>
-        <w:t>Käyttäjä valitsee viikko- tai kuukausilistauksen</w:t>
+        <w:t>Käyttäjä valitsee</w:t>
+      </w:r>
+      <w:r>
+        <w:t xml:space="preserve"> päivä-,</w:t>
+      </w:r>
+      <w:r>
+        <w:t xml:space="preserve"> viikko- tai kuukausilistauksen</w:t>
       </w:r>
     </w:p>
     <w:p>
@@ -5029,7 +4721,10 @@
         </w:numPr>
       </w:pPr>
       <w:r>
-        <w:t>Päänäkymän alareunassa näkyy päivittäinen tilanne</w:t>
+        <w:t>K</w:t>
+      </w:r>
+      <w:r>
+        <w:t>un käyttäjä ohittaa toisen käyttäjän pisteissä, hän saa siitä onnitteluviestin</w:t>
       </w:r>
     </w:p>
     <w:p>
@@ -5041,21 +4736,6 @@
         </w:numPr>
       </w:pPr>
       <w:r>
-        <w:t>K</w:t>
-      </w:r>
-      <w:r>
-        <w:t>un käyttäjä ohittaa toisen käyttäjän pisteissä, hän saa siitä onnitteluviestin</w:t>
-      </w:r>
-    </w:p>
-    <w:p>
-      <w:pPr>
-        <w:pStyle w:val="Luettelokappale"/>
-        <w:numPr>
-          <w:ilvl w:val="1"/>
-          <w:numId w:val="18"/>
-        </w:numPr>
-      </w:pPr>
-      <w:r>
         <w:t>Kun käyttäjä ohitetaan, hänelle lähetetään ilmoitus, että käyttäjä x on ohittanut hänet</w:t>
       </w:r>
     </w:p>
@@ -5068,7 +4748,7 @@
       <w:pPr>
         <w:pStyle w:val="Otsikko3"/>
       </w:pPr>
-      <w:bookmarkStart w:id="8" w:name="_Toc36483345"/>
+      <w:bookmarkStart w:id="8" w:name="_Toc36836888"/>
       <w:r>
         <w:lastRenderedPageBreak/>
         <w:t>Aktiviteettikaavio</w:t>
@@ -5166,7 +4846,7 @@
       <w:pPr>
         <w:pStyle w:val="Otsikko2"/>
       </w:pPr>
-      <w:bookmarkStart w:id="9" w:name="_Toc36483346"/>
+      <w:bookmarkStart w:id="9" w:name="_Toc36836889"/>
       <w:r>
         <w:lastRenderedPageBreak/>
         <w:t xml:space="preserve">Käyttötapaus </w:t>
@@ -5209,11 +4889,31 @@
           <w:numId w:val="21"/>
         </w:numPr>
       </w:pPr>
+      <w:proofErr w:type="spellStart"/>
       <w:r>
         <w:rPr>
           <w:rFonts w:ascii="Calibri" w:eastAsia="Calibri" w:hAnsi="Calibri" w:cs="Calibri"/>
         </w:rPr>
-        <w:t xml:space="preserve">Admin luo käyttäjätunnuksen ja pelialustan. </w:t>
+        <w:t>Admin</w:t>
+      </w:r>
+      <w:proofErr w:type="spellEnd"/>
+      <w:r>
+        <w:rPr>
+          <w:rFonts w:ascii="Calibri" w:eastAsia="Calibri" w:hAnsi="Calibri" w:cs="Calibri"/>
+        </w:rPr>
+        <w:t xml:space="preserve"> luo </w:t>
+      </w:r>
+      <w:r>
+        <w:rPr>
+          <w:rFonts w:ascii="Calibri" w:eastAsia="Calibri" w:hAnsi="Calibri" w:cs="Calibri"/>
+        </w:rPr>
+        <w:t>yritystunnuksen</w:t>
+      </w:r>
+      <w:r>
+        <w:rPr>
+          <w:rFonts w:ascii="Calibri" w:eastAsia="Calibri" w:hAnsi="Calibri" w:cs="Calibri"/>
+        </w:rPr>
+        <w:t xml:space="preserve"> ja pelialustan</w:t>
       </w:r>
     </w:p>
     <w:p>
@@ -5251,8 +4951,19 @@
           <w:numId w:val="21"/>
         </w:numPr>
       </w:pPr>
-      <w:r>
-        <w:t>Admin avaa tavoitteiden lisäys -ikkunan</w:t>
+      <w:proofErr w:type="spellStart"/>
+      <w:r>
+        <w:t>Admin</w:t>
+      </w:r>
+      <w:proofErr w:type="spellEnd"/>
+      <w:r>
+        <w:t xml:space="preserve"> avaa </w:t>
+      </w:r>
+      <w:r>
+        <w:t>tehtävien hallinta</w:t>
+      </w:r>
+      <w:r>
+        <w:t xml:space="preserve"> -ikkunan</w:t>
       </w:r>
     </w:p>
     <w:p>
@@ -5263,11 +4974,37 @@
           <w:numId w:val="21"/>
         </w:numPr>
       </w:pPr>
+      <w:proofErr w:type="spellStart"/>
       <w:r>
         <w:rPr>
           <w:rFonts w:ascii="Calibri" w:eastAsia="Calibri" w:hAnsi="Calibri" w:cs="Calibri"/>
         </w:rPr>
-        <w:t xml:space="preserve">Admin kirjoittaa tavoitteen kenttään ja valitsee pistemäärän. </w:t>
+        <w:t>Admin</w:t>
+      </w:r>
+      <w:proofErr w:type="spellEnd"/>
+      <w:r>
+        <w:rPr>
+          <w:rFonts w:ascii="Calibri" w:eastAsia="Calibri" w:hAnsi="Calibri" w:cs="Calibri"/>
+        </w:rPr>
+        <w:t xml:space="preserve"> kirjoittaa </w:t>
+      </w:r>
+      <w:r>
+        <w:rPr>
+          <w:rFonts w:ascii="Calibri" w:eastAsia="Calibri" w:hAnsi="Calibri" w:cs="Calibri"/>
+        </w:rPr>
+        <w:t>tehtävän</w:t>
+      </w:r>
+      <w:r>
+        <w:rPr>
+          <w:rFonts w:ascii="Calibri" w:eastAsia="Calibri" w:hAnsi="Calibri" w:cs="Calibri"/>
+        </w:rPr>
+        <w:t xml:space="preserve"> kenttään ja valitsee pistemäärän</w:t>
+      </w:r>
+      <w:r>
+        <w:rPr>
+          <w:rFonts w:ascii="Calibri" w:eastAsia="Calibri" w:hAnsi="Calibri" w:cs="Calibri"/>
+        </w:rPr>
+        <w:t xml:space="preserve"> ja tavoitteen</w:t>
       </w:r>
     </w:p>
     <w:p>
@@ -5282,7 +5019,13 @@
         <w:rPr>
           <w:rFonts w:ascii="Calibri" w:eastAsia="Calibri" w:hAnsi="Calibri" w:cs="Calibri"/>
         </w:rPr>
-        <w:t>Admin valitsee, onko tavoite päivittäinen, viikoittainen vai kuukausittainen.</w:t>
+        <w:t xml:space="preserve">Admin </w:t>
+      </w:r>
+      <w:r>
+        <w:rPr>
+          <w:rFonts w:ascii="Calibri" w:eastAsia="Calibri" w:hAnsi="Calibri" w:cs="Calibri"/>
+        </w:rPr>
+        <w:t>voi kopioida saman tehtävän myös muille päiville</w:t>
       </w:r>
     </w:p>
     <w:p>
@@ -5293,8 +5036,19 @@
           <w:numId w:val="21"/>
         </w:numPr>
       </w:pPr>
-      <w:r>
-        <w:t>Admin valitsee, onko tavoite pakollinen seurattava.</w:t>
+      <w:proofErr w:type="spellStart"/>
+      <w:r>
+        <w:t>Admin</w:t>
+      </w:r>
+      <w:proofErr w:type="spellEnd"/>
+      <w:r>
+        <w:t xml:space="preserve"> valitsee, onko</w:t>
+      </w:r>
+      <w:r>
+        <w:t xml:space="preserve"> tehtävä</w:t>
+      </w:r>
+      <w:r>
+        <w:t xml:space="preserve"> pakollinen seurattava</w:t>
       </w:r>
     </w:p>
     <w:p>
@@ -5305,8 +5059,19 @@
           <w:numId w:val="21"/>
         </w:numPr>
       </w:pPr>
-      <w:r>
-        <w:t>Admin tallentaa tavoitteen ja ohjelma kuittaa tallennuksen</w:t>
+      <w:proofErr w:type="spellStart"/>
+      <w:r>
+        <w:t>Admin</w:t>
+      </w:r>
+      <w:proofErr w:type="spellEnd"/>
+      <w:r>
+        <w:t xml:space="preserve"> tallentaa </w:t>
+      </w:r>
+      <w:r>
+        <w:t xml:space="preserve">tehtävän </w:t>
+      </w:r>
+      <w:r>
+        <w:t>ja ohjelma kuittaa tallennuksen</w:t>
       </w:r>
     </w:p>
     <w:p>
@@ -5317,11 +5082,31 @@
           <w:numId w:val="21"/>
         </w:numPr>
       </w:pPr>
+      <w:proofErr w:type="spellStart"/>
       <w:r>
         <w:rPr>
           <w:rFonts w:ascii="Calibri" w:eastAsia="Calibri" w:hAnsi="Calibri" w:cs="Calibri"/>
         </w:rPr>
-        <w:t>Admin avaa käyttäjien seuranta -ikkunan</w:t>
+        <w:t>Admin</w:t>
+      </w:r>
+      <w:proofErr w:type="spellEnd"/>
+      <w:r>
+        <w:rPr>
+          <w:rFonts w:ascii="Calibri" w:eastAsia="Calibri" w:hAnsi="Calibri" w:cs="Calibri"/>
+        </w:rPr>
+        <w:t xml:space="preserve"> avaa </w:t>
+      </w:r>
+      <w:r>
+        <w:rPr>
+          <w:rFonts w:ascii="Calibri" w:eastAsia="Calibri" w:hAnsi="Calibri" w:cs="Calibri"/>
+        </w:rPr>
+        <w:t>raportointi</w:t>
+      </w:r>
+      <w:r>
+        <w:rPr>
+          <w:rFonts w:ascii="Calibri" w:eastAsia="Calibri" w:hAnsi="Calibri" w:cs="Calibri"/>
+        </w:rPr>
+        <w:t xml:space="preserve"> -ikkunan</w:t>
       </w:r>
     </w:p>
     <w:p>
@@ -5336,25 +5121,25 @@
         <w:rPr>
           <w:rFonts w:ascii="Calibri" w:eastAsia="Calibri" w:hAnsi="Calibri" w:cs="Calibri"/>
         </w:rPr>
-        <w:t>Admin näkee listauksen jokaisesta käyttäjästä ja heidän pelitilanteestaan</w:t>
-      </w:r>
-    </w:p>
-    <w:p>
-      <w:pPr>
-        <w:pStyle w:val="Luettelokappale"/>
-        <w:ind w:left="2016"/>
-      </w:pPr>
-    </w:p>
-    <w:p>
-      <w:pPr>
-        <w:pStyle w:val="Luettelokappale"/>
-        <w:numPr>
-          <w:ilvl w:val="0"/>
-          <w:numId w:val="21"/>
-        </w:numPr>
-      </w:pPr>
-      <w:r>
-        <w:t>Kalenterista käyttäjä näkee, minä päivinä hän on saanut kaikki päivän tavoitteet tehtyä. Kalenteri tallentaa myös, viikko ja kuukausi tavoitteiden saavutus päivät sekä maalin saavuttamispäivät.</w:t>
+        <w:t xml:space="preserve">Admin </w:t>
+      </w:r>
+      <w:r>
+        <w:rPr>
+          <w:rFonts w:ascii="Calibri" w:eastAsia="Calibri" w:hAnsi="Calibri" w:cs="Calibri"/>
+        </w:rPr>
+        <w:t>voi luoda raportin, jossa näkyy valitulta aikaväliltä</w:t>
+      </w:r>
+      <w:r>
+        <w:rPr>
+          <w:rFonts w:ascii="Calibri" w:eastAsia="Calibri" w:hAnsi="Calibri" w:cs="Calibri"/>
+        </w:rPr>
+        <w:t xml:space="preserve"> </w:t>
+      </w:r>
+      <w:r>
+        <w:rPr>
+          <w:rFonts w:ascii="Calibri" w:eastAsia="Calibri" w:hAnsi="Calibri" w:cs="Calibri"/>
+        </w:rPr>
+        <w:t>käyttäjät ja heidän pelitilanteensa.</w:t>
       </w:r>
     </w:p>
     <w:p>
@@ -5444,11 +5229,6 @@
     </w:p>
     <w:p>
       <w:pPr>
-        <w:ind w:left="720"/>
-      </w:pPr>
-    </w:p>
-    <w:p>
-      <w:pPr>
         <w:ind w:left="936"/>
       </w:pPr>
     </w:p>
@@ -5456,9 +5236,8 @@
       <w:pPr>
         <w:pStyle w:val="Otsikko3"/>
       </w:pPr>
-      <w:bookmarkStart w:id="10" w:name="_Toc36483347"/>
-      <w:r>
-        <w:lastRenderedPageBreak/>
+      <w:bookmarkStart w:id="10" w:name="_Toc36836890"/>
+      <w:r>
         <w:t>Aktiviteettikaavio</w:t>
       </w:r>
       <w:bookmarkEnd w:id="10"/>
@@ -5469,11 +5248,12 @@
         <w:rPr>
           <w:noProof/>
         </w:rPr>
+        <w:lastRenderedPageBreak/>
         <w:drawing>
-          <wp:anchor distT="0" distB="0" distL="114300" distR="114300" simplePos="0" relativeHeight="251663364" behindDoc="0" locked="0" layoutInCell="1" allowOverlap="1" wp14:anchorId="2E052E2D" wp14:editId="15BFC081">
+          <wp:anchor distT="0" distB="0" distL="114300" distR="114300" simplePos="0" relativeHeight="251663364" behindDoc="0" locked="0" layoutInCell="1" allowOverlap="1" wp14:anchorId="2E052E2D" wp14:editId="43A64889">
             <wp:simplePos x="0" y="0"/>
             <wp:positionH relativeFrom="margin">
-              <wp:align>center</wp:align>
+              <wp:posOffset>655955</wp:posOffset>
             </wp:positionH>
             <wp:positionV relativeFrom="paragraph">
               <wp:posOffset>15240</wp:posOffset>
@@ -5645,11 +5425,23 @@
     <w:p/>
     <w:p/>
     <w:p/>
+    <w:p/>
+    <w:p/>
+    <w:p/>
+    <w:p/>
+    <w:p/>
+    <w:p/>
+    <w:p/>
+    <w:p/>
+    <w:p/>
+    <w:p/>
+    <w:p/>
+    <w:p/>
     <w:p>
       <w:pPr>
         <w:pStyle w:val="Otsikko2"/>
       </w:pPr>
-      <w:bookmarkStart w:id="11" w:name="_Toc36483348"/>
+      <w:bookmarkStart w:id="11" w:name="_Toc36836891"/>
       <w:r>
         <w:lastRenderedPageBreak/>
         <w:t xml:space="preserve">Käyttötapaus 5: </w:t>
@@ -5678,7 +5470,13 @@
         <w:t xml:space="preserve">Käyttäjä </w:t>
       </w:r>
       <w:r>
-        <w:t>suorittaa tavoitteen.</w:t>
+        <w:t>suorittaa</w:t>
+      </w:r>
+      <w:r>
+        <w:t xml:space="preserve"> tehtävän</w:t>
+      </w:r>
+      <w:r>
+        <w:t xml:space="preserve"> tavoitteen.</w:t>
       </w:r>
     </w:p>
     <w:p>
@@ -5732,7 +5530,7 @@
         </w:numPr>
       </w:pPr>
       <w:r>
-        <w:t>Käyttäjä saa suoritettua kaikki tavoitteet</w:t>
+        <w:t>Käyttäjä voidaan palkita päivä, viikko tai kuukausitasolla.</w:t>
       </w:r>
     </w:p>
     <w:p>
@@ -5743,20 +5541,13 @@
           <w:numId w:val="27"/>
         </w:numPr>
       </w:pPr>
-      <w:r>
-        <w:t>Käyttäjä saa kerättyä tarpeeksi pisteitä</w:t>
-      </w:r>
-    </w:p>
-    <w:p>
-      <w:pPr>
-        <w:pStyle w:val="Luettelokappale"/>
-        <w:numPr>
-          <w:ilvl w:val="0"/>
-          <w:numId w:val="27"/>
-        </w:numPr>
-      </w:pPr>
-      <w:r>
-        <w:t>Peli onnittelee maaliin pääsystä ja kehottaa käyttäjää hakemaan palkintonsa esimieheltään.</w:t>
+      <w:proofErr w:type="spellStart"/>
+      <w:r>
+        <w:t>Admin</w:t>
+      </w:r>
+      <w:proofErr w:type="spellEnd"/>
+      <w:r>
+        <w:t xml:space="preserve"> voi katsoa raportilta palkintojen saajat.</w:t>
       </w:r>
     </w:p>
     <w:p/>
@@ -5786,9 +5577,8 @@
       <w:pPr>
         <w:pStyle w:val="Otsikko3"/>
       </w:pPr>
-      <w:bookmarkStart w:id="12" w:name="_Toc36483349"/>
-      <w:r>
-        <w:lastRenderedPageBreak/>
+      <w:bookmarkStart w:id="12" w:name="_Toc36836892"/>
+      <w:r>
         <w:t>Aktiviteettikaavio</w:t>
       </w:r>
       <w:bookmarkEnd w:id="12"/>
@@ -5876,7 +5666,7 @@
       <w:pPr>
         <w:pStyle w:val="Otsikko2"/>
       </w:pPr>
-      <w:bookmarkStart w:id="13" w:name="_Toc36483350"/>
+      <w:bookmarkStart w:id="13" w:name="_Toc36836893"/>
       <w:r>
         <w:lastRenderedPageBreak/>
         <w:t xml:space="preserve">Käyttötapaus 6: </w:t>
@@ -5896,43 +5686,6 @@
         </w:numPr>
       </w:pPr>
       <w:r>
-        <w:t xml:space="preserve">Käyttäjä </w:t>
-      </w:r>
-      <w:r>
-        <w:t xml:space="preserve">saa </w:t>
-      </w:r>
-      <w:proofErr w:type="spellStart"/>
-      <w:r>
-        <w:t>push</w:t>
-      </w:r>
-      <w:proofErr w:type="spellEnd"/>
-      <w:r>
-        <w:t xml:space="preserve"> </w:t>
-      </w:r>
-      <w:proofErr w:type="spellStart"/>
-      <w:r>
-        <w:t>notificaatioita</w:t>
-      </w:r>
-      <w:proofErr w:type="spellEnd"/>
-      <w:r>
-        <w:t xml:space="preserve"> ta</w:t>
-      </w:r>
-      <w:r>
-        <w:t>v</w:t>
-      </w:r>
-      <w:r>
-        <w:t>oitteistaan.</w:t>
-      </w:r>
-    </w:p>
-    <w:p>
-      <w:pPr>
-        <w:pStyle w:val="Luettelokappale"/>
-        <w:numPr>
-          <w:ilvl w:val="0"/>
-          <w:numId w:val="1"/>
-        </w:numPr>
-      </w:pPr>
-      <w:r>
         <w:t>Muistutus tulee kun:</w:t>
       </w:r>
     </w:p>
@@ -5960,7 +5713,7 @@
         <w:t>Tavoite ei ole edistynyt</w:t>
       </w:r>
       <w:r>
-        <w:t xml:space="preserve"> 24 tuntiin</w:t>
+        <w:t xml:space="preserve"> 2 tuntiin</w:t>
       </w:r>
     </w:p>
     <w:p/>
@@ -5992,7 +5745,7 @@
       <w:pPr>
         <w:pStyle w:val="Otsikko3"/>
       </w:pPr>
-      <w:bookmarkStart w:id="14" w:name="_Toc36483351"/>
+      <w:bookmarkStart w:id="14" w:name="_Toc36836894"/>
       <w:r>
         <w:lastRenderedPageBreak/>
         <w:t>Aktiviteettikaavio</w:t>
@@ -6080,128 +5833,25 @@
     </w:p>
     <w:p>
       <w:pPr>
-        <w:pStyle w:val="Otsikko2"/>
-      </w:pPr>
-      <w:bookmarkStart w:id="15" w:name="_Toc36483352"/>
+        <w:pStyle w:val="Otsikko1"/>
+      </w:pPr>
+      <w:bookmarkStart w:id="15" w:name="_Toc36836895"/>
       <w:r>
         <w:lastRenderedPageBreak/>
-        <w:t xml:space="preserve">Käyttötapaus 7: </w:t>
-      </w:r>
-      <w:r>
-        <w:t>Päivä-, viikko- ja kuukausita</w:t>
-      </w:r>
-      <w:r>
-        <w:t>v</w:t>
-      </w:r>
-      <w:r>
-        <w:t>oitteet</w:t>
+        <w:t>Käyttöliittymän rautalankamalli</w:t>
       </w:r>
       <w:bookmarkEnd w:id="15"/>
     </w:p>
     <w:p>
-      <w:pPr>
-        <w:ind w:left="432"/>
-      </w:pPr>
-    </w:p>
-    <w:p>
-      <w:pPr>
-        <w:ind w:left="432"/>
-      </w:pPr>
-      <w:r>
-        <w:t xml:space="preserve">Käyttäjä valitsee 3:sta kategoriasta tavoitteita itselleen. Hänen tulisi valikoida jokaisesta aikakategoriasta tavoite, jotta päivittäisten tavoitteiden saavuttaminen ei tule liian raskaaksi. </w:t>
-      </w:r>
-    </w:p>
-    <w:p>
-      <w:pPr>
-        <w:pStyle w:val="Otsikko1"/>
-      </w:pPr>
-      <w:bookmarkStart w:id="16" w:name="_Toc36483353"/>
-      <w:r>
-        <w:t>Käyttöliittymän rautalankamalli</w:t>
-      </w:r>
-      <w:bookmarkEnd w:id="16"/>
-    </w:p>
-    <w:p>
-      <w:pPr>
-        <w:ind w:left="432"/>
-      </w:pPr>
-    </w:p>
-    <w:p>
-      <w:pPr>
-        <w:ind w:left="432"/>
-      </w:pPr>
-      <w:r>
-        <w:t xml:space="preserve">Käyttöliittymästä on erillinen </w:t>
-      </w:r>
-      <w:r>
-        <w:t>PowerPoint</w:t>
-      </w:r>
-      <w:r>
-        <w:t>-tiedosto, jossa on nähtävissä kaikki näytöt ja jossa</w:t>
-      </w:r>
-      <w:r>
-        <w:t xml:space="preserve"> voi</w:t>
-      </w:r>
-      <w:r>
-        <w:t xml:space="preserve"> kokeilla myös </w:t>
-      </w:r>
-      <w:r>
-        <w:t xml:space="preserve">sovelluksen </w:t>
-      </w:r>
-      <w:r>
-        <w:t>toiminnallisuutta.</w:t>
-      </w:r>
-      <w:r>
-        <w:t xml:space="preserve"> </w:t>
-      </w:r>
-      <w:r>
-        <w:t xml:space="preserve">Tiedosto </w:t>
-      </w:r>
-      <w:r>
-        <w:t>”</w:t>
-      </w:r>
-      <w:r>
-        <w:t>CRM Käyttöliittymä, rautalankamalli ja toiminnallisuus</w:t>
-      </w:r>
-      <w:r>
-        <w:t xml:space="preserve"> ” </w:t>
-      </w:r>
-      <w:r>
-        <w:t>on tämän määrittelydokumentin liitteenä.</w:t>
-      </w:r>
-    </w:p>
-    <w:p/>
-    <w:p>
-      <w:pPr>
-        <w:pStyle w:val="Otsikko2"/>
-      </w:pPr>
-      <w:bookmarkStart w:id="17" w:name="_Toc36483354"/>
-      <w:r>
-        <w:t>Sivukartta</w:t>
-      </w:r>
-      <w:bookmarkEnd w:id="17"/>
-    </w:p>
-    <w:p>
-      <w:pPr>
-        <w:jc w:val="center"/>
-        <w:rPr>
-          <w:noProof/>
-        </w:rPr>
-      </w:pPr>
-    </w:p>
-    <w:p>
-      <w:pPr>
-        <w:jc w:val="center"/>
-      </w:pPr>
       <w:r>
         <w:rPr>
           <w:noProof/>
         </w:rPr>
         <w:drawing>
-          <wp:inline distT="0" distB="0" distL="0" distR="0" wp14:anchorId="29581ACB" wp14:editId="20BAEAD8">
-            <wp:extent cx="5724525" cy="4086225"/>
+          <wp:inline distT="0" distB="0" distL="0" distR="0" wp14:anchorId="612A90D1" wp14:editId="0A9DA744">
+            <wp:extent cx="5724525" cy="3629025"/>
             <wp:effectExtent l="0" t="0" r="9525" b="9525"/>
-            <wp:docPr id="2" name="Kuva 2"/>
+            <wp:docPr id="3" name="Kuva 3"/>
             <wp:cNvGraphicFramePr>
               <a:graphicFrameLocks xmlns:a="http://schemas.openxmlformats.org/drawingml/2006/main" noChangeAspect="1"/>
             </wp:cNvGraphicFramePr>
@@ -6230,7 +5880,7 @@
                   <pic:spPr bwMode="auto">
                     <a:xfrm>
                       <a:off x="0" y="0"/>
-                      <a:ext cx="5724525" cy="4086225"/>
+                      <a:ext cx="5724525" cy="3629025"/>
                     </a:xfrm>
                     <a:prstGeom prst="rect">
                       <a:avLst/>
@@ -6248,27 +5898,15 @@
       </w:r>
     </w:p>
     <w:p/>
-    <w:p/>
-    <w:p/>
-    <w:p/>
-    <w:p/>
-    <w:p/>
     <w:p>
       <w:pPr>
         <w:pStyle w:val="Otsikko2"/>
       </w:pPr>
-      <w:bookmarkStart w:id="18" w:name="_Toc36483355"/>
-      <w:r>
-        <w:t>Sisältökartta</w:t>
-      </w:r>
-      <w:bookmarkEnd w:id="18"/>
-    </w:p>
-    <w:p>
-      <w:pPr>
-        <w:rPr>
-          <w:noProof/>
-        </w:rPr>
-      </w:pPr>
+      <w:bookmarkStart w:id="16" w:name="_Toc36836896"/>
+      <w:r>
+        <w:t>Sivukartta</w:t>
+      </w:r>
+      <w:bookmarkEnd w:id="16"/>
     </w:p>
     <w:p>
       <w:r>
@@ -6276,10 +5914,10 @@
           <w:noProof/>
         </w:rPr>
         <w:drawing>
-          <wp:inline distT="0" distB="0" distL="0" distR="0" wp14:anchorId="1FB58C06" wp14:editId="4D28D282">
+          <wp:inline distT="0" distB="0" distL="0" distR="0" wp14:anchorId="2C35A287" wp14:editId="09D49B37">
             <wp:extent cx="5724525" cy="4086225"/>
             <wp:effectExtent l="0" t="0" r="9525" b="9525"/>
-            <wp:docPr id="4" name="Kuva 4"/>
+            <wp:docPr id="12" name="Kuva 12"/>
             <wp:cNvGraphicFramePr>
               <a:graphicFrameLocks xmlns:a="http://schemas.openxmlformats.org/drawingml/2006/main" noChangeAspect="1"/>
             </wp:cNvGraphicFramePr>
@@ -6325,21 +5963,16 @@
         </w:drawing>
       </w:r>
     </w:p>
-    <w:p>
-      <w:r>
-        <w:br w:type="page"/>
-      </w:r>
-    </w:p>
-    <w:p>
-      <w:pPr>
-        <w:pStyle w:val="Otsikko1"/>
-      </w:pPr>
-      <w:bookmarkStart w:id="19" w:name="_Toc36483356"/>
-      <w:r>
-        <w:lastRenderedPageBreak/>
-        <w:t>Tietosisällöt luokkakaaviona</w:t>
-      </w:r>
-      <w:bookmarkEnd w:id="19"/>
+    <w:p/>
+    <w:p>
+      <w:pPr>
+        <w:pStyle w:val="Otsikko2"/>
+      </w:pPr>
+      <w:bookmarkStart w:id="17" w:name="_Toc36836897"/>
+      <w:r>
+        <w:t>Sisältökartta</w:t>
+      </w:r>
+      <w:bookmarkEnd w:id="17"/>
     </w:p>
     <w:p>
       <w:r>
@@ -6347,18 +5980,10 @@
           <w:noProof/>
         </w:rPr>
         <w:drawing>
-          <wp:anchor distT="0" distB="0" distL="114300" distR="114300" simplePos="0" relativeHeight="251666436" behindDoc="0" locked="0" layoutInCell="1" allowOverlap="1" wp14:anchorId="205F3BCF" wp14:editId="4F3541CE">
-            <wp:simplePos x="0" y="0"/>
-            <wp:positionH relativeFrom="margin">
-              <wp:align>right</wp:align>
-            </wp:positionH>
-            <wp:positionV relativeFrom="paragraph">
-              <wp:posOffset>287020</wp:posOffset>
-            </wp:positionV>
-            <wp:extent cx="5738495" cy="2829560"/>
-            <wp:effectExtent l="0" t="0" r="0" b="8890"/>
-            <wp:wrapSquare wrapText="bothSides"/>
-            <wp:docPr id="11" name="Kuva 11"/>
+          <wp:inline distT="0" distB="0" distL="0" distR="0" wp14:anchorId="2F7FE698" wp14:editId="4DFD2442">
+            <wp:extent cx="5724525" cy="4086225"/>
+            <wp:effectExtent l="0" t="0" r="9525" b="9525"/>
+            <wp:docPr id="13" name="Kuva 13"/>
             <wp:cNvGraphicFramePr>
               <a:graphicFrameLocks xmlns:a="http://schemas.openxmlformats.org/drawingml/2006/main" noChangeAspect="1"/>
             </wp:cNvGraphicFramePr>
@@ -6366,13 +5991,13 @@
               <a:graphicData uri="http://schemas.openxmlformats.org/drawingml/2006/picture">
                 <pic:pic xmlns:pic="http://schemas.openxmlformats.org/drawingml/2006/picture">
                   <pic:nvPicPr>
-                    <pic:cNvPr id="0" name="Picture 1"/>
+                    <pic:cNvPr id="0" name="Picture 3"/>
                     <pic:cNvPicPr>
                       <a:picLocks noChangeAspect="1" noChangeArrowheads="1"/>
                     </pic:cNvPicPr>
                   </pic:nvPicPr>
                   <pic:blipFill>
-                    <a:blip r:embed="rId22">
+                    <a:blip r:embed="rId22" cstate="print">
                       <a:extLst>
                         <a:ext uri="{28A0092B-C50C-407E-A947-70E740481C1C}">
                           <a14:useLocalDpi xmlns:a14="http://schemas.microsoft.com/office/drawing/2010/main" val="0"/>
@@ -6387,7 +6012,7 @@
                   <pic:spPr bwMode="auto">
                     <a:xfrm>
                       <a:off x="0" y="0"/>
-                      <a:ext cx="5738495" cy="2829560"/>
+                      <a:ext cx="5724525" cy="4086225"/>
                     </a:xfrm>
                     <a:prstGeom prst="rect">
                       <a:avLst/>
@@ -6400,17 +6025,84 @@
                 </pic:pic>
               </a:graphicData>
             </a:graphic>
-            <wp14:sizeRelH relativeFrom="margin">
-              <wp14:pctWidth>0</wp14:pctWidth>
-            </wp14:sizeRelH>
-            <wp14:sizeRelV relativeFrom="margin">
-              <wp14:pctHeight>0</wp14:pctHeight>
-            </wp14:sizeRelV>
-          </wp:anchor>
+          </wp:inline>
         </w:drawing>
       </w:r>
     </w:p>
     <w:p>
+      <w:r>
+        <w:br w:type="page"/>
+      </w:r>
+    </w:p>
+    <w:p>
+      <w:pPr>
+        <w:pStyle w:val="Otsikko1"/>
+      </w:pPr>
+      <w:bookmarkStart w:id="18" w:name="_Toc36836898"/>
+      <w:r>
+        <w:lastRenderedPageBreak/>
+        <w:t>Tietosisällöt luokkakaaviona</w:t>
+      </w:r>
+      <w:bookmarkEnd w:id="18"/>
+    </w:p>
+    <w:p>
+      <w:r>
+        <w:rPr>
+          <w:noProof/>
+        </w:rPr>
+        <w:drawing>
+          <wp:inline distT="0" distB="0" distL="0" distR="0" wp14:anchorId="21D8C55C" wp14:editId="2C31C0BA">
+            <wp:extent cx="5724525" cy="4086225"/>
+            <wp:effectExtent l="0" t="0" r="9525" b="9525"/>
+            <wp:docPr id="16" name="Kuva 16"/>
+            <wp:cNvGraphicFramePr>
+              <a:graphicFrameLocks xmlns:a="http://schemas.openxmlformats.org/drawingml/2006/main" noChangeAspect="1"/>
+            </wp:cNvGraphicFramePr>
+            <a:graphic xmlns:a="http://schemas.openxmlformats.org/drawingml/2006/main">
+              <a:graphicData uri="http://schemas.openxmlformats.org/drawingml/2006/picture">
+                <pic:pic xmlns:pic="http://schemas.openxmlformats.org/drawingml/2006/picture">
+                  <pic:nvPicPr>
+                    <pic:cNvPr id="0" name="Picture 6"/>
+                    <pic:cNvPicPr>
+                      <a:picLocks noChangeAspect="1" noChangeArrowheads="1"/>
+                    </pic:cNvPicPr>
+                  </pic:nvPicPr>
+                  <pic:blipFill>
+                    <a:blip r:embed="rId23" cstate="print">
+                      <a:extLst>
+                        <a:ext uri="{28A0092B-C50C-407E-A947-70E740481C1C}">
+                          <a14:useLocalDpi xmlns:a14="http://schemas.microsoft.com/office/drawing/2010/main" val="0"/>
+                        </a:ext>
+                      </a:extLst>
+                    </a:blip>
+                    <a:srcRect/>
+                    <a:stretch>
+                      <a:fillRect/>
+                    </a:stretch>
+                  </pic:blipFill>
+                  <pic:spPr bwMode="auto">
+                    <a:xfrm>
+                      <a:off x="0" y="0"/>
+                      <a:ext cx="5724525" cy="4086225"/>
+                    </a:xfrm>
+                    <a:prstGeom prst="rect">
+                      <a:avLst/>
+                    </a:prstGeom>
+                    <a:noFill/>
+                    <a:ln>
+                      <a:noFill/>
+                    </a:ln>
+                  </pic:spPr>
+                </pic:pic>
+              </a:graphicData>
+            </a:graphic>
+          </wp:inline>
+        </w:drawing>
+      </w:r>
+      <w:bookmarkStart w:id="19" w:name="_GoBack"/>
+      <w:bookmarkEnd w:id="19"/>
+    </w:p>
+    <w:p>
       <w:pPr>
         <w:jc w:val="center"/>
       </w:pPr>
@@ -6419,19 +6111,17 @@
       <w:r>
         <w:br w:type="page"/>
       </w:r>
-      <w:bookmarkStart w:id="20" w:name="_GoBack"/>
-      <w:bookmarkEnd w:id="20"/>
     </w:p>
     <w:p>
       <w:pPr>
         <w:pStyle w:val="Otsikko1"/>
       </w:pPr>
-      <w:bookmarkStart w:id="21" w:name="_Toc36483357"/>
+      <w:bookmarkStart w:id="20" w:name="_Toc36836899"/>
       <w:r>
         <w:lastRenderedPageBreak/>
         <w:t>Käsiteanalyysi</w:t>
       </w:r>
-      <w:bookmarkEnd w:id="21"/>
+      <w:bookmarkEnd w:id="20"/>
     </w:p>
     <w:p>
       <w:pPr>
@@ -6972,14 +6662,14 @@
       <w:pPr>
         <w:pStyle w:val="Otsikko1"/>
       </w:pPr>
-      <w:bookmarkStart w:id="22" w:name="_Toc36483358"/>
+      <w:bookmarkStart w:id="21" w:name="_Toc36836900"/>
       <w:r>
         <w:rPr>
           <w:rFonts w:eastAsia="Arial"/>
         </w:rPr>
         <w:t>Sidosryhmät/järjestelmän käyttäjät</w:t>
       </w:r>
-      <w:bookmarkEnd w:id="22"/>
+      <w:bookmarkEnd w:id="21"/>
     </w:p>
     <w:p>
       <w:pPr>
@@ -7150,7 +6840,7 @@
       </w:r>
     </w:p>
     <w:sectPr>
-      <w:headerReference w:type="default" r:id="rId23"/>
+      <w:headerReference w:type="default" r:id="rId24"/>
       <w:pgSz w:w="11906" w:h="16838"/>
       <w:pgMar w:top="1440" w:right="1440" w:bottom="993" w:left="1440" w:header="708" w:footer="708" w:gutter="0"/>
       <w:pgNumType w:start="0"/>
@@ -11556,15 +11246,6 @@
 </file>
 
 <file path=customXml/item3.xml><?xml version="1.0" encoding="utf-8"?>
-<?mso-contentType ?>
-<FormTemplates xmlns="http://schemas.microsoft.com/sharepoint/v3/contenttype/forms">
-  <Display>DocumentLibraryForm</Display>
-  <Edit>DocumentLibraryForm</Edit>
-  <New>DocumentLibraryForm</New>
-</FormTemplates>
-</file>
-
-<file path=customXml/item4.xml><?xml version="1.0" encoding="utf-8"?>
 <ct:contentTypeSchema xmlns:ct="http://schemas.microsoft.com/office/2006/metadata/contentType" xmlns:ma="http://schemas.microsoft.com/office/2006/metadata/properties/metaAttributes" ct:_="" ma:_="" ma:contentTypeName="Asiakirja" ma:contentTypeID="0x0101007224E9EE5B3BF94C806FF09039891060" ma:contentTypeVersion="6" ma:contentTypeDescription="Luo uusi asiakirja." ma:contentTypeScope="" ma:versionID="3e27591f2678635d285da64c2a7aad9e">
   <xsd:schema xmlns:xsd="http://www.w3.org/2001/XMLSchema" xmlns:xs="http://www.w3.org/2001/XMLSchema" xmlns:p="http://schemas.microsoft.com/office/2006/metadata/properties" xmlns:ns2="aec78b04-9439-499f-911c-68c5b1e9ccff" targetNamespace="http://schemas.microsoft.com/office/2006/metadata/properties" ma:root="true" ma:fieldsID="79be787e91dac9966e20cd4a195ad7e2" ns2:_="">
     <xsd:import namespace="aec78b04-9439-499f-911c-68c5b1e9ccff"/>
@@ -11722,6 +11403,15 @@
 </ct:contentTypeSchema>
 </file>
 
+<file path=customXml/item4.xml><?xml version="1.0" encoding="utf-8"?>
+<?mso-contentType ?>
+<FormTemplates xmlns="http://schemas.microsoft.com/sharepoint/v3/contenttype/forms">
+  <Display>DocumentLibraryForm</Display>
+  <Edit>DocumentLibraryForm</Edit>
+  <New>DocumentLibraryForm</New>
+</FormTemplates>
+</file>
+
 <file path=customXml/item5.xml><?xml version="1.0" encoding="utf-8"?>
 <b:Sources xmlns:b="http://schemas.openxmlformats.org/officeDocument/2006/bibliography" xmlns="http://schemas.openxmlformats.org/officeDocument/2006/bibliography" SelectedStyle="\APASixthEditionOfficeOnline.xsl" StyleName="APA" Version="6"/>
 </file>
@@ -11744,14 +11434,6 @@
 </file>
 
 <file path=customXml/itemProps3.xml><?xml version="1.0" encoding="utf-8"?>
-<ds:datastoreItem xmlns:ds="http://schemas.openxmlformats.org/officeDocument/2006/customXml" ds:itemID="{9661B840-9CC8-4F22-8B96-8B7484193923}">
-  <ds:schemaRefs>
-    <ds:schemaRef ds:uri="http://schemas.microsoft.com/sharepoint/v3/contenttype/forms"/>
-  </ds:schemaRefs>
-</ds:datastoreItem>
-</file>
-
-<file path=customXml/itemProps4.xml><?xml version="1.0" encoding="utf-8"?>
 <ds:datastoreItem xmlns:ds="http://schemas.openxmlformats.org/officeDocument/2006/customXml" ds:itemID="{E4F85474-4FC6-4F1C-818F-9254C2301615}">
   <ds:schemaRefs>
     <ds:schemaRef ds:uri="http://schemas.microsoft.com/office/2006/metadata/contentType"/>
@@ -11769,8 +11451,16 @@
 </ds:datastoreItem>
 </file>
 
+<file path=customXml/itemProps4.xml><?xml version="1.0" encoding="utf-8"?>
+<ds:datastoreItem xmlns:ds="http://schemas.openxmlformats.org/officeDocument/2006/customXml" ds:itemID="{9661B840-9CC8-4F22-8B96-8B7484193923}">
+  <ds:schemaRefs>
+    <ds:schemaRef ds:uri="http://schemas.microsoft.com/sharepoint/v3/contenttype/forms"/>
+  </ds:schemaRefs>
+</ds:datastoreItem>
+</file>
+
 <file path=customXml/itemProps5.xml><?xml version="1.0" encoding="utf-8"?>
-<ds:datastoreItem xmlns:ds="http://schemas.openxmlformats.org/officeDocument/2006/customXml" ds:itemID="{933127C4-582D-4B27-A67E-8AED41D653D5}">
+<ds:datastoreItem xmlns:ds="http://schemas.openxmlformats.org/officeDocument/2006/customXml" ds:itemID="{F945FD4E-4F63-40C5-8B85-FC3BD48E4ADF}">
   <ds:schemaRefs>
     <ds:schemaRef ds:uri="http://schemas.openxmlformats.org/officeDocument/2006/bibliography"/>
   </ds:schemaRefs>

</xml_diff>

<commit_message>
aktivitettikaaviot päivitetty ajantasalle (#38)
</commit_message>
<xml_diff>
--- a/Määrittelykuvasto.docx
+++ b/Määrittelykuvasto.docx
@@ -265,7 +265,7 @@
                   </wp:anchor>
                 </w:drawing>
               </mc:Choice>
-              <mc:Fallback xmlns:a="http://schemas.openxmlformats.org/drawingml/2006/main" xmlns:pic="http://schemas.openxmlformats.org/drawingml/2006/picture" xmlns:a14="http://schemas.microsoft.com/office/drawing/2010/main" xmlns:arto="http://schemas.microsoft.com/office/word/2006/arto">
+              <mc:Fallback xmlns:arto="http://schemas.microsoft.com/office/word/2006/arto" xmlns:a14="http://schemas.microsoft.com/office/drawing/2010/main" xmlns:pic="http://schemas.openxmlformats.org/drawingml/2006/picture" xmlns:a="http://schemas.openxmlformats.org/drawingml/2006/main">
                 <w:pict w14:anchorId="46903986">
                   <v:group id="Ryhmä 149" style="position:absolute;margin-left:0;margin-top:0;width:8in;height:95.7pt;z-index:251662336;mso-width-percent:941;mso-height-percent:121;mso-top-percent:23;mso-position-horizontal:center;mso-position-horizontal-relative:page;mso-position-vertical-relative:page;mso-width-percent:941;mso-height-percent:121;mso-top-percent:23" coordsize="73152,12161" coordorigin="" o:spid="_x0000_s1026" w14:anchorId="28BD1A20" o:gfxdata="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">
                     <v:shape id="Suorakulmio 51" style="position:absolute;width:73152;height:11303;visibility:visible;mso-wrap-style:square;v-text-anchor:middle" coordsize="7312660,1129665" o:spid="_x0000_s1027" fillcolor="#4472c4 [3204]" stroked="f" strokeweight="1pt" path="m,l7312660,r,1129665l3619500,733425,,1091565,,xe" o:gfxdata="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">
@@ -477,7 +477,17 @@
                                         <w:szCs w:val="18"/>
                                         <w:lang w:val="en-US"/>
                                       </w:rPr>
-                                      <w:t>, Toni Re</w:t>
+                                      <w:t xml:space="preserve">, Toni </w:t>
+                                    </w:r>
+                                    <w:proofErr w:type="spellStart"/>
+                                    <w:r>
+                                      <w:rPr>
+                                        <w:color w:val="595959" w:themeColor="text1" w:themeTint="A6"/>
+                                        <w:sz w:val="18"/>
+                                        <w:szCs w:val="18"/>
+                                        <w:lang w:val="en-US"/>
+                                      </w:rPr>
+                                      <w:t>Re</w:t>
                                     </w:r>
                                     <w:r>
                                       <w:rPr>
@@ -497,6 +507,7 @@
                                       </w:rPr>
                                       <w:t>nman</w:t>
                                     </w:r>
+                                    <w:proofErr w:type="spellEnd"/>
                                   </w:sdtContent>
                                 </w:sdt>
                               </w:p>
@@ -3521,7 +3532,7 @@
                 <w:color w:val="000000"/>
                 <w:lang w:eastAsia="en-GB"/>
               </w:rPr>
-              <w:t xml:space="preserve">lisätä omat seurattavat </w:t>
+              <w:t>valita</w:t>
             </w:r>
             <w:r>
               <w:rPr>
@@ -3529,7 +3540,23 @@
                 <w:color w:val="000000"/>
                 <w:lang w:eastAsia="en-GB"/>
               </w:rPr>
-              <w:t>tavoitteet</w:t>
+              <w:t xml:space="preserve"> omat seurattavat </w:t>
+            </w:r>
+            <w:r>
+              <w:rPr>
+                <w:rFonts w:eastAsia="Times New Roman" w:cstheme="minorHAnsi"/>
+                <w:color w:val="000000"/>
+                <w:lang w:eastAsia="en-GB"/>
+              </w:rPr>
+              <w:t>t</w:t>
+            </w:r>
+            <w:r>
+              <w:rPr>
+                <w:rFonts w:eastAsia="Times New Roman" w:cstheme="minorHAnsi"/>
+                <w:color w:val="000000"/>
+                <w:lang w:eastAsia="en-GB"/>
+              </w:rPr>
+              <w:t>ehtävät</w:t>
             </w:r>
           </w:p>
         </w:tc>
@@ -3757,7 +3784,23 @@
                 <w:color w:val="000000"/>
                 <w:lang w:eastAsia="en-GB"/>
               </w:rPr>
-              <w:t xml:space="preserve"> luoda pelialustan yritykselle, luoda tavoitteita ja</w:t>
+              <w:t xml:space="preserve"> luoda pelialustan yritykselle, luoda t</w:t>
+            </w:r>
+            <w:r>
+              <w:rPr>
+                <w:rFonts w:eastAsia="Times New Roman" w:cstheme="minorHAnsi"/>
+                <w:color w:val="000000"/>
+                <w:lang w:eastAsia="en-GB"/>
+              </w:rPr>
+              <w:t>ehtäviä</w:t>
+            </w:r>
+            <w:r>
+              <w:rPr>
+                <w:rFonts w:eastAsia="Times New Roman" w:cstheme="minorHAnsi"/>
+                <w:color w:val="000000"/>
+                <w:lang w:eastAsia="en-GB"/>
+              </w:rPr>
+              <w:t xml:space="preserve"> ja</w:t>
             </w:r>
             <w:r>
               <w:rPr>
@@ -4161,7 +4204,13 @@
         <w:t xml:space="preserve">. </w:t>
       </w:r>
       <w:r>
-        <w:t>Seuraavan jatka-painikkeen takaa aukeaa hahmonalintaruutu. Käyttäjä voi nuolinäppäimistä selata eri hahmoja. Löydettyään sopivan hahmon, käyttäjä valitsee hahmon valitse-nappulasta. Tämän jälkeen pelinäkymä avautuu.</w:t>
+        <w:t>Seuraavan jatka-painikkeen takaa aukeaa hahmon</w:t>
+      </w:r>
+      <w:r>
+        <w:t>v</w:t>
+      </w:r>
+      <w:r>
+        <w:t>alintaruutu. Käyttäjä voi nuolinäppäimistä selata eri hahmoja. Löydettyään sopivan hahmon, käyttäjä valitsee hahmon valitse-nappulasta. Tämän jälkeen pelinäkymä avautuu.</w:t>
       </w:r>
     </w:p>
     <w:p>
@@ -4279,12 +4328,14 @@
     <w:p/>
     <w:p/>
     <w:p/>
+    <w:p/>
     <w:p>
       <w:pPr>
         <w:pStyle w:val="Otsikko3"/>
       </w:pPr>
       <w:bookmarkStart w:id="4" w:name="_Toc36836884"/>
       <w:r>
+        <w:lastRenderedPageBreak/>
         <w:t>Aktiviteettikaavio</w:t>
       </w:r>
       <w:bookmarkEnd w:id="4"/>
@@ -4427,7 +4478,13 @@
         </w:numPr>
       </w:pPr>
       <w:r>
-        <w:t>Tavoitteen valitseminen listalta</w:t>
+        <w:t>T</w:t>
+      </w:r>
+      <w:r>
+        <w:t>ehtävän</w:t>
+      </w:r>
+      <w:r>
+        <w:t xml:space="preserve"> valitseminen listalta</w:t>
       </w:r>
     </w:p>
     <w:p>
@@ -4492,7 +4549,7 @@
         <w:t xml:space="preserve">Käyttäjä tallentaa </w:t>
       </w:r>
       <w:r>
-        <w:t>tavoitteet</w:t>
+        <w:t>tehtävät</w:t>
       </w:r>
       <w:r>
         <w:t>.</w:t>
@@ -4522,7 +4579,13 @@
         </w:numPr>
       </w:pPr>
       <w:r>
-        <w:t>Peli palaa päänäkymään, jossa valitut tavoitteet näkyvät</w:t>
+        <w:t>Peli palaa päänäkymään, jossa valitut t</w:t>
+      </w:r>
+      <w:r>
+        <w:t>ehtävät</w:t>
+      </w:r>
+      <w:r>
+        <w:t xml:space="preserve"> näkyvät</w:t>
       </w:r>
     </w:p>
     <w:p>
@@ -4551,18 +4614,18 @@
           <w:noProof/>
         </w:rPr>
         <w:drawing>
-          <wp:anchor distT="0" distB="0" distL="114300" distR="114300" simplePos="0" relativeHeight="251661316" behindDoc="0" locked="0" layoutInCell="1" allowOverlap="1" wp14:anchorId="4C2FF73F" wp14:editId="7281A229">
+          <wp:anchor distT="0" distB="0" distL="114300" distR="114300" simplePos="0" relativeHeight="251666436" behindDoc="0" locked="0" layoutInCell="1" allowOverlap="1" wp14:anchorId="60532650" wp14:editId="5E69974C">
             <wp:simplePos x="0" y="0"/>
             <wp:positionH relativeFrom="margin">
               <wp:align>center</wp:align>
             </wp:positionH>
             <wp:positionV relativeFrom="paragraph">
-              <wp:posOffset>35341</wp:posOffset>
+              <wp:posOffset>68142</wp:posOffset>
             </wp:positionV>
-            <wp:extent cx="2278380" cy="8215630"/>
-            <wp:effectExtent l="0" t="0" r="0" b="0"/>
+            <wp:extent cx="2238375" cy="8072120"/>
+            <wp:effectExtent l="0" t="0" r="0" b="5080"/>
             <wp:wrapSquare wrapText="bothSides"/>
-            <wp:docPr id="6" name="Kuva 6"/>
+            <wp:docPr id="1" name="Kuva 1"/>
             <wp:cNvGraphicFramePr>
               <a:graphicFrameLocks xmlns:a="http://schemas.openxmlformats.org/drawingml/2006/main" noChangeAspect="1"/>
             </wp:cNvGraphicFramePr>
@@ -4570,7 +4633,7 @@
               <a:graphicData uri="http://schemas.openxmlformats.org/drawingml/2006/picture">
                 <pic:pic xmlns:pic="http://schemas.openxmlformats.org/drawingml/2006/picture">
                   <pic:nvPicPr>
-                    <pic:cNvPr id="0" name="Picture 3"/>
+                    <pic:cNvPr id="0" name="Picture 1"/>
                     <pic:cNvPicPr>
                       <a:picLocks noChangeAspect="1" noChangeArrowheads="1"/>
                     </pic:cNvPicPr>
@@ -4591,7 +4654,7 @@
                   <pic:spPr bwMode="auto">
                     <a:xfrm>
                       <a:off x="0" y="0"/>
-                      <a:ext cx="2278380" cy="8215630"/>
+                      <a:ext cx="2238375" cy="8072120"/>
                     </a:xfrm>
                     <a:prstGeom prst="rect">
                       <a:avLst/>
@@ -4604,10 +4667,10 @@
                 </pic:pic>
               </a:graphicData>
             </a:graphic>
-            <wp14:sizeRelH relativeFrom="page">
+            <wp14:sizeRelH relativeFrom="margin">
               <wp14:pctWidth>0</wp14:pctWidth>
             </wp14:sizeRelH>
-            <wp14:sizeRelV relativeFrom="page">
+            <wp14:sizeRelV relativeFrom="margin">
               <wp14:pctHeight>0</wp14:pctHeight>
             </wp14:sizeRelV>
           </wp:anchor>
@@ -4761,18 +4824,18 @@
           <w:noProof/>
         </w:rPr>
         <w:drawing>
-          <wp:anchor distT="0" distB="0" distL="114300" distR="114300" simplePos="0" relativeHeight="251662340" behindDoc="0" locked="0" layoutInCell="1" allowOverlap="1" wp14:anchorId="5CD82545" wp14:editId="070651E0">
+          <wp:anchor distT="0" distB="0" distL="114300" distR="114300" simplePos="0" relativeHeight="251667460" behindDoc="0" locked="0" layoutInCell="1" allowOverlap="1" wp14:anchorId="77066A2A" wp14:editId="4AF1F616">
             <wp:simplePos x="0" y="0"/>
             <wp:positionH relativeFrom="margin">
-              <wp:align>right</wp:align>
+              <wp:posOffset>-635</wp:posOffset>
             </wp:positionH>
             <wp:positionV relativeFrom="paragraph">
-              <wp:posOffset>365431</wp:posOffset>
+              <wp:posOffset>328821</wp:posOffset>
             </wp:positionV>
-            <wp:extent cx="5732145" cy="4776470"/>
-            <wp:effectExtent l="0" t="0" r="1905" b="5080"/>
+            <wp:extent cx="5775325" cy="5107940"/>
+            <wp:effectExtent l="0" t="0" r="0" b="0"/>
             <wp:wrapSquare wrapText="bothSides"/>
-            <wp:docPr id="7" name="Kuva 7"/>
+            <wp:docPr id="2" name="Kuva 2"/>
             <wp:cNvGraphicFramePr>
               <a:graphicFrameLocks xmlns:a="http://schemas.openxmlformats.org/drawingml/2006/main" noChangeAspect="1"/>
             </wp:cNvGraphicFramePr>
@@ -4780,7 +4843,7 @@
               <a:graphicData uri="http://schemas.openxmlformats.org/drawingml/2006/picture">
                 <pic:pic xmlns:pic="http://schemas.openxmlformats.org/drawingml/2006/picture">
                   <pic:nvPicPr>
-                    <pic:cNvPr id="0" name="Picture 4"/>
+                    <pic:cNvPr id="0" name="Picture 2"/>
                     <pic:cNvPicPr>
                       <a:picLocks noChangeAspect="1" noChangeArrowheads="1"/>
                     </pic:cNvPicPr>
@@ -4801,7 +4864,7 @@
                   <pic:spPr bwMode="auto">
                     <a:xfrm>
                       <a:off x="0" y="0"/>
-                      <a:ext cx="5732145" cy="4776470"/>
+                      <a:ext cx="5775325" cy="5107940"/>
                     </a:xfrm>
                     <a:prstGeom prst="rect">
                       <a:avLst/>
@@ -4889,19 +4952,11 @@
           <w:numId w:val="21"/>
         </w:numPr>
       </w:pPr>
-      <w:proofErr w:type="spellStart"/>
       <w:r>
         <w:rPr>
           <w:rFonts w:ascii="Calibri" w:eastAsia="Calibri" w:hAnsi="Calibri" w:cs="Calibri"/>
         </w:rPr>
-        <w:t>Admin</w:t>
-      </w:r>
-      <w:proofErr w:type="spellEnd"/>
-      <w:r>
-        <w:rPr>
-          <w:rFonts w:ascii="Calibri" w:eastAsia="Calibri" w:hAnsi="Calibri" w:cs="Calibri"/>
-        </w:rPr>
-        <w:t xml:space="preserve"> luo </w:t>
+        <w:t xml:space="preserve">Admin luo </w:t>
       </w:r>
       <w:r>
         <w:rPr>
@@ -4951,13 +5006,8 @@
           <w:numId w:val="21"/>
         </w:numPr>
       </w:pPr>
-      <w:proofErr w:type="spellStart"/>
-      <w:r>
-        <w:t>Admin</w:t>
-      </w:r>
-      <w:proofErr w:type="spellEnd"/>
-      <w:r>
-        <w:t xml:space="preserve"> avaa </w:t>
+      <w:r>
+        <w:t xml:space="preserve">Admin avaa </w:t>
       </w:r>
       <w:r>
         <w:t>tehtävien hallinta</w:t>
@@ -4974,19 +5024,11 @@
           <w:numId w:val="21"/>
         </w:numPr>
       </w:pPr>
-      <w:proofErr w:type="spellStart"/>
       <w:r>
         <w:rPr>
           <w:rFonts w:ascii="Calibri" w:eastAsia="Calibri" w:hAnsi="Calibri" w:cs="Calibri"/>
         </w:rPr>
-        <w:t>Admin</w:t>
-      </w:r>
-      <w:proofErr w:type="spellEnd"/>
-      <w:r>
-        <w:rPr>
-          <w:rFonts w:ascii="Calibri" w:eastAsia="Calibri" w:hAnsi="Calibri" w:cs="Calibri"/>
-        </w:rPr>
-        <w:t xml:space="preserve"> kirjoittaa </w:t>
+        <w:t xml:space="preserve">Admin kirjoittaa </w:t>
       </w:r>
       <w:r>
         <w:rPr>
@@ -5036,13 +5078,8 @@
           <w:numId w:val="21"/>
         </w:numPr>
       </w:pPr>
-      <w:proofErr w:type="spellStart"/>
-      <w:r>
-        <w:t>Admin</w:t>
-      </w:r>
-      <w:proofErr w:type="spellEnd"/>
-      <w:r>
-        <w:t xml:space="preserve"> valitsee, onko</w:t>
+      <w:r>
+        <w:t>Admin valitsee, onko</w:t>
       </w:r>
       <w:r>
         <w:t xml:space="preserve"> tehtävä</w:t>
@@ -5059,13 +5096,8 @@
           <w:numId w:val="21"/>
         </w:numPr>
       </w:pPr>
-      <w:proofErr w:type="spellStart"/>
-      <w:r>
-        <w:t>Admin</w:t>
-      </w:r>
-      <w:proofErr w:type="spellEnd"/>
-      <w:r>
-        <w:t xml:space="preserve"> tallentaa </w:t>
+      <w:r>
+        <w:t xml:space="preserve">Admin tallentaa </w:t>
       </w:r>
       <w:r>
         <w:t xml:space="preserve">tehtävän </w:t>
@@ -5082,19 +5114,11 @@
           <w:numId w:val="21"/>
         </w:numPr>
       </w:pPr>
-      <w:proofErr w:type="spellStart"/>
       <w:r>
         <w:rPr>
           <w:rFonts w:ascii="Calibri" w:eastAsia="Calibri" w:hAnsi="Calibri" w:cs="Calibri"/>
         </w:rPr>
-        <w:t>Admin</w:t>
-      </w:r>
-      <w:proofErr w:type="spellEnd"/>
-      <w:r>
-        <w:rPr>
-          <w:rFonts w:ascii="Calibri" w:eastAsia="Calibri" w:hAnsi="Calibri" w:cs="Calibri"/>
-        </w:rPr>
-        <w:t xml:space="preserve"> avaa </w:t>
+        <w:t xml:space="preserve">Admin avaa </w:t>
       </w:r>
       <w:r>
         <w:rPr>
@@ -5229,6 +5253,21 @@
     </w:p>
     <w:p>
       <w:pPr>
+        <w:ind w:left="720"/>
+      </w:pPr>
+    </w:p>
+    <w:p>
+      <w:pPr>
+        <w:ind w:left="720"/>
+      </w:pPr>
+    </w:p>
+    <w:p>
+      <w:pPr>
+        <w:ind w:left="720"/>
+      </w:pPr>
+    </w:p>
+    <w:p>
+      <w:pPr>
         <w:ind w:left="936"/>
       </w:pPr>
     </w:p>
@@ -5238,6 +5277,7 @@
       </w:pPr>
       <w:bookmarkStart w:id="10" w:name="_Toc36836890"/>
       <w:r>
+        <w:lastRenderedPageBreak/>
         <w:t>Aktiviteettikaavio</w:t>
       </w:r>
       <w:bookmarkEnd w:id="10"/>
@@ -5248,20 +5288,19 @@
         <w:rPr>
           <w:noProof/>
         </w:rPr>
-        <w:lastRenderedPageBreak/>
         <w:drawing>
-          <wp:anchor distT="0" distB="0" distL="114300" distR="114300" simplePos="0" relativeHeight="251663364" behindDoc="0" locked="0" layoutInCell="1" allowOverlap="1" wp14:anchorId="2E052E2D" wp14:editId="43A64889">
+          <wp:anchor distT="0" distB="0" distL="114300" distR="114300" simplePos="0" relativeHeight="251668484" behindDoc="0" locked="0" layoutInCell="1" allowOverlap="1" wp14:anchorId="03F2DFEA" wp14:editId="7D7CEAEE">
             <wp:simplePos x="0" y="0"/>
             <wp:positionH relativeFrom="margin">
-              <wp:posOffset>655955</wp:posOffset>
+              <wp:align>center</wp:align>
             </wp:positionH>
             <wp:positionV relativeFrom="paragraph">
-              <wp:posOffset>15240</wp:posOffset>
+              <wp:posOffset>1051</wp:posOffset>
             </wp:positionV>
-            <wp:extent cx="4412615" cy="8218170"/>
-            <wp:effectExtent l="0" t="0" r="6985" b="0"/>
+            <wp:extent cx="4430351" cy="8250548"/>
+            <wp:effectExtent l="0" t="0" r="8890" b="0"/>
             <wp:wrapSquare wrapText="bothSides"/>
-            <wp:docPr id="8" name="Kuva 8"/>
+            <wp:docPr id="4" name="Kuva 4"/>
             <wp:cNvGraphicFramePr>
               <a:graphicFrameLocks xmlns:a="http://schemas.openxmlformats.org/drawingml/2006/main" noChangeAspect="1"/>
             </wp:cNvGraphicFramePr>
@@ -5269,7 +5308,7 @@
               <a:graphicData uri="http://schemas.openxmlformats.org/drawingml/2006/picture">
                 <pic:pic xmlns:pic="http://schemas.openxmlformats.org/drawingml/2006/picture">
                   <pic:nvPicPr>
-                    <pic:cNvPr id="0" name="Picture 5"/>
+                    <pic:cNvPr id="0" name="Picture 3"/>
                     <pic:cNvPicPr>
                       <a:picLocks noChangeAspect="1" noChangeArrowheads="1"/>
                     </pic:cNvPicPr>
@@ -5290,7 +5329,7 @@
                   <pic:spPr bwMode="auto">
                     <a:xfrm>
                       <a:off x="0" y="0"/>
-                      <a:ext cx="4412615" cy="8218170"/>
+                      <a:ext cx="4430351" cy="8250548"/>
                     </a:xfrm>
                     <a:prstGeom prst="rect">
                       <a:avLst/>
@@ -5436,7 +5475,6 @@
     <w:p/>
     <w:p/>
     <w:p/>
-    <w:p/>
     <w:p>
       <w:pPr>
         <w:pStyle w:val="Otsikko2"/>
@@ -5530,7 +5568,19 @@
         </w:numPr>
       </w:pPr>
       <w:r>
-        <w:t>Käyttäjä voidaan palkita päivä, viikko tai kuukausitasolla.</w:t>
+        <w:t>Käyttäjä voidaan palkita päivä</w:t>
+      </w:r>
+      <w:r>
+        <w:t>-</w:t>
+      </w:r>
+      <w:r>
+        <w:t>, viikko</w:t>
+      </w:r>
+      <w:r>
+        <w:t>-</w:t>
+      </w:r>
+      <w:r>
+        <w:t xml:space="preserve"> tai kuukausitasolla.</w:t>
       </w:r>
     </w:p>
     <w:p>
@@ -5541,13 +5591,8 @@
           <w:numId w:val="27"/>
         </w:numPr>
       </w:pPr>
-      <w:proofErr w:type="spellStart"/>
-      <w:r>
-        <w:t>Admin</w:t>
-      </w:r>
-      <w:proofErr w:type="spellEnd"/>
-      <w:r>
-        <w:t xml:space="preserve"> voi katsoa raportilta palkintojen saajat.</w:t>
+      <w:r>
+        <w:t>Admin voi katsoa raportilta palkintojen saajat.</w:t>
       </w:r>
     </w:p>
     <w:p/>
@@ -5573,39 +5618,37 @@
     <w:p/>
     <w:p/>
     <w:p/>
+    <w:p/>
     <w:p>
       <w:pPr>
         <w:pStyle w:val="Otsikko3"/>
       </w:pPr>
       <w:bookmarkStart w:id="12" w:name="_Toc36836892"/>
       <w:r>
+        <w:lastRenderedPageBreak/>
         <w:t>Aktiviteettikaavio</w:t>
       </w:r>
       <w:bookmarkEnd w:id="12"/>
     </w:p>
     <w:p/>
-    <w:p/>
-    <w:p>
-      <w:pPr>
-        <w:jc w:val="center"/>
-      </w:pPr>
+    <w:p>
       <w:r>
         <w:rPr>
           <w:noProof/>
         </w:rPr>
         <w:drawing>
-          <wp:anchor distT="0" distB="0" distL="114300" distR="114300" simplePos="0" relativeHeight="251664388" behindDoc="0" locked="0" layoutInCell="1" allowOverlap="1" wp14:anchorId="34BD99E0" wp14:editId="2D072259">
+          <wp:anchor distT="0" distB="0" distL="114300" distR="114300" simplePos="0" relativeHeight="251669508" behindDoc="0" locked="0" layoutInCell="1" allowOverlap="1" wp14:anchorId="619C7895" wp14:editId="7264D601">
             <wp:simplePos x="0" y="0"/>
             <wp:positionH relativeFrom="margin">
-              <wp:posOffset>1938655</wp:posOffset>
+              <wp:align>center</wp:align>
             </wp:positionH>
             <wp:positionV relativeFrom="paragraph">
-              <wp:posOffset>18415</wp:posOffset>
+              <wp:posOffset>20955</wp:posOffset>
             </wp:positionV>
-            <wp:extent cx="1929130" cy="7914005"/>
-            <wp:effectExtent l="0" t="0" r="0" b="0"/>
+            <wp:extent cx="1860550" cy="8008620"/>
+            <wp:effectExtent l="0" t="0" r="6350" b="0"/>
             <wp:wrapSquare wrapText="bothSides"/>
-            <wp:docPr id="9" name="Kuva 9"/>
+            <wp:docPr id="11" name="Kuva 11"/>
             <wp:cNvGraphicFramePr>
               <a:graphicFrameLocks xmlns:a="http://schemas.openxmlformats.org/drawingml/2006/main" noChangeAspect="1"/>
             </wp:cNvGraphicFramePr>
@@ -5613,7 +5656,7 @@
               <a:graphicData uri="http://schemas.openxmlformats.org/drawingml/2006/picture">
                 <pic:pic xmlns:pic="http://schemas.openxmlformats.org/drawingml/2006/picture">
                   <pic:nvPicPr>
-                    <pic:cNvPr id="0" name="Picture 6"/>
+                    <pic:cNvPr id="0" name="Picture 4"/>
                     <pic:cNvPicPr>
                       <a:picLocks noChangeAspect="1" noChangeArrowheads="1"/>
                     </pic:cNvPicPr>
@@ -5634,7 +5677,7 @@
                   <pic:spPr bwMode="auto">
                     <a:xfrm>
                       <a:off x="0" y="0"/>
-                      <a:ext cx="1929130" cy="7914005"/>
+                      <a:ext cx="1860550" cy="8008620"/>
                     </a:xfrm>
                     <a:prstGeom prst="rect">
                       <a:avLst/>
@@ -5647,15 +5690,14 @@
                 </pic:pic>
               </a:graphicData>
             </a:graphic>
-            <wp14:sizeRelH relativeFrom="margin">
-              <wp14:pctWidth>0</wp14:pctWidth>
-            </wp14:sizeRelH>
-            <wp14:sizeRelV relativeFrom="margin">
-              <wp14:pctHeight>0</wp14:pctHeight>
-            </wp14:sizeRelV>
           </wp:anchor>
         </w:drawing>
       </w:r>
+    </w:p>
+    <w:p>
+      <w:pPr>
+        <w:jc w:val="center"/>
+      </w:pPr>
     </w:p>
     <w:p>
       <w:r>
@@ -5741,6 +5783,7 @@
     <w:p/>
     <w:p/>
     <w:p/>
+    <w:p/>
     <w:p>
       <w:pPr>
         <w:pStyle w:val="Otsikko3"/>
@@ -5758,7 +5801,7 @@
           <w:noProof/>
         </w:rPr>
         <w:drawing>
-          <wp:anchor distT="0" distB="0" distL="114300" distR="114300" simplePos="0" relativeHeight="251665412" behindDoc="0" locked="0" layoutInCell="1" allowOverlap="1" wp14:anchorId="47D397DC" wp14:editId="04A32230">
+          <wp:anchor distT="0" distB="0" distL="114300" distR="114300" simplePos="0" relativeHeight="251670532" behindDoc="0" locked="0" layoutInCell="1" allowOverlap="1" wp14:anchorId="4810A4A9" wp14:editId="4CD4A42D">
             <wp:simplePos x="0" y="0"/>
             <wp:positionH relativeFrom="margin">
               <wp:align>right</wp:align>
@@ -5766,10 +5809,10 @@
             <wp:positionV relativeFrom="paragraph">
               <wp:posOffset>306705</wp:posOffset>
             </wp:positionV>
-            <wp:extent cx="5740400" cy="4035425"/>
-            <wp:effectExtent l="0" t="0" r="0" b="3175"/>
+            <wp:extent cx="5756275" cy="3988435"/>
+            <wp:effectExtent l="0" t="0" r="0" b="0"/>
             <wp:wrapSquare wrapText="bothSides"/>
-            <wp:docPr id="10" name="Kuva 10"/>
+            <wp:docPr id="14" name="Kuva 14"/>
             <wp:cNvGraphicFramePr>
               <a:graphicFrameLocks xmlns:a="http://schemas.openxmlformats.org/drawingml/2006/main" noChangeAspect="1"/>
             </wp:cNvGraphicFramePr>
@@ -5777,7 +5820,7 @@
               <a:graphicData uri="http://schemas.openxmlformats.org/drawingml/2006/picture">
                 <pic:pic xmlns:pic="http://schemas.openxmlformats.org/drawingml/2006/picture">
                   <pic:nvPicPr>
-                    <pic:cNvPr id="0" name="Picture 7"/>
+                    <pic:cNvPr id="0" name="Picture 5"/>
                     <pic:cNvPicPr>
                       <a:picLocks noChangeAspect="1" noChangeArrowheads="1"/>
                     </pic:cNvPicPr>
@@ -5798,7 +5841,7 @@
                   <pic:spPr bwMode="auto">
                     <a:xfrm>
                       <a:off x="0" y="0"/>
-                      <a:ext cx="5740400" cy="4035425"/>
+                      <a:ext cx="5756275" cy="3988435"/>
                     </a:xfrm>
                     <a:prstGeom prst="rect">
                       <a:avLst/>
@@ -5830,17 +5873,19 @@
       <w:r>
         <w:br w:type="page"/>
       </w:r>
+      <w:bookmarkStart w:id="15" w:name="_GoBack"/>
+      <w:bookmarkEnd w:id="15"/>
     </w:p>
     <w:p>
       <w:pPr>
         <w:pStyle w:val="Otsikko1"/>
       </w:pPr>
-      <w:bookmarkStart w:id="15" w:name="_Toc36836895"/>
+      <w:bookmarkStart w:id="16" w:name="_Toc36836895"/>
       <w:r>
         <w:lastRenderedPageBreak/>
         <w:t>Käyttöliittymän rautalankamalli</w:t>
       </w:r>
-      <w:bookmarkEnd w:id="15"/>
+      <w:bookmarkEnd w:id="16"/>
     </w:p>
     <w:p>
       <w:r>
@@ -5902,11 +5947,11 @@
       <w:pPr>
         <w:pStyle w:val="Otsikko2"/>
       </w:pPr>
-      <w:bookmarkStart w:id="16" w:name="_Toc36836896"/>
+      <w:bookmarkStart w:id="17" w:name="_Toc36836896"/>
       <w:r>
         <w:t>Sivukartta</w:t>
       </w:r>
-      <w:bookmarkEnd w:id="16"/>
+      <w:bookmarkEnd w:id="17"/>
     </w:p>
     <w:p>
       <w:r>
@@ -5968,11 +6013,11 @@
       <w:pPr>
         <w:pStyle w:val="Otsikko2"/>
       </w:pPr>
-      <w:bookmarkStart w:id="17" w:name="_Toc36836897"/>
+      <w:bookmarkStart w:id="18" w:name="_Toc36836897"/>
       <w:r>
         <w:t>Sisältökartta</w:t>
       </w:r>
-      <w:bookmarkEnd w:id="17"/>
+      <w:bookmarkEnd w:id="18"/>
     </w:p>
     <w:p>
       <w:r>
@@ -6038,12 +6083,12 @@
       <w:pPr>
         <w:pStyle w:val="Otsikko1"/>
       </w:pPr>
-      <w:bookmarkStart w:id="18" w:name="_Toc36836898"/>
+      <w:bookmarkStart w:id="19" w:name="_Toc36836898"/>
       <w:r>
         <w:lastRenderedPageBreak/>
         <w:t>Tietosisällöt luokkakaaviona</w:t>
       </w:r>
-      <w:bookmarkEnd w:id="18"/>
+      <w:bookmarkEnd w:id="19"/>
     </w:p>
     <w:p>
       <w:r>
@@ -6099,8 +6144,6 @@
           </wp:inline>
         </w:drawing>
       </w:r>
-      <w:bookmarkStart w:id="19" w:name="_GoBack"/>
-      <w:bookmarkEnd w:id="19"/>
     </w:p>
     <w:p>
       <w:pPr>
@@ -11240,12 +11283,6 @@
 </file>
 
 <file path=customXml/item2.xml><?xml version="1.0" encoding="utf-8"?>
-<p:properties xmlns:p="http://schemas.microsoft.com/office/2006/metadata/properties" xmlns:xsi="http://www.w3.org/2001/XMLSchema-instance" xmlns:pc="http://schemas.microsoft.com/office/infopath/2007/PartnerControls">
-  <documentManagement/>
-</p:properties>
-</file>
-
-<file path=customXml/item3.xml><?xml version="1.0" encoding="utf-8"?>
 <ct:contentTypeSchema xmlns:ct="http://schemas.microsoft.com/office/2006/metadata/contentType" xmlns:ma="http://schemas.microsoft.com/office/2006/metadata/properties/metaAttributes" ct:_="" ma:_="" ma:contentTypeName="Asiakirja" ma:contentTypeID="0x0101007224E9EE5B3BF94C806FF09039891060" ma:contentTypeVersion="6" ma:contentTypeDescription="Luo uusi asiakirja." ma:contentTypeScope="" ma:versionID="3e27591f2678635d285da64c2a7aad9e">
   <xsd:schema xmlns:xsd="http://www.w3.org/2001/XMLSchema" xmlns:xs="http://www.w3.org/2001/XMLSchema" xmlns:p="http://schemas.microsoft.com/office/2006/metadata/properties" xmlns:ns2="aec78b04-9439-499f-911c-68c5b1e9ccff" targetNamespace="http://schemas.microsoft.com/office/2006/metadata/properties" ma:root="true" ma:fieldsID="79be787e91dac9966e20cd4a195ad7e2" ns2:_="">
     <xsd:import namespace="aec78b04-9439-499f-911c-68c5b1e9ccff"/>
@@ -11403,6 +11440,12 @@
 </ct:contentTypeSchema>
 </file>
 
+<file path=customXml/item3.xml><?xml version="1.0" encoding="utf-8"?>
+<p:properties xmlns:p="http://schemas.microsoft.com/office/2006/metadata/properties" xmlns:xsi="http://www.w3.org/2001/XMLSchema-instance" xmlns:pc="http://schemas.microsoft.com/office/infopath/2007/PartnerControls">
+  <documentManagement/>
+</p:properties>
+</file>
+
 <file path=customXml/item4.xml><?xml version="1.0" encoding="utf-8"?>
 <?mso-contentType ?>
 <FormTemplates xmlns="http://schemas.microsoft.com/sharepoint/v3/contenttype/forms">
@@ -11425,15 +11468,6 @@
 </file>
 
 <file path=customXml/itemProps2.xml><?xml version="1.0" encoding="utf-8"?>
-<ds:datastoreItem xmlns:ds="http://schemas.openxmlformats.org/officeDocument/2006/customXml" ds:itemID="{8B5F0792-1D19-420B-A13C-A9945D91053A}">
-  <ds:schemaRefs>
-    <ds:schemaRef ds:uri="http://schemas.microsoft.com/office/2006/metadata/properties"/>
-    <ds:schemaRef ds:uri="http://schemas.microsoft.com/office/infopath/2007/PartnerControls"/>
-  </ds:schemaRefs>
-</ds:datastoreItem>
-</file>
-
-<file path=customXml/itemProps3.xml><?xml version="1.0" encoding="utf-8"?>
 <ds:datastoreItem xmlns:ds="http://schemas.openxmlformats.org/officeDocument/2006/customXml" ds:itemID="{E4F85474-4FC6-4F1C-818F-9254C2301615}">
   <ds:schemaRefs>
     <ds:schemaRef ds:uri="http://schemas.microsoft.com/office/2006/metadata/contentType"/>
@@ -11451,6 +11485,15 @@
 </ds:datastoreItem>
 </file>
 
+<file path=customXml/itemProps3.xml><?xml version="1.0" encoding="utf-8"?>
+<ds:datastoreItem xmlns:ds="http://schemas.openxmlformats.org/officeDocument/2006/customXml" ds:itemID="{8B5F0792-1D19-420B-A13C-A9945D91053A}">
+  <ds:schemaRefs>
+    <ds:schemaRef ds:uri="http://schemas.microsoft.com/office/2006/metadata/properties"/>
+    <ds:schemaRef ds:uri="http://schemas.microsoft.com/office/infopath/2007/PartnerControls"/>
+  </ds:schemaRefs>
+</ds:datastoreItem>
+</file>
+
 <file path=customXml/itemProps4.xml><?xml version="1.0" encoding="utf-8"?>
 <ds:datastoreItem xmlns:ds="http://schemas.openxmlformats.org/officeDocument/2006/customXml" ds:itemID="{9661B840-9CC8-4F22-8B96-8B7484193923}">
   <ds:schemaRefs>
@@ -11460,7 +11503,7 @@
 </file>
 
 <file path=customXml/itemProps5.xml><?xml version="1.0" encoding="utf-8"?>
-<ds:datastoreItem xmlns:ds="http://schemas.openxmlformats.org/officeDocument/2006/customXml" ds:itemID="{F945FD4E-4F63-40C5-8B85-FC3BD48E4ADF}">
+<ds:datastoreItem xmlns:ds="http://schemas.openxmlformats.org/officeDocument/2006/customXml" ds:itemID="{DB4028C5-5CD7-4420-B75F-DA4117B1B80C}">
   <ds:schemaRefs>
     <ds:schemaRef ds:uri="http://schemas.openxmlformats.org/officeDocument/2006/bibliography"/>
   </ds:schemaRefs>

</xml_diff>

<commit_message>
tietokannanmallit päivitetty ja siirretty kuvastoihin
</commit_message>
<xml_diff>
--- a/Määrittelykuvasto.docx
+++ b/Määrittelykuvasto.docx
@@ -265,7 +265,7 @@
                   </wp:anchor>
                 </w:drawing>
               </mc:Choice>
-              <mc:Fallback xmlns:arto="http://schemas.microsoft.com/office/word/2006/arto" xmlns:a14="http://schemas.microsoft.com/office/drawing/2010/main" xmlns:pic="http://schemas.openxmlformats.org/drawingml/2006/picture" xmlns:a="http://schemas.openxmlformats.org/drawingml/2006/main">
+              <mc:Fallback xmlns:a="http://schemas.openxmlformats.org/drawingml/2006/main" xmlns:pic="http://schemas.openxmlformats.org/drawingml/2006/picture" xmlns:a14="http://schemas.microsoft.com/office/drawing/2010/main" xmlns:arto="http://schemas.microsoft.com/office/word/2006/arto">
                 <w:pict w14:anchorId="46903986">
                   <v:group id="Ryhmä 149" style="position:absolute;margin-left:0;margin-top:0;width:8in;height:95.7pt;z-index:251662336;mso-width-percent:941;mso-height-percent:121;mso-top-percent:23;mso-position-horizontal:center;mso-position-horizontal-relative:page;mso-position-vertical-relative:page;mso-width-percent:941;mso-height-percent:121;mso-top-percent:23" coordsize="73152,12161" coordorigin="" o:spid="_x0000_s1026" w14:anchorId="28BD1A20" o:gfxdata="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">
                     <v:shape id="Suorakulmio 51" style="position:absolute;width:73152;height:11303;visibility:visible;mso-wrap-style:square;v-text-anchor:middle" coordsize="7312660,1129665" o:spid="_x0000_s1027" fillcolor="#4472c4 [3204]" stroked="f" strokeweight="1pt" path="m,l7312660,r,1129665l3619500,733425,,1091565,,xe" o:gfxdata="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">
@@ -3128,14 +3128,22 @@
         <w:rPr>
           <w:rFonts w:ascii="Calibri" w:eastAsia="Calibri" w:hAnsi="Calibri" w:cs="Calibri"/>
         </w:rPr>
-        <w:t>Yritys rekisteröityy sovellukseen myyntikoulutuksen jälkeen, joka muodostaa yritykselle koodin, jonka syöttämällä myyjät voivat liittyä peliin kyseisen yrityksen alle. Yrityksen näkymästä voidaan luoda seurattavia tehtäviä ja määrittää tehtävistä saatavat pisteet. Pisteitä seurataan päivä, viikko sekä kuukausi tasolla ja yritys voi palkita esimerkiksi kuukauden parhaan myyjän. Samalla, kun tehdyistä tehtävistä saa pisteitä, myös tekemättömistä tehtävistä rangaistaan miinus pisteillä. Pelinäkymässä myyjälle näkyy kuluvan päivän tehtävät, suoritusmäärät sekä hauska animaatio, joka elää koko ajan. Sovellus myös kannustaa myyjää koko ruudun animaatiolla, kun tämä saa suoritettua jonkin tehtävän kokonaisuudessaan.</w:t>
+        <w:t>Yritys rekisteröityy sovellukseen myyntikoulutuksen jälkeen, joka muo</w:t>
+      </w:r>
+      <w:bookmarkStart w:id="1" w:name="_GoBack"/>
+      <w:bookmarkEnd w:id="1"/>
+      <w:r>
+        <w:rPr>
+          <w:rFonts w:ascii="Calibri" w:eastAsia="Calibri" w:hAnsi="Calibri" w:cs="Calibri"/>
+        </w:rPr>
+        <w:t>dostaa yritykselle koodin, jonka syöttämällä myyjät voivat liittyä peliin kyseisen yrityksen alle. Yrityksen näkymästä voidaan luoda seurattavia tehtäviä ja määrittää tehtävistä saatavat pisteet. Pisteitä seurataan päivä, viikko sekä kuukausi tasolla ja yritys voi palkita esimerkiksi kuukauden parhaan myyjän. Samalla, kun tehdyistä tehtävistä saa pisteitä, myös tekemättömistä tehtävistä rangaistaan miinus pisteillä. Pelinäkymässä myyjälle näkyy kuluvan päivän tehtävät, suoritusmäärät sekä hauska animaatio, joka elää koko ajan. Sovellus myös kannustaa myyjää koko ruudun animaatiolla, kun tämä saa suoritettua jonkin tehtävän kokonaisuudessaan.</w:t>
       </w:r>
     </w:p>
     <w:p>
       <w:pPr>
         <w:pStyle w:val="Otsikko1"/>
       </w:pPr>
-      <w:bookmarkStart w:id="1" w:name="_Toc36836881"/>
+      <w:bookmarkStart w:id="2" w:name="_Toc36836881"/>
       <w:r>
         <w:t xml:space="preserve">Toteutettavat User </w:t>
       </w:r>
@@ -3143,7 +3151,7 @@
       <w:r>
         <w:t>Storyt</w:t>
       </w:r>
-      <w:bookmarkEnd w:id="1"/>
+      <w:bookmarkEnd w:id="2"/>
       <w:proofErr w:type="spellEnd"/>
     </w:p>
     <w:p>
@@ -4118,7 +4126,7 @@
       <w:pPr>
         <w:pStyle w:val="Otsikko1"/>
       </w:pPr>
-      <w:bookmarkStart w:id="2" w:name="_Toc36836882"/>
+      <w:bookmarkStart w:id="3" w:name="_Toc36836882"/>
       <w:r>
         <w:lastRenderedPageBreak/>
         <w:t xml:space="preserve">User </w:t>
@@ -4142,7 +4150,7 @@
       <w:r>
         <w:t xml:space="preserve"> Case)</w:t>
       </w:r>
-      <w:bookmarkEnd w:id="2"/>
+      <w:bookmarkEnd w:id="3"/>
     </w:p>
     <w:p>
       <w:pPr>
@@ -4153,14 +4161,14 @@
       <w:pPr>
         <w:pStyle w:val="Otsikko2"/>
       </w:pPr>
-      <w:bookmarkStart w:id="3" w:name="_Toc36836883"/>
+      <w:bookmarkStart w:id="4" w:name="_Toc36836883"/>
       <w:r>
         <w:t xml:space="preserve">Käyttötapaus 1: </w:t>
       </w:r>
       <w:r>
         <w:t>Peliin kirjautuminen ja hahmon luonti</w:t>
       </w:r>
-      <w:bookmarkEnd w:id="3"/>
+      <w:bookmarkEnd w:id="4"/>
       <w:r>
         <w:t xml:space="preserve"> </w:t>
       </w:r>
@@ -4333,12 +4341,12 @@
       <w:pPr>
         <w:pStyle w:val="Otsikko3"/>
       </w:pPr>
-      <w:bookmarkStart w:id="4" w:name="_Toc36836884"/>
+      <w:bookmarkStart w:id="5" w:name="_Toc36836884"/>
       <w:r>
         <w:lastRenderedPageBreak/>
         <w:t>Aktiviteettikaavio</w:t>
       </w:r>
-      <w:bookmarkEnd w:id="4"/>
+      <w:bookmarkEnd w:id="5"/>
     </w:p>
     <w:p/>
     <w:p>
@@ -4430,7 +4438,7 @@
       <w:pPr>
         <w:pStyle w:val="Otsikko2"/>
       </w:pPr>
-      <w:bookmarkStart w:id="5" w:name="_Toc36836885"/>
+      <w:bookmarkStart w:id="6" w:name="_Toc36836885"/>
       <w:r>
         <w:lastRenderedPageBreak/>
         <w:t xml:space="preserve">Käyttötapaus 2: </w:t>
@@ -4438,7 +4446,7 @@
       <w:r>
         <w:t>Omat seurattavat tavoitteet</w:t>
       </w:r>
-      <w:bookmarkEnd w:id="5"/>
+      <w:bookmarkEnd w:id="6"/>
     </w:p>
     <w:p/>
     <w:p>
@@ -4597,12 +4605,12 @@
       <w:pPr>
         <w:pStyle w:val="Otsikko3"/>
       </w:pPr>
-      <w:bookmarkStart w:id="6" w:name="_Toc36836886"/>
+      <w:bookmarkStart w:id="7" w:name="_Toc36836886"/>
       <w:r>
         <w:lastRenderedPageBreak/>
         <w:t>Aktiviteettikaavio</w:t>
       </w:r>
-      <w:bookmarkEnd w:id="6"/>
+      <w:bookmarkEnd w:id="7"/>
     </w:p>
     <w:p/>
     <w:p>
@@ -4686,7 +4694,7 @@
       <w:pPr>
         <w:pStyle w:val="Otsikko2"/>
       </w:pPr>
-      <w:bookmarkStart w:id="7" w:name="_Toc36836887"/>
+      <w:bookmarkStart w:id="8" w:name="_Toc36836887"/>
       <w:r>
         <w:lastRenderedPageBreak/>
         <w:t xml:space="preserve">Käyttötapaus 3: </w:t>
@@ -4694,7 +4702,7 @@
       <w:r>
         <w:t>Oman ja muiden edistymisen seuranta</w:t>
       </w:r>
-      <w:bookmarkEnd w:id="7"/>
+      <w:bookmarkEnd w:id="8"/>
     </w:p>
     <w:p/>
     <w:p>
@@ -4811,12 +4819,12 @@
       <w:pPr>
         <w:pStyle w:val="Otsikko3"/>
       </w:pPr>
-      <w:bookmarkStart w:id="8" w:name="_Toc36836888"/>
+      <w:bookmarkStart w:id="9" w:name="_Toc36836888"/>
       <w:r>
         <w:lastRenderedPageBreak/>
         <w:t>Aktiviteettikaavio</w:t>
       </w:r>
-      <w:bookmarkEnd w:id="8"/>
+      <w:bookmarkEnd w:id="9"/>
     </w:p>
     <w:p>
       <w:r>
@@ -4909,7 +4917,7 @@
       <w:pPr>
         <w:pStyle w:val="Otsikko2"/>
       </w:pPr>
-      <w:bookmarkStart w:id="9" w:name="_Toc36836889"/>
+      <w:bookmarkStart w:id="10" w:name="_Toc36836889"/>
       <w:r>
         <w:lastRenderedPageBreak/>
         <w:t xml:space="preserve">Käyttötapaus </w:t>
@@ -4923,7 +4931,7 @@
       <w:r>
         <w:t>Pelialustan luonti, tavoitteiden lisäys ja käyttäjien seuranta</w:t>
       </w:r>
-      <w:bookmarkEnd w:id="9"/>
+      <w:bookmarkEnd w:id="10"/>
       <w:r>
         <w:t xml:space="preserve"> </w:t>
       </w:r>
@@ -5275,12 +5283,12 @@
       <w:pPr>
         <w:pStyle w:val="Otsikko3"/>
       </w:pPr>
-      <w:bookmarkStart w:id="10" w:name="_Toc36836890"/>
+      <w:bookmarkStart w:id="11" w:name="_Toc36836890"/>
       <w:r>
         <w:lastRenderedPageBreak/>
         <w:t>Aktiviteettikaavio</w:t>
       </w:r>
-      <w:bookmarkEnd w:id="10"/>
+      <w:bookmarkEnd w:id="11"/>
     </w:p>
     <w:p/>
     <w:p>
@@ -5479,7 +5487,7 @@
       <w:pPr>
         <w:pStyle w:val="Otsikko2"/>
       </w:pPr>
-      <w:bookmarkStart w:id="11" w:name="_Toc36836891"/>
+      <w:bookmarkStart w:id="12" w:name="_Toc36836891"/>
       <w:r>
         <w:lastRenderedPageBreak/>
         <w:t xml:space="preserve">Käyttötapaus 5: </w:t>
@@ -5493,7 +5501,7 @@
       <w:r>
         <w:t>utuksista</w:t>
       </w:r>
-      <w:bookmarkEnd w:id="11"/>
+      <w:bookmarkEnd w:id="12"/>
     </w:p>
     <w:p/>
     <w:p>
@@ -5623,12 +5631,12 @@
       <w:pPr>
         <w:pStyle w:val="Otsikko3"/>
       </w:pPr>
-      <w:bookmarkStart w:id="12" w:name="_Toc36836892"/>
+      <w:bookmarkStart w:id="13" w:name="_Toc36836892"/>
       <w:r>
         <w:lastRenderedPageBreak/>
         <w:t>Aktiviteettikaavio</w:t>
       </w:r>
-      <w:bookmarkEnd w:id="12"/>
+      <w:bookmarkEnd w:id="13"/>
     </w:p>
     <w:p/>
     <w:p>
@@ -5708,7 +5716,7 @@
       <w:pPr>
         <w:pStyle w:val="Otsikko2"/>
       </w:pPr>
-      <w:bookmarkStart w:id="13" w:name="_Toc36836893"/>
+      <w:bookmarkStart w:id="14" w:name="_Toc36836893"/>
       <w:r>
         <w:lastRenderedPageBreak/>
         <w:t xml:space="preserve">Käyttötapaus 6: </w:t>
@@ -5716,7 +5724,7 @@
       <w:r>
         <w:t>Tavoitteista muistutus</w:t>
       </w:r>
-      <w:bookmarkEnd w:id="13"/>
+      <w:bookmarkEnd w:id="14"/>
     </w:p>
     <w:p/>
     <w:p>
@@ -5788,12 +5796,12 @@
       <w:pPr>
         <w:pStyle w:val="Otsikko3"/>
       </w:pPr>
-      <w:bookmarkStart w:id="14" w:name="_Toc36836894"/>
+      <w:bookmarkStart w:id="15" w:name="_Toc36836894"/>
       <w:r>
         <w:lastRenderedPageBreak/>
         <w:t>Aktiviteettikaavio</w:t>
       </w:r>
-      <w:bookmarkEnd w:id="14"/>
+      <w:bookmarkEnd w:id="15"/>
     </w:p>
     <w:p>
       <w:r>
@@ -5873,8 +5881,6 @@
       <w:r>
         <w:br w:type="page"/>
       </w:r>
-      <w:bookmarkStart w:id="15" w:name="_GoBack"/>
-      <w:bookmarkEnd w:id="15"/>
     </w:p>
     <w:p>
       <w:pPr>
@@ -6090,16 +6096,17 @@
       </w:r>
       <w:bookmarkEnd w:id="19"/>
     </w:p>
+    <w:p/>
     <w:p>
       <w:r>
         <w:rPr>
           <w:noProof/>
         </w:rPr>
         <w:drawing>
-          <wp:inline distT="0" distB="0" distL="0" distR="0" wp14:anchorId="21D8C55C" wp14:editId="2C31C0BA">
-            <wp:extent cx="5724525" cy="4086225"/>
-            <wp:effectExtent l="0" t="0" r="9525" b="9525"/>
-            <wp:docPr id="16" name="Kuva 16"/>
+          <wp:inline distT="0" distB="0" distL="0" distR="0" wp14:anchorId="0FF5225A" wp14:editId="79B32458">
+            <wp:extent cx="5724525" cy="2438400"/>
+            <wp:effectExtent l="0" t="0" r="9525" b="0"/>
+            <wp:docPr id="6" name="Kuva 6"/>
             <wp:cNvGraphicFramePr>
               <a:graphicFrameLocks xmlns:a="http://schemas.openxmlformats.org/drawingml/2006/main" noChangeAspect="1"/>
             </wp:cNvGraphicFramePr>
@@ -6107,13 +6114,13 @@
               <a:graphicData uri="http://schemas.openxmlformats.org/drawingml/2006/picture">
                 <pic:pic xmlns:pic="http://schemas.openxmlformats.org/drawingml/2006/picture">
                   <pic:nvPicPr>
-                    <pic:cNvPr id="0" name="Picture 6"/>
+                    <pic:cNvPr id="0" name="Picture 1"/>
                     <pic:cNvPicPr>
                       <a:picLocks noChangeAspect="1" noChangeArrowheads="1"/>
                     </pic:cNvPicPr>
                   </pic:nvPicPr>
                   <pic:blipFill>
-                    <a:blip r:embed="rId23" cstate="print">
+                    <a:blip r:embed="rId23">
                       <a:extLst>
                         <a:ext uri="{28A0092B-C50C-407E-A947-70E740481C1C}">
                           <a14:useLocalDpi xmlns:a14="http://schemas.microsoft.com/office/drawing/2010/main" val="0"/>
@@ -6128,7 +6135,7 @@
                   <pic:spPr bwMode="auto">
                     <a:xfrm>
                       <a:off x="0" y="0"/>
-                      <a:ext cx="5724525" cy="4086225"/>
+                      <a:ext cx="5724525" cy="2438400"/>
                     </a:xfrm>
                     <a:prstGeom prst="rect">
                       <a:avLst/>
@@ -10618,7 +10625,6 @@
   <w:style w:type="character" w:default="1" w:styleId="Kappaleenoletusfontti">
     <w:name w:val="Default Paragraph Font"/>
     <w:uiPriority w:val="1"/>
-    <w:semiHidden/>
     <w:unhideWhenUsed/>
   </w:style>
   <w:style w:type="table" w:default="1" w:styleId="Normaalitaulukko">
@@ -11441,18 +11447,18 @@
 </file>
 
 <file path=customXml/item3.xml><?xml version="1.0" encoding="utf-8"?>
-<p:properties xmlns:p="http://schemas.microsoft.com/office/2006/metadata/properties" xmlns:xsi="http://www.w3.org/2001/XMLSchema-instance" xmlns:pc="http://schemas.microsoft.com/office/infopath/2007/PartnerControls">
-  <documentManagement/>
-</p:properties>
-</file>
-
-<file path=customXml/item4.xml><?xml version="1.0" encoding="utf-8"?>
 <?mso-contentType ?>
 <FormTemplates xmlns="http://schemas.microsoft.com/sharepoint/v3/contenttype/forms">
   <Display>DocumentLibraryForm</Display>
   <Edit>DocumentLibraryForm</Edit>
   <New>DocumentLibraryForm</New>
 </FormTemplates>
+</file>
+
+<file path=customXml/item4.xml><?xml version="1.0" encoding="utf-8"?>
+<p:properties xmlns:p="http://schemas.microsoft.com/office/2006/metadata/properties" xmlns:xsi="http://www.w3.org/2001/XMLSchema-instance" xmlns:pc="http://schemas.microsoft.com/office/infopath/2007/PartnerControls">
+  <documentManagement/>
+</p:properties>
 </file>
 
 <file path=customXml/item5.xml><?xml version="1.0" encoding="utf-8"?>
@@ -11486,6 +11492,14 @@
 </file>
 
 <file path=customXml/itemProps3.xml><?xml version="1.0" encoding="utf-8"?>
+<ds:datastoreItem xmlns:ds="http://schemas.openxmlformats.org/officeDocument/2006/customXml" ds:itemID="{9661B840-9CC8-4F22-8B96-8B7484193923}">
+  <ds:schemaRefs>
+    <ds:schemaRef ds:uri="http://schemas.microsoft.com/sharepoint/v3/contenttype/forms"/>
+  </ds:schemaRefs>
+</ds:datastoreItem>
+</file>
+
+<file path=customXml/itemProps4.xml><?xml version="1.0" encoding="utf-8"?>
 <ds:datastoreItem xmlns:ds="http://schemas.openxmlformats.org/officeDocument/2006/customXml" ds:itemID="{8B5F0792-1D19-420B-A13C-A9945D91053A}">
   <ds:schemaRefs>
     <ds:schemaRef ds:uri="http://schemas.microsoft.com/office/2006/metadata/properties"/>
@@ -11494,16 +11508,8 @@
 </ds:datastoreItem>
 </file>
 
-<file path=customXml/itemProps4.xml><?xml version="1.0" encoding="utf-8"?>
-<ds:datastoreItem xmlns:ds="http://schemas.openxmlformats.org/officeDocument/2006/customXml" ds:itemID="{9661B840-9CC8-4F22-8B96-8B7484193923}">
-  <ds:schemaRefs>
-    <ds:schemaRef ds:uri="http://schemas.microsoft.com/sharepoint/v3/contenttype/forms"/>
-  </ds:schemaRefs>
-</ds:datastoreItem>
-</file>
-
 <file path=customXml/itemProps5.xml><?xml version="1.0" encoding="utf-8"?>
-<ds:datastoreItem xmlns:ds="http://schemas.openxmlformats.org/officeDocument/2006/customXml" ds:itemID="{DB4028C5-5CD7-4420-B75F-DA4117B1B80C}">
+<ds:datastoreItem xmlns:ds="http://schemas.openxmlformats.org/officeDocument/2006/customXml" ds:itemID="{30858C47-AB22-43C1-8724-80285488B3D4}">
   <ds:schemaRefs>
     <ds:schemaRef ds:uri="http://schemas.openxmlformats.org/officeDocument/2006/bibliography"/>
   </ds:schemaRefs>

</xml_diff>

<commit_message>
tietokannanmallit päivitetty ja siirretty kuvastoihin (#85)
* bgn animaatio

* juoksuanimaatio korjattu

* tönäisyanimaatio korjattu

* kaatumisanimaatio lisätty

* ilotulitus2-animaatio

* puuttuvat bg-kuvat lisätty

* tietokannanmallit päivitetty ja siirretty kuvastoihin
</commit_message>
<xml_diff>
--- a/Määrittelykuvasto.docx
+++ b/Määrittelykuvasto.docx
@@ -265,7 +265,7 @@
                   </wp:anchor>
                 </w:drawing>
               </mc:Choice>
-              <mc:Fallback xmlns:arto="http://schemas.microsoft.com/office/word/2006/arto" xmlns:a14="http://schemas.microsoft.com/office/drawing/2010/main" xmlns:pic="http://schemas.openxmlformats.org/drawingml/2006/picture" xmlns:a="http://schemas.openxmlformats.org/drawingml/2006/main">
+              <mc:Fallback xmlns:a="http://schemas.openxmlformats.org/drawingml/2006/main" xmlns:pic="http://schemas.openxmlformats.org/drawingml/2006/picture" xmlns:a14="http://schemas.microsoft.com/office/drawing/2010/main" xmlns:arto="http://schemas.microsoft.com/office/word/2006/arto">
                 <w:pict w14:anchorId="46903986">
                   <v:group id="Ryhmä 149" style="position:absolute;margin-left:0;margin-top:0;width:8in;height:95.7pt;z-index:251662336;mso-width-percent:941;mso-height-percent:121;mso-top-percent:23;mso-position-horizontal:center;mso-position-horizontal-relative:page;mso-position-vertical-relative:page;mso-width-percent:941;mso-height-percent:121;mso-top-percent:23" coordsize="73152,12161" coordorigin="" o:spid="_x0000_s1026" w14:anchorId="28BD1A20" o:gfxdata="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">
                     <v:shape id="Suorakulmio 51" style="position:absolute;width:73152;height:11303;visibility:visible;mso-wrap-style:square;v-text-anchor:middle" coordsize="7312660,1129665" o:spid="_x0000_s1027" fillcolor="#4472c4 [3204]" stroked="f" strokeweight="1pt" path="m,l7312660,r,1129665l3619500,733425,,1091565,,xe" o:gfxdata="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">
@@ -3128,14 +3128,22 @@
         <w:rPr>
           <w:rFonts w:ascii="Calibri" w:eastAsia="Calibri" w:hAnsi="Calibri" w:cs="Calibri"/>
         </w:rPr>
-        <w:t>Yritys rekisteröityy sovellukseen myyntikoulutuksen jälkeen, joka muodostaa yritykselle koodin, jonka syöttämällä myyjät voivat liittyä peliin kyseisen yrityksen alle. Yrityksen näkymästä voidaan luoda seurattavia tehtäviä ja määrittää tehtävistä saatavat pisteet. Pisteitä seurataan päivä, viikko sekä kuukausi tasolla ja yritys voi palkita esimerkiksi kuukauden parhaan myyjän. Samalla, kun tehdyistä tehtävistä saa pisteitä, myös tekemättömistä tehtävistä rangaistaan miinus pisteillä. Pelinäkymässä myyjälle näkyy kuluvan päivän tehtävät, suoritusmäärät sekä hauska animaatio, joka elää koko ajan. Sovellus myös kannustaa myyjää koko ruudun animaatiolla, kun tämä saa suoritettua jonkin tehtävän kokonaisuudessaan.</w:t>
+        <w:t>Yritys rekisteröityy sovellukseen myyntikoulutuksen jälkeen, joka muo</w:t>
+      </w:r>
+      <w:bookmarkStart w:id="1" w:name="_GoBack"/>
+      <w:bookmarkEnd w:id="1"/>
+      <w:r>
+        <w:rPr>
+          <w:rFonts w:ascii="Calibri" w:eastAsia="Calibri" w:hAnsi="Calibri" w:cs="Calibri"/>
+        </w:rPr>
+        <w:t>dostaa yritykselle koodin, jonka syöttämällä myyjät voivat liittyä peliin kyseisen yrityksen alle. Yrityksen näkymästä voidaan luoda seurattavia tehtäviä ja määrittää tehtävistä saatavat pisteet. Pisteitä seurataan päivä, viikko sekä kuukausi tasolla ja yritys voi palkita esimerkiksi kuukauden parhaan myyjän. Samalla, kun tehdyistä tehtävistä saa pisteitä, myös tekemättömistä tehtävistä rangaistaan miinus pisteillä. Pelinäkymässä myyjälle näkyy kuluvan päivän tehtävät, suoritusmäärät sekä hauska animaatio, joka elää koko ajan. Sovellus myös kannustaa myyjää koko ruudun animaatiolla, kun tämä saa suoritettua jonkin tehtävän kokonaisuudessaan.</w:t>
       </w:r>
     </w:p>
     <w:p>
       <w:pPr>
         <w:pStyle w:val="Otsikko1"/>
       </w:pPr>
-      <w:bookmarkStart w:id="1" w:name="_Toc36836881"/>
+      <w:bookmarkStart w:id="2" w:name="_Toc36836881"/>
       <w:r>
         <w:t xml:space="preserve">Toteutettavat User </w:t>
       </w:r>
@@ -3143,7 +3151,7 @@
       <w:r>
         <w:t>Storyt</w:t>
       </w:r>
-      <w:bookmarkEnd w:id="1"/>
+      <w:bookmarkEnd w:id="2"/>
       <w:proofErr w:type="spellEnd"/>
     </w:p>
     <w:p>
@@ -4118,7 +4126,7 @@
       <w:pPr>
         <w:pStyle w:val="Otsikko1"/>
       </w:pPr>
-      <w:bookmarkStart w:id="2" w:name="_Toc36836882"/>
+      <w:bookmarkStart w:id="3" w:name="_Toc36836882"/>
       <w:r>
         <w:lastRenderedPageBreak/>
         <w:t xml:space="preserve">User </w:t>
@@ -4142,7 +4150,7 @@
       <w:r>
         <w:t xml:space="preserve"> Case)</w:t>
       </w:r>
-      <w:bookmarkEnd w:id="2"/>
+      <w:bookmarkEnd w:id="3"/>
     </w:p>
     <w:p>
       <w:pPr>
@@ -4153,14 +4161,14 @@
       <w:pPr>
         <w:pStyle w:val="Otsikko2"/>
       </w:pPr>
-      <w:bookmarkStart w:id="3" w:name="_Toc36836883"/>
+      <w:bookmarkStart w:id="4" w:name="_Toc36836883"/>
       <w:r>
         <w:t xml:space="preserve">Käyttötapaus 1: </w:t>
       </w:r>
       <w:r>
         <w:t>Peliin kirjautuminen ja hahmon luonti</w:t>
       </w:r>
-      <w:bookmarkEnd w:id="3"/>
+      <w:bookmarkEnd w:id="4"/>
       <w:r>
         <w:t xml:space="preserve"> </w:t>
       </w:r>
@@ -4333,12 +4341,12 @@
       <w:pPr>
         <w:pStyle w:val="Otsikko3"/>
       </w:pPr>
-      <w:bookmarkStart w:id="4" w:name="_Toc36836884"/>
+      <w:bookmarkStart w:id="5" w:name="_Toc36836884"/>
       <w:r>
         <w:lastRenderedPageBreak/>
         <w:t>Aktiviteettikaavio</w:t>
       </w:r>
-      <w:bookmarkEnd w:id="4"/>
+      <w:bookmarkEnd w:id="5"/>
     </w:p>
     <w:p/>
     <w:p>
@@ -4430,7 +4438,7 @@
       <w:pPr>
         <w:pStyle w:val="Otsikko2"/>
       </w:pPr>
-      <w:bookmarkStart w:id="5" w:name="_Toc36836885"/>
+      <w:bookmarkStart w:id="6" w:name="_Toc36836885"/>
       <w:r>
         <w:lastRenderedPageBreak/>
         <w:t xml:space="preserve">Käyttötapaus 2: </w:t>
@@ -4438,7 +4446,7 @@
       <w:r>
         <w:t>Omat seurattavat tavoitteet</w:t>
       </w:r>
-      <w:bookmarkEnd w:id="5"/>
+      <w:bookmarkEnd w:id="6"/>
     </w:p>
     <w:p/>
     <w:p>
@@ -4597,12 +4605,12 @@
       <w:pPr>
         <w:pStyle w:val="Otsikko3"/>
       </w:pPr>
-      <w:bookmarkStart w:id="6" w:name="_Toc36836886"/>
+      <w:bookmarkStart w:id="7" w:name="_Toc36836886"/>
       <w:r>
         <w:lastRenderedPageBreak/>
         <w:t>Aktiviteettikaavio</w:t>
       </w:r>
-      <w:bookmarkEnd w:id="6"/>
+      <w:bookmarkEnd w:id="7"/>
     </w:p>
     <w:p/>
     <w:p>
@@ -4686,7 +4694,7 @@
       <w:pPr>
         <w:pStyle w:val="Otsikko2"/>
       </w:pPr>
-      <w:bookmarkStart w:id="7" w:name="_Toc36836887"/>
+      <w:bookmarkStart w:id="8" w:name="_Toc36836887"/>
       <w:r>
         <w:lastRenderedPageBreak/>
         <w:t xml:space="preserve">Käyttötapaus 3: </w:t>
@@ -4694,7 +4702,7 @@
       <w:r>
         <w:t>Oman ja muiden edistymisen seuranta</w:t>
       </w:r>
-      <w:bookmarkEnd w:id="7"/>
+      <w:bookmarkEnd w:id="8"/>
     </w:p>
     <w:p/>
     <w:p>
@@ -4811,12 +4819,12 @@
       <w:pPr>
         <w:pStyle w:val="Otsikko3"/>
       </w:pPr>
-      <w:bookmarkStart w:id="8" w:name="_Toc36836888"/>
+      <w:bookmarkStart w:id="9" w:name="_Toc36836888"/>
       <w:r>
         <w:lastRenderedPageBreak/>
         <w:t>Aktiviteettikaavio</w:t>
       </w:r>
-      <w:bookmarkEnd w:id="8"/>
+      <w:bookmarkEnd w:id="9"/>
     </w:p>
     <w:p>
       <w:r>
@@ -4909,7 +4917,7 @@
       <w:pPr>
         <w:pStyle w:val="Otsikko2"/>
       </w:pPr>
-      <w:bookmarkStart w:id="9" w:name="_Toc36836889"/>
+      <w:bookmarkStart w:id="10" w:name="_Toc36836889"/>
       <w:r>
         <w:lastRenderedPageBreak/>
         <w:t xml:space="preserve">Käyttötapaus </w:t>
@@ -4923,7 +4931,7 @@
       <w:r>
         <w:t>Pelialustan luonti, tavoitteiden lisäys ja käyttäjien seuranta</w:t>
       </w:r>
-      <w:bookmarkEnd w:id="9"/>
+      <w:bookmarkEnd w:id="10"/>
       <w:r>
         <w:t xml:space="preserve"> </w:t>
       </w:r>
@@ -5275,12 +5283,12 @@
       <w:pPr>
         <w:pStyle w:val="Otsikko3"/>
       </w:pPr>
-      <w:bookmarkStart w:id="10" w:name="_Toc36836890"/>
+      <w:bookmarkStart w:id="11" w:name="_Toc36836890"/>
       <w:r>
         <w:lastRenderedPageBreak/>
         <w:t>Aktiviteettikaavio</w:t>
       </w:r>
-      <w:bookmarkEnd w:id="10"/>
+      <w:bookmarkEnd w:id="11"/>
     </w:p>
     <w:p/>
     <w:p>
@@ -5479,7 +5487,7 @@
       <w:pPr>
         <w:pStyle w:val="Otsikko2"/>
       </w:pPr>
-      <w:bookmarkStart w:id="11" w:name="_Toc36836891"/>
+      <w:bookmarkStart w:id="12" w:name="_Toc36836891"/>
       <w:r>
         <w:lastRenderedPageBreak/>
         <w:t xml:space="preserve">Käyttötapaus 5: </w:t>
@@ -5493,7 +5501,7 @@
       <w:r>
         <w:t>utuksista</w:t>
       </w:r>
-      <w:bookmarkEnd w:id="11"/>
+      <w:bookmarkEnd w:id="12"/>
     </w:p>
     <w:p/>
     <w:p>
@@ -5623,12 +5631,12 @@
       <w:pPr>
         <w:pStyle w:val="Otsikko3"/>
       </w:pPr>
-      <w:bookmarkStart w:id="12" w:name="_Toc36836892"/>
+      <w:bookmarkStart w:id="13" w:name="_Toc36836892"/>
       <w:r>
         <w:lastRenderedPageBreak/>
         <w:t>Aktiviteettikaavio</w:t>
       </w:r>
-      <w:bookmarkEnd w:id="12"/>
+      <w:bookmarkEnd w:id="13"/>
     </w:p>
     <w:p/>
     <w:p>
@@ -5708,7 +5716,7 @@
       <w:pPr>
         <w:pStyle w:val="Otsikko2"/>
       </w:pPr>
-      <w:bookmarkStart w:id="13" w:name="_Toc36836893"/>
+      <w:bookmarkStart w:id="14" w:name="_Toc36836893"/>
       <w:r>
         <w:lastRenderedPageBreak/>
         <w:t xml:space="preserve">Käyttötapaus 6: </w:t>
@@ -5716,7 +5724,7 @@
       <w:r>
         <w:t>Tavoitteista muistutus</w:t>
       </w:r>
-      <w:bookmarkEnd w:id="13"/>
+      <w:bookmarkEnd w:id="14"/>
     </w:p>
     <w:p/>
     <w:p>
@@ -5788,12 +5796,12 @@
       <w:pPr>
         <w:pStyle w:val="Otsikko3"/>
       </w:pPr>
-      <w:bookmarkStart w:id="14" w:name="_Toc36836894"/>
+      <w:bookmarkStart w:id="15" w:name="_Toc36836894"/>
       <w:r>
         <w:lastRenderedPageBreak/>
         <w:t>Aktiviteettikaavio</w:t>
       </w:r>
-      <w:bookmarkEnd w:id="14"/>
+      <w:bookmarkEnd w:id="15"/>
     </w:p>
     <w:p>
       <w:r>
@@ -5873,8 +5881,6 @@
       <w:r>
         <w:br w:type="page"/>
       </w:r>
-      <w:bookmarkStart w:id="15" w:name="_GoBack"/>
-      <w:bookmarkEnd w:id="15"/>
     </w:p>
     <w:p>
       <w:pPr>
@@ -6090,16 +6096,17 @@
       </w:r>
       <w:bookmarkEnd w:id="19"/>
     </w:p>
+    <w:p/>
     <w:p>
       <w:r>
         <w:rPr>
           <w:noProof/>
         </w:rPr>
         <w:drawing>
-          <wp:inline distT="0" distB="0" distL="0" distR="0" wp14:anchorId="21D8C55C" wp14:editId="2C31C0BA">
-            <wp:extent cx="5724525" cy="4086225"/>
-            <wp:effectExtent l="0" t="0" r="9525" b="9525"/>
-            <wp:docPr id="16" name="Kuva 16"/>
+          <wp:inline distT="0" distB="0" distL="0" distR="0" wp14:anchorId="0FF5225A" wp14:editId="79B32458">
+            <wp:extent cx="5724525" cy="2438400"/>
+            <wp:effectExtent l="0" t="0" r="9525" b="0"/>
+            <wp:docPr id="6" name="Kuva 6"/>
             <wp:cNvGraphicFramePr>
               <a:graphicFrameLocks xmlns:a="http://schemas.openxmlformats.org/drawingml/2006/main" noChangeAspect="1"/>
             </wp:cNvGraphicFramePr>
@@ -6107,13 +6114,13 @@
               <a:graphicData uri="http://schemas.openxmlformats.org/drawingml/2006/picture">
                 <pic:pic xmlns:pic="http://schemas.openxmlformats.org/drawingml/2006/picture">
                   <pic:nvPicPr>
-                    <pic:cNvPr id="0" name="Picture 6"/>
+                    <pic:cNvPr id="0" name="Picture 1"/>
                     <pic:cNvPicPr>
                       <a:picLocks noChangeAspect="1" noChangeArrowheads="1"/>
                     </pic:cNvPicPr>
                   </pic:nvPicPr>
                   <pic:blipFill>
-                    <a:blip r:embed="rId23" cstate="print">
+                    <a:blip r:embed="rId23">
                       <a:extLst>
                         <a:ext uri="{28A0092B-C50C-407E-A947-70E740481C1C}">
                           <a14:useLocalDpi xmlns:a14="http://schemas.microsoft.com/office/drawing/2010/main" val="0"/>
@@ -6128,7 +6135,7 @@
                   <pic:spPr bwMode="auto">
                     <a:xfrm>
                       <a:off x="0" y="0"/>
-                      <a:ext cx="5724525" cy="4086225"/>
+                      <a:ext cx="5724525" cy="2438400"/>
                     </a:xfrm>
                     <a:prstGeom prst="rect">
                       <a:avLst/>
@@ -10618,7 +10625,6 @@
   <w:style w:type="character" w:default="1" w:styleId="Kappaleenoletusfontti">
     <w:name w:val="Default Paragraph Font"/>
     <w:uiPriority w:val="1"/>
-    <w:semiHidden/>
     <w:unhideWhenUsed/>
   </w:style>
   <w:style w:type="table" w:default="1" w:styleId="Normaalitaulukko">
@@ -11441,18 +11447,18 @@
 </file>
 
 <file path=customXml/item3.xml><?xml version="1.0" encoding="utf-8"?>
-<p:properties xmlns:p="http://schemas.microsoft.com/office/2006/metadata/properties" xmlns:xsi="http://www.w3.org/2001/XMLSchema-instance" xmlns:pc="http://schemas.microsoft.com/office/infopath/2007/PartnerControls">
-  <documentManagement/>
-</p:properties>
-</file>
-
-<file path=customXml/item4.xml><?xml version="1.0" encoding="utf-8"?>
 <?mso-contentType ?>
 <FormTemplates xmlns="http://schemas.microsoft.com/sharepoint/v3/contenttype/forms">
   <Display>DocumentLibraryForm</Display>
   <Edit>DocumentLibraryForm</Edit>
   <New>DocumentLibraryForm</New>
 </FormTemplates>
+</file>
+
+<file path=customXml/item4.xml><?xml version="1.0" encoding="utf-8"?>
+<p:properties xmlns:p="http://schemas.microsoft.com/office/2006/metadata/properties" xmlns:xsi="http://www.w3.org/2001/XMLSchema-instance" xmlns:pc="http://schemas.microsoft.com/office/infopath/2007/PartnerControls">
+  <documentManagement/>
+</p:properties>
 </file>
 
 <file path=customXml/item5.xml><?xml version="1.0" encoding="utf-8"?>
@@ -11486,6 +11492,14 @@
 </file>
 
 <file path=customXml/itemProps3.xml><?xml version="1.0" encoding="utf-8"?>
+<ds:datastoreItem xmlns:ds="http://schemas.openxmlformats.org/officeDocument/2006/customXml" ds:itemID="{9661B840-9CC8-4F22-8B96-8B7484193923}">
+  <ds:schemaRefs>
+    <ds:schemaRef ds:uri="http://schemas.microsoft.com/sharepoint/v3/contenttype/forms"/>
+  </ds:schemaRefs>
+</ds:datastoreItem>
+</file>
+
+<file path=customXml/itemProps4.xml><?xml version="1.0" encoding="utf-8"?>
 <ds:datastoreItem xmlns:ds="http://schemas.openxmlformats.org/officeDocument/2006/customXml" ds:itemID="{8B5F0792-1D19-420B-A13C-A9945D91053A}">
   <ds:schemaRefs>
     <ds:schemaRef ds:uri="http://schemas.microsoft.com/office/2006/metadata/properties"/>
@@ -11494,16 +11508,8 @@
 </ds:datastoreItem>
 </file>
 
-<file path=customXml/itemProps4.xml><?xml version="1.0" encoding="utf-8"?>
-<ds:datastoreItem xmlns:ds="http://schemas.openxmlformats.org/officeDocument/2006/customXml" ds:itemID="{9661B840-9CC8-4F22-8B96-8B7484193923}">
-  <ds:schemaRefs>
-    <ds:schemaRef ds:uri="http://schemas.microsoft.com/sharepoint/v3/contenttype/forms"/>
-  </ds:schemaRefs>
-</ds:datastoreItem>
-</file>
-
 <file path=customXml/itemProps5.xml><?xml version="1.0" encoding="utf-8"?>
-<ds:datastoreItem xmlns:ds="http://schemas.openxmlformats.org/officeDocument/2006/customXml" ds:itemID="{DB4028C5-5CD7-4420-B75F-DA4117B1B80C}">
+<ds:datastoreItem xmlns:ds="http://schemas.openxmlformats.org/officeDocument/2006/customXml" ds:itemID="{30858C47-AB22-43C1-8724-80285488B3D4}">
   <ds:schemaRefs>
     <ds:schemaRef ds:uri="http://schemas.openxmlformats.org/officeDocument/2006/bibliography"/>
   </ds:schemaRefs>

</xml_diff>

<commit_message>
dokumenttien päivitys ja pelaajan ohitus ilotulitus
</commit_message>
<xml_diff>
--- a/Määrittelykuvasto.docx
+++ b/Määrittelykuvasto.docx
@@ -265,7 +265,7 @@
                   </wp:anchor>
                 </w:drawing>
               </mc:Choice>
-              <mc:Fallback xmlns:a="http://schemas.openxmlformats.org/drawingml/2006/main" xmlns:pic="http://schemas.openxmlformats.org/drawingml/2006/picture" xmlns:a14="http://schemas.microsoft.com/office/drawing/2010/main" xmlns:arto="http://schemas.microsoft.com/office/word/2006/arto">
+              <mc:Fallback xmlns:arto="http://schemas.microsoft.com/office/word/2006/arto" xmlns:a14="http://schemas.microsoft.com/office/drawing/2010/main" xmlns:pic="http://schemas.openxmlformats.org/drawingml/2006/picture" xmlns:a="http://schemas.openxmlformats.org/drawingml/2006/main">
                 <w:pict w14:anchorId="46903986">
                   <v:group id="Ryhmä 149" style="position:absolute;margin-left:0;margin-top:0;width:8in;height:95.7pt;z-index:251662336;mso-width-percent:941;mso-height-percent:121;mso-top-percent:23;mso-position-horizontal:center;mso-position-horizontal-relative:page;mso-position-vertical-relative:page;mso-width-percent:941;mso-height-percent:121;mso-top-percent:23" coordsize="73152,12161" coordorigin="" o:spid="_x0000_s1026" w14:anchorId="28BD1A20" o:gfxdata="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">
                     <v:shape id="Suorakulmio 51" style="position:absolute;width:73152;height:11303;visibility:visible;mso-wrap-style:square;v-text-anchor:middle" coordsize="7312660,1129665" o:spid="_x0000_s1027" fillcolor="#4472c4 [3204]" stroked="f" strokeweight="1pt" path="m,l7312660,r,1129665l3619500,733425,,1091565,,xe" o:gfxdata="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">
@@ -3128,30 +3128,22 @@
         <w:rPr>
           <w:rFonts w:ascii="Calibri" w:eastAsia="Calibri" w:hAnsi="Calibri" w:cs="Calibri"/>
         </w:rPr>
-        <w:t>Yritys rekisteröityy sovellukseen myyntikoulutuksen jälkeen, joka muo</w:t>
-      </w:r>
-      <w:bookmarkStart w:id="1" w:name="_GoBack"/>
+        <w:t>Yritys rekisteröityy sovellukseen myyntikoulutuksen jälkeen, joka muodostaa yritykselle koodin, jonka syöttämällä myyjät voivat liittyä peliin kyseisen yrityksen alle. Yrityksen näkymästä voidaan luoda seurattavia tehtäviä ja määrittää tehtävistä saatavat pisteet. Pisteitä seurataan päivä, viikko sekä kuukausi tasolla ja yritys voi palkita esimerkiksi kuukauden parhaan myyjän. Samalla, kun tehdyistä tehtävistä saa pisteitä, myös tekemättömistä tehtävistä rangaistaan miinus pisteillä. Pelinäkymässä myyjälle näkyy kuluvan päivän tehtävät, suoritusmäärät sekä hauska animaatio, joka elää koko ajan. Sovellus myös kannustaa myyjää koko ruudun animaatiolla, kun tämä saa suoritettua jonkin tehtävän kokonaisuudessaan.</w:t>
+      </w:r>
+    </w:p>
+    <w:p>
+      <w:pPr>
+        <w:pStyle w:val="Otsikko1"/>
+      </w:pPr>
+      <w:bookmarkStart w:id="1" w:name="_Toc36836881"/>
+      <w:r>
+        <w:t xml:space="preserve">Toteutettavat User </w:t>
+      </w:r>
+      <w:proofErr w:type="spellStart"/>
+      <w:r>
+        <w:t>Storyt</w:t>
+      </w:r>
       <w:bookmarkEnd w:id="1"/>
-      <w:r>
-        <w:rPr>
-          <w:rFonts w:ascii="Calibri" w:eastAsia="Calibri" w:hAnsi="Calibri" w:cs="Calibri"/>
-        </w:rPr>
-        <w:t>dostaa yritykselle koodin, jonka syöttämällä myyjät voivat liittyä peliin kyseisen yrityksen alle. Yrityksen näkymästä voidaan luoda seurattavia tehtäviä ja määrittää tehtävistä saatavat pisteet. Pisteitä seurataan päivä, viikko sekä kuukausi tasolla ja yritys voi palkita esimerkiksi kuukauden parhaan myyjän. Samalla, kun tehdyistä tehtävistä saa pisteitä, myös tekemättömistä tehtävistä rangaistaan miinus pisteillä. Pelinäkymässä myyjälle näkyy kuluvan päivän tehtävät, suoritusmäärät sekä hauska animaatio, joka elää koko ajan. Sovellus myös kannustaa myyjää koko ruudun animaatiolla, kun tämä saa suoritettua jonkin tehtävän kokonaisuudessaan.</w:t>
-      </w:r>
-    </w:p>
-    <w:p>
-      <w:pPr>
-        <w:pStyle w:val="Otsikko1"/>
-      </w:pPr>
-      <w:bookmarkStart w:id="2" w:name="_Toc36836881"/>
-      <w:r>
-        <w:t xml:space="preserve">Toteutettavat User </w:t>
-      </w:r>
-      <w:proofErr w:type="spellStart"/>
-      <w:r>
-        <w:t>Storyt</w:t>
-      </w:r>
-      <w:bookmarkEnd w:id="2"/>
       <w:proofErr w:type="spellEnd"/>
     </w:p>
     <w:p>
@@ -4126,7 +4118,7 @@
       <w:pPr>
         <w:pStyle w:val="Otsikko1"/>
       </w:pPr>
-      <w:bookmarkStart w:id="3" w:name="_Toc36836882"/>
+      <w:bookmarkStart w:id="2" w:name="_Toc36836882"/>
       <w:r>
         <w:lastRenderedPageBreak/>
         <w:t xml:space="preserve">User </w:t>
@@ -4150,25 +4142,25 @@
       <w:r>
         <w:t xml:space="preserve"> Case)</w:t>
       </w:r>
+      <w:bookmarkEnd w:id="2"/>
+    </w:p>
+    <w:p>
+      <w:pPr>
+        <w:ind w:left="792"/>
+      </w:pPr>
+    </w:p>
+    <w:p>
+      <w:pPr>
+        <w:pStyle w:val="Otsikko2"/>
+      </w:pPr>
+      <w:bookmarkStart w:id="3" w:name="_Toc36836883"/>
+      <w:r>
+        <w:t xml:space="preserve">Käyttötapaus 1: </w:t>
+      </w:r>
+      <w:r>
+        <w:t>Peliin kirjautuminen ja hahmon luonti</w:t>
+      </w:r>
       <w:bookmarkEnd w:id="3"/>
-    </w:p>
-    <w:p>
-      <w:pPr>
-        <w:ind w:left="792"/>
-      </w:pPr>
-    </w:p>
-    <w:p>
-      <w:pPr>
-        <w:pStyle w:val="Otsikko2"/>
-      </w:pPr>
-      <w:bookmarkStart w:id="4" w:name="_Toc36836883"/>
-      <w:r>
-        <w:t xml:space="preserve">Käyttötapaus 1: </w:t>
-      </w:r>
-      <w:r>
-        <w:t>Peliin kirjautuminen ja hahmon luonti</w:t>
-      </w:r>
-      <w:bookmarkEnd w:id="4"/>
       <w:r>
         <w:t xml:space="preserve"> </w:t>
       </w:r>
@@ -4341,12 +4333,12 @@
       <w:pPr>
         <w:pStyle w:val="Otsikko3"/>
       </w:pPr>
-      <w:bookmarkStart w:id="5" w:name="_Toc36836884"/>
+      <w:bookmarkStart w:id="4" w:name="_Toc36836884"/>
       <w:r>
         <w:lastRenderedPageBreak/>
         <w:t>Aktiviteettikaavio</w:t>
       </w:r>
-      <w:bookmarkEnd w:id="5"/>
+      <w:bookmarkEnd w:id="4"/>
     </w:p>
     <w:p/>
     <w:p>
@@ -4438,7 +4430,7 @@
       <w:pPr>
         <w:pStyle w:val="Otsikko2"/>
       </w:pPr>
-      <w:bookmarkStart w:id="6" w:name="_Toc36836885"/>
+      <w:bookmarkStart w:id="5" w:name="_Toc36836885"/>
       <w:r>
         <w:lastRenderedPageBreak/>
         <w:t xml:space="preserve">Käyttötapaus 2: </w:t>
@@ -4446,7 +4438,7 @@
       <w:r>
         <w:t>Omat seurattavat tavoitteet</w:t>
       </w:r>
-      <w:bookmarkEnd w:id="6"/>
+      <w:bookmarkEnd w:id="5"/>
     </w:p>
     <w:p/>
     <w:p>
@@ -4528,21 +4520,13 @@
         <w:t>tehtävät</w:t>
       </w:r>
       <w:r>
-        <w:t xml:space="preserve"> </w:t>
-      </w:r>
-      <w:proofErr w:type="gramStart"/>
-      <w:r>
-        <w:t>ra</w:t>
+        <w:t xml:space="preserve"> ra</w:t>
       </w:r>
       <w:r>
         <w:t>st</w:t>
       </w:r>
       <w:r>
-        <w:t>i</w:t>
-      </w:r>
-      <w:proofErr w:type="gramEnd"/>
-      <w:r>
-        <w:t xml:space="preserve"> ruutuun -menetelmällä</w:t>
+        <w:t>i ruutuun -menetelmällä</w:t>
       </w:r>
     </w:p>
     <w:p>
@@ -4605,12 +4589,12 @@
       <w:pPr>
         <w:pStyle w:val="Otsikko3"/>
       </w:pPr>
-      <w:bookmarkStart w:id="7" w:name="_Toc36836886"/>
+      <w:bookmarkStart w:id="6" w:name="_Toc36836886"/>
       <w:r>
         <w:lastRenderedPageBreak/>
         <w:t>Aktiviteettikaavio</w:t>
       </w:r>
-      <w:bookmarkEnd w:id="7"/>
+      <w:bookmarkEnd w:id="6"/>
     </w:p>
     <w:p/>
     <w:p>
@@ -4694,7 +4678,7 @@
       <w:pPr>
         <w:pStyle w:val="Otsikko2"/>
       </w:pPr>
-      <w:bookmarkStart w:id="8" w:name="_Toc36836887"/>
+      <w:bookmarkStart w:id="7" w:name="_Toc36836887"/>
       <w:r>
         <w:lastRenderedPageBreak/>
         <w:t xml:space="preserve">Käyttötapaus 3: </w:t>
@@ -4702,7 +4686,7 @@
       <w:r>
         <w:t>Oman ja muiden edistymisen seuranta</w:t>
       </w:r>
-      <w:bookmarkEnd w:id="8"/>
+      <w:bookmarkEnd w:id="7"/>
     </w:p>
     <w:p/>
     <w:p>
@@ -4819,12 +4803,12 @@
       <w:pPr>
         <w:pStyle w:val="Otsikko3"/>
       </w:pPr>
-      <w:bookmarkStart w:id="9" w:name="_Toc36836888"/>
+      <w:bookmarkStart w:id="8" w:name="_Toc36836888"/>
       <w:r>
         <w:lastRenderedPageBreak/>
         <w:t>Aktiviteettikaavio</w:t>
       </w:r>
-      <w:bookmarkEnd w:id="9"/>
+      <w:bookmarkEnd w:id="8"/>
     </w:p>
     <w:p>
       <w:r>
@@ -4917,7 +4901,7 @@
       <w:pPr>
         <w:pStyle w:val="Otsikko2"/>
       </w:pPr>
-      <w:bookmarkStart w:id="10" w:name="_Toc36836889"/>
+      <w:bookmarkStart w:id="9" w:name="_Toc36836889"/>
       <w:r>
         <w:lastRenderedPageBreak/>
         <w:t xml:space="preserve">Käyttötapaus </w:t>
@@ -4931,7 +4915,7 @@
       <w:r>
         <w:t>Pelialustan luonti, tavoitteiden lisäys ja käyttäjien seuranta</w:t>
       </w:r>
-      <w:bookmarkEnd w:id="10"/>
+      <w:bookmarkEnd w:id="9"/>
       <w:r>
         <w:t xml:space="preserve"> </w:t>
       </w:r>
@@ -5283,12 +5267,12 @@
       <w:pPr>
         <w:pStyle w:val="Otsikko3"/>
       </w:pPr>
-      <w:bookmarkStart w:id="11" w:name="_Toc36836890"/>
+      <w:bookmarkStart w:id="10" w:name="_Toc36836890"/>
       <w:r>
         <w:lastRenderedPageBreak/>
         <w:t>Aktiviteettikaavio</w:t>
       </w:r>
-      <w:bookmarkEnd w:id="11"/>
+      <w:bookmarkEnd w:id="10"/>
     </w:p>
     <w:p/>
     <w:p>
@@ -5487,7 +5471,7 @@
       <w:pPr>
         <w:pStyle w:val="Otsikko2"/>
       </w:pPr>
-      <w:bookmarkStart w:id="12" w:name="_Toc36836891"/>
+      <w:bookmarkStart w:id="11" w:name="_Toc36836891"/>
       <w:r>
         <w:lastRenderedPageBreak/>
         <w:t xml:space="preserve">Käyttötapaus 5: </w:t>
@@ -5501,7 +5485,7 @@
       <w:r>
         <w:t>utuksista</w:t>
       </w:r>
-      <w:bookmarkEnd w:id="12"/>
+      <w:bookmarkEnd w:id="11"/>
     </w:p>
     <w:p/>
     <w:p>
@@ -5631,12 +5615,12 @@
       <w:pPr>
         <w:pStyle w:val="Otsikko3"/>
       </w:pPr>
-      <w:bookmarkStart w:id="13" w:name="_Toc36836892"/>
+      <w:bookmarkStart w:id="12" w:name="_Toc36836892"/>
       <w:r>
         <w:lastRenderedPageBreak/>
         <w:t>Aktiviteettikaavio</w:t>
       </w:r>
-      <w:bookmarkEnd w:id="13"/>
+      <w:bookmarkEnd w:id="12"/>
     </w:p>
     <w:p/>
     <w:p>
@@ -5716,7 +5700,7 @@
       <w:pPr>
         <w:pStyle w:val="Otsikko2"/>
       </w:pPr>
-      <w:bookmarkStart w:id="14" w:name="_Toc36836893"/>
+      <w:bookmarkStart w:id="13" w:name="_Toc36836893"/>
       <w:r>
         <w:lastRenderedPageBreak/>
         <w:t xml:space="preserve">Käyttötapaus 6: </w:t>
@@ -5724,7 +5708,7 @@
       <w:r>
         <w:t>Tavoitteista muistutus</w:t>
       </w:r>
-      <w:bookmarkEnd w:id="14"/>
+      <w:bookmarkEnd w:id="13"/>
     </w:p>
     <w:p/>
     <w:p>
@@ -5796,12 +5780,12 @@
       <w:pPr>
         <w:pStyle w:val="Otsikko3"/>
       </w:pPr>
-      <w:bookmarkStart w:id="15" w:name="_Toc36836894"/>
+      <w:bookmarkStart w:id="14" w:name="_Toc36836894"/>
       <w:r>
         <w:lastRenderedPageBreak/>
         <w:t>Aktiviteettikaavio</w:t>
       </w:r>
-      <w:bookmarkEnd w:id="15"/>
+      <w:bookmarkEnd w:id="14"/>
     </w:p>
     <w:p>
       <w:r>
@@ -5886,12 +5870,12 @@
       <w:pPr>
         <w:pStyle w:val="Otsikko1"/>
       </w:pPr>
-      <w:bookmarkStart w:id="16" w:name="_Toc36836895"/>
+      <w:bookmarkStart w:id="15" w:name="_Toc36836895"/>
       <w:r>
         <w:lastRenderedPageBreak/>
         <w:t>Käyttöliittymän rautalankamalli</w:t>
       </w:r>
-      <w:bookmarkEnd w:id="16"/>
+      <w:bookmarkEnd w:id="15"/>
     </w:p>
     <w:p>
       <w:r>
@@ -5953,11 +5937,11 @@
       <w:pPr>
         <w:pStyle w:val="Otsikko2"/>
       </w:pPr>
-      <w:bookmarkStart w:id="17" w:name="_Toc36836896"/>
+      <w:bookmarkStart w:id="16" w:name="_Toc36836896"/>
       <w:r>
         <w:t>Sivukartta</w:t>
       </w:r>
-      <w:bookmarkEnd w:id="17"/>
+      <w:bookmarkEnd w:id="16"/>
     </w:p>
     <w:p>
       <w:r>
@@ -6019,11 +6003,11 @@
       <w:pPr>
         <w:pStyle w:val="Otsikko2"/>
       </w:pPr>
-      <w:bookmarkStart w:id="18" w:name="_Toc36836897"/>
+      <w:bookmarkStart w:id="17" w:name="_Toc36836897"/>
       <w:r>
         <w:t>Sisältökartta</w:t>
       </w:r>
-      <w:bookmarkEnd w:id="18"/>
+      <w:bookmarkEnd w:id="17"/>
     </w:p>
     <w:p>
       <w:r>
@@ -6089,12 +6073,12 @@
       <w:pPr>
         <w:pStyle w:val="Otsikko1"/>
       </w:pPr>
-      <w:bookmarkStart w:id="19" w:name="_Toc36836898"/>
+      <w:bookmarkStart w:id="18" w:name="_Toc36836898"/>
       <w:r>
         <w:lastRenderedPageBreak/>
         <w:t>Tietosisällöt luokkakaaviona</w:t>
       </w:r>
-      <w:bookmarkEnd w:id="19"/>
+      <w:bookmarkEnd w:id="18"/>
     </w:p>
     <w:p/>
     <w:p>
@@ -6166,12 +6150,12 @@
       <w:pPr>
         <w:pStyle w:val="Otsikko1"/>
       </w:pPr>
-      <w:bookmarkStart w:id="20" w:name="_Toc36836899"/>
+      <w:bookmarkStart w:id="19" w:name="_Toc36836899"/>
       <w:r>
         <w:lastRenderedPageBreak/>
         <w:t>Käsiteanalyysi</w:t>
       </w:r>
-      <w:bookmarkEnd w:id="20"/>
+      <w:bookmarkEnd w:id="19"/>
     </w:p>
     <w:p>
       <w:pPr>
@@ -6646,68 +6630,11 @@
           </w:p>
         </w:tc>
       </w:tr>
-      <w:tr>
-        <w:trPr>
-          <w:cantSplit/>
-        </w:trPr>
-        <w:tc>
-          <w:tcPr>
-            <w:tcW w:w="1950" w:type="dxa"/>
-            <w:tcBorders>
-              <w:top w:val="single" w:sz="8" w:space="0" w:color="000000" w:themeColor="text1"/>
-              <w:left w:val="single" w:sz="8" w:space="0" w:color="000000" w:themeColor="text1"/>
-              <w:bottom w:val="single" w:sz="8" w:space="0" w:color="000000" w:themeColor="text1"/>
-              <w:right w:val="single" w:sz="8" w:space="0" w:color="000000" w:themeColor="text1"/>
-            </w:tcBorders>
-            <w:tcMar>
-              <w:top w:w="100" w:type="dxa"/>
-              <w:left w:w="100" w:type="dxa"/>
-              <w:bottom w:w="100" w:type="dxa"/>
-              <w:right w:w="100" w:type="dxa"/>
-            </w:tcMar>
-          </w:tcPr>
-          <w:p>
-            <w:pPr>
-              <w:spacing w:line="240" w:lineRule="auto"/>
-              <w:rPr>
-                <w:rFonts w:eastAsia="Times New Roman"/>
-                <w:color w:val="000000" w:themeColor="text1"/>
-                <w:lang w:eastAsia="en-GB"/>
-              </w:rPr>
-            </w:pPr>
-          </w:p>
-        </w:tc>
-        <w:tc>
-          <w:tcPr>
-            <w:tcW w:w="6780" w:type="dxa"/>
-            <w:tcBorders>
-              <w:top w:val="single" w:sz="8" w:space="0" w:color="000000" w:themeColor="text1"/>
-              <w:left w:val="single" w:sz="8" w:space="0" w:color="000000" w:themeColor="text1"/>
-              <w:bottom w:val="single" w:sz="8" w:space="0" w:color="000000" w:themeColor="text1"/>
-              <w:right w:val="single" w:sz="8" w:space="0" w:color="000000" w:themeColor="text1"/>
-            </w:tcBorders>
-            <w:tcMar>
-              <w:top w:w="100" w:type="dxa"/>
-              <w:left w:w="100" w:type="dxa"/>
-              <w:bottom w:w="100" w:type="dxa"/>
-              <w:right w:w="100" w:type="dxa"/>
-            </w:tcMar>
-          </w:tcPr>
-          <w:p>
-            <w:pPr>
-              <w:spacing w:line="240" w:lineRule="auto"/>
-              <w:rPr>
-                <w:rFonts w:eastAsia="Times New Roman"/>
-                <w:sz w:val="24"/>
-                <w:szCs w:val="24"/>
-                <w:lang w:eastAsia="en-GB"/>
-              </w:rPr>
-            </w:pPr>
-          </w:p>
-        </w:tc>
-      </w:tr>
     </w:tbl>
-    <w:p/>
+    <w:p>
+      <w:bookmarkStart w:id="20" w:name="_GoBack"/>
+      <w:bookmarkEnd w:id="20"/>
+    </w:p>
     <w:p>
       <w:pPr>
         <w:pStyle w:val="Otsikko1"/>
@@ -10625,6 +10552,7 @@
   <w:style w:type="character" w:default="1" w:styleId="Kappaleenoletusfontti">
     <w:name w:val="Default Paragraph Font"/>
     <w:uiPriority w:val="1"/>
+    <w:semiHidden/>
     <w:unhideWhenUsed/>
   </w:style>
   <w:style w:type="table" w:default="1" w:styleId="Normaalitaulukko">
@@ -11289,6 +11217,15 @@
 </file>
 
 <file path=customXml/item2.xml><?xml version="1.0" encoding="utf-8"?>
+<?mso-contentType ?>
+<FormTemplates xmlns="http://schemas.microsoft.com/sharepoint/v3/contenttype/forms">
+  <Display>DocumentLibraryForm</Display>
+  <Edit>DocumentLibraryForm</Edit>
+  <New>DocumentLibraryForm</New>
+</FormTemplates>
+</file>
+
+<file path=customXml/item3.xml><?xml version="1.0" encoding="utf-8"?>
 <ct:contentTypeSchema xmlns:ct="http://schemas.microsoft.com/office/2006/metadata/contentType" xmlns:ma="http://schemas.microsoft.com/office/2006/metadata/properties/metaAttributes" ct:_="" ma:_="" ma:contentTypeName="Asiakirja" ma:contentTypeID="0x0101007224E9EE5B3BF94C806FF09039891060" ma:contentTypeVersion="6" ma:contentTypeDescription="Luo uusi asiakirja." ma:contentTypeScope="" ma:versionID="3e27591f2678635d285da64c2a7aad9e">
   <xsd:schema xmlns:xsd="http://www.w3.org/2001/XMLSchema" xmlns:xs="http://www.w3.org/2001/XMLSchema" xmlns:p="http://schemas.microsoft.com/office/2006/metadata/properties" xmlns:ns2="aec78b04-9439-499f-911c-68c5b1e9ccff" targetNamespace="http://schemas.microsoft.com/office/2006/metadata/properties" ma:root="true" ma:fieldsID="79be787e91dac9966e20cd4a195ad7e2" ns2:_="">
     <xsd:import namespace="aec78b04-9439-499f-911c-68c5b1e9ccff"/>
@@ -11446,15 +11383,6 @@
 </ct:contentTypeSchema>
 </file>
 
-<file path=customXml/item3.xml><?xml version="1.0" encoding="utf-8"?>
-<?mso-contentType ?>
-<FormTemplates xmlns="http://schemas.microsoft.com/sharepoint/v3/contenttype/forms">
-  <Display>DocumentLibraryForm</Display>
-  <Edit>DocumentLibraryForm</Edit>
-  <New>DocumentLibraryForm</New>
-</FormTemplates>
-</file>
-
 <file path=customXml/item4.xml><?xml version="1.0" encoding="utf-8"?>
 <p:properties xmlns:p="http://schemas.microsoft.com/office/2006/metadata/properties" xmlns:xsi="http://www.w3.org/2001/XMLSchema-instance" xmlns:pc="http://schemas.microsoft.com/office/infopath/2007/PartnerControls">
   <documentManagement/>
@@ -11474,6 +11402,14 @@
 </file>
 
 <file path=customXml/itemProps2.xml><?xml version="1.0" encoding="utf-8"?>
+<ds:datastoreItem xmlns:ds="http://schemas.openxmlformats.org/officeDocument/2006/customXml" ds:itemID="{9661B840-9CC8-4F22-8B96-8B7484193923}">
+  <ds:schemaRefs>
+    <ds:schemaRef ds:uri="http://schemas.microsoft.com/sharepoint/v3/contenttype/forms"/>
+  </ds:schemaRefs>
+</ds:datastoreItem>
+</file>
+
+<file path=customXml/itemProps3.xml><?xml version="1.0" encoding="utf-8"?>
 <ds:datastoreItem xmlns:ds="http://schemas.openxmlformats.org/officeDocument/2006/customXml" ds:itemID="{E4F85474-4FC6-4F1C-818F-9254C2301615}">
   <ds:schemaRefs>
     <ds:schemaRef ds:uri="http://schemas.microsoft.com/office/2006/metadata/contentType"/>
@@ -11491,14 +11427,6 @@
 </ds:datastoreItem>
 </file>
 
-<file path=customXml/itemProps3.xml><?xml version="1.0" encoding="utf-8"?>
-<ds:datastoreItem xmlns:ds="http://schemas.openxmlformats.org/officeDocument/2006/customXml" ds:itemID="{9661B840-9CC8-4F22-8B96-8B7484193923}">
-  <ds:schemaRefs>
-    <ds:schemaRef ds:uri="http://schemas.microsoft.com/sharepoint/v3/contenttype/forms"/>
-  </ds:schemaRefs>
-</ds:datastoreItem>
-</file>
-
 <file path=customXml/itemProps4.xml><?xml version="1.0" encoding="utf-8"?>
 <ds:datastoreItem xmlns:ds="http://schemas.openxmlformats.org/officeDocument/2006/customXml" ds:itemID="{8B5F0792-1D19-420B-A13C-A9945D91053A}">
   <ds:schemaRefs>
@@ -11509,7 +11437,7 @@
 </file>
 
 <file path=customXml/itemProps5.xml><?xml version="1.0" encoding="utf-8"?>
-<ds:datastoreItem xmlns:ds="http://schemas.openxmlformats.org/officeDocument/2006/customXml" ds:itemID="{30858C47-AB22-43C1-8724-80285488B3D4}">
+<ds:datastoreItem xmlns:ds="http://schemas.openxmlformats.org/officeDocument/2006/customXml" ds:itemID="{855F8F37-1015-481A-A025-535E8A02AD4C}">
   <ds:schemaRefs>
     <ds:schemaRef ds:uri="http://schemas.openxmlformats.org/officeDocument/2006/bibliography"/>
   </ds:schemaRefs>

</xml_diff>